<commit_message>
Created agenda for second meeting
</commit_message>
<xml_diff>
--- a/General_setup/Meeting agendas & notes.docx
+++ b/General_setup/Meeting agendas & notes.docx
@@ -21,8 +21,488 @@
           <w:szCs w:val="28"/>
           <w:lang w:val="en-US"/>
         </w:rPr>
-        <w:t>Open Science Student Support Group – meeting agenda’s and notes</w:t>
-      </w:r>
+        <w:t>Open Science Student Support Group – meeting agenda</w:t>
+      </w:r>
+      <w:bookmarkStart w:id="0" w:name="_GoBack"/>
+      <w:bookmarkEnd w:id="0"/>
+      <w:r>
+        <w:rPr>
+          <w:b/>
+          <w:bCs/>
+          <w:sz w:val="28"/>
+          <w:szCs w:val="28"/>
+          <w:lang w:val="en-US"/>
+        </w:rPr>
+        <w:t>s and notes</w:t>
+      </w:r>
+    </w:p>
+    <w:p>
+      <w:pPr>
+        <w:rPr>
+          <w:lang w:val="en-US"/>
+        </w:rPr>
+      </w:pPr>
+    </w:p>
+    <w:p>
+      <w:pPr>
+        <w:jc w:val="center"/>
+        <w:rPr>
+          <w:lang w:val="en-US"/>
+        </w:rPr>
+      </w:pPr>
+      <w:r>
+        <w:rPr>
+          <w:lang w:val="en-US"/>
+        </w:rPr>
+        <w:t>September 16, 2020 – Second meeting</w:t>
+      </w:r>
+    </w:p>
+    <w:p>
+      <w:pPr>
+        <w:jc w:val="center"/>
+        <w:rPr>
+          <w:lang w:val="en-US"/>
+        </w:rPr>
+      </w:pPr>
+    </w:p>
+    <w:p>
+      <w:pPr>
+        <w:spacing w:line="276" w:lineRule="auto"/>
+        <w:rPr>
+          <w:lang w:val="en-US"/>
+        </w:rPr>
+      </w:pPr>
+      <w:r>
+        <w:rPr>
+          <w:lang w:val="en-US"/>
+        </w:rPr>
+        <w:t>Agenda:</w:t>
+      </w:r>
+    </w:p>
+    <w:p>
+      <w:pPr>
+        <w:pStyle w:val="ListParagraph"/>
+        <w:numPr>
+          <w:ilvl w:val="0"/>
+          <w:numId w:val="6"/>
+        </w:numPr>
+        <w:spacing w:line="276" w:lineRule="auto"/>
+        <w:rPr>
+          <w:b/>
+          <w:bCs/>
+          <w:lang w:val="en-US"/>
+        </w:rPr>
+      </w:pPr>
+      <w:r>
+        <w:rPr>
+          <w:b/>
+          <w:bCs/>
+          <w:lang w:val="en-US"/>
+        </w:rPr>
+        <w:t>Introductions/check-in</w:t>
+      </w:r>
+    </w:p>
+    <w:p>
+      <w:pPr>
+        <w:pStyle w:val="ListParagraph"/>
+        <w:numPr>
+          <w:ilvl w:val="0"/>
+          <w:numId w:val="6"/>
+        </w:numPr>
+        <w:spacing w:line="276" w:lineRule="auto"/>
+        <w:rPr>
+          <w:b/>
+          <w:bCs/>
+          <w:lang w:val="en-US"/>
+        </w:rPr>
+      </w:pPr>
+      <w:r>
+        <w:rPr>
+          <w:b/>
+          <w:bCs/>
+          <w:lang w:val="en-US"/>
+        </w:rPr>
+        <w:t>Meeting structure: rounds</w:t>
+      </w:r>
+      <w:r>
+        <w:rPr>
+          <w:b/>
+          <w:bCs/>
+          <w:lang w:val="en-US"/>
+        </w:rPr>
+        <w:t xml:space="preserve">, </w:t>
+      </w:r>
+      <w:r>
+        <w:rPr>
+          <w:b/>
+          <w:bCs/>
+          <w:lang w:val="en-US"/>
+        </w:rPr>
+        <w:t>decision based on consent</w:t>
+      </w:r>
+    </w:p>
+    <w:p>
+      <w:pPr>
+        <w:pStyle w:val="ListParagraph"/>
+        <w:numPr>
+          <w:ilvl w:val="0"/>
+          <w:numId w:val="6"/>
+        </w:numPr>
+        <w:spacing w:line="276" w:lineRule="auto"/>
+        <w:rPr>
+          <w:b/>
+          <w:bCs/>
+          <w:lang w:val="en-US"/>
+        </w:rPr>
+      </w:pPr>
+      <w:r>
+        <w:rPr>
+          <w:b/>
+          <w:bCs/>
+          <w:lang w:val="en-US"/>
+        </w:rPr>
+        <w:t>Organizational structure</w:t>
+      </w:r>
+    </w:p>
+    <w:p>
+      <w:pPr>
+        <w:pStyle w:val="ListParagraph"/>
+        <w:numPr>
+          <w:ilvl w:val="1"/>
+          <w:numId w:val="6"/>
+        </w:numPr>
+        <w:spacing w:line="276" w:lineRule="auto"/>
+        <w:rPr>
+          <w:b/>
+          <w:bCs/>
+          <w:lang w:val="en-US"/>
+        </w:rPr>
+      </w:pPr>
+      <w:r>
+        <w:rPr>
+          <w:b/>
+          <w:bCs/>
+          <w:lang w:val="en-US"/>
+        </w:rPr>
+        <w:t>Core organizers &amp; contributors</w:t>
+      </w:r>
+    </w:p>
+    <w:p>
+      <w:pPr>
+        <w:pStyle w:val="ListParagraph"/>
+        <w:numPr>
+          <w:ilvl w:val="1"/>
+          <w:numId w:val="6"/>
+        </w:numPr>
+        <w:spacing w:line="276" w:lineRule="auto"/>
+        <w:rPr>
+          <w:b/>
+          <w:bCs/>
+          <w:lang w:val="en-US"/>
+        </w:rPr>
+      </w:pPr>
+      <w:r>
+        <w:rPr>
+          <w:b/>
+          <w:bCs/>
+          <w:lang w:val="en-US"/>
+        </w:rPr>
+        <w:t xml:space="preserve">Core organizational roles </w:t>
+      </w:r>
+    </w:p>
+    <w:p>
+      <w:pPr>
+        <w:pStyle w:val="ListParagraph"/>
+        <w:numPr>
+          <w:ilvl w:val="2"/>
+          <w:numId w:val="6"/>
+        </w:numPr>
+        <w:spacing w:line="276" w:lineRule="auto"/>
+        <w:rPr>
+          <w:b/>
+          <w:bCs/>
+          <w:lang w:val="en-US"/>
+        </w:rPr>
+      </w:pPr>
+      <w:r>
+        <w:rPr>
+          <w:b/>
+          <w:bCs/>
+          <w:lang w:val="en-US"/>
+        </w:rPr>
+        <w:t>Independent units</w:t>
+      </w:r>
+    </w:p>
+    <w:p>
+      <w:pPr>
+        <w:pStyle w:val="ListParagraph"/>
+        <w:numPr>
+          <w:ilvl w:val="2"/>
+          <w:numId w:val="6"/>
+        </w:numPr>
+        <w:spacing w:line="276" w:lineRule="auto"/>
+        <w:rPr>
+          <w:b/>
+          <w:bCs/>
+          <w:lang w:val="en-US"/>
+        </w:rPr>
+      </w:pPr>
+      <w:r>
+        <w:rPr>
+          <w:b/>
+          <w:bCs/>
+          <w:lang w:val="en-US"/>
+        </w:rPr>
+        <w:t>End responsible &amp; autonomous, but able to get support/delegate</w:t>
+      </w:r>
+    </w:p>
+    <w:p>
+      <w:pPr>
+        <w:pStyle w:val="ListParagraph"/>
+        <w:numPr>
+          <w:ilvl w:val="1"/>
+          <w:numId w:val="6"/>
+        </w:numPr>
+        <w:spacing w:line="276" w:lineRule="auto"/>
+        <w:rPr>
+          <w:b/>
+          <w:bCs/>
+          <w:lang w:val="en-US"/>
+        </w:rPr>
+      </w:pPr>
+      <w:r>
+        <w:rPr>
+          <w:b/>
+          <w:bCs/>
+          <w:lang w:val="en-US"/>
+        </w:rPr>
+        <w:t xml:space="preserve">Meetings as needed </w:t>
+      </w:r>
+    </w:p>
+    <w:p>
+      <w:pPr>
+        <w:pStyle w:val="ListParagraph"/>
+        <w:numPr>
+          <w:ilvl w:val="0"/>
+          <w:numId w:val="6"/>
+        </w:numPr>
+        <w:spacing w:line="276" w:lineRule="auto"/>
+        <w:rPr>
+          <w:b/>
+          <w:bCs/>
+          <w:lang w:val="en-US"/>
+        </w:rPr>
+      </w:pPr>
+      <w:r>
+        <w:rPr>
+          <w:b/>
+          <w:bCs/>
+          <w:lang w:val="en-US"/>
+        </w:rPr>
+        <w:t>Core organizational roles:</w:t>
+      </w:r>
+    </w:p>
+    <w:p>
+      <w:pPr>
+        <w:pStyle w:val="ListParagraph"/>
+        <w:numPr>
+          <w:ilvl w:val="1"/>
+          <w:numId w:val="6"/>
+        </w:numPr>
+        <w:spacing w:line="276" w:lineRule="auto"/>
+        <w:rPr>
+          <w:b/>
+          <w:bCs/>
+          <w:lang w:val="en-US"/>
+        </w:rPr>
+      </w:pPr>
+      <w:r>
+        <w:rPr>
+          <w:b/>
+          <w:bCs/>
+          <w:lang w:val="en-US"/>
+        </w:rPr>
+        <w:t>Sessions</w:t>
+      </w:r>
+    </w:p>
+    <w:p>
+      <w:pPr>
+        <w:pStyle w:val="ListParagraph"/>
+        <w:numPr>
+          <w:ilvl w:val="1"/>
+          <w:numId w:val="6"/>
+        </w:numPr>
+        <w:spacing w:line="276" w:lineRule="auto"/>
+        <w:rPr>
+          <w:b/>
+          <w:bCs/>
+          <w:lang w:val="en-US"/>
+        </w:rPr>
+      </w:pPr>
+      <w:r>
+        <w:rPr>
+          <w:b/>
+          <w:bCs/>
+          <w:lang w:val="en-US"/>
+        </w:rPr>
+        <w:t>Promotion</w:t>
+      </w:r>
+    </w:p>
+    <w:p>
+      <w:pPr>
+        <w:pStyle w:val="ListParagraph"/>
+        <w:numPr>
+          <w:ilvl w:val="1"/>
+          <w:numId w:val="6"/>
+        </w:numPr>
+        <w:spacing w:line="276" w:lineRule="auto"/>
+        <w:rPr>
+          <w:b/>
+          <w:bCs/>
+          <w:lang w:val="en-US"/>
+        </w:rPr>
+      </w:pPr>
+      <w:r>
+        <w:rPr>
+          <w:b/>
+          <w:bCs/>
+          <w:lang w:val="en-US"/>
+        </w:rPr>
+        <w:t>Online platforms</w:t>
+      </w:r>
+    </w:p>
+    <w:p>
+      <w:pPr>
+        <w:pStyle w:val="ListParagraph"/>
+        <w:numPr>
+          <w:ilvl w:val="1"/>
+          <w:numId w:val="6"/>
+        </w:numPr>
+        <w:spacing w:line="276" w:lineRule="auto"/>
+        <w:rPr>
+          <w:b/>
+          <w:bCs/>
+          <w:lang w:val="en-US"/>
+        </w:rPr>
+      </w:pPr>
+      <w:r>
+        <w:rPr>
+          <w:b/>
+          <w:bCs/>
+          <w:lang w:val="en-US"/>
+        </w:rPr>
+        <w:t>Feedback &amp; community</w:t>
+      </w:r>
+    </w:p>
+    <w:p>
+      <w:pPr>
+        <w:pStyle w:val="ListParagraph"/>
+        <w:numPr>
+          <w:ilvl w:val="1"/>
+          <w:numId w:val="6"/>
+        </w:numPr>
+        <w:spacing w:line="276" w:lineRule="auto"/>
+        <w:rPr>
+          <w:b/>
+          <w:bCs/>
+          <w:lang w:val="en-US"/>
+        </w:rPr>
+      </w:pPr>
+      <w:r>
+        <w:rPr>
+          <w:b/>
+          <w:bCs/>
+          <w:lang w:val="en-US"/>
+        </w:rPr>
+        <w:t>Temporary: creation/set up of group foundations</w:t>
+      </w:r>
+    </w:p>
+    <w:p>
+      <w:pPr>
+        <w:pStyle w:val="ListParagraph"/>
+        <w:numPr>
+          <w:ilvl w:val="0"/>
+          <w:numId w:val="6"/>
+        </w:numPr>
+        <w:spacing w:line="276" w:lineRule="auto"/>
+        <w:rPr>
+          <w:b/>
+          <w:bCs/>
+          <w:lang w:val="en-US"/>
+        </w:rPr>
+      </w:pPr>
+      <w:r>
+        <w:rPr>
+          <w:b/>
+          <w:bCs/>
+          <w:lang w:val="en-US"/>
+        </w:rPr>
+        <w:t>Vision/purpose/motivations</w:t>
+      </w:r>
+    </w:p>
+    <w:p>
+      <w:pPr>
+        <w:pStyle w:val="ListParagraph"/>
+        <w:numPr>
+          <w:ilvl w:val="0"/>
+          <w:numId w:val="6"/>
+        </w:numPr>
+        <w:spacing w:line="276" w:lineRule="auto"/>
+        <w:rPr>
+          <w:lang w:val="en-US"/>
+        </w:rPr>
+      </w:pPr>
+      <w:r>
+        <w:rPr>
+          <w:lang w:val="en-US"/>
+        </w:rPr>
+        <w:t>Topics</w:t>
+      </w:r>
+    </w:p>
+    <w:p>
+      <w:pPr>
+        <w:pStyle w:val="ListParagraph"/>
+        <w:numPr>
+          <w:ilvl w:val="0"/>
+          <w:numId w:val="6"/>
+        </w:numPr>
+        <w:spacing w:line="276" w:lineRule="auto"/>
+        <w:rPr>
+          <w:lang w:val="en-US"/>
+        </w:rPr>
+      </w:pPr>
+      <w:r>
+        <w:rPr>
+          <w:lang w:val="en-US"/>
+        </w:rPr>
+        <w:t>Community guidelines</w:t>
+      </w:r>
+    </w:p>
+    <w:p>
+      <w:pPr>
+        <w:pStyle w:val="ListParagraph"/>
+        <w:numPr>
+          <w:ilvl w:val="0"/>
+          <w:numId w:val="6"/>
+        </w:numPr>
+        <w:spacing w:line="276" w:lineRule="auto"/>
+        <w:rPr>
+          <w:lang w:val="en-US"/>
+        </w:rPr>
+      </w:pPr>
+      <w:r>
+        <w:rPr>
+          <w:lang w:val="en-US"/>
+        </w:rPr>
+        <w:t>Anything else?</w:t>
+      </w:r>
+    </w:p>
+    <w:p>
+      <w:pPr>
+        <w:rPr>
+          <w:lang w:val="en-US"/>
+        </w:rPr>
+      </w:pPr>
     </w:p>
     <w:p>
       <w:pPr>
@@ -347,6 +827,7 @@
           <w:bCs/>
           <w:lang w:val="en-US"/>
         </w:rPr>
+        <w:lastRenderedPageBreak/>
         <w:t>Email-to-email: supervisors/students</w:t>
       </w:r>
     </w:p>
@@ -370,7 +851,25 @@
           <w:bCs/>
           <w:lang w:val="en-US"/>
         </w:rPr>
-        <w:t>PGSA facebook group</w:t>
+        <w:t xml:space="preserve">PGSA </w:t>
+      </w:r>
+      <w:proofErr w:type="spellStart"/>
+      <w:r>
+        <w:rPr>
+          <w:b/>
+          <w:bCs/>
+          <w:lang w:val="en-US"/>
+        </w:rPr>
+        <w:t>facebook</w:t>
+      </w:r>
+      <w:proofErr w:type="spellEnd"/>
+      <w:r>
+        <w:rPr>
+          <w:b/>
+          <w:bCs/>
+          <w:lang w:val="en-US"/>
+        </w:rPr>
+        <w:t xml:space="preserve"> group</w:t>
       </w:r>
       <w:r>
         <w:rPr>
@@ -380,8 +879,6 @@
         </w:rPr>
         <w:t>/email</w:t>
       </w:r>
-      <w:bookmarkStart w:id="0" w:name="_GoBack"/>
-      <w:bookmarkEnd w:id="0"/>
     </w:p>
     <w:p>
       <w:pPr>
@@ -654,8 +1151,18 @@
           <w:color w:val="333333"/>
           <w:lang w:eastAsia="en-CA"/>
         </w:rPr>
-        <w:t xml:space="preserve"> (but hits holid</w:t>
-      </w:r>
+        <w:t xml:space="preserve"> (but hits </w:t>
+      </w:r>
+      <w:proofErr w:type="spellStart"/>
+      <w:r>
+        <w:rPr>
+          <w:rFonts w:eastAsia="Times New Roman" w:cstheme="minorHAnsi"/>
+          <w:color w:val="333333"/>
+          <w:lang w:eastAsia="en-CA"/>
+        </w:rPr>
+        <w:t>holid</w:t>
+      </w:r>
+      <w:proofErr w:type="spellEnd"/>
     </w:p>
     <w:p>
       <w:pPr>
@@ -858,7 +1365,25 @@
           <w:color w:val="333333"/>
           <w:lang w:eastAsia="en-CA"/>
         </w:rPr>
-        <w:t>Export each month so we don’t loose anything</w:t>
+        <w:t xml:space="preserve">Export each month so we don’t </w:t>
+      </w:r>
+      <w:proofErr w:type="spellStart"/>
+      <w:r>
+        <w:rPr>
+          <w:rFonts w:eastAsia="Times New Roman" w:cstheme="minorHAnsi"/>
+          <w:color w:val="333333"/>
+          <w:lang w:eastAsia="en-CA"/>
+        </w:rPr>
+        <w:t>loose</w:t>
+      </w:r>
+      <w:proofErr w:type="spellEnd"/>
+      <w:r>
+        <w:rPr>
+          <w:rFonts w:eastAsia="Times New Roman" w:cstheme="minorHAnsi"/>
+          <w:color w:val="333333"/>
+          <w:lang w:eastAsia="en-CA"/>
+        </w:rPr>
+        <w:t xml:space="preserve"> anything</w:t>
       </w:r>
     </w:p>
     <w:p>
@@ -900,7 +1425,6 @@
           <w:color w:val="333333"/>
           <w:lang w:eastAsia="en-CA"/>
         </w:rPr>
-        <w:lastRenderedPageBreak/>
         <w:t xml:space="preserve">Download and keep running list of links </w:t>
       </w:r>
     </w:p>
@@ -1230,13 +1754,23 @@
           <w:lang w:eastAsia="en-CA"/>
         </w:rPr>
       </w:pPr>
-      <w:r>
-        <w:rPr>
-          <w:rFonts w:eastAsia="Times New Roman" w:cstheme="minorHAnsi"/>
-          <w:color w:val="333333"/>
-          <w:lang w:eastAsia="en-CA"/>
-        </w:rPr>
-        <w:t>Jassleen – get back by the end of the week</w:t>
+      <w:proofErr w:type="spellStart"/>
+      <w:r>
+        <w:rPr>
+          <w:rFonts w:eastAsia="Times New Roman" w:cstheme="minorHAnsi"/>
+          <w:color w:val="333333"/>
+          <w:lang w:eastAsia="en-CA"/>
+        </w:rPr>
+        <w:t>Jassleen</w:t>
+      </w:r>
+      <w:proofErr w:type="spellEnd"/>
+      <w:r>
+        <w:rPr>
+          <w:rFonts w:eastAsia="Times New Roman" w:cstheme="minorHAnsi"/>
+          <w:color w:val="333333"/>
+          <w:lang w:eastAsia="en-CA"/>
+        </w:rPr>
+        <w:t xml:space="preserve"> – get back by the end of the week</w:t>
       </w:r>
     </w:p>
     <w:p>
@@ -1344,6 +1878,7 @@
           <w:highlight w:val="yellow"/>
           <w:lang w:eastAsia="en-CA"/>
         </w:rPr>
+        <w:lastRenderedPageBreak/>
         <w:t>KEEP REACHING OUT VIA EMAIL AND GET CONTACT TO GWEN FOR DOODLE POLL</w:t>
       </w:r>
       <w:r>
@@ -1953,6 +2488,119 @@
 <file path=word/numbering.xml><?xml version="1.0" encoding="utf-8"?>
 <w:numbering xmlns:wpc="http://schemas.microsoft.com/office/word/2010/wordprocessingCanvas" xmlns:cx="http://schemas.microsoft.com/office/drawing/2014/chartex" xmlns:cx1="http://schemas.microsoft.com/office/drawing/2015/9/8/chartex" xmlns:cx2="http://schemas.microsoft.com/office/drawing/2015/10/21/chartex" xmlns:cx3="http://schemas.microsoft.com/office/drawing/2016/5/9/chartex" xmlns:cx4="http://schemas.microsoft.com/office/drawing/2016/5/10/chartex" xmlns:cx5="http://schemas.microsoft.com/office/drawing/2016/5/11/chartex" xmlns:cx6="http://schemas.microsoft.com/office/drawing/2016/5/12/chartex" xmlns:cx7="http://schemas.microsoft.com/office/drawing/2016/5/13/chartex" xmlns:cx8="http://schemas.microsoft.com/office/drawing/2016/5/14/chartex" xmlns:mc="http://schemas.openxmlformats.org/markup-compatibility/2006" xmlns:aink="http://schemas.microsoft.com/office/drawing/2016/ink" xmlns:am3d="http://schemas.microsoft.com/office/drawing/2017/model3d" xmlns:o="urn:schemas-microsoft-com:office:office" xmlns:r="http://schemas.openxmlformats.org/officeDocument/2006/relationships" xmlns:m="http://schemas.openxmlformats.org/officeDocument/2006/math" xmlns:v="urn:schemas-microsoft-com:vml" xmlns:wp14="http://schemas.microsoft.com/office/word/2010/wordprocessingDrawing" xmlns:wp="http://schemas.openxmlformats.org/drawingml/2006/wordprocessingDrawing" xmlns:w10="urn:schemas-microsoft-com:office:word" xmlns:w="http://schemas.openxmlformats.org/wordprocessingml/2006/main" xmlns:w14="http://schemas.microsoft.com/office/word/2010/wordml" xmlns:w15="http://schemas.microsoft.com/office/word/2012/wordml" xmlns:w16cex="http://schemas.microsoft.com/office/word/2018/wordml/cex" xmlns:w16cid="http://schemas.microsoft.com/office/word/2016/wordml/cid" xmlns:w16="http://schemas.microsoft.com/office/word/2018/wordml" xmlns:w16se="http://schemas.microsoft.com/office/word/2015/wordml/symex" xmlns:wpg="http://schemas.microsoft.com/office/word/2010/wordprocessingGroup" xmlns:wpi="http://schemas.microsoft.com/office/word/2010/wordprocessingInk" xmlns:wne="http://schemas.microsoft.com/office/word/2006/wordml" xmlns:wps="http://schemas.microsoft.com/office/word/2010/wordprocessingShape" mc:Ignorable="w14 w15 w16se w16cid w16 w16cex wp14">
   <w:abstractNum w:abstractNumId="0" w15:restartNumberingAfterBreak="0">
+    <w:nsid w:val="056B0CAF"/>
+    <w:multiLevelType w:val="multilevel"/>
+    <w:tmpl w:val="04090021"/>
+    <w:lvl w:ilvl="0">
+      <w:start w:val="1"/>
+      <w:numFmt w:val="bullet"/>
+      <w:lvlText w:val=""/>
+      <w:lvlJc w:val="left"/>
+      <w:pPr>
+        <w:ind w:left="360" w:hanging="360"/>
+      </w:pPr>
+      <w:rPr>
+        <w:rFonts w:ascii="Wingdings" w:hAnsi="Wingdings" w:hint="default"/>
+      </w:rPr>
+    </w:lvl>
+    <w:lvl w:ilvl="1">
+      <w:start w:val="1"/>
+      <w:numFmt w:val="bullet"/>
+      <w:lvlText w:val=""/>
+      <w:lvlJc w:val="left"/>
+      <w:pPr>
+        <w:ind w:left="720" w:hanging="360"/>
+      </w:pPr>
+      <w:rPr>
+        <w:rFonts w:ascii="Wingdings" w:hAnsi="Wingdings" w:hint="default"/>
+      </w:rPr>
+    </w:lvl>
+    <w:lvl w:ilvl="2">
+      <w:start w:val="1"/>
+      <w:numFmt w:val="bullet"/>
+      <w:lvlText w:val=""/>
+      <w:lvlJc w:val="left"/>
+      <w:pPr>
+        <w:ind w:left="1080" w:hanging="360"/>
+      </w:pPr>
+      <w:rPr>
+        <w:rFonts w:ascii="Wingdings" w:hAnsi="Wingdings" w:hint="default"/>
+      </w:rPr>
+    </w:lvl>
+    <w:lvl w:ilvl="3">
+      <w:start w:val="1"/>
+      <w:numFmt w:val="bullet"/>
+      <w:lvlText w:val=""/>
+      <w:lvlJc w:val="left"/>
+      <w:pPr>
+        <w:ind w:left="1440" w:hanging="360"/>
+      </w:pPr>
+      <w:rPr>
+        <w:rFonts w:ascii="Symbol" w:hAnsi="Symbol" w:hint="default"/>
+      </w:rPr>
+    </w:lvl>
+    <w:lvl w:ilvl="4">
+      <w:start w:val="1"/>
+      <w:numFmt w:val="bullet"/>
+      <w:lvlText w:val=""/>
+      <w:lvlJc w:val="left"/>
+      <w:pPr>
+        <w:ind w:left="1800" w:hanging="360"/>
+      </w:pPr>
+      <w:rPr>
+        <w:rFonts w:ascii="Symbol" w:hAnsi="Symbol" w:hint="default"/>
+      </w:rPr>
+    </w:lvl>
+    <w:lvl w:ilvl="5">
+      <w:start w:val="1"/>
+      <w:numFmt w:val="bullet"/>
+      <w:lvlText w:val=""/>
+      <w:lvlJc w:val="left"/>
+      <w:pPr>
+        <w:ind w:left="2160" w:hanging="360"/>
+      </w:pPr>
+      <w:rPr>
+        <w:rFonts w:ascii="Wingdings" w:hAnsi="Wingdings" w:hint="default"/>
+      </w:rPr>
+    </w:lvl>
+    <w:lvl w:ilvl="6">
+      <w:start w:val="1"/>
+      <w:numFmt w:val="bullet"/>
+      <w:lvlText w:val=""/>
+      <w:lvlJc w:val="left"/>
+      <w:pPr>
+        <w:ind w:left="2520" w:hanging="360"/>
+      </w:pPr>
+      <w:rPr>
+        <w:rFonts w:ascii="Wingdings" w:hAnsi="Wingdings" w:hint="default"/>
+      </w:rPr>
+    </w:lvl>
+    <w:lvl w:ilvl="7">
+      <w:start w:val="1"/>
+      <w:numFmt w:val="bullet"/>
+      <w:lvlText w:val=""/>
+      <w:lvlJc w:val="left"/>
+      <w:pPr>
+        <w:ind w:left="2880" w:hanging="360"/>
+      </w:pPr>
+      <w:rPr>
+        <w:rFonts w:ascii="Symbol" w:hAnsi="Symbol" w:hint="default"/>
+      </w:rPr>
+    </w:lvl>
+    <w:lvl w:ilvl="8">
+      <w:start w:val="1"/>
+      <w:numFmt w:val="bullet"/>
+      <w:lvlText w:val=""/>
+      <w:lvlJc w:val="left"/>
+      <w:pPr>
+        <w:ind w:left="3240" w:hanging="360"/>
+      </w:pPr>
+      <w:rPr>
+        <w:rFonts w:ascii="Symbol" w:hAnsi="Symbol" w:hint="default"/>
+      </w:rPr>
+    </w:lvl>
+  </w:abstractNum>
+  <w:abstractNum w:abstractNumId="1" w15:restartNumberingAfterBreak="0">
     <w:nsid w:val="114D7269"/>
     <w:multiLevelType w:val="multilevel"/>
     <w:tmpl w:val="0EC019C6"/>
@@ -2101,7 +2749,7 @@
       </w:rPr>
     </w:lvl>
   </w:abstractNum>
-  <w:abstractNum w:abstractNumId="1" w15:restartNumberingAfterBreak="0">
+  <w:abstractNum w:abstractNumId="2" w15:restartNumberingAfterBreak="0">
     <w:nsid w:val="183A0E88"/>
     <w:multiLevelType w:val="multilevel"/>
     <w:tmpl w:val="5DCE3880"/>
@@ -2250,7 +2898,7 @@
       </w:rPr>
     </w:lvl>
   </w:abstractNum>
-  <w:abstractNum w:abstractNumId="2" w15:restartNumberingAfterBreak="0">
+  <w:abstractNum w:abstractNumId="3" w15:restartNumberingAfterBreak="0">
     <w:nsid w:val="33E50593"/>
     <w:multiLevelType w:val="multilevel"/>
     <w:tmpl w:val="5DCE3880"/>
@@ -2399,7 +3047,7 @@
       </w:rPr>
     </w:lvl>
   </w:abstractNum>
-  <w:abstractNum w:abstractNumId="3" w15:restartNumberingAfterBreak="0">
+  <w:abstractNum w:abstractNumId="4" w15:restartNumberingAfterBreak="0">
     <w:nsid w:val="65A37DCB"/>
     <w:multiLevelType w:val="multilevel"/>
     <w:tmpl w:val="04090021"/>
@@ -2512,7 +3160,7 @@
       </w:rPr>
     </w:lvl>
   </w:abstractNum>
-  <w:abstractNum w:abstractNumId="4" w15:restartNumberingAfterBreak="0">
+  <w:abstractNum w:abstractNumId="5" w15:restartNumberingAfterBreak="0">
     <w:nsid w:val="7CBB6D25"/>
     <w:multiLevelType w:val="multilevel"/>
     <w:tmpl w:val="04090021"/>
@@ -2626,19 +3274,22 @@
     </w:lvl>
   </w:abstractNum>
   <w:num w:numId="1">
-    <w:abstractNumId w:val="0"/>
+    <w:abstractNumId w:val="1"/>
   </w:num>
   <w:num w:numId="2">
+    <w:abstractNumId w:val="4"/>
+  </w:num>
+  <w:num w:numId="3">
+    <w:abstractNumId w:val="2"/>
+  </w:num>
+  <w:num w:numId="4">
+    <w:abstractNumId w:val="5"/>
+  </w:num>
+  <w:num w:numId="5">
     <w:abstractNumId w:val="3"/>
   </w:num>
-  <w:num w:numId="3">
-    <w:abstractNumId w:val="1"/>
-  </w:num>
-  <w:num w:numId="4">
-    <w:abstractNumId w:val="4"/>
-  </w:num>
-  <w:num w:numId="5">
-    <w:abstractNumId w:val="2"/>
+  <w:num w:numId="6">
+    <w:abstractNumId w:val="0"/>
   </w:num>
 </w:numbering>
 </file>

</xml_diff>

<commit_message>
Added agenda item, created space for notes
</commit_message>
<xml_diff>
--- a/General_setup/Meeting agendas & notes.docx
+++ b/General_setup/Meeting agendas & notes.docx
@@ -21,63 +21,482 @@
           <w:szCs w:val="28"/>
           <w:lang w:val="en-US"/>
         </w:rPr>
-        <w:t>Open Science Student Support Group – meeting agenda</w:t>
+        <w:t>Open Science Student Support Group – meeting agendas and notes</w:t>
+      </w:r>
+    </w:p>
+    <w:p>
+      <w:pPr>
+        <w:rPr>
+          <w:lang w:val="en-US"/>
+        </w:rPr>
+      </w:pPr>
+    </w:p>
+    <w:p>
+      <w:pPr>
+        <w:rPr>
+          <w:lang w:val="en-US"/>
+        </w:rPr>
+      </w:pPr>
+    </w:p>
+    <w:p>
+      <w:pPr>
+        <w:jc w:val="center"/>
+        <w:rPr>
+          <w:lang w:val="en-US"/>
+        </w:rPr>
+      </w:pPr>
+      <w:r>
+        <w:rPr>
+          <w:lang w:val="en-US"/>
+        </w:rPr>
+        <w:t>September 16, 2020 – Second meeting</w:t>
+      </w:r>
+    </w:p>
+    <w:p>
+      <w:pPr>
+        <w:rPr>
+          <w:lang w:val="en-US"/>
+        </w:rPr>
+      </w:pPr>
+    </w:p>
+    <w:p>
+      <w:pPr>
+        <w:rPr>
+          <w:lang w:val="en-US"/>
+        </w:rPr>
+      </w:pPr>
+      <w:r>
+        <w:rPr>
+          <w:lang w:val="en-US"/>
+        </w:rPr>
+        <w:t>Meeting notes:</w:t>
+      </w:r>
+    </w:p>
+    <w:p>
+      <w:pPr>
+        <w:spacing w:line="276" w:lineRule="auto"/>
+        <w:rPr>
+          <w:lang w:val="en-US"/>
+        </w:rPr>
+      </w:pPr>
+    </w:p>
+    <w:p>
+      <w:pPr>
+        <w:spacing w:line="276" w:lineRule="auto"/>
+        <w:rPr>
+          <w:lang w:val="en-US"/>
+        </w:rPr>
+      </w:pPr>
+    </w:p>
+    <w:p>
+      <w:pPr>
+        <w:spacing w:line="276" w:lineRule="auto"/>
+        <w:rPr>
+          <w:lang w:val="en-US"/>
+        </w:rPr>
+      </w:pPr>
+      <w:r>
+        <w:rPr>
+          <w:lang w:val="en-US"/>
+        </w:rPr>
+        <w:t>Action items:</w:t>
+      </w:r>
+    </w:p>
+    <w:tbl>
+      <w:tblPr>
+        <w:tblStyle w:val="TableGrid"/>
+        <w:tblW w:w="0" w:type="auto"/>
+        <w:tblLook w:val="04A0" w:firstRow="1" w:lastRow="0" w:firstColumn="1" w:lastColumn="0" w:noHBand="0" w:noVBand="1"/>
+      </w:tblPr>
+      <w:tblGrid>
+        <w:gridCol w:w="3116"/>
+        <w:gridCol w:w="3117"/>
+        <w:gridCol w:w="3117"/>
+      </w:tblGrid>
+      <w:tr>
+        <w:tc>
+          <w:tcPr>
+            <w:tcW w:w="3116" w:type="dxa"/>
+          </w:tcPr>
+          <w:p>
+            <w:pPr>
+              <w:spacing w:line="276" w:lineRule="auto"/>
+              <w:rPr>
+                <w:b/>
+                <w:bCs/>
+                <w:lang w:val="en-US"/>
+              </w:rPr>
+            </w:pPr>
+            <w:r>
+              <w:rPr>
+                <w:b/>
+                <w:bCs/>
+                <w:lang w:val="en-US"/>
+              </w:rPr>
+              <w:t>What?</w:t>
+            </w:r>
+          </w:p>
+        </w:tc>
+        <w:tc>
+          <w:tcPr>
+            <w:tcW w:w="3117" w:type="dxa"/>
+          </w:tcPr>
+          <w:p>
+            <w:pPr>
+              <w:spacing w:line="276" w:lineRule="auto"/>
+              <w:rPr>
+                <w:b/>
+                <w:bCs/>
+                <w:lang w:val="en-US"/>
+              </w:rPr>
+            </w:pPr>
+            <w:r>
+              <w:rPr>
+                <w:b/>
+                <w:bCs/>
+                <w:lang w:val="en-US"/>
+              </w:rPr>
+              <w:t>By when?</w:t>
+            </w:r>
+          </w:p>
+        </w:tc>
+        <w:tc>
+          <w:tcPr>
+            <w:tcW w:w="3117" w:type="dxa"/>
+          </w:tcPr>
+          <w:p>
+            <w:pPr>
+              <w:spacing w:line="276" w:lineRule="auto"/>
+              <w:rPr>
+                <w:b/>
+                <w:bCs/>
+                <w:lang w:val="en-US"/>
+              </w:rPr>
+            </w:pPr>
+            <w:r>
+              <w:rPr>
+                <w:b/>
+                <w:bCs/>
+                <w:lang w:val="en-US"/>
+              </w:rPr>
+              <w:t>Who?</w:t>
+            </w:r>
+          </w:p>
+        </w:tc>
+      </w:tr>
+      <w:tr>
+        <w:tc>
+          <w:tcPr>
+            <w:tcW w:w="3116" w:type="dxa"/>
+          </w:tcPr>
+          <w:p>
+            <w:pPr>
+              <w:spacing w:line="276" w:lineRule="auto"/>
+              <w:rPr>
+                <w:lang w:val="en-US"/>
+              </w:rPr>
+            </w:pPr>
+          </w:p>
+        </w:tc>
+        <w:tc>
+          <w:tcPr>
+            <w:tcW w:w="3117" w:type="dxa"/>
+          </w:tcPr>
+          <w:p>
+            <w:pPr>
+              <w:spacing w:line="276" w:lineRule="auto"/>
+              <w:rPr>
+                <w:lang w:val="en-US"/>
+              </w:rPr>
+            </w:pPr>
+          </w:p>
+        </w:tc>
+        <w:tc>
+          <w:tcPr>
+            <w:tcW w:w="3117" w:type="dxa"/>
+          </w:tcPr>
+          <w:p>
+            <w:pPr>
+              <w:spacing w:line="276" w:lineRule="auto"/>
+              <w:rPr>
+                <w:lang w:val="en-US"/>
+              </w:rPr>
+            </w:pPr>
+          </w:p>
+        </w:tc>
+      </w:tr>
+      <w:tr>
+        <w:tc>
+          <w:tcPr>
+            <w:tcW w:w="3116" w:type="dxa"/>
+          </w:tcPr>
+          <w:p>
+            <w:pPr>
+              <w:spacing w:line="276" w:lineRule="auto"/>
+              <w:rPr>
+                <w:lang w:val="en-US"/>
+              </w:rPr>
+            </w:pPr>
+          </w:p>
+        </w:tc>
+        <w:tc>
+          <w:tcPr>
+            <w:tcW w:w="3117" w:type="dxa"/>
+          </w:tcPr>
+          <w:p>
+            <w:pPr>
+              <w:spacing w:line="276" w:lineRule="auto"/>
+              <w:rPr>
+                <w:lang w:val="en-US"/>
+              </w:rPr>
+            </w:pPr>
+          </w:p>
+        </w:tc>
+        <w:tc>
+          <w:tcPr>
+            <w:tcW w:w="3117" w:type="dxa"/>
+          </w:tcPr>
+          <w:p>
+            <w:pPr>
+              <w:spacing w:line="276" w:lineRule="auto"/>
+              <w:rPr>
+                <w:lang w:val="en-US"/>
+              </w:rPr>
+            </w:pPr>
+          </w:p>
+        </w:tc>
+      </w:tr>
+      <w:tr>
+        <w:tc>
+          <w:tcPr>
+            <w:tcW w:w="3116" w:type="dxa"/>
+          </w:tcPr>
+          <w:p>
+            <w:pPr>
+              <w:spacing w:line="276" w:lineRule="auto"/>
+              <w:rPr>
+                <w:lang w:val="en-US"/>
+              </w:rPr>
+            </w:pPr>
+          </w:p>
+        </w:tc>
+        <w:tc>
+          <w:tcPr>
+            <w:tcW w:w="3117" w:type="dxa"/>
+          </w:tcPr>
+          <w:p>
+            <w:pPr>
+              <w:spacing w:line="276" w:lineRule="auto"/>
+              <w:rPr>
+                <w:lang w:val="en-US"/>
+              </w:rPr>
+            </w:pPr>
+          </w:p>
+        </w:tc>
+        <w:tc>
+          <w:tcPr>
+            <w:tcW w:w="3117" w:type="dxa"/>
+          </w:tcPr>
+          <w:p>
+            <w:pPr>
+              <w:spacing w:line="276" w:lineRule="auto"/>
+              <w:rPr>
+                <w:lang w:val="en-US"/>
+              </w:rPr>
+            </w:pPr>
+          </w:p>
+        </w:tc>
+      </w:tr>
+      <w:tr>
+        <w:tc>
+          <w:tcPr>
+            <w:tcW w:w="3116" w:type="dxa"/>
+          </w:tcPr>
+          <w:p>
+            <w:pPr>
+              <w:spacing w:line="276" w:lineRule="auto"/>
+              <w:rPr>
+                <w:lang w:val="en-US"/>
+              </w:rPr>
+            </w:pPr>
+          </w:p>
+        </w:tc>
+        <w:tc>
+          <w:tcPr>
+            <w:tcW w:w="3117" w:type="dxa"/>
+          </w:tcPr>
+          <w:p>
+            <w:pPr>
+              <w:spacing w:line="276" w:lineRule="auto"/>
+              <w:rPr>
+                <w:lang w:val="en-US"/>
+              </w:rPr>
+            </w:pPr>
+          </w:p>
+        </w:tc>
+        <w:tc>
+          <w:tcPr>
+            <w:tcW w:w="3117" w:type="dxa"/>
+          </w:tcPr>
+          <w:p>
+            <w:pPr>
+              <w:spacing w:line="276" w:lineRule="auto"/>
+              <w:rPr>
+                <w:lang w:val="en-US"/>
+              </w:rPr>
+            </w:pPr>
+          </w:p>
+        </w:tc>
+      </w:tr>
+      <w:tr>
+        <w:tc>
+          <w:tcPr>
+            <w:tcW w:w="3116" w:type="dxa"/>
+          </w:tcPr>
+          <w:p>
+            <w:pPr>
+              <w:spacing w:line="276" w:lineRule="auto"/>
+              <w:rPr>
+                <w:lang w:val="en-US"/>
+              </w:rPr>
+            </w:pPr>
+          </w:p>
+        </w:tc>
+        <w:tc>
+          <w:tcPr>
+            <w:tcW w:w="3117" w:type="dxa"/>
+          </w:tcPr>
+          <w:p>
+            <w:pPr>
+              <w:spacing w:line="276" w:lineRule="auto"/>
+              <w:rPr>
+                <w:lang w:val="en-US"/>
+              </w:rPr>
+            </w:pPr>
+          </w:p>
+        </w:tc>
+        <w:tc>
+          <w:tcPr>
+            <w:tcW w:w="3117" w:type="dxa"/>
+          </w:tcPr>
+          <w:p>
+            <w:pPr>
+              <w:spacing w:line="276" w:lineRule="auto"/>
+              <w:rPr>
+                <w:lang w:val="en-US"/>
+              </w:rPr>
+            </w:pPr>
+          </w:p>
+        </w:tc>
+      </w:tr>
+    </w:tbl>
+    <w:p>
+      <w:pPr>
+        <w:rPr>
+          <w:lang w:val="en-US"/>
+        </w:rPr>
+      </w:pPr>
+    </w:p>
+    <w:p>
+      <w:pPr>
+        <w:jc w:val="center"/>
+        <w:rPr>
+          <w:lang w:val="en-US"/>
+        </w:rPr>
+      </w:pPr>
+    </w:p>
+    <w:p>
+      <w:pPr>
+        <w:spacing w:line="276" w:lineRule="auto"/>
+        <w:rPr>
+          <w:lang w:val="en-US"/>
+        </w:rPr>
+      </w:pPr>
+      <w:r>
+        <w:rPr>
+          <w:lang w:val="en-US"/>
+        </w:rPr>
+        <w:t>Agenda:</w:t>
+      </w:r>
+    </w:p>
+    <w:p>
+      <w:pPr>
+        <w:pStyle w:val="ListParagraph"/>
+        <w:numPr>
+          <w:ilvl w:val="0"/>
+          <w:numId w:val="6"/>
+        </w:numPr>
+        <w:spacing w:line="276" w:lineRule="auto"/>
+        <w:rPr>
+          <w:b/>
+          <w:bCs/>
+          <w:lang w:val="en-US"/>
+        </w:rPr>
+      </w:pPr>
+      <w:r>
+        <w:rPr>
+          <w:b/>
+          <w:bCs/>
+          <w:lang w:val="en-US"/>
+        </w:rPr>
+        <w:t>Introductions/check-in</w:t>
+      </w:r>
+    </w:p>
+    <w:p>
+      <w:pPr>
+        <w:pStyle w:val="ListParagraph"/>
+        <w:numPr>
+          <w:ilvl w:val="0"/>
+          <w:numId w:val="6"/>
+        </w:numPr>
+        <w:spacing w:line="276" w:lineRule="auto"/>
+        <w:rPr>
+          <w:b/>
+          <w:bCs/>
+          <w:lang w:val="en-US"/>
+        </w:rPr>
+      </w:pPr>
+      <w:r>
+        <w:rPr>
+          <w:b/>
+          <w:bCs/>
+          <w:lang w:val="en-US"/>
+        </w:rPr>
+        <w:t>Meeting structure: rounds</w:t>
+      </w:r>
+      <w:r>
+        <w:rPr>
+          <w:b/>
+          <w:bCs/>
+          <w:lang w:val="en-US"/>
+        </w:rPr>
+        <w:t>, decision based on consent</w:t>
+      </w:r>
+    </w:p>
+    <w:p>
+      <w:pPr>
+        <w:pStyle w:val="ListParagraph"/>
+        <w:numPr>
+          <w:ilvl w:val="0"/>
+          <w:numId w:val="6"/>
+        </w:numPr>
+        <w:spacing w:line="276" w:lineRule="auto"/>
+        <w:rPr>
+          <w:b/>
+          <w:bCs/>
+          <w:lang w:val="en-US"/>
+        </w:rPr>
+      </w:pPr>
+      <w:r>
+        <w:rPr>
+          <w:b/>
+          <w:bCs/>
+          <w:lang w:val="en-US"/>
+        </w:rPr>
+        <w:t>Representation in organizational group – who else to include</w:t>
       </w:r>
       <w:bookmarkStart w:id="0" w:name="_GoBack"/>
       <w:bookmarkEnd w:id="0"/>
-      <w:r>
-        <w:rPr>
-          <w:b/>
-          <w:bCs/>
-          <w:sz w:val="28"/>
-          <w:szCs w:val="28"/>
-          <w:lang w:val="en-US"/>
-        </w:rPr>
-        <w:t>s and notes</w:t>
-      </w:r>
-    </w:p>
-    <w:p>
-      <w:pPr>
-        <w:rPr>
-          <w:lang w:val="en-US"/>
-        </w:rPr>
-      </w:pPr>
-    </w:p>
-    <w:p>
-      <w:pPr>
-        <w:jc w:val="center"/>
-        <w:rPr>
-          <w:lang w:val="en-US"/>
-        </w:rPr>
-      </w:pPr>
-      <w:r>
-        <w:rPr>
-          <w:lang w:val="en-US"/>
-        </w:rPr>
-        <w:t>September 16, 2020 – Second meeting</w:t>
-      </w:r>
-    </w:p>
-    <w:p>
-      <w:pPr>
-        <w:jc w:val="center"/>
-        <w:rPr>
-          <w:lang w:val="en-US"/>
-        </w:rPr>
-      </w:pPr>
-    </w:p>
-    <w:p>
-      <w:pPr>
-        <w:spacing w:line="276" w:lineRule="auto"/>
-        <w:rPr>
-          <w:lang w:val="en-US"/>
-        </w:rPr>
-      </w:pPr>
-      <w:r>
-        <w:rPr>
-          <w:lang w:val="en-US"/>
-        </w:rPr>
-        <w:t>Agenda:</w:t>
-      </w:r>
     </w:p>
     <w:p>
       <w:pPr>
@@ -99,7 +518,122 @@
           <w:bCs/>
           <w:lang w:val="en-US"/>
         </w:rPr>
-        <w:t>Introductions/check-in</w:t>
+        <w:t>Organizational structure</w:t>
+      </w:r>
+    </w:p>
+    <w:p>
+      <w:pPr>
+        <w:pStyle w:val="ListParagraph"/>
+        <w:numPr>
+          <w:ilvl w:val="1"/>
+          <w:numId w:val="6"/>
+        </w:numPr>
+        <w:spacing w:line="276" w:lineRule="auto"/>
+        <w:rPr>
+          <w:b/>
+          <w:bCs/>
+          <w:lang w:val="en-US"/>
+        </w:rPr>
+      </w:pPr>
+      <w:r>
+        <w:rPr>
+          <w:b/>
+          <w:bCs/>
+          <w:lang w:val="en-US"/>
+        </w:rPr>
+        <w:t>Core organizers &amp; contributors</w:t>
+      </w:r>
+    </w:p>
+    <w:p>
+      <w:pPr>
+        <w:pStyle w:val="ListParagraph"/>
+        <w:numPr>
+          <w:ilvl w:val="1"/>
+          <w:numId w:val="6"/>
+        </w:numPr>
+        <w:spacing w:line="276" w:lineRule="auto"/>
+        <w:rPr>
+          <w:b/>
+          <w:bCs/>
+          <w:lang w:val="en-US"/>
+        </w:rPr>
+      </w:pPr>
+      <w:r>
+        <w:rPr>
+          <w:b/>
+          <w:bCs/>
+          <w:lang w:val="en-US"/>
+        </w:rPr>
+        <w:t xml:space="preserve">Core organizational roles </w:t>
+      </w:r>
+    </w:p>
+    <w:p>
+      <w:pPr>
+        <w:pStyle w:val="ListParagraph"/>
+        <w:numPr>
+          <w:ilvl w:val="2"/>
+          <w:numId w:val="6"/>
+        </w:numPr>
+        <w:spacing w:line="276" w:lineRule="auto"/>
+        <w:rPr>
+          <w:b/>
+          <w:bCs/>
+          <w:lang w:val="en-US"/>
+        </w:rPr>
+      </w:pPr>
+      <w:r>
+        <w:rPr>
+          <w:b/>
+          <w:bCs/>
+          <w:lang w:val="en-US"/>
+        </w:rPr>
+        <w:t>Independent units</w:t>
+      </w:r>
+    </w:p>
+    <w:p>
+      <w:pPr>
+        <w:pStyle w:val="ListParagraph"/>
+        <w:numPr>
+          <w:ilvl w:val="2"/>
+          <w:numId w:val="6"/>
+        </w:numPr>
+        <w:spacing w:line="276" w:lineRule="auto"/>
+        <w:rPr>
+          <w:b/>
+          <w:bCs/>
+          <w:lang w:val="en-US"/>
+        </w:rPr>
+      </w:pPr>
+      <w:r>
+        <w:rPr>
+          <w:b/>
+          <w:bCs/>
+          <w:lang w:val="en-US"/>
+        </w:rPr>
+        <w:t>End responsible &amp; autonomous, but able to get support/delegate</w:t>
+      </w:r>
+    </w:p>
+    <w:p>
+      <w:pPr>
+        <w:pStyle w:val="ListParagraph"/>
+        <w:numPr>
+          <w:ilvl w:val="1"/>
+          <w:numId w:val="6"/>
+        </w:numPr>
+        <w:spacing w:line="276" w:lineRule="auto"/>
+        <w:rPr>
+          <w:b/>
+          <w:bCs/>
+          <w:lang w:val="en-US"/>
+        </w:rPr>
+      </w:pPr>
+      <w:r>
+        <w:rPr>
+          <w:b/>
+          <w:bCs/>
+          <w:lang w:val="en-US"/>
+        </w:rPr>
+        <w:t xml:space="preserve">Meetings as needed </w:t>
       </w:r>
     </w:p>
     <w:p>
@@ -122,23 +656,122 @@
           <w:bCs/>
           <w:lang w:val="en-US"/>
         </w:rPr>
-        <w:t>Meeting structure: rounds</w:t>
-      </w:r>
-      <w:r>
-        <w:rPr>
-          <w:b/>
-          <w:bCs/>
-          <w:lang w:val="en-US"/>
-        </w:rPr>
-        <w:t xml:space="preserve">, </w:t>
-      </w:r>
-      <w:r>
-        <w:rPr>
-          <w:b/>
-          <w:bCs/>
-          <w:lang w:val="en-US"/>
-        </w:rPr>
-        <w:t>decision based on consent</w:t>
+        <w:t>Core organizational roles:</w:t>
+      </w:r>
+    </w:p>
+    <w:p>
+      <w:pPr>
+        <w:pStyle w:val="ListParagraph"/>
+        <w:numPr>
+          <w:ilvl w:val="1"/>
+          <w:numId w:val="6"/>
+        </w:numPr>
+        <w:spacing w:line="276" w:lineRule="auto"/>
+        <w:rPr>
+          <w:b/>
+          <w:bCs/>
+          <w:lang w:val="en-US"/>
+        </w:rPr>
+      </w:pPr>
+      <w:r>
+        <w:rPr>
+          <w:b/>
+          <w:bCs/>
+          <w:lang w:val="en-US"/>
+        </w:rPr>
+        <w:t>Sessions</w:t>
+      </w:r>
+    </w:p>
+    <w:p>
+      <w:pPr>
+        <w:pStyle w:val="ListParagraph"/>
+        <w:numPr>
+          <w:ilvl w:val="1"/>
+          <w:numId w:val="6"/>
+        </w:numPr>
+        <w:spacing w:line="276" w:lineRule="auto"/>
+        <w:rPr>
+          <w:b/>
+          <w:bCs/>
+          <w:lang w:val="en-US"/>
+        </w:rPr>
+      </w:pPr>
+      <w:r>
+        <w:rPr>
+          <w:b/>
+          <w:bCs/>
+          <w:lang w:val="en-US"/>
+        </w:rPr>
+        <w:t>Promotion</w:t>
+      </w:r>
+    </w:p>
+    <w:p>
+      <w:pPr>
+        <w:pStyle w:val="ListParagraph"/>
+        <w:numPr>
+          <w:ilvl w:val="1"/>
+          <w:numId w:val="6"/>
+        </w:numPr>
+        <w:spacing w:line="276" w:lineRule="auto"/>
+        <w:rPr>
+          <w:b/>
+          <w:bCs/>
+          <w:lang w:val="en-US"/>
+        </w:rPr>
+      </w:pPr>
+      <w:r>
+        <w:rPr>
+          <w:b/>
+          <w:bCs/>
+          <w:lang w:val="en-US"/>
+        </w:rPr>
+        <w:t>Online platforms</w:t>
+      </w:r>
+    </w:p>
+    <w:p>
+      <w:pPr>
+        <w:pStyle w:val="ListParagraph"/>
+        <w:numPr>
+          <w:ilvl w:val="1"/>
+          <w:numId w:val="6"/>
+        </w:numPr>
+        <w:spacing w:line="276" w:lineRule="auto"/>
+        <w:rPr>
+          <w:b/>
+          <w:bCs/>
+          <w:lang w:val="en-US"/>
+        </w:rPr>
+      </w:pPr>
+      <w:r>
+        <w:rPr>
+          <w:b/>
+          <w:bCs/>
+          <w:lang w:val="en-US"/>
+        </w:rPr>
+        <w:t>Feedback &amp; community</w:t>
+      </w:r>
+    </w:p>
+    <w:p>
+      <w:pPr>
+        <w:pStyle w:val="ListParagraph"/>
+        <w:numPr>
+          <w:ilvl w:val="1"/>
+          <w:numId w:val="6"/>
+        </w:numPr>
+        <w:spacing w:line="276" w:lineRule="auto"/>
+        <w:rPr>
+          <w:b/>
+          <w:bCs/>
+          <w:lang w:val="en-US"/>
+        </w:rPr>
+      </w:pPr>
+      <w:r>
+        <w:rPr>
+          <w:b/>
+          <w:bCs/>
+          <w:lang w:val="en-US"/>
+        </w:rPr>
+        <w:t>Temporary: creation/set up of group foundations</w:t>
       </w:r>
     </w:p>
     <w:p>
@@ -161,122 +794,7 @@
           <w:bCs/>
           <w:lang w:val="en-US"/>
         </w:rPr>
-        <w:t>Organizational structure</w:t>
-      </w:r>
-    </w:p>
-    <w:p>
-      <w:pPr>
-        <w:pStyle w:val="ListParagraph"/>
-        <w:numPr>
-          <w:ilvl w:val="1"/>
-          <w:numId w:val="6"/>
-        </w:numPr>
-        <w:spacing w:line="276" w:lineRule="auto"/>
-        <w:rPr>
-          <w:b/>
-          <w:bCs/>
-          <w:lang w:val="en-US"/>
-        </w:rPr>
-      </w:pPr>
-      <w:r>
-        <w:rPr>
-          <w:b/>
-          <w:bCs/>
-          <w:lang w:val="en-US"/>
-        </w:rPr>
-        <w:t>Core organizers &amp; contributors</w:t>
-      </w:r>
-    </w:p>
-    <w:p>
-      <w:pPr>
-        <w:pStyle w:val="ListParagraph"/>
-        <w:numPr>
-          <w:ilvl w:val="1"/>
-          <w:numId w:val="6"/>
-        </w:numPr>
-        <w:spacing w:line="276" w:lineRule="auto"/>
-        <w:rPr>
-          <w:b/>
-          <w:bCs/>
-          <w:lang w:val="en-US"/>
-        </w:rPr>
-      </w:pPr>
-      <w:r>
-        <w:rPr>
-          <w:b/>
-          <w:bCs/>
-          <w:lang w:val="en-US"/>
-        </w:rPr>
-        <w:t xml:space="preserve">Core organizational roles </w:t>
-      </w:r>
-    </w:p>
-    <w:p>
-      <w:pPr>
-        <w:pStyle w:val="ListParagraph"/>
-        <w:numPr>
-          <w:ilvl w:val="2"/>
-          <w:numId w:val="6"/>
-        </w:numPr>
-        <w:spacing w:line="276" w:lineRule="auto"/>
-        <w:rPr>
-          <w:b/>
-          <w:bCs/>
-          <w:lang w:val="en-US"/>
-        </w:rPr>
-      </w:pPr>
-      <w:r>
-        <w:rPr>
-          <w:b/>
-          <w:bCs/>
-          <w:lang w:val="en-US"/>
-        </w:rPr>
-        <w:t>Independent units</w:t>
-      </w:r>
-    </w:p>
-    <w:p>
-      <w:pPr>
-        <w:pStyle w:val="ListParagraph"/>
-        <w:numPr>
-          <w:ilvl w:val="2"/>
-          <w:numId w:val="6"/>
-        </w:numPr>
-        <w:spacing w:line="276" w:lineRule="auto"/>
-        <w:rPr>
-          <w:b/>
-          <w:bCs/>
-          <w:lang w:val="en-US"/>
-        </w:rPr>
-      </w:pPr>
-      <w:r>
-        <w:rPr>
-          <w:b/>
-          <w:bCs/>
-          <w:lang w:val="en-US"/>
-        </w:rPr>
-        <w:t>End responsible &amp; autonomous, but able to get support/delegate</w:t>
-      </w:r>
-    </w:p>
-    <w:p>
-      <w:pPr>
-        <w:pStyle w:val="ListParagraph"/>
-        <w:numPr>
-          <w:ilvl w:val="1"/>
-          <w:numId w:val="6"/>
-        </w:numPr>
-        <w:spacing w:line="276" w:lineRule="auto"/>
-        <w:rPr>
-          <w:b/>
-          <w:bCs/>
-          <w:lang w:val="en-US"/>
-        </w:rPr>
-      </w:pPr>
-      <w:r>
-        <w:rPr>
-          <w:b/>
-          <w:bCs/>
-          <w:lang w:val="en-US"/>
-        </w:rPr>
-        <w:t xml:space="preserve">Meetings as needed </w:t>
+        <w:t>Vision/purpose/motivations</w:t>
       </w:r>
     </w:p>
     <w:p>
@@ -288,133 +806,14 @@
         </w:numPr>
         <w:spacing w:line="276" w:lineRule="auto"/>
         <w:rPr>
-          <w:b/>
-          <w:bCs/>
-          <w:lang w:val="en-US"/>
-        </w:rPr>
-      </w:pPr>
-      <w:r>
-        <w:rPr>
-          <w:b/>
-          <w:bCs/>
-          <w:lang w:val="en-US"/>
-        </w:rPr>
-        <w:t>Core organizational roles:</w:t>
-      </w:r>
-    </w:p>
-    <w:p>
-      <w:pPr>
-        <w:pStyle w:val="ListParagraph"/>
-        <w:numPr>
-          <w:ilvl w:val="1"/>
-          <w:numId w:val="6"/>
-        </w:numPr>
-        <w:spacing w:line="276" w:lineRule="auto"/>
-        <w:rPr>
-          <w:b/>
-          <w:bCs/>
-          <w:lang w:val="en-US"/>
-        </w:rPr>
-      </w:pPr>
-      <w:r>
-        <w:rPr>
-          <w:b/>
-          <w:bCs/>
-          <w:lang w:val="en-US"/>
-        </w:rPr>
-        <w:t>Sessions</w:t>
-      </w:r>
-    </w:p>
-    <w:p>
-      <w:pPr>
-        <w:pStyle w:val="ListParagraph"/>
-        <w:numPr>
-          <w:ilvl w:val="1"/>
-          <w:numId w:val="6"/>
-        </w:numPr>
-        <w:spacing w:line="276" w:lineRule="auto"/>
-        <w:rPr>
-          <w:b/>
-          <w:bCs/>
-          <w:lang w:val="en-US"/>
-        </w:rPr>
-      </w:pPr>
-      <w:r>
-        <w:rPr>
-          <w:b/>
-          <w:bCs/>
-          <w:lang w:val="en-US"/>
-        </w:rPr>
-        <w:t>Promotion</w:t>
-      </w:r>
-    </w:p>
-    <w:p>
-      <w:pPr>
-        <w:pStyle w:val="ListParagraph"/>
-        <w:numPr>
-          <w:ilvl w:val="1"/>
-          <w:numId w:val="6"/>
-        </w:numPr>
-        <w:spacing w:line="276" w:lineRule="auto"/>
-        <w:rPr>
-          <w:b/>
-          <w:bCs/>
-          <w:lang w:val="en-US"/>
-        </w:rPr>
-      </w:pPr>
-      <w:r>
-        <w:rPr>
-          <w:b/>
-          <w:bCs/>
-          <w:lang w:val="en-US"/>
-        </w:rPr>
-        <w:t>Online platforms</w:t>
-      </w:r>
-    </w:p>
-    <w:p>
-      <w:pPr>
-        <w:pStyle w:val="ListParagraph"/>
-        <w:numPr>
-          <w:ilvl w:val="1"/>
-          <w:numId w:val="6"/>
-        </w:numPr>
-        <w:spacing w:line="276" w:lineRule="auto"/>
-        <w:rPr>
-          <w:b/>
-          <w:bCs/>
-          <w:lang w:val="en-US"/>
-        </w:rPr>
-      </w:pPr>
-      <w:r>
-        <w:rPr>
-          <w:b/>
-          <w:bCs/>
-          <w:lang w:val="en-US"/>
-        </w:rPr>
-        <w:t>Feedback &amp; community</w:t>
-      </w:r>
-    </w:p>
-    <w:p>
-      <w:pPr>
-        <w:pStyle w:val="ListParagraph"/>
-        <w:numPr>
-          <w:ilvl w:val="1"/>
-          <w:numId w:val="6"/>
-        </w:numPr>
-        <w:spacing w:line="276" w:lineRule="auto"/>
-        <w:rPr>
-          <w:b/>
-          <w:bCs/>
-          <w:lang w:val="en-US"/>
-        </w:rPr>
-      </w:pPr>
-      <w:r>
-        <w:rPr>
-          <w:b/>
-          <w:bCs/>
-          <w:lang w:val="en-US"/>
-        </w:rPr>
-        <w:t>Temporary: creation/set up of group foundations</w:t>
+          <w:lang w:val="en-US"/>
+        </w:rPr>
+      </w:pPr>
+      <w:r>
+        <w:rPr>
+          <w:lang w:val="en-US"/>
+        </w:rPr>
+        <w:t>Topics</w:t>
       </w:r>
     </w:p>
     <w:p>
@@ -426,18 +825,14 @@
         </w:numPr>
         <w:spacing w:line="276" w:lineRule="auto"/>
         <w:rPr>
-          <w:b/>
-          <w:bCs/>
-          <w:lang w:val="en-US"/>
-        </w:rPr>
-      </w:pPr>
-      <w:r>
-        <w:rPr>
-          <w:b/>
-          <w:bCs/>
-          <w:lang w:val="en-US"/>
-        </w:rPr>
-        <w:t>Vision/purpose/motivations</w:t>
+          <w:lang w:val="en-US"/>
+        </w:rPr>
+      </w:pPr>
+      <w:r>
+        <w:rPr>
+          <w:lang w:val="en-US"/>
+        </w:rPr>
+        <w:t>Community guidelines</w:t>
       </w:r>
     </w:p>
     <w:p>
@@ -456,44 +851,6 @@
         <w:rPr>
           <w:lang w:val="en-US"/>
         </w:rPr>
-        <w:t>Topics</w:t>
-      </w:r>
-    </w:p>
-    <w:p>
-      <w:pPr>
-        <w:pStyle w:val="ListParagraph"/>
-        <w:numPr>
-          <w:ilvl w:val="0"/>
-          <w:numId w:val="6"/>
-        </w:numPr>
-        <w:spacing w:line="276" w:lineRule="auto"/>
-        <w:rPr>
-          <w:lang w:val="en-US"/>
-        </w:rPr>
-      </w:pPr>
-      <w:r>
-        <w:rPr>
-          <w:lang w:val="en-US"/>
-        </w:rPr>
-        <w:t>Community guidelines</w:t>
-      </w:r>
-    </w:p>
-    <w:p>
-      <w:pPr>
-        <w:pStyle w:val="ListParagraph"/>
-        <w:numPr>
-          <w:ilvl w:val="0"/>
-          <w:numId w:val="6"/>
-        </w:numPr>
-        <w:spacing w:line="276" w:lineRule="auto"/>
-        <w:rPr>
-          <w:lang w:val="en-US"/>
-        </w:rPr>
-      </w:pPr>
-      <w:r>
-        <w:rPr>
-          <w:lang w:val="en-US"/>
-        </w:rPr>
         <w:t>Anything else?</w:t>
       </w:r>
     </w:p>
@@ -827,7 +1184,6 @@
           <w:bCs/>
           <w:lang w:val="en-US"/>
         </w:rPr>
-        <w:lastRenderedPageBreak/>
         <w:t>Email-to-email: supervisors/students</w:t>
       </w:r>
     </w:p>
@@ -1490,6 +1846,7 @@
           <w:highlight w:val="yellow"/>
           <w:lang w:eastAsia="en-CA"/>
         </w:rPr>
+        <w:lastRenderedPageBreak/>
         <w:t>Blurb sent through department mailing list</w:t>
       </w:r>
       <w:r>
@@ -1878,7 +2235,6 @@
           <w:highlight w:val="yellow"/>
           <w:lang w:eastAsia="en-CA"/>
         </w:rPr>
-        <w:lastRenderedPageBreak/>
         <w:t>KEEP REACHING OUT VIA EMAIL AND GET CONTACT TO GWEN FOR DOODLE POLL</w:t>
       </w:r>
       <w:r>

</xml_diff>

<commit_message>
added number of people I think would be ideal for each function
</commit_message>
<xml_diff>
--- a/General_setup/Meeting agendas & notes.docx
+++ b/General_setup/Meeting agendas & notes.docx
@@ -495,6 +495,291 @@
         </w:rPr>
         <w:t>Representation in organizational group – who else to include</w:t>
       </w:r>
+    </w:p>
+    <w:p>
+      <w:pPr>
+        <w:pStyle w:val="ListParagraph"/>
+        <w:numPr>
+          <w:ilvl w:val="0"/>
+          <w:numId w:val="6"/>
+        </w:numPr>
+        <w:spacing w:line="276" w:lineRule="auto"/>
+        <w:rPr>
+          <w:b/>
+          <w:bCs/>
+          <w:lang w:val="en-US"/>
+        </w:rPr>
+      </w:pPr>
+      <w:r>
+        <w:rPr>
+          <w:b/>
+          <w:bCs/>
+          <w:lang w:val="en-US"/>
+        </w:rPr>
+        <w:t>Organizational structure</w:t>
+      </w:r>
+    </w:p>
+    <w:p>
+      <w:pPr>
+        <w:pStyle w:val="ListParagraph"/>
+        <w:numPr>
+          <w:ilvl w:val="1"/>
+          <w:numId w:val="6"/>
+        </w:numPr>
+        <w:spacing w:line="276" w:lineRule="auto"/>
+        <w:rPr>
+          <w:b/>
+          <w:bCs/>
+          <w:lang w:val="en-US"/>
+        </w:rPr>
+      </w:pPr>
+      <w:r>
+        <w:rPr>
+          <w:b/>
+          <w:bCs/>
+          <w:lang w:val="en-US"/>
+        </w:rPr>
+        <w:t>Core organizers &amp; contributors</w:t>
+      </w:r>
+    </w:p>
+    <w:p>
+      <w:pPr>
+        <w:pStyle w:val="ListParagraph"/>
+        <w:numPr>
+          <w:ilvl w:val="1"/>
+          <w:numId w:val="6"/>
+        </w:numPr>
+        <w:spacing w:line="276" w:lineRule="auto"/>
+        <w:rPr>
+          <w:b/>
+          <w:bCs/>
+          <w:lang w:val="en-US"/>
+        </w:rPr>
+      </w:pPr>
+      <w:r>
+        <w:rPr>
+          <w:b/>
+          <w:bCs/>
+          <w:lang w:val="en-US"/>
+        </w:rPr>
+        <w:t xml:space="preserve">Core organizational roles </w:t>
+      </w:r>
+    </w:p>
+    <w:p>
+      <w:pPr>
+        <w:pStyle w:val="ListParagraph"/>
+        <w:numPr>
+          <w:ilvl w:val="2"/>
+          <w:numId w:val="6"/>
+        </w:numPr>
+        <w:spacing w:line="276" w:lineRule="auto"/>
+        <w:rPr>
+          <w:b/>
+          <w:bCs/>
+          <w:lang w:val="en-US"/>
+        </w:rPr>
+      </w:pPr>
+      <w:r>
+        <w:rPr>
+          <w:b/>
+          <w:bCs/>
+          <w:lang w:val="en-US"/>
+        </w:rPr>
+        <w:t>Independent units</w:t>
+      </w:r>
+    </w:p>
+    <w:p>
+      <w:pPr>
+        <w:pStyle w:val="ListParagraph"/>
+        <w:numPr>
+          <w:ilvl w:val="2"/>
+          <w:numId w:val="6"/>
+        </w:numPr>
+        <w:spacing w:line="276" w:lineRule="auto"/>
+        <w:rPr>
+          <w:b/>
+          <w:bCs/>
+          <w:lang w:val="en-US"/>
+        </w:rPr>
+      </w:pPr>
+      <w:r>
+        <w:rPr>
+          <w:b/>
+          <w:bCs/>
+          <w:lang w:val="en-US"/>
+        </w:rPr>
+        <w:t>End responsible &amp; autonomous, but able to get support/delegate</w:t>
+      </w:r>
+    </w:p>
+    <w:p>
+      <w:pPr>
+        <w:pStyle w:val="ListParagraph"/>
+        <w:numPr>
+          <w:ilvl w:val="1"/>
+          <w:numId w:val="6"/>
+        </w:numPr>
+        <w:spacing w:line="276" w:lineRule="auto"/>
+        <w:rPr>
+          <w:b/>
+          <w:bCs/>
+          <w:lang w:val="en-US"/>
+        </w:rPr>
+      </w:pPr>
+      <w:r>
+        <w:rPr>
+          <w:b/>
+          <w:bCs/>
+          <w:lang w:val="en-US"/>
+        </w:rPr>
+        <w:t xml:space="preserve">Meetings as needed </w:t>
+      </w:r>
+    </w:p>
+    <w:p>
+      <w:pPr>
+        <w:pStyle w:val="ListParagraph"/>
+        <w:numPr>
+          <w:ilvl w:val="0"/>
+          <w:numId w:val="6"/>
+        </w:numPr>
+        <w:spacing w:line="276" w:lineRule="auto"/>
+        <w:rPr>
+          <w:b/>
+          <w:bCs/>
+          <w:lang w:val="en-US"/>
+        </w:rPr>
+      </w:pPr>
+      <w:r>
+        <w:rPr>
+          <w:b/>
+          <w:bCs/>
+          <w:lang w:val="en-US"/>
+        </w:rPr>
+        <w:t>Core organizational roles:</w:t>
+      </w:r>
+    </w:p>
+    <w:p>
+      <w:pPr>
+        <w:pStyle w:val="ListParagraph"/>
+        <w:numPr>
+          <w:ilvl w:val="1"/>
+          <w:numId w:val="6"/>
+        </w:numPr>
+        <w:spacing w:line="276" w:lineRule="auto"/>
+        <w:rPr>
+          <w:b/>
+          <w:bCs/>
+          <w:lang w:val="en-US"/>
+        </w:rPr>
+      </w:pPr>
+      <w:r>
+        <w:rPr>
+          <w:b/>
+          <w:bCs/>
+          <w:lang w:val="en-US"/>
+        </w:rPr>
+        <w:t>Sessions</w:t>
+      </w:r>
+      <w:r>
+        <w:rPr>
+          <w:b/>
+          <w:bCs/>
+          <w:lang w:val="en-US"/>
+        </w:rPr>
+        <w:t xml:space="preserve"> (2)</w:t>
+      </w:r>
+    </w:p>
+    <w:p>
+      <w:pPr>
+        <w:pStyle w:val="ListParagraph"/>
+        <w:numPr>
+          <w:ilvl w:val="1"/>
+          <w:numId w:val="6"/>
+        </w:numPr>
+        <w:spacing w:line="276" w:lineRule="auto"/>
+        <w:rPr>
+          <w:b/>
+          <w:bCs/>
+          <w:lang w:val="en-US"/>
+        </w:rPr>
+      </w:pPr>
+      <w:r>
+        <w:rPr>
+          <w:b/>
+          <w:bCs/>
+          <w:lang w:val="en-US"/>
+        </w:rPr>
+        <w:t>Promotion</w:t>
+      </w:r>
+      <w:r>
+        <w:rPr>
+          <w:b/>
+          <w:bCs/>
+          <w:lang w:val="en-US"/>
+        </w:rPr>
+        <w:t xml:space="preserve"> (1)</w:t>
+      </w:r>
+    </w:p>
+    <w:p>
+      <w:pPr>
+        <w:pStyle w:val="ListParagraph"/>
+        <w:numPr>
+          <w:ilvl w:val="1"/>
+          <w:numId w:val="6"/>
+        </w:numPr>
+        <w:spacing w:line="276" w:lineRule="auto"/>
+        <w:rPr>
+          <w:b/>
+          <w:bCs/>
+          <w:lang w:val="en-US"/>
+        </w:rPr>
+      </w:pPr>
+      <w:r>
+        <w:rPr>
+          <w:b/>
+          <w:bCs/>
+          <w:lang w:val="en-US"/>
+        </w:rPr>
+        <w:t>Online platforms</w:t>
+      </w:r>
+      <w:r>
+        <w:rPr>
+          <w:b/>
+          <w:bCs/>
+          <w:lang w:val="en-US"/>
+        </w:rPr>
+        <w:t xml:space="preserve"> (2)</w:t>
+      </w:r>
+    </w:p>
+    <w:p>
+      <w:pPr>
+        <w:pStyle w:val="ListParagraph"/>
+        <w:numPr>
+          <w:ilvl w:val="1"/>
+          <w:numId w:val="6"/>
+        </w:numPr>
+        <w:spacing w:line="276" w:lineRule="auto"/>
+        <w:rPr>
+          <w:b/>
+          <w:bCs/>
+          <w:lang w:val="en-US"/>
+        </w:rPr>
+      </w:pPr>
+      <w:r>
+        <w:rPr>
+          <w:b/>
+          <w:bCs/>
+          <w:lang w:val="en-US"/>
+        </w:rPr>
+        <w:t>Feedback &amp; community</w:t>
+      </w:r>
+      <w:r>
+        <w:rPr>
+          <w:b/>
+          <w:bCs/>
+          <w:lang w:val="en-US"/>
+        </w:rPr>
+        <w:t xml:space="preserve"> (2)</w:t>
+      </w:r>
       <w:bookmarkStart w:id="0" w:name="_GoBack"/>
       <w:bookmarkEnd w:id="0"/>
     </w:p>
@@ -502,29 +787,6 @@
       <w:pPr>
         <w:pStyle w:val="ListParagraph"/>
         <w:numPr>
-          <w:ilvl w:val="0"/>
-          <w:numId w:val="6"/>
-        </w:numPr>
-        <w:spacing w:line="276" w:lineRule="auto"/>
-        <w:rPr>
-          <w:b/>
-          <w:bCs/>
-          <w:lang w:val="en-US"/>
-        </w:rPr>
-      </w:pPr>
-      <w:r>
-        <w:rPr>
-          <w:b/>
-          <w:bCs/>
-          <w:lang w:val="en-US"/>
-        </w:rPr>
-        <w:t>Organizational structure</w:t>
-      </w:r>
-    </w:p>
-    <w:p>
-      <w:pPr>
-        <w:pStyle w:val="ListParagraph"/>
-        <w:numPr>
           <w:ilvl w:val="1"/>
           <w:numId w:val="6"/>
         </w:numPr>
@@ -541,237 +803,15 @@
           <w:bCs/>
           <w:lang w:val="en-US"/>
         </w:rPr>
-        <w:t>Core organizers &amp; contributors</w:t>
-      </w:r>
-    </w:p>
-    <w:p>
-      <w:pPr>
-        <w:pStyle w:val="ListParagraph"/>
-        <w:numPr>
-          <w:ilvl w:val="1"/>
-          <w:numId w:val="6"/>
-        </w:numPr>
-        <w:spacing w:line="276" w:lineRule="auto"/>
-        <w:rPr>
-          <w:b/>
-          <w:bCs/>
-          <w:lang w:val="en-US"/>
-        </w:rPr>
-      </w:pPr>
-      <w:r>
-        <w:rPr>
-          <w:b/>
-          <w:bCs/>
-          <w:lang w:val="en-US"/>
-        </w:rPr>
-        <w:t xml:space="preserve">Core organizational roles </w:t>
-      </w:r>
-    </w:p>
-    <w:p>
-      <w:pPr>
-        <w:pStyle w:val="ListParagraph"/>
-        <w:numPr>
-          <w:ilvl w:val="2"/>
-          <w:numId w:val="6"/>
-        </w:numPr>
-        <w:spacing w:line="276" w:lineRule="auto"/>
-        <w:rPr>
-          <w:b/>
-          <w:bCs/>
-          <w:lang w:val="en-US"/>
-        </w:rPr>
-      </w:pPr>
-      <w:r>
-        <w:rPr>
-          <w:b/>
-          <w:bCs/>
-          <w:lang w:val="en-US"/>
-        </w:rPr>
-        <w:t>Independent units</w:t>
-      </w:r>
-    </w:p>
-    <w:p>
-      <w:pPr>
-        <w:pStyle w:val="ListParagraph"/>
-        <w:numPr>
-          <w:ilvl w:val="2"/>
-          <w:numId w:val="6"/>
-        </w:numPr>
-        <w:spacing w:line="276" w:lineRule="auto"/>
-        <w:rPr>
-          <w:b/>
-          <w:bCs/>
-          <w:lang w:val="en-US"/>
-        </w:rPr>
-      </w:pPr>
-      <w:r>
-        <w:rPr>
-          <w:b/>
-          <w:bCs/>
-          <w:lang w:val="en-US"/>
-        </w:rPr>
-        <w:t>End responsible &amp; autonomous, but able to get support/delegate</w:t>
-      </w:r>
-    </w:p>
-    <w:p>
-      <w:pPr>
-        <w:pStyle w:val="ListParagraph"/>
-        <w:numPr>
-          <w:ilvl w:val="1"/>
-          <w:numId w:val="6"/>
-        </w:numPr>
-        <w:spacing w:line="276" w:lineRule="auto"/>
-        <w:rPr>
-          <w:b/>
-          <w:bCs/>
-          <w:lang w:val="en-US"/>
-        </w:rPr>
-      </w:pPr>
-      <w:r>
-        <w:rPr>
-          <w:b/>
-          <w:bCs/>
-          <w:lang w:val="en-US"/>
-        </w:rPr>
-        <w:t xml:space="preserve">Meetings as needed </w:t>
-      </w:r>
-    </w:p>
-    <w:p>
-      <w:pPr>
-        <w:pStyle w:val="ListParagraph"/>
-        <w:numPr>
-          <w:ilvl w:val="0"/>
-          <w:numId w:val="6"/>
-        </w:numPr>
-        <w:spacing w:line="276" w:lineRule="auto"/>
-        <w:rPr>
-          <w:b/>
-          <w:bCs/>
-          <w:lang w:val="en-US"/>
-        </w:rPr>
-      </w:pPr>
-      <w:r>
-        <w:rPr>
-          <w:b/>
-          <w:bCs/>
-          <w:lang w:val="en-US"/>
-        </w:rPr>
-        <w:t>Core organizational roles:</w:t>
-      </w:r>
-    </w:p>
-    <w:p>
-      <w:pPr>
-        <w:pStyle w:val="ListParagraph"/>
-        <w:numPr>
-          <w:ilvl w:val="1"/>
-          <w:numId w:val="6"/>
-        </w:numPr>
-        <w:spacing w:line="276" w:lineRule="auto"/>
-        <w:rPr>
-          <w:b/>
-          <w:bCs/>
-          <w:lang w:val="en-US"/>
-        </w:rPr>
-      </w:pPr>
-      <w:r>
-        <w:rPr>
-          <w:b/>
-          <w:bCs/>
-          <w:lang w:val="en-US"/>
-        </w:rPr>
-        <w:t>Sessions</w:t>
-      </w:r>
-    </w:p>
-    <w:p>
-      <w:pPr>
-        <w:pStyle w:val="ListParagraph"/>
-        <w:numPr>
-          <w:ilvl w:val="1"/>
-          <w:numId w:val="6"/>
-        </w:numPr>
-        <w:spacing w:line="276" w:lineRule="auto"/>
-        <w:rPr>
-          <w:b/>
-          <w:bCs/>
-          <w:lang w:val="en-US"/>
-        </w:rPr>
-      </w:pPr>
-      <w:r>
-        <w:rPr>
-          <w:b/>
-          <w:bCs/>
-          <w:lang w:val="en-US"/>
-        </w:rPr>
-        <w:t>Promotion</w:t>
-      </w:r>
-    </w:p>
-    <w:p>
-      <w:pPr>
-        <w:pStyle w:val="ListParagraph"/>
-        <w:numPr>
-          <w:ilvl w:val="1"/>
-          <w:numId w:val="6"/>
-        </w:numPr>
-        <w:spacing w:line="276" w:lineRule="auto"/>
-        <w:rPr>
-          <w:b/>
-          <w:bCs/>
-          <w:lang w:val="en-US"/>
-        </w:rPr>
-      </w:pPr>
-      <w:r>
-        <w:rPr>
-          <w:b/>
-          <w:bCs/>
-          <w:lang w:val="en-US"/>
-        </w:rPr>
-        <w:t>Online platforms</w:t>
-      </w:r>
-    </w:p>
-    <w:p>
-      <w:pPr>
-        <w:pStyle w:val="ListParagraph"/>
-        <w:numPr>
-          <w:ilvl w:val="1"/>
-          <w:numId w:val="6"/>
-        </w:numPr>
-        <w:spacing w:line="276" w:lineRule="auto"/>
-        <w:rPr>
-          <w:b/>
-          <w:bCs/>
-          <w:lang w:val="en-US"/>
-        </w:rPr>
-      </w:pPr>
-      <w:r>
-        <w:rPr>
-          <w:b/>
-          <w:bCs/>
-          <w:lang w:val="en-US"/>
-        </w:rPr>
-        <w:t>Feedback &amp; community</w:t>
-      </w:r>
-    </w:p>
-    <w:p>
-      <w:pPr>
-        <w:pStyle w:val="ListParagraph"/>
-        <w:numPr>
-          <w:ilvl w:val="1"/>
-          <w:numId w:val="6"/>
-        </w:numPr>
-        <w:spacing w:line="276" w:lineRule="auto"/>
-        <w:rPr>
-          <w:b/>
-          <w:bCs/>
-          <w:lang w:val="en-US"/>
-        </w:rPr>
-      </w:pPr>
-      <w:r>
-        <w:rPr>
-          <w:b/>
-          <w:bCs/>
-          <w:lang w:val="en-US"/>
-        </w:rPr>
         <w:t>Temporary: creation/set up of group foundations</w:t>
+      </w:r>
+      <w:r>
+        <w:rPr>
+          <w:b/>
+          <w:bCs/>
+          <w:lang w:val="en-US"/>
+        </w:rPr>
+        <w:t xml:space="preserve"> (2-3)</w:t>
       </w:r>
     </w:p>
     <w:p>

</xml_diff>

<commit_message>
Added notes/action items from second meeting (Sept 16)
</commit_message>
<xml_diff>
--- a/General_setup/Meeting agendas & notes.docx
+++ b/General_setup/Meeting agendas & notes.docx
@@ -33,13 +33,6 @@
     </w:p>
     <w:p>
       <w:pPr>
-        <w:rPr>
-          <w:lang w:val="en-US"/>
-        </w:rPr>
-      </w:pPr>
-    </w:p>
-    <w:p>
-      <w:pPr>
         <w:jc w:val="center"/>
         <w:rPr>
           <w:lang w:val="en-US"/>
@@ -49,36 +42,29 @@
         <w:rPr>
           <w:lang w:val="en-US"/>
         </w:rPr>
-        <w:t>September 16, 2020 – Second meeting</w:t>
-      </w:r>
-    </w:p>
-    <w:p>
-      <w:pPr>
-        <w:rPr>
-          <w:lang w:val="en-US"/>
-        </w:rPr>
-      </w:pPr>
-    </w:p>
-    <w:p>
-      <w:pPr>
-        <w:rPr>
-          <w:lang w:val="en-US"/>
-        </w:rPr>
-      </w:pPr>
-      <w:r>
-        <w:rPr>
-          <w:lang w:val="en-US"/>
-        </w:rPr>
-        <w:t>Meeting notes:</w:t>
-      </w:r>
-    </w:p>
-    <w:p>
-      <w:pPr>
-        <w:spacing w:line="276" w:lineRule="auto"/>
-        <w:rPr>
-          <w:lang w:val="en-US"/>
-        </w:rPr>
-      </w:pPr>
+        <w:t>September 21, 2020 – Third meeting</w:t>
+      </w:r>
+    </w:p>
+    <w:p>
+      <w:pPr>
+        <w:rPr>
+          <w:lang w:val="en-US"/>
+        </w:rPr>
+      </w:pPr>
+    </w:p>
+    <w:p>
+      <w:pPr>
+        <w:spacing w:line="276" w:lineRule="auto"/>
+        <w:rPr>
+          <w:lang w:val="en-US"/>
+        </w:rPr>
+      </w:pPr>
+      <w:r>
+        <w:rPr>
+          <w:lang w:val="en-US"/>
+        </w:rPr>
+        <w:t xml:space="preserve">Meeting notes: </w:t>
+      </w:r>
     </w:p>
     <w:p>
       <w:pPr>
@@ -399,6 +385,696 @@
     </w:p>
     <w:p>
       <w:pPr>
+        <w:rPr>
+          <w:lang w:val="en-US"/>
+        </w:rPr>
+      </w:pPr>
+      <w:r>
+        <w:rPr>
+          <w:lang w:val="en-US"/>
+        </w:rPr>
+        <w:t>Agenda:</w:t>
+      </w:r>
+    </w:p>
+    <w:p>
+      <w:pPr>
+        <w:rPr>
+          <w:lang w:val="en-US"/>
+        </w:rPr>
+      </w:pPr>
+    </w:p>
+    <w:p>
+      <w:pPr>
+        <w:rPr>
+          <w:lang w:val="en-US"/>
+        </w:rPr>
+      </w:pPr>
+    </w:p>
+    <w:p>
+      <w:pPr>
+        <w:rPr>
+          <w:lang w:val="en-US"/>
+        </w:rPr>
+      </w:pPr>
+      <w:bookmarkStart w:id="0" w:name="_GoBack"/>
+      <w:bookmarkEnd w:id="0"/>
+    </w:p>
+    <w:p>
+      <w:pPr>
+        <w:jc w:val="center"/>
+        <w:rPr>
+          <w:lang w:val="en-US"/>
+        </w:rPr>
+      </w:pPr>
+      <w:r>
+        <w:rPr>
+          <w:lang w:val="en-US"/>
+        </w:rPr>
+        <w:t>September 16, 2020 – Second meeting</w:t>
+      </w:r>
+    </w:p>
+    <w:p>
+      <w:pPr>
+        <w:rPr>
+          <w:lang w:val="en-US"/>
+        </w:rPr>
+      </w:pPr>
+    </w:p>
+    <w:p>
+      <w:pPr>
+        <w:rPr>
+          <w:lang w:val="en-US"/>
+        </w:rPr>
+      </w:pPr>
+      <w:r>
+        <w:rPr>
+          <w:lang w:val="en-US"/>
+        </w:rPr>
+        <w:t>Meeting notes:</w:t>
+      </w:r>
+    </w:p>
+    <w:p>
+      <w:pPr>
+        <w:spacing w:line="276" w:lineRule="auto"/>
+        <w:rPr>
+          <w:lang w:val="en-US"/>
+        </w:rPr>
+      </w:pPr>
+    </w:p>
+    <w:p>
+      <w:pPr>
+        <w:spacing w:line="276" w:lineRule="auto"/>
+        <w:rPr>
+          <w:lang w:val="en-US"/>
+        </w:rPr>
+      </w:pPr>
+      <w:r>
+        <w:rPr>
+          <w:lang w:val="en-US"/>
+        </w:rPr>
+        <w:t>Action items:</w:t>
+      </w:r>
+    </w:p>
+    <w:tbl>
+      <w:tblPr>
+        <w:tblStyle w:val="TableGrid"/>
+        <w:tblW w:w="0" w:type="auto"/>
+        <w:tblLook w:val="04A0" w:firstRow="1" w:lastRow="0" w:firstColumn="1" w:lastColumn="0" w:noHBand="0" w:noVBand="1"/>
+      </w:tblPr>
+      <w:tblGrid>
+        <w:gridCol w:w="3116"/>
+        <w:gridCol w:w="3117"/>
+        <w:gridCol w:w="3117"/>
+      </w:tblGrid>
+      <w:tr>
+        <w:tc>
+          <w:tcPr>
+            <w:tcW w:w="3116" w:type="dxa"/>
+          </w:tcPr>
+          <w:p>
+            <w:pPr>
+              <w:spacing w:line="276" w:lineRule="auto"/>
+              <w:rPr>
+                <w:b/>
+                <w:bCs/>
+                <w:lang w:val="en-US"/>
+              </w:rPr>
+            </w:pPr>
+            <w:r>
+              <w:rPr>
+                <w:b/>
+                <w:bCs/>
+                <w:lang w:val="en-US"/>
+              </w:rPr>
+              <w:t>What?</w:t>
+            </w:r>
+          </w:p>
+        </w:tc>
+        <w:tc>
+          <w:tcPr>
+            <w:tcW w:w="3117" w:type="dxa"/>
+          </w:tcPr>
+          <w:p>
+            <w:pPr>
+              <w:spacing w:line="276" w:lineRule="auto"/>
+              <w:rPr>
+                <w:b/>
+                <w:bCs/>
+                <w:lang w:val="en-US"/>
+              </w:rPr>
+            </w:pPr>
+            <w:r>
+              <w:rPr>
+                <w:b/>
+                <w:bCs/>
+                <w:lang w:val="en-US"/>
+              </w:rPr>
+              <w:t>By when?</w:t>
+            </w:r>
+          </w:p>
+        </w:tc>
+        <w:tc>
+          <w:tcPr>
+            <w:tcW w:w="3117" w:type="dxa"/>
+          </w:tcPr>
+          <w:p>
+            <w:pPr>
+              <w:spacing w:line="276" w:lineRule="auto"/>
+              <w:rPr>
+                <w:b/>
+                <w:bCs/>
+                <w:lang w:val="en-US"/>
+              </w:rPr>
+            </w:pPr>
+            <w:r>
+              <w:rPr>
+                <w:b/>
+                <w:bCs/>
+                <w:lang w:val="en-US"/>
+              </w:rPr>
+              <w:t>Who?</w:t>
+            </w:r>
+          </w:p>
+        </w:tc>
+      </w:tr>
+      <w:tr>
+        <w:tc>
+          <w:tcPr>
+            <w:tcW w:w="3116" w:type="dxa"/>
+          </w:tcPr>
+          <w:p>
+            <w:pPr>
+              <w:spacing w:line="276" w:lineRule="auto"/>
+              <w:rPr>
+                <w:lang w:val="en-US"/>
+              </w:rPr>
+            </w:pPr>
+            <w:r>
+              <w:rPr>
+                <w:lang w:val="en-US"/>
+              </w:rPr>
+              <w:t xml:space="preserve">Go to </w:t>
+            </w:r>
+            <w:proofErr w:type="spellStart"/>
+            <w:r>
+              <w:rPr>
+                <w:lang w:val="en-US"/>
+              </w:rPr>
+              <w:t>Honours’</w:t>
+            </w:r>
+            <w:proofErr w:type="spellEnd"/>
+            <w:r>
+              <w:rPr>
+                <w:lang w:val="en-US"/>
+              </w:rPr>
+              <w:t xml:space="preserve"> class to present</w:t>
+            </w:r>
+          </w:p>
+        </w:tc>
+        <w:tc>
+          <w:tcPr>
+            <w:tcW w:w="3117" w:type="dxa"/>
+          </w:tcPr>
+          <w:p>
+            <w:pPr>
+              <w:spacing w:line="276" w:lineRule="auto"/>
+              <w:rPr>
+                <w:lang w:val="en-US"/>
+              </w:rPr>
+            </w:pPr>
+            <w:r>
+              <w:rPr>
+                <w:lang w:val="en-US"/>
+              </w:rPr>
+              <w:t>Day: Monday Sept 21</w:t>
+            </w:r>
+            <w:r>
+              <w:rPr>
+                <w:vertAlign w:val="superscript"/>
+                <w:lang w:val="en-US"/>
+              </w:rPr>
+              <w:t>st</w:t>
+            </w:r>
+            <w:r>
+              <w:rPr>
+                <w:lang w:val="en-US"/>
+              </w:rPr>
+              <w:t xml:space="preserve"> </w:t>
+            </w:r>
+          </w:p>
+        </w:tc>
+        <w:tc>
+          <w:tcPr>
+            <w:tcW w:w="3117" w:type="dxa"/>
+          </w:tcPr>
+          <w:p>
+            <w:pPr>
+              <w:spacing w:line="276" w:lineRule="auto"/>
+              <w:rPr>
+                <w:lang w:val="en-US"/>
+              </w:rPr>
+            </w:pPr>
+            <w:r>
+              <w:rPr>
+                <w:lang w:val="en-US"/>
+              </w:rPr>
+              <w:t>Brittany to connect Gwen and Mel via email today</w:t>
+            </w:r>
+          </w:p>
+          <w:p>
+            <w:pPr>
+              <w:spacing w:line="276" w:lineRule="auto"/>
+              <w:rPr>
+                <w:lang w:val="en-US"/>
+              </w:rPr>
+            </w:pPr>
+            <w:r>
+              <w:rPr>
+                <w:lang w:val="en-US"/>
+              </w:rPr>
+              <w:t xml:space="preserve">Gwen to </w:t>
+            </w:r>
+            <w:proofErr w:type="gramStart"/>
+            <w:r>
+              <w:rPr>
+                <w:lang w:val="en-US"/>
+              </w:rPr>
+              <w:t xml:space="preserve">talk  </w:t>
+            </w:r>
+            <w:r>
+              <w:rPr>
+                <w:lang w:val="en-US"/>
+              </w:rPr>
+              <w:t>&amp;</w:t>
+            </w:r>
+            <w:proofErr w:type="gramEnd"/>
+            <w:r>
+              <w:rPr>
+                <w:lang w:val="en-US"/>
+              </w:rPr>
+              <w:t xml:space="preserve"> Matt </w:t>
+            </w:r>
+          </w:p>
+        </w:tc>
+      </w:tr>
+      <w:tr>
+        <w:tc>
+          <w:tcPr>
+            <w:tcW w:w="3116" w:type="dxa"/>
+          </w:tcPr>
+          <w:p>
+            <w:pPr>
+              <w:spacing w:line="276" w:lineRule="auto"/>
+              <w:rPr>
+                <w:lang w:val="en-US"/>
+              </w:rPr>
+            </w:pPr>
+            <w:r>
+              <w:rPr>
+                <w:lang w:val="en-US"/>
+              </w:rPr>
+              <w:t>Reach out to GPPP</w:t>
+            </w:r>
+          </w:p>
+        </w:tc>
+        <w:tc>
+          <w:tcPr>
+            <w:tcW w:w="3117" w:type="dxa"/>
+          </w:tcPr>
+          <w:p>
+            <w:pPr>
+              <w:spacing w:line="276" w:lineRule="auto"/>
+              <w:rPr>
+                <w:lang w:val="en-US"/>
+              </w:rPr>
+            </w:pPr>
+            <w:r>
+              <w:rPr>
+                <w:lang w:val="en-US"/>
+              </w:rPr>
+              <w:t xml:space="preserve">Asap? </w:t>
+            </w:r>
+          </w:p>
+        </w:tc>
+        <w:tc>
+          <w:tcPr>
+            <w:tcW w:w="3117" w:type="dxa"/>
+          </w:tcPr>
+          <w:p>
+            <w:pPr>
+              <w:spacing w:line="276" w:lineRule="auto"/>
+              <w:rPr>
+                <w:lang w:val="en-US"/>
+              </w:rPr>
+            </w:pPr>
+            <w:r>
+              <w:rPr>
+                <w:lang w:val="en-US"/>
+              </w:rPr>
+              <w:t xml:space="preserve">Emiko </w:t>
+            </w:r>
+          </w:p>
+        </w:tc>
+      </w:tr>
+      <w:tr>
+        <w:tc>
+          <w:tcPr>
+            <w:tcW w:w="3116" w:type="dxa"/>
+          </w:tcPr>
+          <w:p>
+            <w:pPr>
+              <w:spacing w:line="276" w:lineRule="auto"/>
+              <w:rPr>
+                <w:lang w:val="en-US"/>
+              </w:rPr>
+            </w:pPr>
+            <w:r>
+              <w:rPr>
+                <w:lang w:val="en-US"/>
+              </w:rPr>
+              <w:t xml:space="preserve">Reach out to I/O (Janelle) </w:t>
+            </w:r>
+          </w:p>
+        </w:tc>
+        <w:tc>
+          <w:tcPr>
+            <w:tcW w:w="3117" w:type="dxa"/>
+          </w:tcPr>
+          <w:p>
+            <w:pPr>
+              <w:spacing w:line="276" w:lineRule="auto"/>
+              <w:rPr>
+                <w:lang w:val="en-US"/>
+              </w:rPr>
+            </w:pPr>
+            <w:r>
+              <w:rPr>
+                <w:lang w:val="en-US"/>
+              </w:rPr>
+              <w:t xml:space="preserve">Asap? </w:t>
+            </w:r>
+          </w:p>
+        </w:tc>
+        <w:tc>
+          <w:tcPr>
+            <w:tcW w:w="3117" w:type="dxa"/>
+          </w:tcPr>
+          <w:p>
+            <w:pPr>
+              <w:spacing w:line="276" w:lineRule="auto"/>
+              <w:rPr>
+                <w:lang w:val="en-US"/>
+              </w:rPr>
+            </w:pPr>
+            <w:r>
+              <w:rPr>
+                <w:lang w:val="en-US"/>
+              </w:rPr>
+              <w:t>Emiko</w:t>
+            </w:r>
+          </w:p>
+        </w:tc>
+      </w:tr>
+      <w:tr>
+        <w:tc>
+          <w:tcPr>
+            <w:tcW w:w="3116" w:type="dxa"/>
+          </w:tcPr>
+          <w:p>
+            <w:pPr>
+              <w:spacing w:line="276" w:lineRule="auto"/>
+              <w:rPr>
+                <w:lang w:val="en-US"/>
+              </w:rPr>
+            </w:pPr>
+            <w:r>
+              <w:rPr>
+                <w:lang w:val="en-US"/>
+              </w:rPr>
+              <w:t xml:space="preserve">Slide for 615 class </w:t>
+            </w:r>
+          </w:p>
+        </w:tc>
+        <w:tc>
+          <w:tcPr>
+            <w:tcW w:w="3117" w:type="dxa"/>
+          </w:tcPr>
+          <w:p>
+            <w:pPr>
+              <w:spacing w:line="276" w:lineRule="auto"/>
+              <w:rPr>
+                <w:lang w:val="en-US"/>
+              </w:rPr>
+            </w:pPr>
+            <w:r>
+              <w:rPr>
+                <w:lang w:val="en-US"/>
+              </w:rPr>
+              <w:t xml:space="preserve">Friday </w:t>
+            </w:r>
+          </w:p>
+        </w:tc>
+        <w:tc>
+          <w:tcPr>
+            <w:tcW w:w="3117" w:type="dxa"/>
+          </w:tcPr>
+          <w:p>
+            <w:pPr>
+              <w:spacing w:line="276" w:lineRule="auto"/>
+              <w:rPr>
+                <w:lang w:val="en-US"/>
+              </w:rPr>
+            </w:pPr>
+            <w:r>
+              <w:rPr>
+                <w:lang w:val="en-US"/>
+              </w:rPr>
+              <w:t xml:space="preserve">Brittany, can send slide to Gwen to adjust for </w:t>
+            </w:r>
+            <w:proofErr w:type="spellStart"/>
+            <w:r>
+              <w:rPr>
+                <w:lang w:val="en-US"/>
+              </w:rPr>
+              <w:t>honours</w:t>
+            </w:r>
+            <w:proofErr w:type="spellEnd"/>
+            <w:r>
+              <w:rPr>
+                <w:lang w:val="en-US"/>
+              </w:rPr>
+              <w:t xml:space="preserve"> students</w:t>
+            </w:r>
+          </w:p>
+        </w:tc>
+      </w:tr>
+      <w:tr>
+        <w:tc>
+          <w:tcPr>
+            <w:tcW w:w="3116" w:type="dxa"/>
+          </w:tcPr>
+          <w:p>
+            <w:pPr>
+              <w:spacing w:line="276" w:lineRule="auto"/>
+              <w:rPr>
+                <w:lang w:val="en-US"/>
+              </w:rPr>
+            </w:pPr>
+            <w:r>
+              <w:rPr>
+                <w:lang w:val="en-US"/>
+              </w:rPr>
+              <w:t>Twitter advertisement</w:t>
+            </w:r>
+          </w:p>
+        </w:tc>
+        <w:tc>
+          <w:tcPr>
+            <w:tcW w:w="3117" w:type="dxa"/>
+          </w:tcPr>
+          <w:p>
+            <w:pPr>
+              <w:spacing w:line="276" w:lineRule="auto"/>
+              <w:rPr>
+                <w:lang w:val="en-US"/>
+              </w:rPr>
+            </w:pPr>
+          </w:p>
+        </w:tc>
+        <w:tc>
+          <w:tcPr>
+            <w:tcW w:w="3117" w:type="dxa"/>
+          </w:tcPr>
+          <w:p>
+            <w:pPr>
+              <w:spacing w:line="276" w:lineRule="auto"/>
+              <w:rPr>
+                <w:lang w:val="en-US"/>
+              </w:rPr>
+            </w:pPr>
+            <w:r>
+              <w:rPr>
+                <w:lang w:val="en-US"/>
+              </w:rPr>
+              <w:t>? Chelsea</w:t>
+            </w:r>
+          </w:p>
+        </w:tc>
+      </w:tr>
+      <w:tr>
+        <w:tc>
+          <w:tcPr>
+            <w:tcW w:w="3116" w:type="dxa"/>
+          </w:tcPr>
+          <w:p>
+            <w:pPr>
+              <w:spacing w:line="276" w:lineRule="auto"/>
+              <w:rPr>
+                <w:lang w:val="en-US"/>
+              </w:rPr>
+            </w:pPr>
+            <w:r>
+              <w:rPr>
+                <w:lang w:val="en-US"/>
+              </w:rPr>
+              <w:t>Plan a planning session for session 1</w:t>
+            </w:r>
+          </w:p>
+        </w:tc>
+        <w:tc>
+          <w:tcPr>
+            <w:tcW w:w="3117" w:type="dxa"/>
+          </w:tcPr>
+          <w:p>
+            <w:pPr>
+              <w:tabs>
+                <w:tab w:val="left" w:pos="1950"/>
+              </w:tabs>
+              <w:spacing w:line="276" w:lineRule="auto"/>
+              <w:rPr>
+                <w:lang w:val="en-US"/>
+              </w:rPr>
+            </w:pPr>
+            <w:r>
+              <w:rPr>
+                <w:lang w:val="en-US"/>
+              </w:rPr>
+              <w:t xml:space="preserve">Next week? </w:t>
+            </w:r>
+            <w:r>
+              <w:rPr>
+                <w:lang w:val="en-US"/>
+              </w:rPr>
+              <w:tab/>
+            </w:r>
+          </w:p>
+        </w:tc>
+        <w:tc>
+          <w:tcPr>
+            <w:tcW w:w="3117" w:type="dxa"/>
+          </w:tcPr>
+          <w:p>
+            <w:pPr>
+              <w:spacing w:line="276" w:lineRule="auto"/>
+              <w:rPr>
+                <w:lang w:val="en-US"/>
+              </w:rPr>
+            </w:pPr>
+            <w:r>
+              <w:rPr>
+                <w:lang w:val="en-US"/>
+              </w:rPr>
+              <w:t xml:space="preserve">Gwen to set up </w:t>
+            </w:r>
+          </w:p>
+          <w:p>
+            <w:pPr>
+              <w:spacing w:line="276" w:lineRule="auto"/>
+              <w:rPr>
+                <w:lang w:val="en-US"/>
+              </w:rPr>
+            </w:pPr>
+            <w:r>
+              <w:rPr>
+                <w:lang w:val="en-US"/>
+              </w:rPr>
+              <w:t xml:space="preserve">All to attend if possible  </w:t>
+            </w:r>
+          </w:p>
+        </w:tc>
+      </w:tr>
+      <w:tr>
+        <w:tc>
+          <w:tcPr>
+            <w:tcW w:w="3116" w:type="dxa"/>
+          </w:tcPr>
+          <w:p>
+            <w:pPr>
+              <w:spacing w:line="276" w:lineRule="auto"/>
+              <w:rPr>
+                <w:lang w:val="en-US"/>
+              </w:rPr>
+            </w:pPr>
+            <w:r>
+              <w:rPr>
+                <w:lang w:val="en-US"/>
+              </w:rPr>
+              <w:t xml:space="preserve">Slack convo about topics </w:t>
+            </w:r>
+          </w:p>
+        </w:tc>
+        <w:tc>
+          <w:tcPr>
+            <w:tcW w:w="3117" w:type="dxa"/>
+          </w:tcPr>
+          <w:p>
+            <w:pPr>
+              <w:tabs>
+                <w:tab w:val="left" w:pos="1950"/>
+              </w:tabs>
+              <w:spacing w:line="276" w:lineRule="auto"/>
+              <w:rPr>
+                <w:lang w:val="en-US"/>
+              </w:rPr>
+            </w:pPr>
+            <w:r>
+              <w:rPr>
+                <w:lang w:val="en-US"/>
+              </w:rPr>
+              <w:t xml:space="preserve">Asap </w:t>
+            </w:r>
+          </w:p>
+        </w:tc>
+        <w:tc>
+          <w:tcPr>
+            <w:tcW w:w="3117" w:type="dxa"/>
+          </w:tcPr>
+          <w:p>
+            <w:pPr>
+              <w:spacing w:line="276" w:lineRule="auto"/>
+              <w:rPr>
+                <w:lang w:val="en-US"/>
+              </w:rPr>
+            </w:pPr>
+            <w:r>
+              <w:rPr>
+                <w:lang w:val="en-US"/>
+              </w:rPr>
+              <w:t xml:space="preserve">Michael </w:t>
+            </w:r>
+          </w:p>
+        </w:tc>
+      </w:tr>
+    </w:tbl>
+    <w:p>
+      <w:pPr>
+        <w:rPr>
+          <w:lang w:val="en-US"/>
+        </w:rPr>
+      </w:pPr>
+    </w:p>
+    <w:p>
+      <w:pPr>
         <w:jc w:val="center"/>
         <w:rPr>
           <w:lang w:val="en-US"/>
@@ -439,6 +1115,7 @@
           <w:bCs/>
           <w:lang w:val="en-US"/>
         </w:rPr>
+        <w:lastRenderedPageBreak/>
         <w:t>Introductions/check-in</w:t>
       </w:r>
     </w:p>
@@ -462,16 +1139,152 @@
           <w:bCs/>
           <w:lang w:val="en-US"/>
         </w:rPr>
-        <w:t>Meeting structure: rounds</w:t>
-      </w:r>
-      <w:r>
-        <w:rPr>
-          <w:b/>
-          <w:bCs/>
-          <w:lang w:val="en-US"/>
-        </w:rPr>
-        <w:t>, decision based on consent</w:t>
-      </w:r>
+        <w:t>Meeting structure: rounds, decision based on consent</w:t>
+      </w:r>
+    </w:p>
+    <w:p>
+      <w:pPr>
+        <w:pStyle w:val="ListParagraph"/>
+        <w:numPr>
+          <w:ilvl w:val="1"/>
+          <w:numId w:val="6"/>
+        </w:numPr>
+        <w:spacing w:line="276" w:lineRule="auto"/>
+        <w:rPr>
+          <w:b/>
+          <w:bCs/>
+          <w:color w:val="4472C4" w:themeColor="accent1"/>
+          <w:lang w:val="en-US"/>
+        </w:rPr>
+      </w:pPr>
+      <w:r>
+        <w:rPr>
+          <w:b/>
+          <w:bCs/>
+          <w:color w:val="4472C4" w:themeColor="accent1"/>
+          <w:lang w:val="en-US"/>
+        </w:rPr>
+        <w:t>Consent instead of consensus (good enough)</w:t>
+      </w:r>
+    </w:p>
+    <w:p>
+      <w:pPr>
+        <w:pStyle w:val="ListParagraph"/>
+        <w:numPr>
+          <w:ilvl w:val="1"/>
+          <w:numId w:val="6"/>
+        </w:numPr>
+        <w:spacing w:line="276" w:lineRule="auto"/>
+        <w:rPr>
+          <w:b/>
+          <w:bCs/>
+          <w:color w:val="4472C4" w:themeColor="accent1"/>
+          <w:lang w:val="en-US"/>
+        </w:rPr>
+      </w:pPr>
+      <w:r>
+        <w:rPr>
+          <w:b/>
+          <w:bCs/>
+          <w:color w:val="4472C4" w:themeColor="accent1"/>
+          <w:lang w:val="en-US"/>
+        </w:rPr>
+        <w:t xml:space="preserve">Won’t take forever (hope) </w:t>
+      </w:r>
+    </w:p>
+    <w:p>
+      <w:pPr>
+        <w:pStyle w:val="ListParagraph"/>
+        <w:numPr>
+          <w:ilvl w:val="1"/>
+          <w:numId w:val="6"/>
+        </w:numPr>
+        <w:spacing w:line="276" w:lineRule="auto"/>
+        <w:rPr>
+          <w:b/>
+          <w:bCs/>
+          <w:color w:val="4472C4" w:themeColor="accent1"/>
+          <w:lang w:val="en-US"/>
+        </w:rPr>
+      </w:pPr>
+      <w:r>
+        <w:rPr>
+          <w:b/>
+          <w:bCs/>
+          <w:color w:val="4472C4" w:themeColor="accent1"/>
+          <w:lang w:val="en-US"/>
+        </w:rPr>
+        <w:t xml:space="preserve">Proposal </w:t>
+      </w:r>
+      <w:r>
+        <w:rPr>
+          <w:b/>
+          <w:bCs/>
+          <w:color w:val="4472C4" w:themeColor="accent1"/>
+          <w:lang w:val="en-US"/>
+        </w:rPr>
+        <w:sym w:font="Wingdings" w:char="F0E0"/>
+      </w:r>
+      <w:r>
+        <w:rPr>
+          <w:b/>
+          <w:bCs/>
+          <w:color w:val="4472C4" w:themeColor="accent1"/>
+          <w:lang w:val="en-US"/>
+        </w:rPr>
+        <w:t xml:space="preserve"> Questions/comments </w:t>
+      </w:r>
+      <w:r>
+        <w:rPr>
+          <w:b/>
+          <w:bCs/>
+          <w:color w:val="4472C4" w:themeColor="accent1"/>
+          <w:lang w:val="en-US"/>
+        </w:rPr>
+        <w:sym w:font="Wingdings" w:char="F0E0"/>
+      </w:r>
+      <w:r>
+        <w:rPr>
+          <w:b/>
+          <w:bCs/>
+          <w:color w:val="4472C4" w:themeColor="accent1"/>
+          <w:lang w:val="en-US"/>
+        </w:rPr>
+        <w:t xml:space="preserve"> Respond &amp; Adjust </w:t>
+      </w:r>
+      <w:r>
+        <w:rPr>
+          <w:b/>
+          <w:bCs/>
+          <w:color w:val="4472C4" w:themeColor="accent1"/>
+          <w:lang w:val="en-US"/>
+        </w:rPr>
+        <w:sym w:font="Wingdings" w:char="F0E0"/>
+      </w:r>
+      <w:r>
+        <w:rPr>
+          <w:b/>
+          <w:bCs/>
+          <w:color w:val="4472C4" w:themeColor="accent1"/>
+          <w:lang w:val="en-US"/>
+        </w:rPr>
+        <w:t xml:space="preserve"> Major Objections </w:t>
+      </w:r>
+    </w:p>
+    <w:p>
+      <w:pPr>
+        <w:pStyle w:val="ListParagraph"/>
+        <w:numPr>
+          <w:ilvl w:val="1"/>
+          <w:numId w:val="6"/>
+        </w:numPr>
+        <w:spacing w:line="276" w:lineRule="auto"/>
+        <w:rPr>
+          <w:b/>
+          <w:bCs/>
+          <w:lang w:val="en-US"/>
+        </w:rPr>
+      </w:pPr>
     </w:p>
     <w:p>
       <w:pPr>
@@ -500,6 +1313,160 @@
       <w:pPr>
         <w:pStyle w:val="ListParagraph"/>
         <w:numPr>
+          <w:ilvl w:val="1"/>
+          <w:numId w:val="6"/>
+        </w:numPr>
+        <w:spacing w:line="276" w:lineRule="auto"/>
+        <w:rPr>
+          <w:b/>
+          <w:bCs/>
+          <w:color w:val="4472C4" w:themeColor="accent1"/>
+          <w:lang w:val="en-US"/>
+        </w:rPr>
+      </w:pPr>
+      <w:r>
+        <w:rPr>
+          <w:b/>
+          <w:bCs/>
+          <w:color w:val="4472C4" w:themeColor="accent1"/>
+          <w:lang w:val="en-US"/>
+        </w:rPr>
+        <w:t xml:space="preserve">Matt – basement peeps want to know more </w:t>
+      </w:r>
+    </w:p>
+    <w:p>
+      <w:pPr>
+        <w:pStyle w:val="ListParagraph"/>
+        <w:numPr>
+          <w:ilvl w:val="1"/>
+          <w:numId w:val="6"/>
+        </w:numPr>
+        <w:spacing w:line="276" w:lineRule="auto"/>
+        <w:rPr>
+          <w:b/>
+          <w:bCs/>
+          <w:color w:val="4472C4" w:themeColor="accent1"/>
+          <w:lang w:val="en-US"/>
+        </w:rPr>
+      </w:pPr>
+      <w:r>
+        <w:rPr>
+          <w:b/>
+          <w:bCs/>
+          <w:color w:val="4472C4" w:themeColor="accent1"/>
+          <w:lang w:val="en-US"/>
+        </w:rPr>
+        <w:t xml:space="preserve">I/O is busy – keep reaching out </w:t>
+      </w:r>
+    </w:p>
+    <w:p>
+      <w:pPr>
+        <w:pStyle w:val="ListParagraph"/>
+        <w:numPr>
+          <w:ilvl w:val="1"/>
+          <w:numId w:val="6"/>
+        </w:numPr>
+        <w:spacing w:line="276" w:lineRule="auto"/>
+        <w:rPr>
+          <w:b/>
+          <w:bCs/>
+          <w:color w:val="4472C4" w:themeColor="accent1"/>
+          <w:lang w:val="en-US"/>
+        </w:rPr>
+      </w:pPr>
+      <w:r>
+        <w:rPr>
+          <w:b/>
+          <w:bCs/>
+          <w:color w:val="4472C4" w:themeColor="accent1"/>
+          <w:lang w:val="en-US"/>
+        </w:rPr>
+        <w:t xml:space="preserve">Reach out to GPPP – Brittany did one </w:t>
+      </w:r>
+      <w:proofErr w:type="gramStart"/>
+      <w:r>
+        <w:rPr>
+          <w:b/>
+          <w:bCs/>
+          <w:color w:val="4472C4" w:themeColor="accent1"/>
+          <w:lang w:val="en-US"/>
+        </w:rPr>
+        <w:t>student</w:t>
+      </w:r>
+      <w:proofErr w:type="gramEnd"/>
+      <w:r>
+        <w:rPr>
+          <w:b/>
+          <w:bCs/>
+          <w:color w:val="4472C4" w:themeColor="accent1"/>
+          <w:lang w:val="en-US"/>
+        </w:rPr>
+        <w:t xml:space="preserve"> but she was too busy </w:t>
+      </w:r>
+    </w:p>
+    <w:p>
+      <w:pPr>
+        <w:pStyle w:val="ListParagraph"/>
+        <w:numPr>
+          <w:ilvl w:val="1"/>
+          <w:numId w:val="6"/>
+        </w:numPr>
+        <w:spacing w:line="276" w:lineRule="auto"/>
+        <w:rPr>
+          <w:b/>
+          <w:bCs/>
+          <w:color w:val="4472C4" w:themeColor="accent1"/>
+          <w:lang w:val="en-US"/>
+        </w:rPr>
+      </w:pPr>
+      <w:r>
+        <w:rPr>
+          <w:b/>
+          <w:bCs/>
+          <w:color w:val="4472C4" w:themeColor="accent1"/>
+          <w:lang w:val="en-US"/>
+        </w:rPr>
+        <w:t>615</w:t>
+      </w:r>
+    </w:p>
+    <w:p>
+      <w:pPr>
+        <w:pStyle w:val="ListParagraph"/>
+        <w:numPr>
+          <w:ilvl w:val="1"/>
+          <w:numId w:val="6"/>
+        </w:numPr>
+        <w:spacing w:line="276" w:lineRule="auto"/>
+        <w:rPr>
+          <w:b/>
+          <w:bCs/>
+          <w:color w:val="4472C4" w:themeColor="accent1"/>
+          <w:lang w:val="en-US"/>
+        </w:rPr>
+      </w:pPr>
+      <w:r>
+        <w:rPr>
+          <w:b/>
+          <w:bCs/>
+          <w:color w:val="4472C4" w:themeColor="accent1"/>
+          <w:lang w:val="en-US"/>
+        </w:rPr>
+        <w:t>Twitter – clinical students follow this</w:t>
+      </w:r>
+      <w:r>
+        <w:rPr>
+          <w:b/>
+          <w:bCs/>
+          <w:color w:val="4472C4" w:themeColor="accent1"/>
+          <w:lang w:val="en-US"/>
+        </w:rPr>
+        <w:t xml:space="preserve"> a lot </w:t>
+      </w:r>
+    </w:p>
+    <w:p>
+      <w:pPr>
+        <w:pStyle w:val="ListParagraph"/>
+        <w:numPr>
           <w:ilvl w:val="0"/>
           <w:numId w:val="6"/>
         </w:numPr>
@@ -546,6 +1513,31 @@
       <w:pPr>
         <w:pStyle w:val="ListParagraph"/>
         <w:numPr>
+          <w:ilvl w:val="2"/>
+          <w:numId w:val="6"/>
+        </w:numPr>
+        <w:spacing w:line="276" w:lineRule="auto"/>
+        <w:rPr>
+          <w:b/>
+          <w:bCs/>
+          <w:color w:val="4472C4" w:themeColor="accent1"/>
+          <w:lang w:val="en-US"/>
+        </w:rPr>
+      </w:pPr>
+      <w:r>
+        <w:rPr>
+          <w:b/>
+          <w:bCs/>
+          <w:color w:val="4472C4" w:themeColor="accent1"/>
+          <w:lang w:val="en-US"/>
+        </w:rPr>
+        <w:t xml:space="preserve">Contributors are interested but only participate when they can (core go to these people when we need help, get feedback etc. </w:t>
+      </w:r>
+    </w:p>
+    <w:p>
+      <w:pPr>
+        <w:pStyle w:val="ListParagraph"/>
+        <w:numPr>
           <w:ilvl w:val="1"/>
           <w:numId w:val="6"/>
         </w:numPr>
@@ -654,7 +1646,16 @@
           <w:bCs/>
           <w:lang w:val="en-US"/>
         </w:rPr>
-        <w:t>Core organizational roles:</w:t>
+        <w:t>Core organizational roles</w:t>
+      </w:r>
+      <w:r>
+        <w:rPr>
+          <w:b/>
+          <w:bCs/>
+          <w:color w:val="4472C4" w:themeColor="accent1"/>
+          <w:lang w:val="en-US"/>
+        </w:rPr>
+        <w:t>: (Poll about this)</w:t>
       </w:r>
     </w:p>
     <w:p>
@@ -685,7 +1686,16 @@
           <w:bCs/>
           <w:lang w:val="en-US"/>
         </w:rPr>
-        <w:t xml:space="preserve"> (2)</w:t>
+        <w:t xml:space="preserve"> – </w:t>
+      </w:r>
+      <w:r>
+        <w:rPr>
+          <w:b/>
+          <w:bCs/>
+          <w:color w:val="4472C4" w:themeColor="accent1"/>
+          <w:lang w:val="en-US"/>
+        </w:rPr>
+        <w:t>talk about next meeting!</w:t>
       </w:r>
     </w:p>
     <w:p>
@@ -716,7 +1726,16 @@
           <w:bCs/>
           <w:lang w:val="en-US"/>
         </w:rPr>
-        <w:t xml:space="preserve"> (1)</w:t>
+        <w:t xml:space="preserve"> –</w:t>
+      </w:r>
+      <w:r>
+        <w:rPr>
+          <w:b/>
+          <w:bCs/>
+          <w:color w:val="4472C4" w:themeColor="accent1"/>
+          <w:lang w:val="en-US"/>
+        </w:rPr>
+        <w:t xml:space="preserve"> Brittany </w:t>
       </w:r>
     </w:p>
     <w:p>
@@ -747,7 +1766,16 @@
           <w:bCs/>
           <w:lang w:val="en-US"/>
         </w:rPr>
-        <w:t xml:space="preserve"> (2)</w:t>
+        <w:t xml:space="preserve"> </w:t>
+      </w:r>
+      <w:r>
+        <w:rPr>
+          <w:b/>
+          <w:bCs/>
+          <w:color w:val="4472C4" w:themeColor="accent1"/>
+          <w:lang w:val="en-US"/>
+        </w:rPr>
+        <w:t>– Michael and Matt</w:t>
       </w:r>
     </w:p>
     <w:p>
@@ -778,10 +1806,28 @@
           <w:bCs/>
           <w:lang w:val="en-US"/>
         </w:rPr>
-        <w:t xml:space="preserve"> (2)</w:t>
-      </w:r>
-      <w:bookmarkStart w:id="0" w:name="_GoBack"/>
-      <w:bookmarkEnd w:id="0"/>
+        <w:t xml:space="preserve"> – </w:t>
+      </w:r>
+      <w:proofErr w:type="spellStart"/>
+      <w:r>
+        <w:rPr>
+          <w:b/>
+          <w:bCs/>
+          <w:color w:val="4472C4" w:themeColor="accent1"/>
+          <w:lang w:val="en-US"/>
+        </w:rPr>
+        <w:t>Jasleen</w:t>
+      </w:r>
+      <w:proofErr w:type="spellEnd"/>
+      <w:r>
+        <w:rPr>
+          <w:b/>
+          <w:bCs/>
+          <w:color w:val="4472C4" w:themeColor="accent1"/>
+          <w:lang w:val="en-US"/>
+        </w:rPr>
+        <w:t xml:space="preserve">, Chelsea, Gwen </w:t>
+      </w:r>
     </w:p>
     <w:p>
       <w:pPr>
@@ -811,7 +1857,36 @@
           <w:bCs/>
           <w:lang w:val="en-US"/>
         </w:rPr>
-        <w:t xml:space="preserve"> (2-3)</w:t>
+        <w:t xml:space="preserve"> – </w:t>
+      </w:r>
+      <w:r>
+        <w:rPr>
+          <w:b/>
+          <w:bCs/>
+          <w:color w:val="4472C4" w:themeColor="accent1"/>
+          <w:lang w:val="en-US"/>
+        </w:rPr>
+        <w:t xml:space="preserve">Emiko, </w:t>
+      </w:r>
+      <w:proofErr w:type="spellStart"/>
+      <w:r>
+        <w:rPr>
+          <w:b/>
+          <w:bCs/>
+          <w:color w:val="4472C4" w:themeColor="accent1"/>
+          <w:lang w:val="en-US"/>
+        </w:rPr>
+        <w:t>Jasleen</w:t>
+      </w:r>
+      <w:proofErr w:type="spellEnd"/>
+      <w:r>
+        <w:rPr>
+          <w:b/>
+          <w:bCs/>
+          <w:color w:val="4472C4" w:themeColor="accent1"/>
+          <w:lang w:val="en-US"/>
+        </w:rPr>
+        <w:t xml:space="preserve">, Matt, Gwen </w:t>
       </w:r>
     </w:p>
     <w:p>
@@ -860,6 +1935,31 @@
       <w:pPr>
         <w:pStyle w:val="ListParagraph"/>
         <w:numPr>
+          <w:ilvl w:val="1"/>
+          <w:numId w:val="6"/>
+        </w:numPr>
+        <w:spacing w:line="276" w:lineRule="auto"/>
+        <w:rPr>
+          <w:b/>
+          <w:bCs/>
+          <w:color w:val="4472C4" w:themeColor="accent1"/>
+          <w:lang w:val="en-US"/>
+        </w:rPr>
+      </w:pPr>
+      <w:r>
+        <w:rPr>
+          <w:b/>
+          <w:bCs/>
+          <w:color w:val="4472C4" w:themeColor="accent1"/>
+          <w:lang w:val="en-US"/>
+        </w:rPr>
+        <w:t xml:space="preserve">Slack convo about it, ask people what they want to see </w:t>
+      </w:r>
+    </w:p>
+    <w:p>
+      <w:pPr>
+        <w:pStyle w:val="ListParagraph"/>
+        <w:numPr>
           <w:ilvl w:val="0"/>
           <w:numId w:val="6"/>
         </w:numPr>
@@ -903,6 +2003,509 @@
     </w:p>
     <w:p>
       <w:pPr>
+        <w:jc w:val="center"/>
+        <w:rPr>
+          <w:lang w:val="en-US"/>
+        </w:rPr>
+      </w:pPr>
+    </w:p>
+    <w:p>
+      <w:pPr>
+        <w:spacing w:line="276" w:lineRule="auto"/>
+        <w:rPr>
+          <w:lang w:val="en-US"/>
+        </w:rPr>
+      </w:pPr>
+      <w:r>
+        <w:rPr>
+          <w:lang w:val="en-US"/>
+        </w:rPr>
+        <w:t>Agenda:</w:t>
+      </w:r>
+    </w:p>
+    <w:p>
+      <w:pPr>
+        <w:pStyle w:val="ListParagraph"/>
+        <w:numPr>
+          <w:ilvl w:val="0"/>
+          <w:numId w:val="6"/>
+        </w:numPr>
+        <w:spacing w:line="276" w:lineRule="auto"/>
+        <w:rPr>
+          <w:b/>
+          <w:bCs/>
+          <w:lang w:val="en-US"/>
+        </w:rPr>
+      </w:pPr>
+      <w:r>
+        <w:rPr>
+          <w:b/>
+          <w:bCs/>
+          <w:lang w:val="en-US"/>
+        </w:rPr>
+        <w:t>Introductions/check-in</w:t>
+      </w:r>
+    </w:p>
+    <w:p>
+      <w:pPr>
+        <w:pStyle w:val="ListParagraph"/>
+        <w:numPr>
+          <w:ilvl w:val="0"/>
+          <w:numId w:val="6"/>
+        </w:numPr>
+        <w:spacing w:line="276" w:lineRule="auto"/>
+        <w:rPr>
+          <w:b/>
+          <w:bCs/>
+          <w:lang w:val="en-US"/>
+        </w:rPr>
+      </w:pPr>
+      <w:r>
+        <w:rPr>
+          <w:b/>
+          <w:bCs/>
+          <w:lang w:val="en-US"/>
+        </w:rPr>
+        <w:t>Meeting structure: rounds</w:t>
+      </w:r>
+      <w:r>
+        <w:rPr>
+          <w:b/>
+          <w:bCs/>
+          <w:lang w:val="en-US"/>
+        </w:rPr>
+        <w:t>, decision based on consent</w:t>
+      </w:r>
+    </w:p>
+    <w:p>
+      <w:pPr>
+        <w:pStyle w:val="ListParagraph"/>
+        <w:numPr>
+          <w:ilvl w:val="0"/>
+          <w:numId w:val="6"/>
+        </w:numPr>
+        <w:spacing w:line="276" w:lineRule="auto"/>
+        <w:rPr>
+          <w:b/>
+          <w:bCs/>
+          <w:lang w:val="en-US"/>
+        </w:rPr>
+      </w:pPr>
+      <w:r>
+        <w:rPr>
+          <w:b/>
+          <w:bCs/>
+          <w:lang w:val="en-US"/>
+        </w:rPr>
+        <w:t>Representation in organizational group – who else to include</w:t>
+      </w:r>
+    </w:p>
+    <w:p>
+      <w:pPr>
+        <w:pStyle w:val="ListParagraph"/>
+        <w:numPr>
+          <w:ilvl w:val="0"/>
+          <w:numId w:val="6"/>
+        </w:numPr>
+        <w:spacing w:line="276" w:lineRule="auto"/>
+        <w:rPr>
+          <w:b/>
+          <w:bCs/>
+          <w:lang w:val="en-US"/>
+        </w:rPr>
+      </w:pPr>
+      <w:r>
+        <w:rPr>
+          <w:b/>
+          <w:bCs/>
+          <w:lang w:val="en-US"/>
+        </w:rPr>
+        <w:t>Organizational structure</w:t>
+      </w:r>
+    </w:p>
+    <w:p>
+      <w:pPr>
+        <w:pStyle w:val="ListParagraph"/>
+        <w:numPr>
+          <w:ilvl w:val="1"/>
+          <w:numId w:val="6"/>
+        </w:numPr>
+        <w:spacing w:line="276" w:lineRule="auto"/>
+        <w:rPr>
+          <w:b/>
+          <w:bCs/>
+          <w:lang w:val="en-US"/>
+        </w:rPr>
+      </w:pPr>
+      <w:r>
+        <w:rPr>
+          <w:b/>
+          <w:bCs/>
+          <w:lang w:val="en-US"/>
+        </w:rPr>
+        <w:lastRenderedPageBreak/>
+        <w:t>Core organizers &amp; contributors</w:t>
+      </w:r>
+    </w:p>
+    <w:p>
+      <w:pPr>
+        <w:pStyle w:val="ListParagraph"/>
+        <w:numPr>
+          <w:ilvl w:val="1"/>
+          <w:numId w:val="6"/>
+        </w:numPr>
+        <w:spacing w:line="276" w:lineRule="auto"/>
+        <w:rPr>
+          <w:b/>
+          <w:bCs/>
+          <w:lang w:val="en-US"/>
+        </w:rPr>
+      </w:pPr>
+      <w:r>
+        <w:rPr>
+          <w:b/>
+          <w:bCs/>
+          <w:lang w:val="en-US"/>
+        </w:rPr>
+        <w:t xml:space="preserve">Core organizational roles </w:t>
+      </w:r>
+    </w:p>
+    <w:p>
+      <w:pPr>
+        <w:pStyle w:val="ListParagraph"/>
+        <w:numPr>
+          <w:ilvl w:val="2"/>
+          <w:numId w:val="6"/>
+        </w:numPr>
+        <w:spacing w:line="276" w:lineRule="auto"/>
+        <w:rPr>
+          <w:b/>
+          <w:bCs/>
+          <w:lang w:val="en-US"/>
+        </w:rPr>
+      </w:pPr>
+      <w:r>
+        <w:rPr>
+          <w:b/>
+          <w:bCs/>
+          <w:lang w:val="en-US"/>
+        </w:rPr>
+        <w:t>Independent units</w:t>
+      </w:r>
+    </w:p>
+    <w:p>
+      <w:pPr>
+        <w:pStyle w:val="ListParagraph"/>
+        <w:numPr>
+          <w:ilvl w:val="2"/>
+          <w:numId w:val="6"/>
+        </w:numPr>
+        <w:spacing w:line="276" w:lineRule="auto"/>
+        <w:rPr>
+          <w:b/>
+          <w:bCs/>
+          <w:lang w:val="en-US"/>
+        </w:rPr>
+      </w:pPr>
+      <w:r>
+        <w:rPr>
+          <w:b/>
+          <w:bCs/>
+          <w:lang w:val="en-US"/>
+        </w:rPr>
+        <w:t>End responsible &amp; autonomous, but able to get support/delegate</w:t>
+      </w:r>
+    </w:p>
+    <w:p>
+      <w:pPr>
+        <w:pStyle w:val="ListParagraph"/>
+        <w:numPr>
+          <w:ilvl w:val="1"/>
+          <w:numId w:val="6"/>
+        </w:numPr>
+        <w:spacing w:line="276" w:lineRule="auto"/>
+        <w:rPr>
+          <w:b/>
+          <w:bCs/>
+          <w:lang w:val="en-US"/>
+        </w:rPr>
+      </w:pPr>
+      <w:r>
+        <w:rPr>
+          <w:b/>
+          <w:bCs/>
+          <w:lang w:val="en-US"/>
+        </w:rPr>
+        <w:t xml:space="preserve">Meetings as needed </w:t>
+      </w:r>
+    </w:p>
+    <w:p>
+      <w:pPr>
+        <w:pStyle w:val="ListParagraph"/>
+        <w:numPr>
+          <w:ilvl w:val="0"/>
+          <w:numId w:val="6"/>
+        </w:numPr>
+        <w:spacing w:line="276" w:lineRule="auto"/>
+        <w:rPr>
+          <w:b/>
+          <w:bCs/>
+          <w:lang w:val="en-US"/>
+        </w:rPr>
+      </w:pPr>
+      <w:r>
+        <w:rPr>
+          <w:b/>
+          <w:bCs/>
+          <w:lang w:val="en-US"/>
+        </w:rPr>
+        <w:t>Core organizational roles:</w:t>
+      </w:r>
+    </w:p>
+    <w:p>
+      <w:pPr>
+        <w:pStyle w:val="ListParagraph"/>
+        <w:numPr>
+          <w:ilvl w:val="1"/>
+          <w:numId w:val="6"/>
+        </w:numPr>
+        <w:spacing w:line="276" w:lineRule="auto"/>
+        <w:rPr>
+          <w:b/>
+          <w:bCs/>
+          <w:lang w:val="en-US"/>
+        </w:rPr>
+      </w:pPr>
+      <w:r>
+        <w:rPr>
+          <w:b/>
+          <w:bCs/>
+          <w:lang w:val="en-US"/>
+        </w:rPr>
+        <w:t>Sessions</w:t>
+      </w:r>
+      <w:r>
+        <w:rPr>
+          <w:b/>
+          <w:bCs/>
+          <w:lang w:val="en-US"/>
+        </w:rPr>
+        <w:t xml:space="preserve"> (2)</w:t>
+      </w:r>
+    </w:p>
+    <w:p>
+      <w:pPr>
+        <w:pStyle w:val="ListParagraph"/>
+        <w:numPr>
+          <w:ilvl w:val="1"/>
+          <w:numId w:val="6"/>
+        </w:numPr>
+        <w:spacing w:line="276" w:lineRule="auto"/>
+        <w:rPr>
+          <w:b/>
+          <w:bCs/>
+          <w:lang w:val="en-US"/>
+        </w:rPr>
+      </w:pPr>
+      <w:r>
+        <w:rPr>
+          <w:b/>
+          <w:bCs/>
+          <w:lang w:val="en-US"/>
+        </w:rPr>
+        <w:t>Promotion</w:t>
+      </w:r>
+      <w:r>
+        <w:rPr>
+          <w:b/>
+          <w:bCs/>
+          <w:lang w:val="en-US"/>
+        </w:rPr>
+        <w:t xml:space="preserve"> (1)</w:t>
+      </w:r>
+    </w:p>
+    <w:p>
+      <w:pPr>
+        <w:pStyle w:val="ListParagraph"/>
+        <w:numPr>
+          <w:ilvl w:val="1"/>
+          <w:numId w:val="6"/>
+        </w:numPr>
+        <w:spacing w:line="276" w:lineRule="auto"/>
+        <w:rPr>
+          <w:b/>
+          <w:bCs/>
+          <w:lang w:val="en-US"/>
+        </w:rPr>
+      </w:pPr>
+      <w:r>
+        <w:rPr>
+          <w:b/>
+          <w:bCs/>
+          <w:lang w:val="en-US"/>
+        </w:rPr>
+        <w:t>Online platforms</w:t>
+      </w:r>
+      <w:r>
+        <w:rPr>
+          <w:b/>
+          <w:bCs/>
+          <w:lang w:val="en-US"/>
+        </w:rPr>
+        <w:t xml:space="preserve"> (2)</w:t>
+      </w:r>
+    </w:p>
+    <w:p>
+      <w:pPr>
+        <w:pStyle w:val="ListParagraph"/>
+        <w:numPr>
+          <w:ilvl w:val="1"/>
+          <w:numId w:val="6"/>
+        </w:numPr>
+        <w:spacing w:line="276" w:lineRule="auto"/>
+        <w:rPr>
+          <w:b/>
+          <w:bCs/>
+          <w:lang w:val="en-US"/>
+        </w:rPr>
+      </w:pPr>
+      <w:r>
+        <w:rPr>
+          <w:b/>
+          <w:bCs/>
+          <w:lang w:val="en-US"/>
+        </w:rPr>
+        <w:t>Feedback &amp; community</w:t>
+      </w:r>
+      <w:r>
+        <w:rPr>
+          <w:b/>
+          <w:bCs/>
+          <w:lang w:val="en-US"/>
+        </w:rPr>
+        <w:t xml:space="preserve"> (2)</w:t>
+      </w:r>
+    </w:p>
+    <w:p>
+      <w:pPr>
+        <w:pStyle w:val="ListParagraph"/>
+        <w:numPr>
+          <w:ilvl w:val="1"/>
+          <w:numId w:val="6"/>
+        </w:numPr>
+        <w:spacing w:line="276" w:lineRule="auto"/>
+        <w:rPr>
+          <w:b/>
+          <w:bCs/>
+          <w:lang w:val="en-US"/>
+        </w:rPr>
+      </w:pPr>
+      <w:r>
+        <w:rPr>
+          <w:b/>
+          <w:bCs/>
+          <w:lang w:val="en-US"/>
+        </w:rPr>
+        <w:t>Temporary: creation/set up of group foundations</w:t>
+      </w:r>
+      <w:r>
+        <w:rPr>
+          <w:b/>
+          <w:bCs/>
+          <w:lang w:val="en-US"/>
+        </w:rPr>
+        <w:t xml:space="preserve"> (2-3)</w:t>
+      </w:r>
+    </w:p>
+    <w:p>
+      <w:pPr>
+        <w:pStyle w:val="ListParagraph"/>
+        <w:numPr>
+          <w:ilvl w:val="0"/>
+          <w:numId w:val="6"/>
+        </w:numPr>
+        <w:spacing w:line="276" w:lineRule="auto"/>
+        <w:rPr>
+          <w:b/>
+          <w:bCs/>
+          <w:lang w:val="en-US"/>
+        </w:rPr>
+      </w:pPr>
+      <w:r>
+        <w:rPr>
+          <w:b/>
+          <w:bCs/>
+          <w:lang w:val="en-US"/>
+        </w:rPr>
+        <w:t>Vision/purpose/motivations</w:t>
+      </w:r>
+    </w:p>
+    <w:p>
+      <w:pPr>
+        <w:pStyle w:val="ListParagraph"/>
+        <w:numPr>
+          <w:ilvl w:val="0"/>
+          <w:numId w:val="6"/>
+        </w:numPr>
+        <w:spacing w:line="276" w:lineRule="auto"/>
+        <w:rPr>
+          <w:lang w:val="en-US"/>
+        </w:rPr>
+      </w:pPr>
+      <w:r>
+        <w:rPr>
+          <w:lang w:val="en-US"/>
+        </w:rPr>
+        <w:t>Topics</w:t>
+      </w:r>
+    </w:p>
+    <w:p>
+      <w:pPr>
+        <w:pStyle w:val="ListParagraph"/>
+        <w:numPr>
+          <w:ilvl w:val="0"/>
+          <w:numId w:val="6"/>
+        </w:numPr>
+        <w:spacing w:line="276" w:lineRule="auto"/>
+        <w:rPr>
+          <w:lang w:val="en-US"/>
+        </w:rPr>
+      </w:pPr>
+      <w:r>
+        <w:rPr>
+          <w:lang w:val="en-US"/>
+        </w:rPr>
+        <w:t>Community guidelines</w:t>
+      </w:r>
+    </w:p>
+    <w:p>
+      <w:pPr>
+        <w:pStyle w:val="ListParagraph"/>
+        <w:numPr>
+          <w:ilvl w:val="0"/>
+          <w:numId w:val="6"/>
+        </w:numPr>
+        <w:spacing w:line="276" w:lineRule="auto"/>
+        <w:rPr>
+          <w:lang w:val="en-US"/>
+        </w:rPr>
+      </w:pPr>
+      <w:r>
+        <w:rPr>
+          <w:lang w:val="en-US"/>
+        </w:rPr>
+        <w:t>Anything else?</w:t>
+      </w:r>
+    </w:p>
+    <w:p>
+      <w:pPr>
+        <w:rPr>
+          <w:lang w:val="en-US"/>
+        </w:rPr>
+      </w:pPr>
+    </w:p>
+    <w:p>
+      <w:pPr>
         <w:rPr>
           <w:lang w:val="en-US"/>
         </w:rPr>
@@ -1886,7 +3489,6 @@
           <w:highlight w:val="yellow"/>
           <w:lang w:eastAsia="en-CA"/>
         </w:rPr>
-        <w:lastRenderedPageBreak/>
         <w:t>Blurb sent through department mailing list</w:t>
       </w:r>
       <w:r>
@@ -2475,6 +4077,7 @@
           <w:highlight w:val="magenta"/>
           <w:lang w:eastAsia="en-CA"/>
         </w:rPr>
+        <w:lastRenderedPageBreak/>
         <w:t xml:space="preserve">Reach out more broadly in the department, try to have representation from all area </w:t>
       </w:r>
     </w:p>
@@ -4088,7 +5691,6 @@
   <w:style w:type="character" w:default="1" w:styleId="DefaultParagraphFont">
     <w:name w:val="Default Paragraph Font"/>
     <w:uiPriority w:val="1"/>
-    <w:semiHidden/>
     <w:unhideWhenUsed/>
   </w:style>
   <w:style w:type="table" w:default="1" w:styleId="TableNormal">

</xml_diff>

<commit_message>
Added agenda for Sept 21 meeting (not yet finished)
</commit_message>
<xml_diff>
--- a/General_setup/Meeting agendas & notes.docx
+++ b/General_setup/Meeting agendas & notes.docx
@@ -398,26 +398,256 @@
     </w:p>
     <w:p>
       <w:pPr>
-        <w:rPr>
-          <w:lang w:val="en-US"/>
-        </w:rPr>
-      </w:pPr>
-    </w:p>
-    <w:p>
-      <w:pPr>
-        <w:rPr>
-          <w:lang w:val="en-US"/>
-        </w:rPr>
-      </w:pPr>
-    </w:p>
-    <w:p>
-      <w:pPr>
-        <w:rPr>
+        <w:pStyle w:val="ListParagraph"/>
+        <w:numPr>
+          <w:ilvl w:val="0"/>
+          <w:numId w:val="6"/>
+        </w:numPr>
+        <w:spacing w:line="276" w:lineRule="auto"/>
+        <w:rPr>
+          <w:b/>
+          <w:bCs/>
+          <w:lang w:val="en-US"/>
+        </w:rPr>
+      </w:pPr>
+      <w:r>
+        <w:rPr>
+          <w:b/>
+          <w:bCs/>
+          <w:lang w:val="en-US"/>
+        </w:rPr>
+        <w:t>Introductions/check-in</w:t>
+      </w:r>
+      <w:r>
+        <w:rPr>
+          <w:b/>
+          <w:bCs/>
+          <w:lang w:val="en-US"/>
+        </w:rPr>
+        <w:t xml:space="preserve"> </w:t>
+      </w:r>
+    </w:p>
+    <w:p>
+      <w:pPr>
+        <w:pStyle w:val="ListParagraph"/>
+        <w:numPr>
+          <w:ilvl w:val="0"/>
+          <w:numId w:val="6"/>
+        </w:numPr>
+        <w:spacing w:line="276" w:lineRule="auto"/>
+        <w:rPr>
+          <w:b/>
+          <w:bCs/>
+          <w:lang w:val="en-US"/>
+        </w:rPr>
+      </w:pPr>
+      <w:r>
+        <w:rPr>
+          <w:b/>
+          <w:bCs/>
+          <w:lang w:val="en-US"/>
+        </w:rPr>
+        <w:t>Meeting structure: rounds, decision based on consent</w:t>
+      </w:r>
+    </w:p>
+    <w:p>
+      <w:pPr>
+        <w:pStyle w:val="ListParagraph"/>
+        <w:numPr>
+          <w:ilvl w:val="0"/>
+          <w:numId w:val="6"/>
+        </w:numPr>
+        <w:spacing w:line="276" w:lineRule="auto"/>
+        <w:rPr>
+          <w:b/>
+          <w:bCs/>
+          <w:lang w:val="en-US"/>
+        </w:rPr>
+      </w:pPr>
+      <w:r>
+        <w:rPr>
+          <w:b/>
+          <w:bCs/>
+          <w:lang w:val="en-US"/>
+        </w:rPr>
+        <w:t>Quick checks</w:t>
+      </w:r>
+    </w:p>
+    <w:p>
+      <w:pPr>
+        <w:pStyle w:val="ListParagraph"/>
+        <w:numPr>
+          <w:ilvl w:val="1"/>
+          <w:numId w:val="6"/>
+        </w:numPr>
+        <w:spacing w:line="276" w:lineRule="auto"/>
+        <w:rPr>
+          <w:b/>
+          <w:bCs/>
+          <w:lang w:val="en-US"/>
+        </w:rPr>
+      </w:pPr>
+      <w:r>
+        <w:rPr>
+          <w:b/>
+          <w:bCs/>
+          <w:lang w:val="en-US"/>
+        </w:rPr>
+        <w:t>First session date &amp; time: Friday Oct 9, 4-6pm</w:t>
+      </w:r>
+    </w:p>
+    <w:p>
+      <w:pPr>
+        <w:pStyle w:val="ListParagraph"/>
+        <w:numPr>
+          <w:ilvl w:val="1"/>
+          <w:numId w:val="6"/>
+        </w:numPr>
+        <w:spacing w:line="276" w:lineRule="auto"/>
+        <w:rPr>
+          <w:b/>
+          <w:bCs/>
+          <w:lang w:val="en-US"/>
+        </w:rPr>
+      </w:pPr>
+      <w:r>
+        <w:rPr>
+          <w:b/>
+          <w:bCs/>
+          <w:lang w:val="en-US"/>
+        </w:rPr>
+        <w:t>Topic: Introduction to open science</w:t>
+      </w:r>
+    </w:p>
+    <w:p>
+      <w:pPr>
+        <w:pStyle w:val="ListParagraph"/>
+        <w:numPr>
+          <w:ilvl w:val="0"/>
+          <w:numId w:val="6"/>
+        </w:numPr>
+        <w:spacing w:line="276" w:lineRule="auto"/>
+        <w:rPr>
+          <w:b/>
+          <w:bCs/>
+          <w:lang w:val="en-US"/>
+        </w:rPr>
+      </w:pPr>
+      <w:r>
+        <w:rPr>
+          <w:b/>
+          <w:bCs/>
+          <w:lang w:val="en-US"/>
+        </w:rPr>
+        <w:t>Purpose of sessions</w:t>
+      </w:r>
+    </w:p>
+    <w:p>
+      <w:pPr>
+        <w:pStyle w:val="ListParagraph"/>
+        <w:numPr>
+          <w:ilvl w:val="0"/>
+          <w:numId w:val="6"/>
+        </w:numPr>
+        <w:spacing w:line="276" w:lineRule="auto"/>
+        <w:rPr>
+          <w:b/>
+          <w:bCs/>
+          <w:lang w:val="en-US"/>
+        </w:rPr>
+      </w:pPr>
+      <w:r>
+        <w:rPr>
+          <w:b/>
+          <w:bCs/>
+          <w:lang w:val="en-US"/>
+        </w:rPr>
+        <w:t>Session structure</w:t>
+      </w:r>
+    </w:p>
+    <w:p>
+      <w:pPr>
+        <w:pStyle w:val="ListParagraph"/>
+        <w:numPr>
+          <w:ilvl w:val="0"/>
+          <w:numId w:val="6"/>
+        </w:numPr>
+        <w:spacing w:line="276" w:lineRule="auto"/>
+        <w:rPr>
+          <w:b/>
+          <w:bCs/>
+          <w:lang w:val="en-US"/>
+        </w:rPr>
+      </w:pPr>
+      <w:r>
+        <w:rPr>
+          <w:b/>
+          <w:bCs/>
+          <w:lang w:val="en-US"/>
+        </w:rPr>
+        <w:t>Organization of sessions</w:t>
+      </w:r>
+    </w:p>
+    <w:p>
+      <w:pPr>
+        <w:pStyle w:val="ListParagraph"/>
+        <w:numPr>
+          <w:ilvl w:val="1"/>
+          <w:numId w:val="6"/>
+        </w:numPr>
+        <w:spacing w:line="276" w:lineRule="auto"/>
+        <w:rPr>
+          <w:b/>
+          <w:bCs/>
           <w:lang w:val="en-US"/>
         </w:rPr>
       </w:pPr>
       <w:bookmarkStart w:id="0" w:name="_GoBack"/>
       <w:bookmarkEnd w:id="0"/>
+    </w:p>
+    <w:p>
+      <w:pPr>
+        <w:pStyle w:val="ListParagraph"/>
+        <w:numPr>
+          <w:ilvl w:val="0"/>
+          <w:numId w:val="6"/>
+        </w:numPr>
+        <w:spacing w:line="276" w:lineRule="auto"/>
+        <w:rPr>
+          <w:b/>
+          <w:bCs/>
+          <w:lang w:val="en-US"/>
+        </w:rPr>
+      </w:pPr>
+      <w:r>
+        <w:rPr>
+          <w:b/>
+          <w:bCs/>
+          <w:lang w:val="en-US"/>
+        </w:rPr>
+        <w:t>Vote: topics for the next 4 sessions (open for 24 hours after meeting)</w:t>
+      </w:r>
+    </w:p>
+    <w:p>
+      <w:pPr>
+        <w:rPr>
+          <w:lang w:val="en-US"/>
+        </w:rPr>
+      </w:pPr>
+    </w:p>
+    <w:p>
+      <w:pPr>
+        <w:rPr>
+          <w:lang w:val="en-US"/>
+        </w:rPr>
+      </w:pPr>
+    </w:p>
+    <w:p>
+      <w:pPr>
+        <w:rPr>
+          <w:lang w:val="en-US"/>
+        </w:rPr>
+      </w:pPr>
     </w:p>
     <w:p>
       <w:pPr>
@@ -811,6 +1041,7 @@
               <w:rPr>
                 <w:lang w:val="en-US"/>
               </w:rPr>
+              <w:lastRenderedPageBreak/>
               <w:t xml:space="preserve">Slide for 615 class </w:t>
             </w:r>
           </w:p>
@@ -1115,7 +1346,6 @@
           <w:bCs/>
           <w:lang w:val="en-US"/>
         </w:rPr>
-        <w:lastRenderedPageBreak/>
         <w:t>Introductions/check-in</w:t>
       </w:r>
     </w:p>
@@ -1953,6 +2183,7 @@
           <w:color w:val="4472C4" w:themeColor="accent1"/>
           <w:lang w:val="en-US"/>
         </w:rPr>
+        <w:lastRenderedPageBreak/>
         <w:t xml:space="preserve">Slack convo about it, ask people what they want to see </w:t>
       </w:r>
     </w:p>
@@ -2143,7 +2374,6 @@
           <w:bCs/>
           <w:lang w:val="en-US"/>
         </w:rPr>
-        <w:lastRenderedPageBreak/>
         <w:t>Core organizers &amp; contributors</w:t>
       </w:r>
     </w:p>
@@ -2781,6 +3011,7 @@
           <w:bCs/>
           <w:lang w:val="en-US"/>
         </w:rPr>
+        <w:lastRenderedPageBreak/>
         <w:t>Promotion:</w:t>
       </w:r>
     </w:p>
@@ -3834,6 +4065,7 @@
           <w:color w:val="333333"/>
           <w:lang w:eastAsia="en-CA"/>
         </w:rPr>
+        <w:lastRenderedPageBreak/>
         <w:t xml:space="preserve">Jaimie from Clinical (Brittany to reach out) </w:t>
       </w:r>
     </w:p>
@@ -4077,7 +4309,6 @@
           <w:highlight w:val="magenta"/>
           <w:lang w:eastAsia="en-CA"/>
         </w:rPr>
-        <w:lastRenderedPageBreak/>
         <w:t xml:space="preserve">Reach out more broadly in the department, try to have representation from all area </w:t>
       </w:r>
     </w:p>
@@ -5691,6 +5922,7 @@
   <w:style w:type="character" w:default="1" w:styleId="DefaultParagraphFont">
     <w:name w:val="Default Paragraph Font"/>
     <w:uiPriority w:val="1"/>
+    <w:semiHidden/>
     <w:unhideWhenUsed/>
   </w:style>
   <w:style w:type="table" w:default="1" w:styleId="TableNormal">
@@ -5740,6 +5972,33 @@
         <w:insideV w:val="single" w:sz="4" w:space="0" w:color="auto"/>
       </w:tblBorders>
     </w:tblPr>
+  </w:style>
+  <w:style w:type="paragraph" w:styleId="BalloonText">
+    <w:name w:val="Balloon Text"/>
+    <w:basedOn w:val="Normal"/>
+    <w:link w:val="BalloonTextChar"/>
+    <w:uiPriority w:val="99"/>
+    <w:semiHidden/>
+    <w:unhideWhenUsed/>
+    <w:rsid w:val="00A32E8B"/>
+    <w:rPr>
+      <w:rFonts w:ascii="Times New Roman" w:hAnsi="Times New Roman" w:cs="Times New Roman"/>
+      <w:sz w:val="18"/>
+      <w:szCs w:val="18"/>
+    </w:rPr>
+  </w:style>
+  <w:style w:type="character" w:customStyle="1" w:styleId="BalloonTextChar">
+    <w:name w:val="Balloon Text Char"/>
+    <w:basedOn w:val="DefaultParagraphFont"/>
+    <w:link w:val="BalloonText"/>
+    <w:uiPriority w:val="99"/>
+    <w:semiHidden/>
+    <w:rsid w:val="00A32E8B"/>
+    <w:rPr>
+      <w:rFonts w:ascii="Times New Roman" w:hAnsi="Times New Roman" w:cs="Times New Roman"/>
+      <w:sz w:val="18"/>
+      <w:szCs w:val="18"/>
+    </w:rPr>
   </w:style>
 </w:styles>
 </file>

</xml_diff>

<commit_message>
Added agenda for meeting on Oct 2
</commit_message>
<xml_diff>
--- a/General_setup/Meeting agendas & notes.docx
+++ b/General_setup/Meeting agendas & notes.docx
@@ -30,6 +30,20 @@
           <w:lang w:val="en-US"/>
         </w:rPr>
       </w:pPr>
+    </w:p>
+    <w:p>
+      <w:pPr>
+        <w:jc w:val="center"/>
+        <w:rPr>
+          <w:lang w:val="en-US"/>
+        </w:rPr>
+      </w:pPr>
+      <w:r>
+        <w:rPr>
+          <w:lang w:val="en-US"/>
+        </w:rPr>
+        <w:t>October 2, 2020 – Fourth meeting</w:t>
+      </w:r>
     </w:p>
     <w:p>
       <w:pPr>
@@ -384,12 +398,345 @@
     </w:p>
     <w:p>
       <w:pPr>
-        <w:rPr>
-          <w:lang w:val="en-US"/>
-        </w:rPr>
-      </w:pPr>
+        <w:pStyle w:val="ListParagraph"/>
+        <w:numPr>
+          <w:ilvl w:val="0"/>
+          <w:numId w:val="8"/>
+        </w:numPr>
+        <w:rPr>
+          <w:lang w:val="en-US"/>
+        </w:rPr>
+      </w:pPr>
+      <w:r>
+        <w:rPr>
+          <w:lang w:val="en-US"/>
+        </w:rPr>
+        <w:t>Check-ins</w:t>
+      </w:r>
+    </w:p>
+    <w:p>
+      <w:pPr>
+        <w:pStyle w:val="ListParagraph"/>
+        <w:numPr>
+          <w:ilvl w:val="0"/>
+          <w:numId w:val="8"/>
+        </w:numPr>
+        <w:rPr>
+          <w:lang w:val="en-US"/>
+        </w:rPr>
+      </w:pPr>
+      <w:r>
+        <w:rPr>
+          <w:lang w:val="en-US"/>
+        </w:rPr>
+        <w:t>Today’s meeting: meeting format &amp; agenda</w:t>
+      </w:r>
+    </w:p>
+    <w:p>
+      <w:pPr>
+        <w:pStyle w:val="ListParagraph"/>
+        <w:numPr>
+          <w:ilvl w:val="0"/>
+          <w:numId w:val="8"/>
+        </w:numPr>
+        <w:rPr>
+          <w:lang w:val="en-US"/>
+        </w:rPr>
+      </w:pPr>
+      <w:r>
+        <w:rPr>
+          <w:lang w:val="en-US"/>
+        </w:rPr>
+        <w:t>Updates on action items</w:t>
+      </w:r>
+    </w:p>
+    <w:p>
+      <w:pPr>
+        <w:pStyle w:val="ListParagraph"/>
+        <w:numPr>
+          <w:ilvl w:val="0"/>
+          <w:numId w:val="8"/>
+        </w:numPr>
+        <w:rPr>
+          <w:lang w:val="en-US"/>
+        </w:rPr>
+      </w:pPr>
+      <w:r>
+        <w:rPr>
+          <w:lang w:val="en-US"/>
+        </w:rPr>
+        <w:t>Session topics for the Fall – Emiko &amp; Chelsea</w:t>
+      </w:r>
+    </w:p>
+    <w:p>
+      <w:pPr>
+        <w:pStyle w:val="ListParagraph"/>
+        <w:numPr>
+          <w:ilvl w:val="1"/>
+          <w:numId w:val="8"/>
+        </w:numPr>
+        <w:rPr>
+          <w:lang w:val="en-US"/>
+        </w:rPr>
+      </w:pPr>
+      <w:r>
+        <w:rPr>
+          <w:lang w:val="en-US"/>
+        </w:rPr>
+        <w:t>Second presenter</w:t>
+      </w:r>
+    </w:p>
+    <w:p>
+      <w:pPr>
+        <w:pStyle w:val="ListParagraph"/>
+        <w:numPr>
+          <w:ilvl w:val="0"/>
+          <w:numId w:val="8"/>
+        </w:numPr>
+        <w:rPr>
+          <w:lang w:val="en-US"/>
+        </w:rPr>
+      </w:pPr>
+      <w:r>
+        <w:rPr>
+          <w:lang w:val="en-US"/>
+        </w:rPr>
+        <w:t>Facilitators for first session</w:t>
+      </w:r>
+    </w:p>
+    <w:p>
+      <w:pPr>
+        <w:pStyle w:val="ListParagraph"/>
+        <w:numPr>
+          <w:ilvl w:val="0"/>
+          <w:numId w:val="8"/>
+        </w:numPr>
+        <w:rPr>
+          <w:lang w:val="en-US"/>
+        </w:rPr>
+      </w:pPr>
+      <w:r>
+        <w:rPr>
+          <w:lang w:val="en-US"/>
+        </w:rPr>
+        <w:t>Point persons for specific issues</w:t>
+      </w:r>
+    </w:p>
+    <w:p>
+      <w:pPr>
+        <w:pStyle w:val="ListParagraph"/>
+        <w:numPr>
+          <w:ilvl w:val="1"/>
+          <w:numId w:val="8"/>
+        </w:numPr>
+        <w:rPr>
+          <w:lang w:val="en-US"/>
+        </w:rPr>
+      </w:pPr>
+      <w:r>
+        <w:rPr>
+          <w:lang w:val="en-US"/>
+        </w:rPr>
+        <w:t>Technical issues (Matt/Michael)</w:t>
+      </w:r>
+    </w:p>
+    <w:p>
+      <w:pPr>
+        <w:pStyle w:val="ListParagraph"/>
+        <w:numPr>
+          <w:ilvl w:val="1"/>
+          <w:numId w:val="8"/>
+        </w:numPr>
+        <w:rPr>
+          <w:lang w:val="en-US"/>
+        </w:rPr>
+      </w:pPr>
+      <w:r>
+        <w:rPr>
+          <w:lang w:val="en-US"/>
+        </w:rPr>
+        <w:t>Conflict/complaints (Jenelle)</w:t>
+      </w:r>
+    </w:p>
+    <w:p>
+      <w:pPr>
+        <w:pStyle w:val="ListParagraph"/>
+        <w:numPr>
+          <w:ilvl w:val="1"/>
+          <w:numId w:val="8"/>
+        </w:numPr>
+        <w:rPr>
+          <w:lang w:val="en-US"/>
+        </w:rPr>
+      </w:pPr>
+      <w:r>
+        <w:rPr>
+          <w:lang w:val="en-US"/>
+        </w:rPr>
+        <w:t>Want to present (Emiko/Chelsea)</w:t>
+      </w:r>
+    </w:p>
+    <w:p>
+      <w:pPr>
+        <w:pStyle w:val="ListParagraph"/>
+        <w:numPr>
+          <w:ilvl w:val="1"/>
+          <w:numId w:val="8"/>
+        </w:numPr>
+        <w:rPr>
+          <w:lang w:val="en-US"/>
+        </w:rPr>
+      </w:pPr>
+      <w:r>
+        <w:rPr>
+          <w:lang w:val="en-US"/>
+        </w:rPr>
+        <w:t>Getting involved (Gwen)</w:t>
+      </w:r>
+    </w:p>
+    <w:p>
+      <w:pPr>
+        <w:pStyle w:val="ListParagraph"/>
+        <w:numPr>
+          <w:ilvl w:val="0"/>
+          <w:numId w:val="8"/>
+        </w:numPr>
+        <w:rPr>
+          <w:lang w:val="en-US"/>
+        </w:rPr>
+      </w:pPr>
+      <w:r>
+        <w:rPr>
+          <w:lang w:val="en-US"/>
+        </w:rPr>
+        <w:t>Teams/</w:t>
+      </w:r>
+      <w:proofErr w:type="spellStart"/>
+      <w:r>
+        <w:rPr>
+          <w:lang w:val="en-US"/>
+        </w:rPr>
+        <w:t>sharepoint</w:t>
+      </w:r>
+      <w:proofErr w:type="spellEnd"/>
+    </w:p>
+    <w:p>
+      <w:pPr>
+        <w:pStyle w:val="ListParagraph"/>
+        <w:numPr>
+          <w:ilvl w:val="0"/>
+          <w:numId w:val="8"/>
+        </w:numPr>
+        <w:rPr>
+          <w:lang w:val="en-US"/>
+        </w:rPr>
+      </w:pPr>
+      <w:r>
+        <w:rPr>
+          <w:lang w:val="en-US"/>
+        </w:rPr>
+        <w:t>Challenge criteria</w:t>
+      </w:r>
+    </w:p>
+    <w:p>
+      <w:pPr>
+        <w:pStyle w:val="ListParagraph"/>
+        <w:numPr>
+          <w:ilvl w:val="0"/>
+          <w:numId w:val="8"/>
+        </w:numPr>
+        <w:rPr>
+          <w:lang w:val="en-US"/>
+        </w:rPr>
+      </w:pPr>
+      <w:r>
+        <w:rPr>
+          <w:lang w:val="en-US"/>
+        </w:rPr>
+        <w:t>Distribution of responsibilities</w:t>
+      </w:r>
+      <w:r>
+        <w:rPr>
+          <w:lang w:val="en-US"/>
+        </w:rPr>
+        <w:t xml:space="preserve"> </w:t>
+      </w:r>
+    </w:p>
+    <w:p>
+      <w:pPr>
+        <w:pStyle w:val="ListParagraph"/>
+        <w:numPr>
+          <w:ilvl w:val="0"/>
+          <w:numId w:val="8"/>
+        </w:numPr>
+        <w:rPr>
+          <w:lang w:val="en-US"/>
+        </w:rPr>
+      </w:pPr>
+      <w:r>
+        <w:rPr>
+          <w:lang w:val="en-US"/>
+        </w:rPr>
+        <w:t>Tips for moderation</w:t>
+      </w:r>
+    </w:p>
+    <w:p>
+      <w:pPr>
+        <w:pStyle w:val="ListParagraph"/>
+        <w:numPr>
+          <w:ilvl w:val="0"/>
+          <w:numId w:val="8"/>
+        </w:numPr>
+        <w:rPr>
+          <w:lang w:val="en-US"/>
+        </w:rPr>
+      </w:pPr>
+      <w:r>
+        <w:rPr>
+          <w:lang w:val="en-US"/>
+        </w:rPr>
+        <w:t>Promotion tips?</w:t>
+      </w:r>
       <w:bookmarkStart w:id="0" w:name="_GoBack"/>
       <w:bookmarkEnd w:id="0"/>
+    </w:p>
+    <w:p>
+      <w:pPr>
+        <w:pStyle w:val="ListParagraph"/>
+        <w:numPr>
+          <w:ilvl w:val="0"/>
+          <w:numId w:val="8"/>
+        </w:numPr>
+        <w:rPr>
+          <w:lang w:val="en-US"/>
+        </w:rPr>
+      </w:pPr>
+      <w:r>
+        <w:rPr>
+          <w:lang w:val="en-US"/>
+        </w:rPr>
+        <w:t xml:space="preserve">Happy weekend! </w:t>
+      </w:r>
+      <w:r>
+        <w:rPr>
+          <w:lang w:val="en-US"/>
+        </w:rPr>
+        <w:sym w:font="Wingdings" w:char="F04A"/>
+      </w:r>
+    </w:p>
+    <w:p>
+      <w:pPr>
+        <w:rPr>
+          <w:lang w:val="en-US"/>
+        </w:rPr>
+      </w:pPr>
+    </w:p>
+    <w:p>
+      <w:pPr>
+        <w:rPr>
+          <w:lang w:val="en-US"/>
+        </w:rPr>
+      </w:pPr>
     </w:p>
     <w:p>
       <w:pPr>
@@ -550,6 +897,7 @@
                 <w:color w:val="7030A0"/>
                 <w:lang w:val="en-US"/>
               </w:rPr>
+              <w:lastRenderedPageBreak/>
               <w:t>Share inequality paper to Slack</w:t>
             </w:r>
           </w:p>
@@ -1058,7 +1406,6 @@
                 <w:color w:val="7030A0"/>
                 <w:lang w:val="en-US"/>
               </w:rPr>
-              <w:lastRenderedPageBreak/>
               <w:t>Blurb for first session</w:t>
             </w:r>
             <w:r>
@@ -1837,6 +2184,7 @@
           <w:bCs/>
           <w:lang w:val="en-US"/>
         </w:rPr>
+        <w:lastRenderedPageBreak/>
         <w:t>Introductions/check-in</w:t>
       </w:r>
       <w:r>
@@ -2017,8 +2365,434 @@
           <w:color w:val="7030A0"/>
           <w:lang w:val="en-US"/>
         </w:rPr>
+        <w:t xml:space="preserve">Discussion can be good or bad, monitor that, likes hands on things, something practical – more workshop (maybe an addition to biweekly sessions, after sessions). Discussion can get off topic </w:t>
+      </w:r>
+    </w:p>
+    <w:p>
+      <w:pPr>
+        <w:pStyle w:val="ListParagraph"/>
+        <w:numPr>
+          <w:ilvl w:val="1"/>
+          <w:numId w:val="6"/>
+        </w:numPr>
+        <w:spacing w:line="276" w:lineRule="auto"/>
+        <w:rPr>
+          <w:b/>
+          <w:bCs/>
+          <w:color w:val="7030A0"/>
+          <w:lang w:val="en-US"/>
+        </w:rPr>
+      </w:pPr>
+      <w:r>
+        <w:rPr>
+          <w:b/>
+          <w:bCs/>
+          <w:color w:val="7030A0"/>
+          <w:lang w:val="en-US"/>
+        </w:rPr>
+        <w:t xml:space="preserve">Like outline, intro then interaction, Emiko agree – highlighting risks, technology that is out there, privacy (of participants – good point with ethics), </w:t>
+      </w:r>
+    </w:p>
+    <w:p>
+      <w:pPr>
+        <w:pStyle w:val="ListParagraph"/>
+        <w:numPr>
+          <w:ilvl w:val="1"/>
+          <w:numId w:val="6"/>
+        </w:numPr>
+        <w:spacing w:line="276" w:lineRule="auto"/>
+        <w:rPr>
+          <w:b/>
+          <w:bCs/>
+          <w:color w:val="7030A0"/>
+          <w:lang w:val="en-US"/>
+        </w:rPr>
+      </w:pPr>
+      <w:r>
+        <w:rPr>
+          <w:b/>
+          <w:bCs/>
+          <w:color w:val="7030A0"/>
+          <w:lang w:val="en-US"/>
+        </w:rPr>
+        <w:t xml:space="preserve">Like the idea of learning outcomes/objectives at the beginning, balance info dissemination and discussion, </w:t>
+      </w:r>
+    </w:p>
+    <w:p>
+      <w:pPr>
+        <w:pStyle w:val="ListParagraph"/>
+        <w:numPr>
+          <w:ilvl w:val="0"/>
+          <w:numId w:val="6"/>
+        </w:numPr>
+        <w:spacing w:line="276" w:lineRule="auto"/>
+        <w:rPr>
+          <w:b/>
+          <w:bCs/>
+          <w:lang w:val="en-US"/>
+        </w:rPr>
+      </w:pPr>
+      <w:r>
+        <w:rPr>
+          <w:b/>
+          <w:bCs/>
+          <w:lang w:val="en-US"/>
+        </w:rPr>
+        <w:t>Session structure</w:t>
+      </w:r>
+    </w:p>
+    <w:p>
+      <w:pPr>
+        <w:pStyle w:val="ListParagraph"/>
+        <w:numPr>
+          <w:ilvl w:val="1"/>
+          <w:numId w:val="6"/>
+        </w:numPr>
+        <w:spacing w:line="276" w:lineRule="auto"/>
+        <w:rPr>
+          <w:b/>
+          <w:bCs/>
+          <w:lang w:val="en-US"/>
+        </w:rPr>
+      </w:pPr>
+      <w:r>
+        <w:rPr>
+          <w:b/>
+          <w:bCs/>
+          <w:color w:val="7030A0"/>
+          <w:lang w:val="en-US"/>
+        </w:rPr>
+        <w:t xml:space="preserve">Would all the risks, pros, be in the 15 minutes? Yes, so maybe the presentation might be a bit too short </w:t>
+      </w:r>
+      <w:r>
+        <w:rPr>
+          <w:b/>
+          <w:bCs/>
+          <w:color w:val="7030A0"/>
+          <w:lang w:val="en-US"/>
+        </w:rPr>
+        <w:sym w:font="Wingdings" w:char="F0E0"/>
+      </w:r>
+      <w:r>
+        <w:rPr>
+          <w:b/>
+          <w:bCs/>
+          <w:color w:val="7030A0"/>
+          <w:lang w:val="en-US"/>
+        </w:rPr>
+        <w:t xml:space="preserve">  not deep dive, but still want enough info</w:t>
+      </w:r>
+    </w:p>
+    <w:p>
+      <w:pPr>
+        <w:pStyle w:val="ListParagraph"/>
+        <w:numPr>
+          <w:ilvl w:val="1"/>
+          <w:numId w:val="6"/>
+        </w:numPr>
+        <w:spacing w:line="276" w:lineRule="auto"/>
+        <w:rPr>
+          <w:b/>
+          <w:bCs/>
+          <w:lang w:val="en-US"/>
+        </w:rPr>
+      </w:pPr>
+      <w:r>
+        <w:rPr>
+          <w:b/>
+          <w:bCs/>
+          <w:color w:val="7030A0"/>
+          <w:lang w:val="en-US"/>
+        </w:rPr>
+        <w:t>Cite things, risk then citation so people can go into it more, see how it works and adjust from there</w:t>
+      </w:r>
+    </w:p>
+    <w:p>
+      <w:pPr>
+        <w:pStyle w:val="ListParagraph"/>
+        <w:numPr>
+          <w:ilvl w:val="1"/>
+          <w:numId w:val="6"/>
+        </w:numPr>
+        <w:spacing w:line="276" w:lineRule="auto"/>
+        <w:rPr>
+          <w:b/>
+          <w:bCs/>
+          <w:lang w:val="en-US"/>
+        </w:rPr>
+      </w:pPr>
+      <w:r>
+        <w:rPr>
+          <w:b/>
+          <w:bCs/>
+          <w:color w:val="7030A0"/>
+          <w:lang w:val="en-US"/>
+        </w:rPr>
+        <w:t xml:space="preserve">Idea of the challenges are good, criteria for what the three challenges are, might throw off time if one goes faster or slower than expected. </w:t>
+      </w:r>
+    </w:p>
+    <w:p>
+      <w:pPr>
+        <w:pStyle w:val="ListParagraph"/>
+        <w:numPr>
+          <w:ilvl w:val="1"/>
+          <w:numId w:val="6"/>
+        </w:numPr>
+        <w:spacing w:line="276" w:lineRule="auto"/>
+        <w:rPr>
+          <w:b/>
+          <w:bCs/>
+          <w:lang w:val="en-US"/>
+        </w:rPr>
+      </w:pPr>
+      <w:r>
+        <w:rPr>
+          <w:b/>
+          <w:bCs/>
+          <w:color w:val="7030A0"/>
+          <w:lang w:val="en-US"/>
+        </w:rPr>
+        <w:t xml:space="preserve">Like format, range for presentation might be good (10-20 minutes) </w:t>
+      </w:r>
+    </w:p>
+    <w:p>
+      <w:pPr>
+        <w:pStyle w:val="ListParagraph"/>
+        <w:numPr>
+          <w:ilvl w:val="1"/>
+          <w:numId w:val="6"/>
+        </w:numPr>
+        <w:spacing w:line="276" w:lineRule="auto"/>
+        <w:rPr>
+          <w:b/>
+          <w:bCs/>
+          <w:lang w:val="en-US"/>
+        </w:rPr>
+      </w:pPr>
+      <w:r>
+        <w:rPr>
+          <w:b/>
+          <w:bCs/>
+          <w:color w:val="7030A0"/>
+          <w:lang w:val="en-US"/>
+        </w:rPr>
+        <w:t>2</w:t>
+      </w:r>
+      <w:r>
+        <w:rPr>
+          <w:b/>
+          <w:bCs/>
+          <w:color w:val="7030A0"/>
+          <w:vertAlign w:val="superscript"/>
+          <w:lang w:val="en-US"/>
+        </w:rPr>
+        <w:t>nd</w:t>
+      </w:r>
+      <w:r>
+        <w:rPr>
+          <w:b/>
+          <w:bCs/>
+          <w:color w:val="7030A0"/>
+          <w:lang w:val="en-US"/>
+        </w:rPr>
+        <w:t xml:space="preserve"> round: large group might be good there, so questions aren’t being repeated inside breakout rooms, presenter might know the answer. </w:t>
+      </w:r>
+    </w:p>
+    <w:p>
+      <w:pPr>
+        <w:pStyle w:val="ListParagraph"/>
+        <w:numPr>
+          <w:ilvl w:val="2"/>
+          <w:numId w:val="6"/>
+        </w:numPr>
+        <w:spacing w:line="276" w:lineRule="auto"/>
+        <w:rPr>
+          <w:b/>
+          <w:bCs/>
+          <w:lang w:val="en-US"/>
+        </w:rPr>
+      </w:pPr>
+      <w:r>
+        <w:rPr>
+          <w:b/>
+          <w:bCs/>
+          <w:color w:val="7030A0"/>
+          <w:lang w:val="en-US"/>
+        </w:rPr>
+        <w:t>Go back to question model? If staying in one group.</w:t>
+      </w:r>
+    </w:p>
+    <w:p>
+      <w:pPr>
+        <w:pStyle w:val="ListParagraph"/>
+        <w:numPr>
+          <w:ilvl w:val="2"/>
+          <w:numId w:val="6"/>
+        </w:numPr>
+        <w:spacing w:line="276" w:lineRule="auto"/>
+        <w:rPr>
+          <w:b/>
+          <w:bCs/>
+          <w:lang w:val="en-US"/>
+        </w:rPr>
+      </w:pPr>
+      <w:r>
+        <w:rPr>
+          <w:b/>
+          <w:bCs/>
+          <w:color w:val="7030A0"/>
+          <w:lang w:val="en-US"/>
+        </w:rPr>
+        <w:t>Maybe break this section up so ask questions to the big group/presenter (10 minutes maybe?) and then thoughts/questions in breakout rooms after that (20 minutes)</w:t>
+      </w:r>
+    </w:p>
+    <w:p>
+      <w:pPr>
+        <w:pStyle w:val="ListParagraph"/>
+        <w:numPr>
+          <w:ilvl w:val="1"/>
+          <w:numId w:val="6"/>
+        </w:numPr>
+        <w:spacing w:line="276" w:lineRule="auto"/>
+        <w:rPr>
+          <w:b/>
+          <w:bCs/>
+          <w:color w:val="7030A0"/>
+          <w:lang w:val="en-US"/>
+        </w:rPr>
+      </w:pPr>
+      <w:r>
+        <w:rPr>
+          <w:b/>
+          <w:bCs/>
+          <w:color w:val="7030A0"/>
+          <w:lang w:val="en-US"/>
+        </w:rPr>
+        <w:t>3</w:t>
+      </w:r>
+      <w:r>
+        <w:rPr>
+          <w:b/>
+          <w:bCs/>
+          <w:color w:val="7030A0"/>
+          <w:vertAlign w:val="superscript"/>
+          <w:lang w:val="en-US"/>
+        </w:rPr>
+        <w:t>rd</w:t>
+      </w:r>
+      <w:r>
+        <w:rPr>
+          <w:b/>
+          <w:bCs/>
+          <w:color w:val="7030A0"/>
+          <w:lang w:val="en-US"/>
+        </w:rPr>
+        <w:t xml:space="preserve"> round: grouping people by challenge level, more in common to talk about, do see the </w:t>
+      </w:r>
+      <w:r>
+        <w:rPr>
+          <w:b/>
+          <w:bCs/>
+          <w:color w:val="7030A0"/>
+          <w:lang w:val="en-US"/>
+        </w:rPr>
+        <w:t xml:space="preserve">benefit of mixing up too </w:t>
+      </w:r>
+    </w:p>
+    <w:p>
+      <w:pPr>
+        <w:pStyle w:val="ListParagraph"/>
+        <w:numPr>
+          <w:ilvl w:val="2"/>
+          <w:numId w:val="6"/>
+        </w:numPr>
+        <w:spacing w:line="276" w:lineRule="auto"/>
+        <w:rPr>
+          <w:b/>
+          <w:bCs/>
+          <w:color w:val="7030A0"/>
+          <w:lang w:val="en-US"/>
+        </w:rPr>
+      </w:pPr>
+      <w:r>
+        <w:rPr>
+          <w:b/>
+          <w:bCs/>
+          <w:color w:val="7030A0"/>
+          <w:lang w:val="en-US"/>
+        </w:rPr>
         <w:lastRenderedPageBreak/>
-        <w:t xml:space="preserve">Discussion can be good or bad, monitor that, likes hands on things, something practical – more workshop (maybe an addition to biweekly sessions, after sessions). Discussion can get off topic </w:t>
+        <w:t xml:space="preserve">Challenges break up could work, </w:t>
+      </w:r>
+    </w:p>
+    <w:p>
+      <w:pPr>
+        <w:pStyle w:val="ListParagraph"/>
+        <w:numPr>
+          <w:ilvl w:val="2"/>
+          <w:numId w:val="6"/>
+        </w:numPr>
+        <w:spacing w:line="276" w:lineRule="auto"/>
+        <w:rPr>
+          <w:b/>
+          <w:bCs/>
+          <w:color w:val="7030A0"/>
+          <w:lang w:val="en-US"/>
+        </w:rPr>
+      </w:pPr>
+      <w:r>
+        <w:rPr>
+          <w:b/>
+          <w:bCs/>
+          <w:color w:val="7030A0"/>
+          <w:lang w:val="en-US"/>
+        </w:rPr>
+        <w:t xml:space="preserve">Try out different ones and see which one works better, if one method falls </w:t>
+      </w:r>
+      <w:proofErr w:type="gramStart"/>
+      <w:r>
+        <w:rPr>
+          <w:b/>
+          <w:bCs/>
+          <w:color w:val="7030A0"/>
+          <w:lang w:val="en-US"/>
+        </w:rPr>
+        <w:t>apart</w:t>
+      </w:r>
+      <w:proofErr w:type="gramEnd"/>
+      <w:r>
+        <w:rPr>
+          <w:b/>
+          <w:bCs/>
+          <w:color w:val="7030A0"/>
+          <w:lang w:val="en-US"/>
+        </w:rPr>
+        <w:t xml:space="preserve"> we could try another sort of thing</w:t>
+      </w:r>
+    </w:p>
+    <w:p>
+      <w:pPr>
+        <w:pStyle w:val="ListParagraph"/>
+        <w:numPr>
+          <w:ilvl w:val="2"/>
+          <w:numId w:val="6"/>
+        </w:numPr>
+        <w:spacing w:line="276" w:lineRule="auto"/>
+        <w:rPr>
+          <w:b/>
+          <w:bCs/>
+          <w:color w:val="7030A0"/>
+          <w:lang w:val="en-US"/>
+        </w:rPr>
+      </w:pPr>
+      <w:r>
+        <w:rPr>
+          <w:b/>
+          <w:bCs/>
+          <w:color w:val="7030A0"/>
+          <w:lang w:val="en-US"/>
+        </w:rPr>
+        <w:t>If grouping by challenge, we will have to schedule in time for facilitator to do that</w:t>
       </w:r>
     </w:p>
     <w:p>
@@ -2033,222 +2807,29 @@
           <w:b/>
           <w:bCs/>
           <w:color w:val="7030A0"/>
-          <w:lang w:val="en-US"/>
-        </w:rPr>
-      </w:pPr>
-      <w:r>
-        <w:rPr>
-          <w:b/>
-          <w:bCs/>
-          <w:color w:val="7030A0"/>
-          <w:lang w:val="en-US"/>
-        </w:rPr>
-        <w:t xml:space="preserve">Like outline, intro then interaction, Emiko agree – highlighting risks, technology that is out there, privacy (of participants – good point with ethics), </w:t>
-      </w:r>
-    </w:p>
-    <w:p>
-      <w:pPr>
-        <w:pStyle w:val="ListParagraph"/>
-        <w:numPr>
-          <w:ilvl w:val="1"/>
-          <w:numId w:val="6"/>
-        </w:numPr>
-        <w:spacing w:line="276" w:lineRule="auto"/>
-        <w:rPr>
-          <w:b/>
-          <w:bCs/>
-          <w:color w:val="7030A0"/>
-          <w:lang w:val="en-US"/>
-        </w:rPr>
-      </w:pPr>
-      <w:r>
-        <w:rPr>
-          <w:b/>
-          <w:bCs/>
-          <w:color w:val="7030A0"/>
-          <w:lang w:val="en-US"/>
-        </w:rPr>
-        <w:t xml:space="preserve">Like the idea of learning outcomes/objectives at the beginning, balance info dissemination and discussion, </w:t>
-      </w:r>
-    </w:p>
-    <w:p>
-      <w:pPr>
-        <w:pStyle w:val="ListParagraph"/>
-        <w:numPr>
-          <w:ilvl w:val="0"/>
-          <w:numId w:val="6"/>
-        </w:numPr>
-        <w:spacing w:line="276" w:lineRule="auto"/>
-        <w:rPr>
-          <w:b/>
-          <w:bCs/>
-          <w:lang w:val="en-US"/>
-        </w:rPr>
-      </w:pPr>
-      <w:r>
-        <w:rPr>
-          <w:b/>
-          <w:bCs/>
-          <w:lang w:val="en-US"/>
-        </w:rPr>
-        <w:t>Session structure</w:t>
-      </w:r>
-    </w:p>
-    <w:p>
-      <w:pPr>
-        <w:pStyle w:val="ListParagraph"/>
-        <w:numPr>
-          <w:ilvl w:val="1"/>
-          <w:numId w:val="6"/>
-        </w:numPr>
-        <w:spacing w:line="276" w:lineRule="auto"/>
-        <w:rPr>
-          <w:b/>
-          <w:bCs/>
-          <w:lang w:val="en-US"/>
-        </w:rPr>
-      </w:pPr>
-      <w:r>
-        <w:rPr>
-          <w:b/>
-          <w:bCs/>
-          <w:color w:val="7030A0"/>
-          <w:lang w:val="en-US"/>
-        </w:rPr>
-        <w:t xml:space="preserve">Would all the risks, pros, be in the 15 minutes? Yes, so maybe the presentation might be a bit too short </w:t>
-      </w:r>
-      <w:r>
-        <w:rPr>
-          <w:b/>
-          <w:bCs/>
-          <w:color w:val="7030A0"/>
-          <w:lang w:val="en-US"/>
-        </w:rPr>
-        <w:sym w:font="Wingdings" w:char="F0E0"/>
-      </w:r>
-      <w:r>
-        <w:rPr>
-          <w:b/>
-          <w:bCs/>
-          <w:color w:val="7030A0"/>
-          <w:lang w:val="en-US"/>
-        </w:rPr>
-        <w:t xml:space="preserve">  not deep dive, but still want enough info</w:t>
-      </w:r>
-    </w:p>
-    <w:p>
-      <w:pPr>
-        <w:pStyle w:val="ListParagraph"/>
-        <w:numPr>
-          <w:ilvl w:val="1"/>
-          <w:numId w:val="6"/>
-        </w:numPr>
-        <w:spacing w:line="276" w:lineRule="auto"/>
-        <w:rPr>
-          <w:b/>
-          <w:bCs/>
-          <w:lang w:val="en-US"/>
-        </w:rPr>
-      </w:pPr>
-      <w:r>
-        <w:rPr>
-          <w:b/>
-          <w:bCs/>
-          <w:color w:val="7030A0"/>
-          <w:lang w:val="en-US"/>
-        </w:rPr>
-        <w:t>Cite things, risk then citation so people can go into it more, see how it works and adjust from there</w:t>
-      </w:r>
-    </w:p>
-    <w:p>
-      <w:pPr>
-        <w:pStyle w:val="ListParagraph"/>
-        <w:numPr>
-          <w:ilvl w:val="1"/>
-          <w:numId w:val="6"/>
-        </w:numPr>
-        <w:spacing w:line="276" w:lineRule="auto"/>
-        <w:rPr>
-          <w:b/>
-          <w:bCs/>
-          <w:lang w:val="en-US"/>
-        </w:rPr>
-      </w:pPr>
-      <w:r>
-        <w:rPr>
-          <w:b/>
-          <w:bCs/>
-          <w:color w:val="7030A0"/>
-          <w:lang w:val="en-US"/>
-        </w:rPr>
-        <w:t xml:space="preserve">Idea of the challenges are good, criteria for what the three challenges are, might throw off time if one goes faster or slower than expected. </w:t>
-      </w:r>
-    </w:p>
-    <w:p>
-      <w:pPr>
-        <w:pStyle w:val="ListParagraph"/>
-        <w:numPr>
-          <w:ilvl w:val="1"/>
-          <w:numId w:val="6"/>
-        </w:numPr>
-        <w:spacing w:line="276" w:lineRule="auto"/>
-        <w:rPr>
-          <w:b/>
-          <w:bCs/>
-          <w:lang w:val="en-US"/>
-        </w:rPr>
-      </w:pPr>
-      <w:r>
-        <w:rPr>
-          <w:b/>
-          <w:bCs/>
-          <w:color w:val="7030A0"/>
-          <w:lang w:val="en-US"/>
-        </w:rPr>
-        <w:t xml:space="preserve">Like format, range for presentation might be good (10-20 minutes) </w:t>
-      </w:r>
-    </w:p>
-    <w:p>
-      <w:pPr>
-        <w:pStyle w:val="ListParagraph"/>
-        <w:numPr>
-          <w:ilvl w:val="1"/>
-          <w:numId w:val="6"/>
-        </w:numPr>
-        <w:spacing w:line="276" w:lineRule="auto"/>
-        <w:rPr>
-          <w:b/>
-          <w:bCs/>
-          <w:lang w:val="en-US"/>
-        </w:rPr>
-      </w:pPr>
-      <w:r>
-        <w:rPr>
-          <w:b/>
-          <w:bCs/>
-          <w:color w:val="7030A0"/>
-          <w:lang w:val="en-US"/>
-        </w:rPr>
-        <w:t>2</w:t>
-      </w:r>
-      <w:r>
-        <w:rPr>
-          <w:b/>
-          <w:bCs/>
-          <w:color w:val="7030A0"/>
-          <w:vertAlign w:val="superscript"/>
-          <w:lang w:val="en-US"/>
-        </w:rPr>
-        <w:t>nd</w:t>
-      </w:r>
-      <w:r>
-        <w:rPr>
-          <w:b/>
-          <w:bCs/>
-          <w:color w:val="7030A0"/>
-          <w:lang w:val="en-US"/>
-        </w:rPr>
-        <w:t xml:space="preserve"> round: large group might be good there, so questions aren’t being repeated inside breakout rooms, presenter might know the answer. </w:t>
+          <w:u w:val="single"/>
+          <w:lang w:val="en-US"/>
+        </w:rPr>
+      </w:pPr>
+      <w:r>
+        <w:rPr>
+          <w:b/>
+          <w:bCs/>
+          <w:color w:val="7030A0"/>
+          <w:u w:val="single"/>
+          <w:lang w:val="en-US"/>
+        </w:rPr>
+        <w:t>Prerequisites for sessions</w:t>
+      </w:r>
+      <w:r>
+        <w:rPr>
+          <w:b/>
+          <w:bCs/>
+          <w:color w:val="7030A0"/>
+          <w:u w:val="single"/>
+          <w:lang w:val="en-US"/>
+        </w:rPr>
+        <w:t>?</w:t>
       </w:r>
     </w:p>
     <w:p>
@@ -2262,17 +2843,18 @@
         <w:rPr>
           <w:b/>
           <w:bCs/>
-          <w:lang w:val="en-US"/>
-        </w:rPr>
-      </w:pPr>
-      <w:r>
-        <w:rPr>
-          <w:b/>
-          <w:bCs/>
-          <w:color w:val="7030A0"/>
-          <w:lang w:val="en-US"/>
-        </w:rPr>
-        <w:t>Go back to question model? If staying in one group.</w:t>
+          <w:color w:val="7030A0"/>
+          <w:lang w:val="en-US"/>
+        </w:rPr>
+      </w:pPr>
+      <w:r>
+        <w:rPr>
+          <w:b/>
+          <w:bCs/>
+          <w:color w:val="7030A0"/>
+          <w:lang w:val="en-US"/>
+        </w:rPr>
+        <w:t xml:space="preserve">Having enough knowledge for each one, have them have to attend previous sessions so that they can understand, don’t want to repeat info, the end ones might be more complicated and need the previous knowledge </w:t>
       </w:r>
     </w:p>
     <w:p>
@@ -2286,70 +2868,38 @@
         <w:rPr>
           <w:b/>
           <w:bCs/>
-          <w:lang w:val="en-US"/>
-        </w:rPr>
-      </w:pPr>
-      <w:r>
-        <w:rPr>
-          <w:b/>
-          <w:bCs/>
-          <w:color w:val="7030A0"/>
-          <w:lang w:val="en-US"/>
-        </w:rPr>
-        <w:t>Maybe break this section up so ask questions to the big group/presenter (10 minutes maybe?) and then thoughts/questions in breakout rooms after that (20 minutes)</w:t>
-      </w:r>
-    </w:p>
-    <w:p>
-      <w:pPr>
-        <w:pStyle w:val="ListParagraph"/>
-        <w:numPr>
-          <w:ilvl w:val="1"/>
-          <w:numId w:val="6"/>
-        </w:numPr>
-        <w:spacing w:line="276" w:lineRule="auto"/>
-        <w:rPr>
-          <w:b/>
-          <w:bCs/>
-          <w:color w:val="7030A0"/>
-          <w:lang w:val="en-US"/>
-        </w:rPr>
-      </w:pPr>
-      <w:r>
-        <w:rPr>
-          <w:b/>
-          <w:bCs/>
-          <w:color w:val="7030A0"/>
-          <w:lang w:val="en-US"/>
-        </w:rPr>
-        <w:t>3</w:t>
-      </w:r>
-      <w:r>
-        <w:rPr>
-          <w:b/>
-          <w:bCs/>
-          <w:color w:val="7030A0"/>
-          <w:vertAlign w:val="superscript"/>
-          <w:lang w:val="en-US"/>
-        </w:rPr>
-        <w:t>rd</w:t>
-      </w:r>
-      <w:r>
-        <w:rPr>
-          <w:b/>
-          <w:bCs/>
-          <w:color w:val="7030A0"/>
-          <w:lang w:val="en-US"/>
-        </w:rPr>
-        <w:t xml:space="preserve"> round: grouping people by challenge level, more in common to talk about, do see the </w:t>
-      </w:r>
-      <w:r>
-        <w:rPr>
-          <w:b/>
-          <w:bCs/>
-          <w:color w:val="7030A0"/>
-          <w:lang w:val="en-US"/>
-        </w:rPr>
-        <w:t xml:space="preserve">benefit of mixing up too </w:t>
+          <w:color w:val="7030A0"/>
+          <w:lang w:val="en-US"/>
+        </w:rPr>
+      </w:pPr>
+      <w:r>
+        <w:rPr>
+          <w:b/>
+          <w:bCs/>
+          <w:color w:val="7030A0"/>
+          <w:lang w:val="en-US"/>
+        </w:rPr>
+        <w:t xml:space="preserve">This could discourage folks to attend later sessions if they missed earlier ones, prefer </w:t>
+      </w:r>
+      <w:proofErr w:type="gramStart"/>
+      <w:r>
+        <w:rPr>
+          <w:b/>
+          <w:bCs/>
+          <w:color w:val="7030A0"/>
+          <w:lang w:val="en-US"/>
+        </w:rPr>
+        <w:t>stand</w:t>
+      </w:r>
+      <w:proofErr w:type="gramEnd"/>
+      <w:r>
+        <w:rPr>
+          <w:b/>
+          <w:bCs/>
+          <w:color w:val="7030A0"/>
+          <w:lang w:val="en-US"/>
+        </w:rPr>
+        <w:t xml:space="preserve"> alone, still like the idea,</w:t>
       </w:r>
     </w:p>
     <w:p>
@@ -2374,208 +2924,6 @@
           <w:color w:val="7030A0"/>
           <w:lang w:val="en-US"/>
         </w:rPr>
-        <w:t xml:space="preserve">Challenges break up could work, </w:t>
-      </w:r>
-    </w:p>
-    <w:p>
-      <w:pPr>
-        <w:pStyle w:val="ListParagraph"/>
-        <w:numPr>
-          <w:ilvl w:val="2"/>
-          <w:numId w:val="6"/>
-        </w:numPr>
-        <w:spacing w:line="276" w:lineRule="auto"/>
-        <w:rPr>
-          <w:b/>
-          <w:bCs/>
-          <w:color w:val="7030A0"/>
-          <w:lang w:val="en-US"/>
-        </w:rPr>
-      </w:pPr>
-      <w:r>
-        <w:rPr>
-          <w:b/>
-          <w:bCs/>
-          <w:color w:val="7030A0"/>
-          <w:lang w:val="en-US"/>
-        </w:rPr>
-        <w:t xml:space="preserve">Try out different ones and see which one works better, if one method falls </w:t>
-      </w:r>
-      <w:proofErr w:type="gramStart"/>
-      <w:r>
-        <w:rPr>
-          <w:b/>
-          <w:bCs/>
-          <w:color w:val="7030A0"/>
-          <w:lang w:val="en-US"/>
-        </w:rPr>
-        <w:t>apart</w:t>
-      </w:r>
-      <w:proofErr w:type="gramEnd"/>
-      <w:r>
-        <w:rPr>
-          <w:b/>
-          <w:bCs/>
-          <w:color w:val="7030A0"/>
-          <w:lang w:val="en-US"/>
-        </w:rPr>
-        <w:t xml:space="preserve"> we could try another sort of thing</w:t>
-      </w:r>
-    </w:p>
-    <w:p>
-      <w:pPr>
-        <w:pStyle w:val="ListParagraph"/>
-        <w:numPr>
-          <w:ilvl w:val="2"/>
-          <w:numId w:val="6"/>
-        </w:numPr>
-        <w:spacing w:line="276" w:lineRule="auto"/>
-        <w:rPr>
-          <w:b/>
-          <w:bCs/>
-          <w:color w:val="7030A0"/>
-          <w:lang w:val="en-US"/>
-        </w:rPr>
-      </w:pPr>
-      <w:r>
-        <w:rPr>
-          <w:b/>
-          <w:bCs/>
-          <w:color w:val="7030A0"/>
-          <w:lang w:val="en-US"/>
-        </w:rPr>
-        <w:t>If grouping by challenge, we will have to schedule in time for facilitator to do that</w:t>
-      </w:r>
-    </w:p>
-    <w:p>
-      <w:pPr>
-        <w:pStyle w:val="ListParagraph"/>
-        <w:numPr>
-          <w:ilvl w:val="1"/>
-          <w:numId w:val="6"/>
-        </w:numPr>
-        <w:spacing w:line="276" w:lineRule="auto"/>
-        <w:rPr>
-          <w:b/>
-          <w:bCs/>
-          <w:color w:val="7030A0"/>
-          <w:u w:val="single"/>
-          <w:lang w:val="en-US"/>
-        </w:rPr>
-      </w:pPr>
-      <w:r>
-        <w:rPr>
-          <w:b/>
-          <w:bCs/>
-          <w:color w:val="7030A0"/>
-          <w:u w:val="single"/>
-          <w:lang w:val="en-US"/>
-        </w:rPr>
-        <w:t>Prerequisites for sessions</w:t>
-      </w:r>
-      <w:r>
-        <w:rPr>
-          <w:b/>
-          <w:bCs/>
-          <w:color w:val="7030A0"/>
-          <w:u w:val="single"/>
-          <w:lang w:val="en-US"/>
-        </w:rPr>
-        <w:t>?</w:t>
-      </w:r>
-    </w:p>
-    <w:p>
-      <w:pPr>
-        <w:pStyle w:val="ListParagraph"/>
-        <w:numPr>
-          <w:ilvl w:val="2"/>
-          <w:numId w:val="6"/>
-        </w:numPr>
-        <w:spacing w:line="276" w:lineRule="auto"/>
-        <w:rPr>
-          <w:b/>
-          <w:bCs/>
-          <w:color w:val="7030A0"/>
-          <w:lang w:val="en-US"/>
-        </w:rPr>
-      </w:pPr>
-      <w:r>
-        <w:rPr>
-          <w:b/>
-          <w:bCs/>
-          <w:color w:val="7030A0"/>
-          <w:lang w:val="en-US"/>
-        </w:rPr>
-        <w:t xml:space="preserve">Having enough knowledge for each one, have them have to attend previous sessions so that they can understand, don’t want to repeat info, the end ones might be more complicated and need the previous knowledge </w:t>
-      </w:r>
-    </w:p>
-    <w:p>
-      <w:pPr>
-        <w:pStyle w:val="ListParagraph"/>
-        <w:numPr>
-          <w:ilvl w:val="2"/>
-          <w:numId w:val="6"/>
-        </w:numPr>
-        <w:spacing w:line="276" w:lineRule="auto"/>
-        <w:rPr>
-          <w:b/>
-          <w:bCs/>
-          <w:color w:val="7030A0"/>
-          <w:lang w:val="en-US"/>
-        </w:rPr>
-      </w:pPr>
-      <w:r>
-        <w:rPr>
-          <w:b/>
-          <w:bCs/>
-          <w:color w:val="7030A0"/>
-          <w:lang w:val="en-US"/>
-        </w:rPr>
-        <w:t xml:space="preserve">This could discourage folks to attend later sessions if they missed earlier ones, prefer </w:t>
-      </w:r>
-      <w:proofErr w:type="gramStart"/>
-      <w:r>
-        <w:rPr>
-          <w:b/>
-          <w:bCs/>
-          <w:color w:val="7030A0"/>
-          <w:lang w:val="en-US"/>
-        </w:rPr>
-        <w:t>stand</w:t>
-      </w:r>
-      <w:proofErr w:type="gramEnd"/>
-      <w:r>
-        <w:rPr>
-          <w:b/>
-          <w:bCs/>
-          <w:color w:val="7030A0"/>
-          <w:lang w:val="en-US"/>
-        </w:rPr>
-        <w:t xml:space="preserve"> alone, still like the idea,</w:t>
-      </w:r>
-    </w:p>
-    <w:p>
-      <w:pPr>
-        <w:pStyle w:val="ListParagraph"/>
-        <w:numPr>
-          <w:ilvl w:val="2"/>
-          <w:numId w:val="6"/>
-        </w:numPr>
-        <w:spacing w:line="276" w:lineRule="auto"/>
-        <w:rPr>
-          <w:b/>
-          <w:bCs/>
-          <w:color w:val="7030A0"/>
-          <w:lang w:val="en-US"/>
-        </w:rPr>
-      </w:pPr>
-      <w:r>
-        <w:rPr>
-          <w:b/>
-          <w:bCs/>
-          <w:color w:val="7030A0"/>
-          <w:lang w:val="en-US"/>
-        </w:rPr>
         <w:t>Still agree there needs to be a holistic approach, but maybe that can wait until Winter? Keep it silo for now, concerns about accessibility</w:t>
       </w:r>
     </w:p>
@@ -2651,7 +2999,6 @@
           <w:color w:val="7030A0"/>
           <w:lang w:val="en-US"/>
         </w:rPr>
-        <w:lastRenderedPageBreak/>
         <w:t xml:space="preserve">Record? </w:t>
       </w:r>
     </w:p>
@@ -3053,6 +3400,7 @@
           <w:color w:val="7030A0"/>
           <w:lang w:val="en-US"/>
         </w:rPr>
+        <w:lastRenderedPageBreak/>
         <w:t xml:space="preserve">Get info to participants </w:t>
       </w:r>
     </w:p>
@@ -3382,7 +3730,758 @@
           <w:bCs/>
           <w:lang w:val="en-US"/>
         </w:rPr>
+        <w:t>First session date &amp; time: Friday Oct 9, 4-6pm</w:t>
+      </w:r>
+    </w:p>
+    <w:p>
+      <w:pPr>
+        <w:pStyle w:val="ListParagraph"/>
+        <w:numPr>
+          <w:ilvl w:val="2"/>
+          <w:numId w:val="6"/>
+        </w:numPr>
+        <w:spacing w:line="276" w:lineRule="auto"/>
+        <w:rPr>
+          <w:b/>
+          <w:bCs/>
+          <w:color w:val="7030A0"/>
+          <w:lang w:val="en-US"/>
+        </w:rPr>
+      </w:pPr>
+      <w:r>
+        <w:rPr>
+          <w:b/>
+          <w:bCs/>
+          <w:color w:val="7030A0"/>
+          <w:lang w:val="en-US"/>
+        </w:rPr>
+        <w:t>Not perfect but fine</w:t>
+      </w:r>
+    </w:p>
+    <w:p>
+      <w:pPr>
+        <w:pStyle w:val="ListParagraph"/>
+        <w:numPr>
+          <w:ilvl w:val="1"/>
+          <w:numId w:val="6"/>
+        </w:numPr>
+        <w:spacing w:line="276" w:lineRule="auto"/>
+        <w:rPr>
+          <w:b/>
+          <w:bCs/>
+          <w:lang w:val="en-US"/>
+        </w:rPr>
+      </w:pPr>
+      <w:r>
+        <w:rPr>
+          <w:b/>
+          <w:bCs/>
+          <w:lang w:val="en-US"/>
+        </w:rPr>
+        <w:t>Topic: Introduction to open science</w:t>
+      </w:r>
+    </w:p>
+    <w:p>
+      <w:pPr>
+        <w:pStyle w:val="ListParagraph"/>
+        <w:numPr>
+          <w:ilvl w:val="2"/>
+          <w:numId w:val="6"/>
+        </w:numPr>
+        <w:spacing w:line="276" w:lineRule="auto"/>
+        <w:rPr>
+          <w:b/>
+          <w:bCs/>
+          <w:color w:val="7030A0"/>
+          <w:lang w:val="en-US"/>
+        </w:rPr>
+      </w:pPr>
+      <w:r>
+        <w:rPr>
+          <w:b/>
+          <w:bCs/>
+          <w:color w:val="7030A0"/>
+          <w:lang w:val="en-US"/>
+        </w:rPr>
+        <w:t xml:space="preserve">Nothing obligatory </w:t>
+      </w:r>
+      <w:r>
+        <w:rPr>
+          <w:b/>
+          <w:bCs/>
+          <w:color w:val="7030A0"/>
+          <w:lang w:val="en-US"/>
+        </w:rPr>
+        <w:t>– supplementary/optional</w:t>
+      </w:r>
+    </w:p>
+    <w:p>
+      <w:pPr>
+        <w:pStyle w:val="ListParagraph"/>
+        <w:numPr>
+          <w:ilvl w:val="2"/>
+          <w:numId w:val="6"/>
+        </w:numPr>
+        <w:spacing w:line="276" w:lineRule="auto"/>
+        <w:rPr>
+          <w:b/>
+          <w:bCs/>
+          <w:color w:val="7030A0"/>
+          <w:lang w:val="en-US"/>
+        </w:rPr>
+      </w:pPr>
+      <w:r>
+        <w:rPr>
+          <w:b/>
+          <w:bCs/>
+          <w:color w:val="7030A0"/>
+          <w:lang w:val="en-US"/>
+        </w:rPr>
+        <w:t xml:space="preserve">Simple for people </w:t>
+      </w:r>
+    </w:p>
+    <w:p>
+      <w:pPr>
+        <w:pStyle w:val="ListParagraph"/>
+        <w:numPr>
+          <w:ilvl w:val="2"/>
+          <w:numId w:val="6"/>
+        </w:numPr>
+        <w:spacing w:line="276" w:lineRule="auto"/>
+        <w:rPr>
+          <w:b/>
+          <w:bCs/>
+          <w:color w:val="7030A0"/>
+          <w:lang w:val="en-US"/>
+        </w:rPr>
+      </w:pPr>
+      <w:r>
+        <w:rPr>
+          <w:b/>
+          <w:bCs/>
+          <w:color w:val="7030A0"/>
+          <w:lang w:val="en-US"/>
+        </w:rPr>
+        <w:t xml:space="preserve">Maybe videos over readings, shorter readings, </w:t>
+      </w:r>
+    </w:p>
+    <w:p>
+      <w:pPr>
+        <w:pStyle w:val="ListParagraph"/>
+        <w:numPr>
+          <w:ilvl w:val="2"/>
+          <w:numId w:val="6"/>
+        </w:numPr>
+        <w:spacing w:line="276" w:lineRule="auto"/>
+        <w:rPr>
+          <w:b/>
+          <w:bCs/>
+          <w:lang w:val="en-US"/>
+        </w:rPr>
+      </w:pPr>
+    </w:p>
+    <w:p>
+      <w:pPr>
+        <w:pStyle w:val="ListParagraph"/>
+        <w:numPr>
+          <w:ilvl w:val="1"/>
+          <w:numId w:val="6"/>
+        </w:numPr>
+        <w:spacing w:line="276" w:lineRule="auto"/>
+        <w:rPr>
+          <w:b/>
+          <w:bCs/>
+          <w:lang w:val="en-US"/>
+        </w:rPr>
+      </w:pPr>
+      <w:r>
+        <w:rPr>
+          <w:b/>
+          <w:bCs/>
+          <w:lang w:val="en-US"/>
+        </w:rPr>
+        <w:t>Presenter</w:t>
+      </w:r>
+    </w:p>
+    <w:p>
+      <w:pPr>
+        <w:pStyle w:val="ListParagraph"/>
+        <w:numPr>
+          <w:ilvl w:val="0"/>
+          <w:numId w:val="6"/>
+        </w:numPr>
+        <w:spacing w:line="276" w:lineRule="auto"/>
+        <w:rPr>
+          <w:b/>
+          <w:bCs/>
+          <w:lang w:val="en-US"/>
+        </w:rPr>
+      </w:pPr>
+      <w:r>
+        <w:rPr>
+          <w:b/>
+          <w:bCs/>
+          <w:lang w:val="en-US"/>
+        </w:rPr>
+        <w:t>Organization of sessions</w:t>
+      </w:r>
+    </w:p>
+    <w:p>
+      <w:pPr>
+        <w:pStyle w:val="ListParagraph"/>
+        <w:numPr>
+          <w:ilvl w:val="0"/>
+          <w:numId w:val="6"/>
+        </w:numPr>
+        <w:spacing w:line="276" w:lineRule="auto"/>
+        <w:rPr>
+          <w:b/>
+          <w:bCs/>
+          <w:lang w:val="en-US"/>
+        </w:rPr>
+      </w:pPr>
+      <w:r>
+        <w:rPr>
+          <w:b/>
+          <w:bCs/>
+          <w:lang w:val="en-US"/>
+        </w:rPr>
+        <w:t>Facilitators</w:t>
+      </w:r>
+    </w:p>
+    <w:p>
+      <w:pPr>
+        <w:pStyle w:val="ListParagraph"/>
+        <w:numPr>
+          <w:ilvl w:val="1"/>
+          <w:numId w:val="6"/>
+        </w:numPr>
+        <w:spacing w:line="276" w:lineRule="auto"/>
+        <w:rPr>
+          <w:b/>
+          <w:bCs/>
+          <w:lang w:val="en-US"/>
+        </w:rPr>
+      </w:pPr>
+      <w:r>
+        <w:rPr>
+          <w:b/>
+          <w:bCs/>
+          <w:color w:val="7030A0"/>
+          <w:lang w:val="en-US"/>
+        </w:rPr>
+        <w:t xml:space="preserve">Things that facilitators should be aware of, take note of </w:t>
+      </w:r>
+    </w:p>
+    <w:p>
+      <w:pPr>
+        <w:pStyle w:val="ListParagraph"/>
+        <w:numPr>
+          <w:ilvl w:val="1"/>
+          <w:numId w:val="6"/>
+        </w:numPr>
+        <w:spacing w:line="276" w:lineRule="auto"/>
+        <w:rPr>
+          <w:b/>
+          <w:bCs/>
+          <w:lang w:val="en-US"/>
+        </w:rPr>
+      </w:pPr>
+      <w:r>
+        <w:rPr>
+          <w:b/>
+          <w:bCs/>
+          <w:color w:val="7030A0"/>
+          <w:lang w:val="en-US"/>
+        </w:rPr>
+        <w:t xml:space="preserve">1 facilitator that opens the meeting and introduces, </w:t>
+      </w:r>
+    </w:p>
+    <w:p>
+      <w:pPr>
+        <w:pStyle w:val="ListParagraph"/>
+        <w:numPr>
+          <w:ilvl w:val="2"/>
+          <w:numId w:val="6"/>
+        </w:numPr>
+        <w:spacing w:line="276" w:lineRule="auto"/>
+        <w:rPr>
+          <w:b/>
+          <w:bCs/>
+          <w:lang w:val="en-US"/>
+        </w:rPr>
+      </w:pPr>
+      <w:r>
+        <w:rPr>
+          <w:b/>
+          <w:bCs/>
+          <w:color w:val="7030A0"/>
+          <w:lang w:val="en-US"/>
+        </w:rPr>
+        <w:t xml:space="preserve">For smaller breakout sessions (one group member in each to help keep structure) </w:t>
+      </w:r>
+    </w:p>
+    <w:p>
+      <w:pPr>
+        <w:pStyle w:val="ListParagraph"/>
+        <w:numPr>
+          <w:ilvl w:val="1"/>
+          <w:numId w:val="6"/>
+        </w:numPr>
+        <w:spacing w:line="276" w:lineRule="auto"/>
+        <w:rPr>
+          <w:b/>
+          <w:bCs/>
+          <w:color w:val="7030A0"/>
+          <w:lang w:val="en-US"/>
+        </w:rPr>
+      </w:pPr>
+      <w:r>
+        <w:rPr>
+          <w:b/>
+          <w:bCs/>
+          <w:color w:val="7030A0"/>
+          <w:lang w:val="en-US"/>
+        </w:rPr>
+        <w:t>F</w:t>
+      </w:r>
+      <w:r>
+        <w:rPr>
+          <w:b/>
+          <w:bCs/>
+          <w:color w:val="7030A0"/>
+          <w:lang w:val="en-US"/>
+        </w:rPr>
+        <w:t>orecasting amount of people, Eventbrite can help gauge numbers (or can Teams do that?)</w:t>
+      </w:r>
+    </w:p>
+    <w:p>
+      <w:pPr>
+        <w:pStyle w:val="ListParagraph"/>
+        <w:numPr>
+          <w:ilvl w:val="1"/>
+          <w:numId w:val="6"/>
+        </w:numPr>
+        <w:spacing w:line="276" w:lineRule="auto"/>
+        <w:rPr>
+          <w:b/>
+          <w:bCs/>
+          <w:color w:val="7030A0"/>
+          <w:lang w:val="en-US"/>
+        </w:rPr>
+      </w:pPr>
+      <w:r>
+        <w:rPr>
+          <w:b/>
+          <w:bCs/>
+          <w:color w:val="7030A0"/>
+          <w:lang w:val="en-US"/>
+        </w:rPr>
+        <w:t xml:space="preserve">Having chat facilitator too </w:t>
+      </w:r>
+    </w:p>
+    <w:p>
+      <w:pPr>
+        <w:pStyle w:val="ListParagraph"/>
+        <w:numPr>
+          <w:ilvl w:val="1"/>
+          <w:numId w:val="6"/>
+        </w:numPr>
+        <w:spacing w:line="276" w:lineRule="auto"/>
+        <w:rPr>
+          <w:b/>
+          <w:bCs/>
+          <w:color w:val="7030A0"/>
+          <w:lang w:val="en-US"/>
+        </w:rPr>
+      </w:pPr>
+      <w:r>
+        <w:rPr>
+          <w:b/>
+          <w:bCs/>
+          <w:color w:val="7030A0"/>
+          <w:lang w:val="en-US"/>
+        </w:rPr>
+        <w:t xml:space="preserve">For breakout rooms, can provide discussion question pools they can pick from </w:t>
+      </w:r>
+    </w:p>
+    <w:p>
+      <w:pPr>
+        <w:pStyle w:val="ListParagraph"/>
+        <w:numPr>
+          <w:ilvl w:val="1"/>
+          <w:numId w:val="6"/>
+        </w:numPr>
+        <w:spacing w:line="276" w:lineRule="auto"/>
+        <w:rPr>
+          <w:b/>
+          <w:bCs/>
+          <w:color w:val="7030A0"/>
+          <w:lang w:val="en-US"/>
+        </w:rPr>
+      </w:pPr>
+      <w:proofErr w:type="gramStart"/>
+      <w:r>
+        <w:rPr>
+          <w:b/>
+          <w:bCs/>
+          <w:color w:val="7030A0"/>
+          <w:lang w:val="en-US"/>
+        </w:rPr>
+        <w:t>Also</w:t>
+      </w:r>
+      <w:proofErr w:type="gramEnd"/>
+      <w:r>
+        <w:rPr>
+          <w:b/>
+          <w:bCs/>
+          <w:color w:val="7030A0"/>
+          <w:lang w:val="en-US"/>
+        </w:rPr>
+        <w:t xml:space="preserve"> when we can move on, when topic is exhaustive, </w:t>
+      </w:r>
+    </w:p>
+    <w:p>
+      <w:pPr>
+        <w:pStyle w:val="ListParagraph"/>
+        <w:numPr>
+          <w:ilvl w:val="1"/>
+          <w:numId w:val="6"/>
+        </w:numPr>
+        <w:spacing w:line="276" w:lineRule="auto"/>
+        <w:rPr>
+          <w:b/>
+          <w:bCs/>
+          <w:color w:val="7030A0"/>
+          <w:lang w:val="en-US"/>
+        </w:rPr>
+      </w:pPr>
+      <w:r>
+        <w:rPr>
+          <w:b/>
+          <w:bCs/>
+          <w:color w:val="7030A0"/>
+          <w:lang w:val="en-US"/>
+        </w:rPr>
+        <w:t xml:space="preserve">Book end facilitation – same person to start meeting and close out, </w:t>
+      </w:r>
+    </w:p>
+    <w:p>
+      <w:pPr>
+        <w:pStyle w:val="ListParagraph"/>
+        <w:numPr>
+          <w:ilvl w:val="2"/>
+          <w:numId w:val="6"/>
+        </w:numPr>
+        <w:spacing w:line="276" w:lineRule="auto"/>
+        <w:rPr>
+          <w:b/>
+          <w:bCs/>
+          <w:color w:val="7030A0"/>
+          <w:lang w:val="en-US"/>
+        </w:rPr>
+      </w:pPr>
+      <w:r>
+        <w:rPr>
+          <w:b/>
+          <w:bCs/>
+          <w:color w:val="7030A0"/>
+          <w:lang w:val="en-US"/>
+        </w:rPr>
+        <w:t>Introduce topic for next week at end</w:t>
+      </w:r>
+    </w:p>
+    <w:p>
+      <w:pPr>
+        <w:pStyle w:val="ListParagraph"/>
+        <w:spacing w:line="276" w:lineRule="auto"/>
+        <w:ind w:left="1080"/>
+        <w:rPr>
+          <w:b/>
+          <w:bCs/>
+          <w:lang w:val="en-US"/>
+        </w:rPr>
+      </w:pPr>
+    </w:p>
+    <w:p>
+      <w:pPr>
+        <w:pStyle w:val="ListParagraph"/>
+        <w:numPr>
+          <w:ilvl w:val="0"/>
+          <w:numId w:val="6"/>
+        </w:numPr>
+        <w:spacing w:line="276" w:lineRule="auto"/>
+        <w:rPr>
+          <w:b/>
+          <w:bCs/>
+          <w:lang w:val="en-US"/>
+        </w:rPr>
+      </w:pPr>
+      <w:r>
+        <w:rPr>
+          <w:b/>
+          <w:bCs/>
+          <w:lang w:val="en-US"/>
+        </w:rPr>
+        <w:t>Vote: topics for the next 4 sessions (open for 24 hours after meeting)</w:t>
+      </w:r>
+    </w:p>
+    <w:p>
+      <w:pPr>
+        <w:pStyle w:val="ListParagraph"/>
+        <w:numPr>
+          <w:ilvl w:val="1"/>
+          <w:numId w:val="6"/>
+        </w:numPr>
+        <w:spacing w:line="276" w:lineRule="auto"/>
+        <w:rPr>
+          <w:b/>
+          <w:bCs/>
+          <w:color w:val="7030A0"/>
+          <w:lang w:val="en-US"/>
+        </w:rPr>
+      </w:pPr>
+      <w:r>
+        <w:rPr>
+          <w:b/>
+          <w:bCs/>
+          <w:color w:val="7030A0"/>
+          <w:lang w:val="en-US"/>
+        </w:rPr>
+        <w:t>Vote for 4 topics</w:t>
+      </w:r>
+    </w:p>
+    <w:p>
+      <w:pPr>
+        <w:pStyle w:val="ListParagraph"/>
+        <w:numPr>
+          <w:ilvl w:val="1"/>
+          <w:numId w:val="6"/>
+        </w:numPr>
+        <w:spacing w:line="276" w:lineRule="auto"/>
+        <w:rPr>
+          <w:b/>
+          <w:bCs/>
+          <w:color w:val="7030A0"/>
+          <w:lang w:val="en-US"/>
+        </w:rPr>
+      </w:pPr>
+      <w:r>
+        <w:rPr>
+          <w:b/>
+          <w:bCs/>
+          <w:color w:val="7030A0"/>
+          <w:lang w:val="en-US"/>
+        </w:rPr>
         <w:lastRenderedPageBreak/>
+        <w:t>Think about what students need now, early in their projects if they are just sorting out</w:t>
+      </w:r>
+    </w:p>
+    <w:p>
+      <w:pPr>
+        <w:pStyle w:val="ListParagraph"/>
+        <w:spacing w:line="276" w:lineRule="auto"/>
+        <w:rPr>
+          <w:b/>
+          <w:bCs/>
+          <w:color w:val="7030A0"/>
+          <w:lang w:val="en-US"/>
+        </w:rPr>
+      </w:pPr>
+    </w:p>
+    <w:p>
+      <w:pPr>
+        <w:pStyle w:val="ListParagraph"/>
+        <w:numPr>
+          <w:ilvl w:val="0"/>
+          <w:numId w:val="6"/>
+        </w:numPr>
+        <w:spacing w:line="276" w:lineRule="auto"/>
+        <w:rPr>
+          <w:b/>
+          <w:bCs/>
+          <w:lang w:val="en-US"/>
+        </w:rPr>
+      </w:pPr>
+      <w:r>
+        <w:rPr>
+          <w:b/>
+          <w:bCs/>
+          <w:lang w:val="en-US"/>
+        </w:rPr>
+        <w:t>Anything else?</w:t>
+      </w:r>
+    </w:p>
+    <w:p>
+      <w:pPr>
+        <w:rPr>
+          <w:lang w:val="en-US"/>
+        </w:rPr>
+      </w:pPr>
+    </w:p>
+    <w:p>
+      <w:pPr>
+        <w:rPr>
+          <w:lang w:val="en-US"/>
+        </w:rPr>
+      </w:pPr>
+    </w:p>
+    <w:p>
+      <w:pPr>
+        <w:rPr>
+          <w:lang w:val="en-US"/>
+        </w:rPr>
+      </w:pPr>
+      <w:r>
+        <w:rPr>
+          <w:lang w:val="en-US"/>
+        </w:rPr>
+        <w:t>Agenda:</w:t>
+      </w:r>
+    </w:p>
+    <w:p>
+      <w:pPr>
+        <w:pStyle w:val="ListParagraph"/>
+        <w:numPr>
+          <w:ilvl w:val="0"/>
+          <w:numId w:val="6"/>
+        </w:numPr>
+        <w:spacing w:line="276" w:lineRule="auto"/>
+        <w:rPr>
+          <w:b/>
+          <w:bCs/>
+          <w:lang w:val="en-US"/>
+        </w:rPr>
+      </w:pPr>
+      <w:r>
+        <w:rPr>
+          <w:b/>
+          <w:bCs/>
+          <w:lang w:val="en-US"/>
+        </w:rPr>
+        <w:t>Introductions/check-in</w:t>
+      </w:r>
+      <w:r>
+        <w:rPr>
+          <w:b/>
+          <w:bCs/>
+          <w:lang w:val="en-US"/>
+        </w:rPr>
+        <w:t xml:space="preserve"> </w:t>
+      </w:r>
+    </w:p>
+    <w:p>
+      <w:pPr>
+        <w:pStyle w:val="ListParagraph"/>
+        <w:numPr>
+          <w:ilvl w:val="0"/>
+          <w:numId w:val="6"/>
+        </w:numPr>
+        <w:spacing w:line="276" w:lineRule="auto"/>
+        <w:rPr>
+          <w:b/>
+          <w:bCs/>
+          <w:lang w:val="en-US"/>
+        </w:rPr>
+      </w:pPr>
+      <w:r>
+        <w:rPr>
+          <w:b/>
+          <w:bCs/>
+          <w:lang w:val="en-US"/>
+        </w:rPr>
+        <w:t>Meeting structure: rounds, decision based on consent</w:t>
+      </w:r>
+    </w:p>
+    <w:p>
+      <w:pPr>
+        <w:pStyle w:val="ListParagraph"/>
+        <w:numPr>
+          <w:ilvl w:val="0"/>
+          <w:numId w:val="6"/>
+        </w:numPr>
+        <w:spacing w:line="276" w:lineRule="auto"/>
+        <w:rPr>
+          <w:b/>
+          <w:bCs/>
+          <w:lang w:val="en-US"/>
+        </w:rPr>
+      </w:pPr>
+      <w:r>
+        <w:rPr>
+          <w:b/>
+          <w:bCs/>
+          <w:lang w:val="en-US"/>
+        </w:rPr>
+        <w:t>Purpose of sessions</w:t>
+      </w:r>
+    </w:p>
+    <w:p>
+      <w:pPr>
+        <w:pStyle w:val="ListParagraph"/>
+        <w:numPr>
+          <w:ilvl w:val="0"/>
+          <w:numId w:val="6"/>
+        </w:numPr>
+        <w:spacing w:line="276" w:lineRule="auto"/>
+        <w:rPr>
+          <w:b/>
+          <w:bCs/>
+          <w:lang w:val="en-US"/>
+        </w:rPr>
+      </w:pPr>
+      <w:r>
+        <w:rPr>
+          <w:b/>
+          <w:bCs/>
+          <w:lang w:val="en-US"/>
+        </w:rPr>
+        <w:t>Session structure</w:t>
+      </w:r>
+    </w:p>
+    <w:p>
+      <w:pPr>
+        <w:pStyle w:val="ListParagraph"/>
+        <w:numPr>
+          <w:ilvl w:val="0"/>
+          <w:numId w:val="6"/>
+        </w:numPr>
+        <w:spacing w:line="276" w:lineRule="auto"/>
+        <w:rPr>
+          <w:b/>
+          <w:bCs/>
+          <w:lang w:val="en-US"/>
+        </w:rPr>
+      </w:pPr>
+      <w:r>
+        <w:rPr>
+          <w:b/>
+          <w:bCs/>
+          <w:lang w:val="en-US"/>
+        </w:rPr>
+        <w:t>First session details</w:t>
+      </w:r>
+    </w:p>
+    <w:p>
+      <w:pPr>
+        <w:pStyle w:val="ListParagraph"/>
+        <w:numPr>
+          <w:ilvl w:val="1"/>
+          <w:numId w:val="6"/>
+        </w:numPr>
+        <w:spacing w:line="276" w:lineRule="auto"/>
+        <w:rPr>
+          <w:b/>
+          <w:bCs/>
+          <w:lang w:val="en-US"/>
+        </w:rPr>
+      </w:pPr>
+      <w:r>
+        <w:rPr>
+          <w:b/>
+          <w:bCs/>
+          <w:lang w:val="en-US"/>
+        </w:rPr>
         <w:t>First session date &amp; time: Friday Oct 9, 4-6pm</w:t>
       </w:r>
     </w:p>
@@ -3390,31 +4489,6 @@
       <w:pPr>
         <w:pStyle w:val="ListParagraph"/>
         <w:numPr>
-          <w:ilvl w:val="2"/>
-          <w:numId w:val="6"/>
-        </w:numPr>
-        <w:spacing w:line="276" w:lineRule="auto"/>
-        <w:rPr>
-          <w:b/>
-          <w:bCs/>
-          <w:color w:val="7030A0"/>
-          <w:lang w:val="en-US"/>
-        </w:rPr>
-      </w:pPr>
-      <w:r>
-        <w:rPr>
-          <w:b/>
-          <w:bCs/>
-          <w:color w:val="7030A0"/>
-          <w:lang w:val="en-US"/>
-        </w:rPr>
-        <w:t>Not perfect but fine</w:t>
-      </w:r>
-    </w:p>
-    <w:p>
-      <w:pPr>
-        <w:pStyle w:val="ListParagraph"/>
-        <w:numPr>
           <w:ilvl w:val="1"/>
           <w:numId w:val="6"/>
         </w:numPr>
@@ -3438,105 +4512,6 @@
       <w:pPr>
         <w:pStyle w:val="ListParagraph"/>
         <w:numPr>
-          <w:ilvl w:val="2"/>
-          <w:numId w:val="6"/>
-        </w:numPr>
-        <w:spacing w:line="276" w:lineRule="auto"/>
-        <w:rPr>
-          <w:b/>
-          <w:bCs/>
-          <w:color w:val="7030A0"/>
-          <w:lang w:val="en-US"/>
-        </w:rPr>
-      </w:pPr>
-      <w:r>
-        <w:rPr>
-          <w:b/>
-          <w:bCs/>
-          <w:color w:val="7030A0"/>
-          <w:lang w:val="en-US"/>
-        </w:rPr>
-        <w:t xml:space="preserve">Nothing obligatory </w:t>
-      </w:r>
-      <w:r>
-        <w:rPr>
-          <w:b/>
-          <w:bCs/>
-          <w:color w:val="7030A0"/>
-          <w:lang w:val="en-US"/>
-        </w:rPr>
-        <w:t>– supplementary/optional</w:t>
-      </w:r>
-    </w:p>
-    <w:p>
-      <w:pPr>
-        <w:pStyle w:val="ListParagraph"/>
-        <w:numPr>
-          <w:ilvl w:val="2"/>
-          <w:numId w:val="6"/>
-        </w:numPr>
-        <w:spacing w:line="276" w:lineRule="auto"/>
-        <w:rPr>
-          <w:b/>
-          <w:bCs/>
-          <w:color w:val="7030A0"/>
-          <w:lang w:val="en-US"/>
-        </w:rPr>
-      </w:pPr>
-      <w:r>
-        <w:rPr>
-          <w:b/>
-          <w:bCs/>
-          <w:color w:val="7030A0"/>
-          <w:lang w:val="en-US"/>
-        </w:rPr>
-        <w:t xml:space="preserve">Simple for people </w:t>
-      </w:r>
-    </w:p>
-    <w:p>
-      <w:pPr>
-        <w:pStyle w:val="ListParagraph"/>
-        <w:numPr>
-          <w:ilvl w:val="2"/>
-          <w:numId w:val="6"/>
-        </w:numPr>
-        <w:spacing w:line="276" w:lineRule="auto"/>
-        <w:rPr>
-          <w:b/>
-          <w:bCs/>
-          <w:color w:val="7030A0"/>
-          <w:lang w:val="en-US"/>
-        </w:rPr>
-      </w:pPr>
-      <w:r>
-        <w:rPr>
-          <w:b/>
-          <w:bCs/>
-          <w:color w:val="7030A0"/>
-          <w:lang w:val="en-US"/>
-        </w:rPr>
-        <w:t xml:space="preserve">Maybe videos over readings, shorter readings, </w:t>
-      </w:r>
-    </w:p>
-    <w:p>
-      <w:pPr>
-        <w:pStyle w:val="ListParagraph"/>
-        <w:numPr>
-          <w:ilvl w:val="2"/>
-          <w:numId w:val="6"/>
-        </w:numPr>
-        <w:spacing w:line="276" w:lineRule="auto"/>
-        <w:rPr>
-          <w:b/>
-          <w:bCs/>
-          <w:lang w:val="en-US"/>
-        </w:rPr>
-      </w:pPr>
-    </w:p>
-    <w:p>
-      <w:pPr>
-        <w:pStyle w:val="ListParagraph"/>
-        <w:numPr>
           <w:ilvl w:val="1"/>
           <w:numId w:val="6"/>
         </w:numPr>
@@ -3599,634 +4574,6 @@
           <w:bCs/>
           <w:lang w:val="en-US"/>
         </w:rPr>
-        <w:t>Facilitators</w:t>
-      </w:r>
-    </w:p>
-    <w:p>
-      <w:pPr>
-        <w:pStyle w:val="ListParagraph"/>
-        <w:numPr>
-          <w:ilvl w:val="1"/>
-          <w:numId w:val="6"/>
-        </w:numPr>
-        <w:spacing w:line="276" w:lineRule="auto"/>
-        <w:rPr>
-          <w:b/>
-          <w:bCs/>
-          <w:lang w:val="en-US"/>
-        </w:rPr>
-      </w:pPr>
-      <w:r>
-        <w:rPr>
-          <w:b/>
-          <w:bCs/>
-          <w:color w:val="7030A0"/>
-          <w:lang w:val="en-US"/>
-        </w:rPr>
-        <w:t xml:space="preserve">Things that facilitators should be aware of, take note of </w:t>
-      </w:r>
-    </w:p>
-    <w:p>
-      <w:pPr>
-        <w:pStyle w:val="ListParagraph"/>
-        <w:numPr>
-          <w:ilvl w:val="1"/>
-          <w:numId w:val="6"/>
-        </w:numPr>
-        <w:spacing w:line="276" w:lineRule="auto"/>
-        <w:rPr>
-          <w:b/>
-          <w:bCs/>
-          <w:lang w:val="en-US"/>
-        </w:rPr>
-      </w:pPr>
-      <w:r>
-        <w:rPr>
-          <w:b/>
-          <w:bCs/>
-          <w:color w:val="7030A0"/>
-          <w:lang w:val="en-US"/>
-        </w:rPr>
-        <w:t xml:space="preserve">1 facilitator that opens the meeting and introduces, </w:t>
-      </w:r>
-    </w:p>
-    <w:p>
-      <w:pPr>
-        <w:pStyle w:val="ListParagraph"/>
-        <w:numPr>
-          <w:ilvl w:val="2"/>
-          <w:numId w:val="6"/>
-        </w:numPr>
-        <w:spacing w:line="276" w:lineRule="auto"/>
-        <w:rPr>
-          <w:b/>
-          <w:bCs/>
-          <w:lang w:val="en-US"/>
-        </w:rPr>
-      </w:pPr>
-      <w:r>
-        <w:rPr>
-          <w:b/>
-          <w:bCs/>
-          <w:color w:val="7030A0"/>
-          <w:lang w:val="en-US"/>
-        </w:rPr>
-        <w:t xml:space="preserve">For smaller breakout sessions (one group member in each to help keep structure) </w:t>
-      </w:r>
-    </w:p>
-    <w:p>
-      <w:pPr>
-        <w:pStyle w:val="ListParagraph"/>
-        <w:numPr>
-          <w:ilvl w:val="1"/>
-          <w:numId w:val="6"/>
-        </w:numPr>
-        <w:spacing w:line="276" w:lineRule="auto"/>
-        <w:rPr>
-          <w:b/>
-          <w:bCs/>
-          <w:color w:val="7030A0"/>
-          <w:lang w:val="en-US"/>
-        </w:rPr>
-      </w:pPr>
-      <w:r>
-        <w:rPr>
-          <w:b/>
-          <w:bCs/>
-          <w:color w:val="7030A0"/>
-          <w:lang w:val="en-US"/>
-        </w:rPr>
-        <w:t>F</w:t>
-      </w:r>
-      <w:r>
-        <w:rPr>
-          <w:b/>
-          <w:bCs/>
-          <w:color w:val="7030A0"/>
-          <w:lang w:val="en-US"/>
-        </w:rPr>
-        <w:t>orecasting amount of people, Eventbrite can help gauge numbers (or can Teams do that?)</w:t>
-      </w:r>
-    </w:p>
-    <w:p>
-      <w:pPr>
-        <w:pStyle w:val="ListParagraph"/>
-        <w:numPr>
-          <w:ilvl w:val="1"/>
-          <w:numId w:val="6"/>
-        </w:numPr>
-        <w:spacing w:line="276" w:lineRule="auto"/>
-        <w:rPr>
-          <w:b/>
-          <w:bCs/>
-          <w:color w:val="7030A0"/>
-          <w:lang w:val="en-US"/>
-        </w:rPr>
-      </w:pPr>
-      <w:r>
-        <w:rPr>
-          <w:b/>
-          <w:bCs/>
-          <w:color w:val="7030A0"/>
-          <w:lang w:val="en-US"/>
-        </w:rPr>
-        <w:t xml:space="preserve">Having chat facilitator too </w:t>
-      </w:r>
-    </w:p>
-    <w:p>
-      <w:pPr>
-        <w:pStyle w:val="ListParagraph"/>
-        <w:numPr>
-          <w:ilvl w:val="1"/>
-          <w:numId w:val="6"/>
-        </w:numPr>
-        <w:spacing w:line="276" w:lineRule="auto"/>
-        <w:rPr>
-          <w:b/>
-          <w:bCs/>
-          <w:color w:val="7030A0"/>
-          <w:lang w:val="en-US"/>
-        </w:rPr>
-      </w:pPr>
-      <w:r>
-        <w:rPr>
-          <w:b/>
-          <w:bCs/>
-          <w:color w:val="7030A0"/>
-          <w:lang w:val="en-US"/>
-        </w:rPr>
-        <w:t xml:space="preserve">For breakout rooms, can provide discussion question pools they can pick from </w:t>
-      </w:r>
-    </w:p>
-    <w:p>
-      <w:pPr>
-        <w:pStyle w:val="ListParagraph"/>
-        <w:numPr>
-          <w:ilvl w:val="1"/>
-          <w:numId w:val="6"/>
-        </w:numPr>
-        <w:spacing w:line="276" w:lineRule="auto"/>
-        <w:rPr>
-          <w:b/>
-          <w:bCs/>
-          <w:color w:val="7030A0"/>
-          <w:lang w:val="en-US"/>
-        </w:rPr>
-      </w:pPr>
-      <w:proofErr w:type="gramStart"/>
-      <w:r>
-        <w:rPr>
-          <w:b/>
-          <w:bCs/>
-          <w:color w:val="7030A0"/>
-          <w:lang w:val="en-US"/>
-        </w:rPr>
-        <w:t>Also</w:t>
-      </w:r>
-      <w:proofErr w:type="gramEnd"/>
-      <w:r>
-        <w:rPr>
-          <w:b/>
-          <w:bCs/>
-          <w:color w:val="7030A0"/>
-          <w:lang w:val="en-US"/>
-        </w:rPr>
-        <w:t xml:space="preserve"> when we can move on, when topic is exhaustive, </w:t>
-      </w:r>
-    </w:p>
-    <w:p>
-      <w:pPr>
-        <w:pStyle w:val="ListParagraph"/>
-        <w:numPr>
-          <w:ilvl w:val="1"/>
-          <w:numId w:val="6"/>
-        </w:numPr>
-        <w:spacing w:line="276" w:lineRule="auto"/>
-        <w:rPr>
-          <w:b/>
-          <w:bCs/>
-          <w:color w:val="7030A0"/>
-          <w:lang w:val="en-US"/>
-        </w:rPr>
-      </w:pPr>
-      <w:r>
-        <w:rPr>
-          <w:b/>
-          <w:bCs/>
-          <w:color w:val="7030A0"/>
-          <w:lang w:val="en-US"/>
-        </w:rPr>
-        <w:t xml:space="preserve">Book end facilitation – same person to start meeting and close out, </w:t>
-      </w:r>
-    </w:p>
-    <w:p>
-      <w:pPr>
-        <w:pStyle w:val="ListParagraph"/>
-        <w:numPr>
-          <w:ilvl w:val="2"/>
-          <w:numId w:val="6"/>
-        </w:numPr>
-        <w:spacing w:line="276" w:lineRule="auto"/>
-        <w:rPr>
-          <w:b/>
-          <w:bCs/>
-          <w:color w:val="7030A0"/>
-          <w:lang w:val="en-US"/>
-        </w:rPr>
-      </w:pPr>
-      <w:r>
-        <w:rPr>
-          <w:b/>
-          <w:bCs/>
-          <w:color w:val="7030A0"/>
-          <w:lang w:val="en-US"/>
-        </w:rPr>
-        <w:t>Introduce topic for next week at end</w:t>
-      </w:r>
-    </w:p>
-    <w:p>
-      <w:pPr>
-        <w:pStyle w:val="ListParagraph"/>
-        <w:spacing w:line="276" w:lineRule="auto"/>
-        <w:ind w:left="1080"/>
-        <w:rPr>
-          <w:b/>
-          <w:bCs/>
-          <w:lang w:val="en-US"/>
-        </w:rPr>
-      </w:pPr>
-    </w:p>
-    <w:p>
-      <w:pPr>
-        <w:pStyle w:val="ListParagraph"/>
-        <w:numPr>
-          <w:ilvl w:val="0"/>
-          <w:numId w:val="6"/>
-        </w:numPr>
-        <w:spacing w:line="276" w:lineRule="auto"/>
-        <w:rPr>
-          <w:b/>
-          <w:bCs/>
-          <w:lang w:val="en-US"/>
-        </w:rPr>
-      </w:pPr>
-      <w:r>
-        <w:rPr>
-          <w:b/>
-          <w:bCs/>
-          <w:lang w:val="en-US"/>
-        </w:rPr>
-        <w:t>Vote: topics for the next 4 sessions (open for 24 hours after meeting)</w:t>
-      </w:r>
-    </w:p>
-    <w:p>
-      <w:pPr>
-        <w:pStyle w:val="ListParagraph"/>
-        <w:numPr>
-          <w:ilvl w:val="1"/>
-          <w:numId w:val="6"/>
-        </w:numPr>
-        <w:spacing w:line="276" w:lineRule="auto"/>
-        <w:rPr>
-          <w:b/>
-          <w:bCs/>
-          <w:color w:val="7030A0"/>
-          <w:lang w:val="en-US"/>
-        </w:rPr>
-      </w:pPr>
-      <w:r>
-        <w:rPr>
-          <w:b/>
-          <w:bCs/>
-          <w:color w:val="7030A0"/>
-          <w:lang w:val="en-US"/>
-        </w:rPr>
-        <w:t>Vote for 4 topics</w:t>
-      </w:r>
-    </w:p>
-    <w:p>
-      <w:pPr>
-        <w:pStyle w:val="ListParagraph"/>
-        <w:numPr>
-          <w:ilvl w:val="1"/>
-          <w:numId w:val="6"/>
-        </w:numPr>
-        <w:spacing w:line="276" w:lineRule="auto"/>
-        <w:rPr>
-          <w:b/>
-          <w:bCs/>
-          <w:color w:val="7030A0"/>
-          <w:lang w:val="en-US"/>
-        </w:rPr>
-      </w:pPr>
-      <w:r>
-        <w:rPr>
-          <w:b/>
-          <w:bCs/>
-          <w:color w:val="7030A0"/>
-          <w:lang w:val="en-US"/>
-        </w:rPr>
-        <w:t>Think about what students need now, early in their projects if they are just sorting out</w:t>
-      </w:r>
-    </w:p>
-    <w:p>
-      <w:pPr>
-        <w:pStyle w:val="ListParagraph"/>
-        <w:spacing w:line="276" w:lineRule="auto"/>
-        <w:rPr>
-          <w:b/>
-          <w:bCs/>
-          <w:color w:val="7030A0"/>
-          <w:lang w:val="en-US"/>
-        </w:rPr>
-      </w:pPr>
-    </w:p>
-    <w:p>
-      <w:pPr>
-        <w:pStyle w:val="ListParagraph"/>
-        <w:numPr>
-          <w:ilvl w:val="0"/>
-          <w:numId w:val="6"/>
-        </w:numPr>
-        <w:spacing w:line="276" w:lineRule="auto"/>
-        <w:rPr>
-          <w:b/>
-          <w:bCs/>
-          <w:lang w:val="en-US"/>
-        </w:rPr>
-      </w:pPr>
-      <w:r>
-        <w:rPr>
-          <w:b/>
-          <w:bCs/>
-          <w:lang w:val="en-US"/>
-        </w:rPr>
-        <w:t>Anything else?</w:t>
-      </w:r>
-    </w:p>
-    <w:p>
-      <w:pPr>
-        <w:rPr>
-          <w:lang w:val="en-US"/>
-        </w:rPr>
-      </w:pPr>
-    </w:p>
-    <w:p>
-      <w:pPr>
-        <w:rPr>
-          <w:lang w:val="en-US"/>
-        </w:rPr>
-      </w:pPr>
-    </w:p>
-    <w:p>
-      <w:pPr>
-        <w:rPr>
-          <w:lang w:val="en-US"/>
-        </w:rPr>
-      </w:pPr>
-      <w:r>
-        <w:rPr>
-          <w:lang w:val="en-US"/>
-        </w:rPr>
-        <w:t>Agenda:</w:t>
-      </w:r>
-    </w:p>
-    <w:p>
-      <w:pPr>
-        <w:pStyle w:val="ListParagraph"/>
-        <w:numPr>
-          <w:ilvl w:val="0"/>
-          <w:numId w:val="6"/>
-        </w:numPr>
-        <w:spacing w:line="276" w:lineRule="auto"/>
-        <w:rPr>
-          <w:b/>
-          <w:bCs/>
-          <w:lang w:val="en-US"/>
-        </w:rPr>
-      </w:pPr>
-      <w:r>
-        <w:rPr>
-          <w:b/>
-          <w:bCs/>
-          <w:lang w:val="en-US"/>
-        </w:rPr>
-        <w:t>Introductions/check-in</w:t>
-      </w:r>
-      <w:r>
-        <w:rPr>
-          <w:b/>
-          <w:bCs/>
-          <w:lang w:val="en-US"/>
-        </w:rPr>
-        <w:t xml:space="preserve"> </w:t>
-      </w:r>
-    </w:p>
-    <w:p>
-      <w:pPr>
-        <w:pStyle w:val="ListParagraph"/>
-        <w:numPr>
-          <w:ilvl w:val="0"/>
-          <w:numId w:val="6"/>
-        </w:numPr>
-        <w:spacing w:line="276" w:lineRule="auto"/>
-        <w:rPr>
-          <w:b/>
-          <w:bCs/>
-          <w:lang w:val="en-US"/>
-        </w:rPr>
-      </w:pPr>
-      <w:r>
-        <w:rPr>
-          <w:b/>
-          <w:bCs/>
-          <w:lang w:val="en-US"/>
-        </w:rPr>
-        <w:t>Meeting structure: rounds, decision based on consent</w:t>
-      </w:r>
-    </w:p>
-    <w:p>
-      <w:pPr>
-        <w:pStyle w:val="ListParagraph"/>
-        <w:numPr>
-          <w:ilvl w:val="0"/>
-          <w:numId w:val="6"/>
-        </w:numPr>
-        <w:spacing w:line="276" w:lineRule="auto"/>
-        <w:rPr>
-          <w:b/>
-          <w:bCs/>
-          <w:lang w:val="en-US"/>
-        </w:rPr>
-      </w:pPr>
-      <w:r>
-        <w:rPr>
-          <w:b/>
-          <w:bCs/>
-          <w:lang w:val="en-US"/>
-        </w:rPr>
-        <w:t>Purpose of sessions</w:t>
-      </w:r>
-    </w:p>
-    <w:p>
-      <w:pPr>
-        <w:pStyle w:val="ListParagraph"/>
-        <w:numPr>
-          <w:ilvl w:val="0"/>
-          <w:numId w:val="6"/>
-        </w:numPr>
-        <w:spacing w:line="276" w:lineRule="auto"/>
-        <w:rPr>
-          <w:b/>
-          <w:bCs/>
-          <w:lang w:val="en-US"/>
-        </w:rPr>
-      </w:pPr>
-      <w:r>
-        <w:rPr>
-          <w:b/>
-          <w:bCs/>
-          <w:lang w:val="en-US"/>
-        </w:rPr>
-        <w:t>Session structure</w:t>
-      </w:r>
-    </w:p>
-    <w:p>
-      <w:pPr>
-        <w:pStyle w:val="ListParagraph"/>
-        <w:numPr>
-          <w:ilvl w:val="0"/>
-          <w:numId w:val="6"/>
-        </w:numPr>
-        <w:spacing w:line="276" w:lineRule="auto"/>
-        <w:rPr>
-          <w:b/>
-          <w:bCs/>
-          <w:lang w:val="en-US"/>
-        </w:rPr>
-      </w:pPr>
-      <w:r>
-        <w:rPr>
-          <w:b/>
-          <w:bCs/>
-          <w:lang w:val="en-US"/>
-        </w:rPr>
-        <w:t>First session details</w:t>
-      </w:r>
-    </w:p>
-    <w:p>
-      <w:pPr>
-        <w:pStyle w:val="ListParagraph"/>
-        <w:numPr>
-          <w:ilvl w:val="1"/>
-          <w:numId w:val="6"/>
-        </w:numPr>
-        <w:spacing w:line="276" w:lineRule="auto"/>
-        <w:rPr>
-          <w:b/>
-          <w:bCs/>
-          <w:lang w:val="en-US"/>
-        </w:rPr>
-      </w:pPr>
-      <w:r>
-        <w:rPr>
-          <w:b/>
-          <w:bCs/>
-          <w:lang w:val="en-US"/>
-        </w:rPr>
-        <w:t>First session date &amp; time: Friday Oct 9, 4-6pm</w:t>
-      </w:r>
-    </w:p>
-    <w:p>
-      <w:pPr>
-        <w:pStyle w:val="ListParagraph"/>
-        <w:numPr>
-          <w:ilvl w:val="1"/>
-          <w:numId w:val="6"/>
-        </w:numPr>
-        <w:spacing w:line="276" w:lineRule="auto"/>
-        <w:rPr>
-          <w:b/>
-          <w:bCs/>
-          <w:lang w:val="en-US"/>
-        </w:rPr>
-      </w:pPr>
-      <w:r>
-        <w:rPr>
-          <w:b/>
-          <w:bCs/>
-          <w:lang w:val="en-US"/>
-        </w:rPr>
-        <w:t>Topic: Introduction to open science</w:t>
-      </w:r>
-    </w:p>
-    <w:p>
-      <w:pPr>
-        <w:pStyle w:val="ListParagraph"/>
-        <w:numPr>
-          <w:ilvl w:val="1"/>
-          <w:numId w:val="6"/>
-        </w:numPr>
-        <w:spacing w:line="276" w:lineRule="auto"/>
-        <w:rPr>
-          <w:b/>
-          <w:bCs/>
-          <w:lang w:val="en-US"/>
-        </w:rPr>
-      </w:pPr>
-      <w:r>
-        <w:rPr>
-          <w:b/>
-          <w:bCs/>
-          <w:lang w:val="en-US"/>
-        </w:rPr>
-        <w:t>Presenter</w:t>
-      </w:r>
-    </w:p>
-    <w:p>
-      <w:pPr>
-        <w:pStyle w:val="ListParagraph"/>
-        <w:numPr>
-          <w:ilvl w:val="0"/>
-          <w:numId w:val="6"/>
-        </w:numPr>
-        <w:spacing w:line="276" w:lineRule="auto"/>
-        <w:rPr>
-          <w:b/>
-          <w:bCs/>
-          <w:lang w:val="en-US"/>
-        </w:rPr>
-      </w:pPr>
-      <w:r>
-        <w:rPr>
-          <w:b/>
-          <w:bCs/>
-          <w:lang w:val="en-US"/>
-        </w:rPr>
-        <w:t>Organization of sessions</w:t>
-      </w:r>
-    </w:p>
-    <w:p>
-      <w:pPr>
-        <w:pStyle w:val="ListParagraph"/>
-        <w:numPr>
-          <w:ilvl w:val="0"/>
-          <w:numId w:val="6"/>
-        </w:numPr>
-        <w:spacing w:line="276" w:lineRule="auto"/>
-        <w:rPr>
-          <w:b/>
-          <w:bCs/>
-          <w:lang w:val="en-US"/>
-        </w:rPr>
-      </w:pPr>
-      <w:r>
-        <w:rPr>
-          <w:b/>
-          <w:bCs/>
-          <w:lang w:val="en-US"/>
-        </w:rPr>
-        <w:lastRenderedPageBreak/>
         <w:t>Facilitators</w:t>
       </w:r>
     </w:p>
@@ -5326,7 +5673,644 @@
           <w:bCs/>
           <w:lang w:val="en-US"/>
         </w:rPr>
+        <w:t>Organizational structure</w:t>
+      </w:r>
+    </w:p>
+    <w:p>
+      <w:pPr>
+        <w:pStyle w:val="ListParagraph"/>
+        <w:numPr>
+          <w:ilvl w:val="1"/>
+          <w:numId w:val="6"/>
+        </w:numPr>
+        <w:spacing w:line="276" w:lineRule="auto"/>
+        <w:rPr>
+          <w:b/>
+          <w:bCs/>
+          <w:lang w:val="en-US"/>
+        </w:rPr>
+      </w:pPr>
+      <w:r>
+        <w:rPr>
+          <w:b/>
+          <w:bCs/>
+          <w:lang w:val="en-US"/>
+        </w:rPr>
+        <w:t>Core organizers &amp; contributors</w:t>
+      </w:r>
+    </w:p>
+    <w:p>
+      <w:pPr>
+        <w:pStyle w:val="ListParagraph"/>
+        <w:numPr>
+          <w:ilvl w:val="2"/>
+          <w:numId w:val="6"/>
+        </w:numPr>
+        <w:spacing w:line="276" w:lineRule="auto"/>
+        <w:rPr>
+          <w:b/>
+          <w:bCs/>
+          <w:color w:val="4472C4" w:themeColor="accent1"/>
+          <w:lang w:val="en-US"/>
+        </w:rPr>
+      </w:pPr>
+      <w:r>
+        <w:rPr>
+          <w:b/>
+          <w:bCs/>
+          <w:color w:val="4472C4" w:themeColor="accent1"/>
+          <w:lang w:val="en-US"/>
+        </w:rPr>
+        <w:t xml:space="preserve">Contributors are interested but only participate when they can (core go to these people when we need help, get feedback etc. </w:t>
+      </w:r>
+    </w:p>
+    <w:p>
+      <w:pPr>
+        <w:pStyle w:val="ListParagraph"/>
+        <w:numPr>
+          <w:ilvl w:val="1"/>
+          <w:numId w:val="6"/>
+        </w:numPr>
+        <w:spacing w:line="276" w:lineRule="auto"/>
+        <w:rPr>
+          <w:b/>
+          <w:bCs/>
+          <w:lang w:val="en-US"/>
+        </w:rPr>
+      </w:pPr>
+      <w:r>
+        <w:rPr>
+          <w:b/>
+          <w:bCs/>
+          <w:lang w:val="en-US"/>
+        </w:rPr>
+        <w:t xml:space="preserve">Core organizational roles </w:t>
+      </w:r>
+    </w:p>
+    <w:p>
+      <w:pPr>
+        <w:pStyle w:val="ListParagraph"/>
+        <w:numPr>
+          <w:ilvl w:val="2"/>
+          <w:numId w:val="6"/>
+        </w:numPr>
+        <w:spacing w:line="276" w:lineRule="auto"/>
+        <w:rPr>
+          <w:b/>
+          <w:bCs/>
+          <w:lang w:val="en-US"/>
+        </w:rPr>
+      </w:pPr>
+      <w:r>
+        <w:rPr>
+          <w:b/>
+          <w:bCs/>
+          <w:lang w:val="en-US"/>
+        </w:rPr>
+        <w:t>Independent units</w:t>
+      </w:r>
+    </w:p>
+    <w:p>
+      <w:pPr>
+        <w:pStyle w:val="ListParagraph"/>
+        <w:numPr>
+          <w:ilvl w:val="2"/>
+          <w:numId w:val="6"/>
+        </w:numPr>
+        <w:spacing w:line="276" w:lineRule="auto"/>
+        <w:rPr>
+          <w:b/>
+          <w:bCs/>
+          <w:lang w:val="en-US"/>
+        </w:rPr>
+      </w:pPr>
+      <w:r>
+        <w:rPr>
+          <w:b/>
+          <w:bCs/>
+          <w:lang w:val="en-US"/>
+        </w:rPr>
+        <w:t>End responsible &amp; autonomous, but able to get support/delegate</w:t>
+      </w:r>
+    </w:p>
+    <w:p>
+      <w:pPr>
+        <w:pStyle w:val="ListParagraph"/>
+        <w:numPr>
+          <w:ilvl w:val="1"/>
+          <w:numId w:val="6"/>
+        </w:numPr>
+        <w:spacing w:line="276" w:lineRule="auto"/>
+        <w:rPr>
+          <w:b/>
+          <w:bCs/>
+          <w:lang w:val="en-US"/>
+        </w:rPr>
+      </w:pPr>
+      <w:r>
+        <w:rPr>
+          <w:b/>
+          <w:bCs/>
+          <w:lang w:val="en-US"/>
+        </w:rPr>
+        <w:t xml:space="preserve">Meetings as needed </w:t>
+      </w:r>
+    </w:p>
+    <w:p>
+      <w:pPr>
+        <w:pStyle w:val="ListParagraph"/>
+        <w:numPr>
+          <w:ilvl w:val="0"/>
+          <w:numId w:val="6"/>
+        </w:numPr>
+        <w:spacing w:line="276" w:lineRule="auto"/>
+        <w:rPr>
+          <w:b/>
+          <w:bCs/>
+          <w:lang w:val="en-US"/>
+        </w:rPr>
+      </w:pPr>
+      <w:r>
+        <w:rPr>
+          <w:b/>
+          <w:bCs/>
+          <w:lang w:val="en-US"/>
+        </w:rPr>
+        <w:t>Core organizational roles</w:t>
+      </w:r>
+      <w:r>
+        <w:rPr>
+          <w:b/>
+          <w:bCs/>
+          <w:color w:val="4472C4" w:themeColor="accent1"/>
+          <w:lang w:val="en-US"/>
+        </w:rPr>
+        <w:t>: (Poll about this)</w:t>
+      </w:r>
+    </w:p>
+    <w:p>
+      <w:pPr>
+        <w:pStyle w:val="ListParagraph"/>
+        <w:numPr>
+          <w:ilvl w:val="1"/>
+          <w:numId w:val="6"/>
+        </w:numPr>
+        <w:spacing w:line="276" w:lineRule="auto"/>
+        <w:rPr>
+          <w:b/>
+          <w:bCs/>
+          <w:lang w:val="en-US"/>
+        </w:rPr>
+      </w:pPr>
+      <w:r>
+        <w:rPr>
+          <w:b/>
+          <w:bCs/>
+          <w:lang w:val="en-US"/>
+        </w:rPr>
+        <w:t>Sessions</w:t>
+      </w:r>
+      <w:r>
+        <w:rPr>
+          <w:b/>
+          <w:bCs/>
+          <w:lang w:val="en-US"/>
+        </w:rPr>
+        <w:t xml:space="preserve"> – </w:t>
+      </w:r>
+      <w:r>
+        <w:rPr>
+          <w:b/>
+          <w:bCs/>
+          <w:color w:val="4472C4" w:themeColor="accent1"/>
+          <w:lang w:val="en-US"/>
+        </w:rPr>
+        <w:t>talk about next meeting!</w:t>
+      </w:r>
+    </w:p>
+    <w:p>
+      <w:pPr>
+        <w:pStyle w:val="ListParagraph"/>
+        <w:numPr>
+          <w:ilvl w:val="1"/>
+          <w:numId w:val="6"/>
+        </w:numPr>
+        <w:spacing w:line="276" w:lineRule="auto"/>
+        <w:rPr>
+          <w:b/>
+          <w:bCs/>
+          <w:lang w:val="en-US"/>
+        </w:rPr>
+      </w:pPr>
+      <w:r>
+        <w:rPr>
+          <w:b/>
+          <w:bCs/>
+          <w:lang w:val="en-US"/>
+        </w:rPr>
+        <w:t>Promotion</w:t>
+      </w:r>
+      <w:r>
+        <w:rPr>
+          <w:b/>
+          <w:bCs/>
+          <w:lang w:val="en-US"/>
+        </w:rPr>
+        <w:t xml:space="preserve"> –</w:t>
+      </w:r>
+      <w:r>
+        <w:rPr>
+          <w:b/>
+          <w:bCs/>
+          <w:color w:val="4472C4" w:themeColor="accent1"/>
+          <w:lang w:val="en-US"/>
+        </w:rPr>
+        <w:t xml:space="preserve"> Brittany </w:t>
+      </w:r>
+    </w:p>
+    <w:p>
+      <w:pPr>
+        <w:pStyle w:val="ListParagraph"/>
+        <w:numPr>
+          <w:ilvl w:val="1"/>
+          <w:numId w:val="6"/>
+        </w:numPr>
+        <w:spacing w:line="276" w:lineRule="auto"/>
+        <w:rPr>
+          <w:b/>
+          <w:bCs/>
+          <w:lang w:val="en-US"/>
+        </w:rPr>
+      </w:pPr>
+      <w:r>
+        <w:rPr>
+          <w:b/>
+          <w:bCs/>
+          <w:lang w:val="en-US"/>
+        </w:rPr>
+        <w:t>Online platforms</w:t>
+      </w:r>
+      <w:r>
+        <w:rPr>
+          <w:b/>
+          <w:bCs/>
+          <w:lang w:val="en-US"/>
+        </w:rPr>
+        <w:t xml:space="preserve"> </w:t>
+      </w:r>
+      <w:r>
+        <w:rPr>
+          <w:b/>
+          <w:bCs/>
+          <w:color w:val="4472C4" w:themeColor="accent1"/>
+          <w:lang w:val="en-US"/>
+        </w:rPr>
+        <w:t>– Michael and Matt</w:t>
+      </w:r>
+    </w:p>
+    <w:p>
+      <w:pPr>
+        <w:pStyle w:val="ListParagraph"/>
+        <w:numPr>
+          <w:ilvl w:val="1"/>
+          <w:numId w:val="6"/>
+        </w:numPr>
+        <w:spacing w:line="276" w:lineRule="auto"/>
+        <w:rPr>
+          <w:b/>
+          <w:bCs/>
+          <w:lang w:val="en-US"/>
+        </w:rPr>
+      </w:pPr>
+      <w:r>
+        <w:rPr>
+          <w:b/>
+          <w:bCs/>
+          <w:lang w:val="en-US"/>
+        </w:rPr>
+        <w:t>Feedback &amp; community</w:t>
+      </w:r>
+      <w:r>
+        <w:rPr>
+          <w:b/>
+          <w:bCs/>
+          <w:lang w:val="en-US"/>
+        </w:rPr>
+        <w:t xml:space="preserve"> – </w:t>
+      </w:r>
+      <w:proofErr w:type="spellStart"/>
+      <w:r>
+        <w:rPr>
+          <w:b/>
+          <w:bCs/>
+          <w:color w:val="4472C4" w:themeColor="accent1"/>
+          <w:lang w:val="en-US"/>
+        </w:rPr>
+        <w:t>Jasleen</w:t>
+      </w:r>
+      <w:proofErr w:type="spellEnd"/>
+      <w:r>
+        <w:rPr>
+          <w:b/>
+          <w:bCs/>
+          <w:color w:val="4472C4" w:themeColor="accent1"/>
+          <w:lang w:val="en-US"/>
+        </w:rPr>
+        <w:t xml:space="preserve">, Chelsea, Gwen </w:t>
+      </w:r>
+    </w:p>
+    <w:p>
+      <w:pPr>
+        <w:pStyle w:val="ListParagraph"/>
+        <w:numPr>
+          <w:ilvl w:val="1"/>
+          <w:numId w:val="6"/>
+        </w:numPr>
+        <w:spacing w:line="276" w:lineRule="auto"/>
+        <w:rPr>
+          <w:b/>
+          <w:bCs/>
+          <w:lang w:val="en-US"/>
+        </w:rPr>
+      </w:pPr>
+      <w:r>
+        <w:rPr>
+          <w:b/>
+          <w:bCs/>
+          <w:lang w:val="en-US"/>
+        </w:rPr>
+        <w:t>Temporary: creation/set up of group foundations</w:t>
+      </w:r>
+      <w:r>
+        <w:rPr>
+          <w:b/>
+          <w:bCs/>
+          <w:lang w:val="en-US"/>
+        </w:rPr>
+        <w:t xml:space="preserve"> – </w:t>
+      </w:r>
+      <w:r>
+        <w:rPr>
+          <w:b/>
+          <w:bCs/>
+          <w:color w:val="4472C4" w:themeColor="accent1"/>
+          <w:lang w:val="en-US"/>
+        </w:rPr>
+        <w:t xml:space="preserve">Emiko, </w:t>
+      </w:r>
+      <w:proofErr w:type="spellStart"/>
+      <w:r>
+        <w:rPr>
+          <w:b/>
+          <w:bCs/>
+          <w:color w:val="4472C4" w:themeColor="accent1"/>
+          <w:lang w:val="en-US"/>
+        </w:rPr>
+        <w:t>Jasleen</w:t>
+      </w:r>
+      <w:proofErr w:type="spellEnd"/>
+      <w:r>
+        <w:rPr>
+          <w:b/>
+          <w:bCs/>
+          <w:color w:val="4472C4" w:themeColor="accent1"/>
+          <w:lang w:val="en-US"/>
+        </w:rPr>
+        <w:t xml:space="preserve">, Matt, Gwen </w:t>
+      </w:r>
+    </w:p>
+    <w:p>
+      <w:pPr>
+        <w:pStyle w:val="ListParagraph"/>
+        <w:numPr>
+          <w:ilvl w:val="0"/>
+          <w:numId w:val="6"/>
+        </w:numPr>
+        <w:spacing w:line="276" w:lineRule="auto"/>
+        <w:rPr>
+          <w:b/>
+          <w:bCs/>
+          <w:lang w:val="en-US"/>
+        </w:rPr>
+      </w:pPr>
+      <w:r>
+        <w:rPr>
+          <w:b/>
+          <w:bCs/>
+          <w:lang w:val="en-US"/>
+        </w:rPr>
+        <w:t>Vision/purpose/motivations</w:t>
+      </w:r>
+    </w:p>
+    <w:p>
+      <w:pPr>
+        <w:pStyle w:val="ListParagraph"/>
+        <w:numPr>
+          <w:ilvl w:val="0"/>
+          <w:numId w:val="6"/>
+        </w:numPr>
+        <w:spacing w:line="276" w:lineRule="auto"/>
+        <w:rPr>
+          <w:lang w:val="en-US"/>
+        </w:rPr>
+      </w:pPr>
+      <w:r>
+        <w:rPr>
+          <w:lang w:val="en-US"/>
+        </w:rPr>
+        <w:t>Topics</w:t>
+      </w:r>
+    </w:p>
+    <w:p>
+      <w:pPr>
+        <w:pStyle w:val="ListParagraph"/>
+        <w:numPr>
+          <w:ilvl w:val="1"/>
+          <w:numId w:val="6"/>
+        </w:numPr>
+        <w:spacing w:line="276" w:lineRule="auto"/>
+        <w:rPr>
+          <w:b/>
+          <w:bCs/>
+          <w:color w:val="4472C4" w:themeColor="accent1"/>
+          <w:lang w:val="en-US"/>
+        </w:rPr>
+      </w:pPr>
+      <w:r>
+        <w:rPr>
+          <w:b/>
+          <w:bCs/>
+          <w:color w:val="4472C4" w:themeColor="accent1"/>
+          <w:lang w:val="en-US"/>
+        </w:rPr>
+        <w:t xml:space="preserve">Slack convo about it, ask people what they want to see </w:t>
+      </w:r>
+    </w:p>
+    <w:p>
+      <w:pPr>
+        <w:pStyle w:val="ListParagraph"/>
+        <w:numPr>
+          <w:ilvl w:val="0"/>
+          <w:numId w:val="6"/>
+        </w:numPr>
+        <w:spacing w:line="276" w:lineRule="auto"/>
+        <w:rPr>
+          <w:lang w:val="en-US"/>
+        </w:rPr>
+      </w:pPr>
+      <w:r>
+        <w:rPr>
+          <w:lang w:val="en-US"/>
+        </w:rPr>
+        <w:t>Community guidelines</w:t>
+      </w:r>
+    </w:p>
+    <w:p>
+      <w:pPr>
+        <w:pStyle w:val="ListParagraph"/>
+        <w:numPr>
+          <w:ilvl w:val="0"/>
+          <w:numId w:val="6"/>
+        </w:numPr>
+        <w:spacing w:line="276" w:lineRule="auto"/>
+        <w:rPr>
+          <w:lang w:val="en-US"/>
+        </w:rPr>
+      </w:pPr>
+      <w:r>
+        <w:rPr>
+          <w:lang w:val="en-US"/>
+        </w:rPr>
+        <w:t>Anything else?</w:t>
+      </w:r>
+    </w:p>
+    <w:p>
+      <w:pPr>
+        <w:rPr>
+          <w:lang w:val="en-US"/>
+        </w:rPr>
+      </w:pPr>
+    </w:p>
+    <w:p>
+      <w:pPr>
+        <w:jc w:val="center"/>
+        <w:rPr>
+          <w:lang w:val="en-US"/>
+        </w:rPr>
+      </w:pPr>
+    </w:p>
+    <w:p>
+      <w:pPr>
+        <w:spacing w:line="276" w:lineRule="auto"/>
+        <w:rPr>
+          <w:lang w:val="en-US"/>
+        </w:rPr>
+      </w:pPr>
+      <w:r>
+        <w:rPr>
+          <w:lang w:val="en-US"/>
+        </w:rPr>
+        <w:t>Agenda:</w:t>
+      </w:r>
+    </w:p>
+    <w:p>
+      <w:pPr>
+        <w:pStyle w:val="ListParagraph"/>
+        <w:numPr>
+          <w:ilvl w:val="0"/>
+          <w:numId w:val="6"/>
+        </w:numPr>
+        <w:spacing w:line="276" w:lineRule="auto"/>
+        <w:rPr>
+          <w:b/>
+          <w:bCs/>
+          <w:lang w:val="en-US"/>
+        </w:rPr>
+      </w:pPr>
+      <w:r>
+        <w:rPr>
+          <w:b/>
+          <w:bCs/>
+          <w:lang w:val="en-US"/>
+        </w:rPr>
+        <w:t>Introductions/check-in</w:t>
+      </w:r>
+    </w:p>
+    <w:p>
+      <w:pPr>
+        <w:pStyle w:val="ListParagraph"/>
+        <w:numPr>
+          <w:ilvl w:val="0"/>
+          <w:numId w:val="6"/>
+        </w:numPr>
+        <w:spacing w:line="276" w:lineRule="auto"/>
+        <w:rPr>
+          <w:b/>
+          <w:bCs/>
+          <w:lang w:val="en-US"/>
+        </w:rPr>
+      </w:pPr>
+      <w:r>
+        <w:rPr>
+          <w:b/>
+          <w:bCs/>
+          <w:lang w:val="en-US"/>
+        </w:rPr>
+        <w:t>Meeting structure: rounds</w:t>
+      </w:r>
+      <w:r>
+        <w:rPr>
+          <w:b/>
+          <w:bCs/>
+          <w:lang w:val="en-US"/>
+        </w:rPr>
+        <w:t>, decision based on consent</w:t>
+      </w:r>
+    </w:p>
+    <w:p>
+      <w:pPr>
+        <w:pStyle w:val="ListParagraph"/>
+        <w:numPr>
+          <w:ilvl w:val="0"/>
+          <w:numId w:val="6"/>
+        </w:numPr>
+        <w:spacing w:line="276" w:lineRule="auto"/>
+        <w:rPr>
+          <w:b/>
+          <w:bCs/>
+          <w:lang w:val="en-US"/>
+        </w:rPr>
+      </w:pPr>
+      <w:r>
+        <w:rPr>
+          <w:b/>
+          <w:bCs/>
+          <w:lang w:val="en-US"/>
+        </w:rPr>
         <w:lastRenderedPageBreak/>
+        <w:t>Representation in organizational group – who else to include</w:t>
+      </w:r>
+    </w:p>
+    <w:p>
+      <w:pPr>
+        <w:pStyle w:val="ListParagraph"/>
+        <w:numPr>
+          <w:ilvl w:val="0"/>
+          <w:numId w:val="6"/>
+        </w:numPr>
+        <w:spacing w:line="276" w:lineRule="auto"/>
+        <w:rPr>
+          <w:b/>
+          <w:bCs/>
+          <w:lang w:val="en-US"/>
+        </w:rPr>
+      </w:pPr>
+      <w:r>
+        <w:rPr>
+          <w:b/>
+          <w:bCs/>
+          <w:lang w:val="en-US"/>
+        </w:rPr>
         <w:t>Organizational structure</w:t>
       </w:r>
     </w:p>
@@ -5357,6 +6341,29 @@
       <w:pPr>
         <w:pStyle w:val="ListParagraph"/>
         <w:numPr>
+          <w:ilvl w:val="1"/>
+          <w:numId w:val="6"/>
+        </w:numPr>
+        <w:spacing w:line="276" w:lineRule="auto"/>
+        <w:rPr>
+          <w:b/>
+          <w:bCs/>
+          <w:lang w:val="en-US"/>
+        </w:rPr>
+      </w:pPr>
+      <w:r>
+        <w:rPr>
+          <w:b/>
+          <w:bCs/>
+          <w:lang w:val="en-US"/>
+        </w:rPr>
+        <w:t xml:space="preserve">Core organizational roles </w:t>
+      </w:r>
+    </w:p>
+    <w:p>
+      <w:pPr>
+        <w:pStyle w:val="ListParagraph"/>
+        <w:numPr>
           <w:ilvl w:val="2"/>
           <w:numId w:val="6"/>
         </w:numPr>
@@ -5364,18 +6371,39 @@
         <w:rPr>
           <w:b/>
           <w:bCs/>
-          <w:color w:val="4472C4" w:themeColor="accent1"/>
-          <w:lang w:val="en-US"/>
-        </w:rPr>
-      </w:pPr>
-      <w:r>
-        <w:rPr>
-          <w:b/>
-          <w:bCs/>
-          <w:color w:val="4472C4" w:themeColor="accent1"/>
-          <w:lang w:val="en-US"/>
-        </w:rPr>
-        <w:t xml:space="preserve">Contributors are interested but only participate when they can (core go to these people when we need help, get feedback etc. </w:t>
+          <w:lang w:val="en-US"/>
+        </w:rPr>
+      </w:pPr>
+      <w:r>
+        <w:rPr>
+          <w:b/>
+          <w:bCs/>
+          <w:lang w:val="en-US"/>
+        </w:rPr>
+        <w:t>Independent units</w:t>
+      </w:r>
+    </w:p>
+    <w:p>
+      <w:pPr>
+        <w:pStyle w:val="ListParagraph"/>
+        <w:numPr>
+          <w:ilvl w:val="2"/>
+          <w:numId w:val="6"/>
+        </w:numPr>
+        <w:spacing w:line="276" w:lineRule="auto"/>
+        <w:rPr>
+          <w:b/>
+          <w:bCs/>
+          <w:lang w:val="en-US"/>
+        </w:rPr>
+      </w:pPr>
+      <w:r>
+        <w:rPr>
+          <w:b/>
+          <w:bCs/>
+          <w:lang w:val="en-US"/>
+        </w:rPr>
+        <w:t>End responsible &amp; autonomous, but able to get support/delegate</w:t>
       </w:r>
     </w:p>
     <w:p>
@@ -5398,53 +6426,30 @@
           <w:bCs/>
           <w:lang w:val="en-US"/>
         </w:rPr>
-        <w:t xml:space="preserve">Core organizational roles </w:t>
-      </w:r>
-    </w:p>
-    <w:p>
-      <w:pPr>
-        <w:pStyle w:val="ListParagraph"/>
-        <w:numPr>
-          <w:ilvl w:val="2"/>
-          <w:numId w:val="6"/>
-        </w:numPr>
-        <w:spacing w:line="276" w:lineRule="auto"/>
-        <w:rPr>
-          <w:b/>
-          <w:bCs/>
-          <w:lang w:val="en-US"/>
-        </w:rPr>
-      </w:pPr>
-      <w:r>
-        <w:rPr>
-          <w:b/>
-          <w:bCs/>
-          <w:lang w:val="en-US"/>
-        </w:rPr>
-        <w:t>Independent units</w:t>
-      </w:r>
-    </w:p>
-    <w:p>
-      <w:pPr>
-        <w:pStyle w:val="ListParagraph"/>
-        <w:numPr>
-          <w:ilvl w:val="2"/>
-          <w:numId w:val="6"/>
-        </w:numPr>
-        <w:spacing w:line="276" w:lineRule="auto"/>
-        <w:rPr>
-          <w:b/>
-          <w:bCs/>
-          <w:lang w:val="en-US"/>
-        </w:rPr>
-      </w:pPr>
-      <w:r>
-        <w:rPr>
-          <w:b/>
-          <w:bCs/>
-          <w:lang w:val="en-US"/>
-        </w:rPr>
-        <w:t>End responsible &amp; autonomous, but able to get support/delegate</w:t>
+        <w:t xml:space="preserve">Meetings as needed </w:t>
+      </w:r>
+    </w:p>
+    <w:p>
+      <w:pPr>
+        <w:pStyle w:val="ListParagraph"/>
+        <w:numPr>
+          <w:ilvl w:val="0"/>
+          <w:numId w:val="6"/>
+        </w:numPr>
+        <w:spacing w:line="276" w:lineRule="auto"/>
+        <w:rPr>
+          <w:b/>
+          <w:bCs/>
+          <w:lang w:val="en-US"/>
+        </w:rPr>
+      </w:pPr>
+      <w:r>
+        <w:rPr>
+          <w:b/>
+          <w:bCs/>
+          <w:lang w:val="en-US"/>
+        </w:rPr>
+        <w:t>Core organizational roles:</w:t>
       </w:r>
     </w:p>
     <w:p>
@@ -5467,7 +6472,139 @@
           <w:bCs/>
           <w:lang w:val="en-US"/>
         </w:rPr>
-        <w:t xml:space="preserve">Meetings as needed </w:t>
+        <w:t>Sessions</w:t>
+      </w:r>
+      <w:r>
+        <w:rPr>
+          <w:b/>
+          <w:bCs/>
+          <w:lang w:val="en-US"/>
+        </w:rPr>
+        <w:t xml:space="preserve"> (2)</w:t>
+      </w:r>
+    </w:p>
+    <w:p>
+      <w:pPr>
+        <w:pStyle w:val="ListParagraph"/>
+        <w:numPr>
+          <w:ilvl w:val="1"/>
+          <w:numId w:val="6"/>
+        </w:numPr>
+        <w:spacing w:line="276" w:lineRule="auto"/>
+        <w:rPr>
+          <w:b/>
+          <w:bCs/>
+          <w:lang w:val="en-US"/>
+        </w:rPr>
+      </w:pPr>
+      <w:r>
+        <w:rPr>
+          <w:b/>
+          <w:bCs/>
+          <w:lang w:val="en-US"/>
+        </w:rPr>
+        <w:t>Promotion</w:t>
+      </w:r>
+      <w:r>
+        <w:rPr>
+          <w:b/>
+          <w:bCs/>
+          <w:lang w:val="en-US"/>
+        </w:rPr>
+        <w:t xml:space="preserve"> (1)</w:t>
+      </w:r>
+    </w:p>
+    <w:p>
+      <w:pPr>
+        <w:pStyle w:val="ListParagraph"/>
+        <w:numPr>
+          <w:ilvl w:val="1"/>
+          <w:numId w:val="6"/>
+        </w:numPr>
+        <w:spacing w:line="276" w:lineRule="auto"/>
+        <w:rPr>
+          <w:b/>
+          <w:bCs/>
+          <w:lang w:val="en-US"/>
+        </w:rPr>
+      </w:pPr>
+      <w:r>
+        <w:rPr>
+          <w:b/>
+          <w:bCs/>
+          <w:lang w:val="en-US"/>
+        </w:rPr>
+        <w:t>Online platforms</w:t>
+      </w:r>
+      <w:r>
+        <w:rPr>
+          <w:b/>
+          <w:bCs/>
+          <w:lang w:val="en-US"/>
+        </w:rPr>
+        <w:t xml:space="preserve"> (2)</w:t>
+      </w:r>
+    </w:p>
+    <w:p>
+      <w:pPr>
+        <w:pStyle w:val="ListParagraph"/>
+        <w:numPr>
+          <w:ilvl w:val="1"/>
+          <w:numId w:val="6"/>
+        </w:numPr>
+        <w:spacing w:line="276" w:lineRule="auto"/>
+        <w:rPr>
+          <w:b/>
+          <w:bCs/>
+          <w:lang w:val="en-US"/>
+        </w:rPr>
+      </w:pPr>
+      <w:r>
+        <w:rPr>
+          <w:b/>
+          <w:bCs/>
+          <w:lang w:val="en-US"/>
+        </w:rPr>
+        <w:t>Feedback &amp; community</w:t>
+      </w:r>
+      <w:r>
+        <w:rPr>
+          <w:b/>
+          <w:bCs/>
+          <w:lang w:val="en-US"/>
+        </w:rPr>
+        <w:t xml:space="preserve"> (2)</w:t>
+      </w:r>
+    </w:p>
+    <w:p>
+      <w:pPr>
+        <w:pStyle w:val="ListParagraph"/>
+        <w:numPr>
+          <w:ilvl w:val="1"/>
+          <w:numId w:val="6"/>
+        </w:numPr>
+        <w:spacing w:line="276" w:lineRule="auto"/>
+        <w:rPr>
+          <w:b/>
+          <w:bCs/>
+          <w:lang w:val="en-US"/>
+        </w:rPr>
+      </w:pPr>
+      <w:r>
+        <w:rPr>
+          <w:b/>
+          <w:bCs/>
+          <w:lang w:val="en-US"/>
+        </w:rPr>
+        <w:t>Temporary: creation/set up of group foundations</w:t>
+      </w:r>
+      <w:r>
+        <w:rPr>
+          <w:b/>
+          <w:bCs/>
+          <w:lang w:val="en-US"/>
+        </w:rPr>
+        <w:t xml:space="preserve"> (2-3)</w:t>
       </w:r>
     </w:p>
     <w:p>
@@ -5490,247 +6627,7 @@
           <w:bCs/>
           <w:lang w:val="en-US"/>
         </w:rPr>
-        <w:t>Core organizational roles</w:t>
-      </w:r>
-      <w:r>
-        <w:rPr>
-          <w:b/>
-          <w:bCs/>
-          <w:color w:val="4472C4" w:themeColor="accent1"/>
-          <w:lang w:val="en-US"/>
-        </w:rPr>
-        <w:t>: (Poll about this)</w:t>
-      </w:r>
-    </w:p>
-    <w:p>
-      <w:pPr>
-        <w:pStyle w:val="ListParagraph"/>
-        <w:numPr>
-          <w:ilvl w:val="1"/>
-          <w:numId w:val="6"/>
-        </w:numPr>
-        <w:spacing w:line="276" w:lineRule="auto"/>
-        <w:rPr>
-          <w:b/>
-          <w:bCs/>
-          <w:lang w:val="en-US"/>
-        </w:rPr>
-      </w:pPr>
-      <w:r>
-        <w:rPr>
-          <w:b/>
-          <w:bCs/>
-          <w:lang w:val="en-US"/>
-        </w:rPr>
-        <w:t>Sessions</w:t>
-      </w:r>
-      <w:r>
-        <w:rPr>
-          <w:b/>
-          <w:bCs/>
-          <w:lang w:val="en-US"/>
-        </w:rPr>
-        <w:t xml:space="preserve"> – </w:t>
-      </w:r>
-      <w:r>
-        <w:rPr>
-          <w:b/>
-          <w:bCs/>
-          <w:color w:val="4472C4" w:themeColor="accent1"/>
-          <w:lang w:val="en-US"/>
-        </w:rPr>
-        <w:t>talk about next meeting!</w:t>
-      </w:r>
-    </w:p>
-    <w:p>
-      <w:pPr>
-        <w:pStyle w:val="ListParagraph"/>
-        <w:numPr>
-          <w:ilvl w:val="1"/>
-          <w:numId w:val="6"/>
-        </w:numPr>
-        <w:spacing w:line="276" w:lineRule="auto"/>
-        <w:rPr>
-          <w:b/>
-          <w:bCs/>
-          <w:lang w:val="en-US"/>
-        </w:rPr>
-      </w:pPr>
-      <w:r>
-        <w:rPr>
-          <w:b/>
-          <w:bCs/>
-          <w:lang w:val="en-US"/>
-        </w:rPr>
-        <w:t>Promotion</w:t>
-      </w:r>
-      <w:r>
-        <w:rPr>
-          <w:b/>
-          <w:bCs/>
-          <w:lang w:val="en-US"/>
-        </w:rPr>
-        <w:t xml:space="preserve"> –</w:t>
-      </w:r>
-      <w:r>
-        <w:rPr>
-          <w:b/>
-          <w:bCs/>
-          <w:color w:val="4472C4" w:themeColor="accent1"/>
-          <w:lang w:val="en-US"/>
-        </w:rPr>
-        <w:t xml:space="preserve"> Brittany </w:t>
-      </w:r>
-    </w:p>
-    <w:p>
-      <w:pPr>
-        <w:pStyle w:val="ListParagraph"/>
-        <w:numPr>
-          <w:ilvl w:val="1"/>
-          <w:numId w:val="6"/>
-        </w:numPr>
-        <w:spacing w:line="276" w:lineRule="auto"/>
-        <w:rPr>
-          <w:b/>
-          <w:bCs/>
-          <w:lang w:val="en-US"/>
-        </w:rPr>
-      </w:pPr>
-      <w:r>
-        <w:rPr>
-          <w:b/>
-          <w:bCs/>
-          <w:lang w:val="en-US"/>
-        </w:rPr>
-        <w:t>Online platforms</w:t>
-      </w:r>
-      <w:r>
-        <w:rPr>
-          <w:b/>
-          <w:bCs/>
-          <w:lang w:val="en-US"/>
-        </w:rPr>
-        <w:t xml:space="preserve"> </w:t>
-      </w:r>
-      <w:r>
-        <w:rPr>
-          <w:b/>
-          <w:bCs/>
-          <w:color w:val="4472C4" w:themeColor="accent1"/>
-          <w:lang w:val="en-US"/>
-        </w:rPr>
-        <w:t>– Michael and Matt</w:t>
-      </w:r>
-    </w:p>
-    <w:p>
-      <w:pPr>
-        <w:pStyle w:val="ListParagraph"/>
-        <w:numPr>
-          <w:ilvl w:val="1"/>
-          <w:numId w:val="6"/>
-        </w:numPr>
-        <w:spacing w:line="276" w:lineRule="auto"/>
-        <w:rPr>
-          <w:b/>
-          <w:bCs/>
-          <w:lang w:val="en-US"/>
-        </w:rPr>
-      </w:pPr>
-      <w:r>
-        <w:rPr>
-          <w:b/>
-          <w:bCs/>
-          <w:lang w:val="en-US"/>
-        </w:rPr>
-        <w:t>Feedback &amp; community</w:t>
-      </w:r>
-      <w:r>
-        <w:rPr>
-          <w:b/>
-          <w:bCs/>
-          <w:lang w:val="en-US"/>
-        </w:rPr>
-        <w:t xml:space="preserve"> – </w:t>
-      </w:r>
-      <w:proofErr w:type="spellStart"/>
-      <w:r>
-        <w:rPr>
-          <w:b/>
-          <w:bCs/>
-          <w:color w:val="4472C4" w:themeColor="accent1"/>
-          <w:lang w:val="en-US"/>
-        </w:rPr>
-        <w:t>Jasleen</w:t>
-      </w:r>
-      <w:proofErr w:type="spellEnd"/>
-      <w:r>
-        <w:rPr>
-          <w:b/>
-          <w:bCs/>
-          <w:color w:val="4472C4" w:themeColor="accent1"/>
-          <w:lang w:val="en-US"/>
-        </w:rPr>
-        <w:t xml:space="preserve">, Chelsea, Gwen </w:t>
-      </w:r>
-    </w:p>
-    <w:p>
-      <w:pPr>
-        <w:pStyle w:val="ListParagraph"/>
-        <w:numPr>
-          <w:ilvl w:val="1"/>
-          <w:numId w:val="6"/>
-        </w:numPr>
-        <w:spacing w:line="276" w:lineRule="auto"/>
-        <w:rPr>
-          <w:b/>
-          <w:bCs/>
-          <w:lang w:val="en-US"/>
-        </w:rPr>
-      </w:pPr>
-      <w:r>
-        <w:rPr>
-          <w:b/>
-          <w:bCs/>
-          <w:lang w:val="en-US"/>
-        </w:rPr>
-        <w:t>Temporary: creation/set up of group foundations</w:t>
-      </w:r>
-      <w:r>
-        <w:rPr>
-          <w:b/>
-          <w:bCs/>
-          <w:lang w:val="en-US"/>
-        </w:rPr>
-        <w:t xml:space="preserve"> – </w:t>
-      </w:r>
-      <w:r>
-        <w:rPr>
-          <w:b/>
-          <w:bCs/>
-          <w:color w:val="4472C4" w:themeColor="accent1"/>
-          <w:lang w:val="en-US"/>
-        </w:rPr>
-        <w:t xml:space="preserve">Emiko, </w:t>
-      </w:r>
-      <w:proofErr w:type="spellStart"/>
-      <w:r>
-        <w:rPr>
-          <w:b/>
-          <w:bCs/>
-          <w:color w:val="4472C4" w:themeColor="accent1"/>
-          <w:lang w:val="en-US"/>
-        </w:rPr>
-        <w:t>Jasleen</w:t>
-      </w:r>
-      <w:proofErr w:type="spellEnd"/>
-      <w:r>
-        <w:rPr>
-          <w:b/>
-          <w:bCs/>
-          <w:color w:val="4472C4" w:themeColor="accent1"/>
-          <w:lang w:val="en-US"/>
-        </w:rPr>
-        <w:t xml:space="preserve">, Matt, Gwen </w:t>
+        <w:t>Vision/purpose/motivations</w:t>
       </w:r>
     </w:p>
     <w:p>
@@ -5742,564 +6639,13 @@
         </w:numPr>
         <w:spacing w:line="276" w:lineRule="auto"/>
         <w:rPr>
-          <w:b/>
-          <w:bCs/>
-          <w:lang w:val="en-US"/>
-        </w:rPr>
-      </w:pPr>
-      <w:r>
-        <w:rPr>
-          <w:b/>
-          <w:bCs/>
-          <w:lang w:val="en-US"/>
-        </w:rPr>
-        <w:t>Vision/purpose/motivations</w:t>
-      </w:r>
-    </w:p>
-    <w:p>
-      <w:pPr>
-        <w:pStyle w:val="ListParagraph"/>
-        <w:numPr>
-          <w:ilvl w:val="0"/>
-          <w:numId w:val="6"/>
-        </w:numPr>
-        <w:spacing w:line="276" w:lineRule="auto"/>
-        <w:rPr>
-          <w:lang w:val="en-US"/>
-        </w:rPr>
-      </w:pPr>
-      <w:r>
-        <w:rPr>
-          <w:lang w:val="en-US"/>
-        </w:rPr>
-        <w:t>Topics</w:t>
-      </w:r>
-    </w:p>
-    <w:p>
-      <w:pPr>
-        <w:pStyle w:val="ListParagraph"/>
-        <w:numPr>
-          <w:ilvl w:val="1"/>
-          <w:numId w:val="6"/>
-        </w:numPr>
-        <w:spacing w:line="276" w:lineRule="auto"/>
-        <w:rPr>
-          <w:b/>
-          <w:bCs/>
-          <w:color w:val="4472C4" w:themeColor="accent1"/>
-          <w:lang w:val="en-US"/>
-        </w:rPr>
-      </w:pPr>
-      <w:r>
-        <w:rPr>
-          <w:b/>
-          <w:bCs/>
-          <w:color w:val="4472C4" w:themeColor="accent1"/>
-          <w:lang w:val="en-US"/>
-        </w:rPr>
-        <w:t xml:space="preserve">Slack convo about it, ask people what they want to see </w:t>
-      </w:r>
-    </w:p>
-    <w:p>
-      <w:pPr>
-        <w:pStyle w:val="ListParagraph"/>
-        <w:numPr>
-          <w:ilvl w:val="0"/>
-          <w:numId w:val="6"/>
-        </w:numPr>
-        <w:spacing w:line="276" w:lineRule="auto"/>
-        <w:rPr>
-          <w:lang w:val="en-US"/>
-        </w:rPr>
-      </w:pPr>
-      <w:r>
-        <w:rPr>
-          <w:lang w:val="en-US"/>
-        </w:rPr>
-        <w:t>Community guidelines</w:t>
-      </w:r>
-    </w:p>
-    <w:p>
-      <w:pPr>
-        <w:pStyle w:val="ListParagraph"/>
-        <w:numPr>
-          <w:ilvl w:val="0"/>
-          <w:numId w:val="6"/>
-        </w:numPr>
-        <w:spacing w:line="276" w:lineRule="auto"/>
-        <w:rPr>
-          <w:lang w:val="en-US"/>
-        </w:rPr>
-      </w:pPr>
-      <w:r>
-        <w:rPr>
-          <w:lang w:val="en-US"/>
-        </w:rPr>
-        <w:t>Anything else?</w:t>
-      </w:r>
-    </w:p>
-    <w:p>
-      <w:pPr>
-        <w:rPr>
-          <w:lang w:val="en-US"/>
-        </w:rPr>
-      </w:pPr>
-    </w:p>
-    <w:p>
-      <w:pPr>
-        <w:jc w:val="center"/>
-        <w:rPr>
-          <w:lang w:val="en-US"/>
-        </w:rPr>
-      </w:pPr>
-    </w:p>
-    <w:p>
-      <w:pPr>
-        <w:spacing w:line="276" w:lineRule="auto"/>
-        <w:rPr>
-          <w:lang w:val="en-US"/>
-        </w:rPr>
-      </w:pPr>
-      <w:r>
-        <w:rPr>
-          <w:lang w:val="en-US"/>
-        </w:rPr>
-        <w:t>Agenda:</w:t>
-      </w:r>
-    </w:p>
-    <w:p>
-      <w:pPr>
-        <w:pStyle w:val="ListParagraph"/>
-        <w:numPr>
-          <w:ilvl w:val="0"/>
-          <w:numId w:val="6"/>
-        </w:numPr>
-        <w:spacing w:line="276" w:lineRule="auto"/>
-        <w:rPr>
-          <w:b/>
-          <w:bCs/>
-          <w:lang w:val="en-US"/>
-        </w:rPr>
-      </w:pPr>
-      <w:r>
-        <w:rPr>
-          <w:b/>
-          <w:bCs/>
-          <w:lang w:val="en-US"/>
-        </w:rPr>
-        <w:t>Introductions/check-in</w:t>
-      </w:r>
-    </w:p>
-    <w:p>
-      <w:pPr>
-        <w:pStyle w:val="ListParagraph"/>
-        <w:numPr>
-          <w:ilvl w:val="0"/>
-          <w:numId w:val="6"/>
-        </w:numPr>
-        <w:spacing w:line="276" w:lineRule="auto"/>
-        <w:rPr>
-          <w:b/>
-          <w:bCs/>
-          <w:lang w:val="en-US"/>
-        </w:rPr>
-      </w:pPr>
-      <w:r>
-        <w:rPr>
-          <w:b/>
-          <w:bCs/>
-          <w:lang w:val="en-US"/>
-        </w:rPr>
-        <w:t>Meeting structure: rounds</w:t>
-      </w:r>
-      <w:r>
-        <w:rPr>
-          <w:b/>
-          <w:bCs/>
-          <w:lang w:val="en-US"/>
-        </w:rPr>
-        <w:t>, decision based on consent</w:t>
-      </w:r>
-    </w:p>
-    <w:p>
-      <w:pPr>
-        <w:pStyle w:val="ListParagraph"/>
-        <w:numPr>
-          <w:ilvl w:val="0"/>
-          <w:numId w:val="6"/>
-        </w:numPr>
-        <w:spacing w:line="276" w:lineRule="auto"/>
-        <w:rPr>
-          <w:b/>
-          <w:bCs/>
-          <w:lang w:val="en-US"/>
-        </w:rPr>
-      </w:pPr>
-      <w:r>
-        <w:rPr>
-          <w:b/>
-          <w:bCs/>
-          <w:lang w:val="en-US"/>
-        </w:rPr>
-        <w:t>Representation in organizational group – who else to include</w:t>
-      </w:r>
-    </w:p>
-    <w:p>
-      <w:pPr>
-        <w:pStyle w:val="ListParagraph"/>
-        <w:numPr>
-          <w:ilvl w:val="0"/>
-          <w:numId w:val="6"/>
-        </w:numPr>
-        <w:spacing w:line="276" w:lineRule="auto"/>
-        <w:rPr>
-          <w:b/>
-          <w:bCs/>
-          <w:lang w:val="en-US"/>
-        </w:rPr>
-      </w:pPr>
-      <w:r>
-        <w:rPr>
-          <w:b/>
-          <w:bCs/>
-          <w:lang w:val="en-US"/>
-        </w:rPr>
-        <w:t>Organizational structure</w:t>
-      </w:r>
-    </w:p>
-    <w:p>
-      <w:pPr>
-        <w:pStyle w:val="ListParagraph"/>
-        <w:numPr>
-          <w:ilvl w:val="1"/>
-          <w:numId w:val="6"/>
-        </w:numPr>
-        <w:spacing w:line="276" w:lineRule="auto"/>
-        <w:rPr>
-          <w:b/>
-          <w:bCs/>
-          <w:lang w:val="en-US"/>
-        </w:rPr>
-      </w:pPr>
-      <w:r>
-        <w:rPr>
-          <w:b/>
-          <w:bCs/>
-          <w:lang w:val="en-US"/>
-        </w:rPr>
-        <w:t>Core organizers &amp; contributors</w:t>
-      </w:r>
-    </w:p>
-    <w:p>
-      <w:pPr>
-        <w:pStyle w:val="ListParagraph"/>
-        <w:numPr>
-          <w:ilvl w:val="1"/>
-          <w:numId w:val="6"/>
-        </w:numPr>
-        <w:spacing w:line="276" w:lineRule="auto"/>
-        <w:rPr>
-          <w:b/>
-          <w:bCs/>
-          <w:lang w:val="en-US"/>
-        </w:rPr>
-      </w:pPr>
-      <w:r>
-        <w:rPr>
-          <w:b/>
-          <w:bCs/>
-          <w:lang w:val="en-US"/>
-        </w:rPr>
-        <w:t xml:space="preserve">Core organizational roles </w:t>
-      </w:r>
-    </w:p>
-    <w:p>
-      <w:pPr>
-        <w:pStyle w:val="ListParagraph"/>
-        <w:numPr>
-          <w:ilvl w:val="2"/>
-          <w:numId w:val="6"/>
-        </w:numPr>
-        <w:spacing w:line="276" w:lineRule="auto"/>
-        <w:rPr>
-          <w:b/>
-          <w:bCs/>
-          <w:lang w:val="en-US"/>
-        </w:rPr>
-      </w:pPr>
-      <w:r>
-        <w:rPr>
-          <w:b/>
-          <w:bCs/>
-          <w:lang w:val="en-US"/>
-        </w:rPr>
-        <w:t>Independent units</w:t>
-      </w:r>
-    </w:p>
-    <w:p>
-      <w:pPr>
-        <w:pStyle w:val="ListParagraph"/>
-        <w:numPr>
-          <w:ilvl w:val="2"/>
-          <w:numId w:val="6"/>
-        </w:numPr>
-        <w:spacing w:line="276" w:lineRule="auto"/>
-        <w:rPr>
-          <w:b/>
-          <w:bCs/>
-          <w:lang w:val="en-US"/>
-        </w:rPr>
-      </w:pPr>
-      <w:r>
-        <w:rPr>
-          <w:b/>
-          <w:bCs/>
-          <w:lang w:val="en-US"/>
-        </w:rPr>
-        <w:t>End responsible &amp; autonomous, but able to get support/delegate</w:t>
-      </w:r>
-    </w:p>
-    <w:p>
-      <w:pPr>
-        <w:pStyle w:val="ListParagraph"/>
-        <w:numPr>
-          <w:ilvl w:val="1"/>
-          <w:numId w:val="6"/>
-        </w:numPr>
-        <w:spacing w:line="276" w:lineRule="auto"/>
-        <w:rPr>
-          <w:b/>
-          <w:bCs/>
-          <w:lang w:val="en-US"/>
-        </w:rPr>
-      </w:pPr>
-      <w:r>
-        <w:rPr>
-          <w:b/>
-          <w:bCs/>
-          <w:lang w:val="en-US"/>
-        </w:rPr>
-        <w:t xml:space="preserve">Meetings as needed </w:t>
-      </w:r>
-    </w:p>
-    <w:p>
-      <w:pPr>
-        <w:pStyle w:val="ListParagraph"/>
-        <w:numPr>
-          <w:ilvl w:val="0"/>
-          <w:numId w:val="6"/>
-        </w:numPr>
-        <w:spacing w:line="276" w:lineRule="auto"/>
-        <w:rPr>
-          <w:b/>
-          <w:bCs/>
-          <w:lang w:val="en-US"/>
-        </w:rPr>
-      </w:pPr>
-      <w:r>
-        <w:rPr>
-          <w:b/>
-          <w:bCs/>
-          <w:lang w:val="en-US"/>
-        </w:rPr>
-        <w:t>Core organizational roles:</w:t>
-      </w:r>
-    </w:p>
-    <w:p>
-      <w:pPr>
-        <w:pStyle w:val="ListParagraph"/>
-        <w:numPr>
-          <w:ilvl w:val="1"/>
-          <w:numId w:val="6"/>
-        </w:numPr>
-        <w:spacing w:line="276" w:lineRule="auto"/>
-        <w:rPr>
-          <w:b/>
-          <w:bCs/>
-          <w:lang w:val="en-US"/>
-        </w:rPr>
-      </w:pPr>
-      <w:r>
-        <w:rPr>
-          <w:b/>
-          <w:bCs/>
-          <w:lang w:val="en-US"/>
-        </w:rPr>
-        <w:t>Sessions</w:t>
-      </w:r>
-      <w:r>
-        <w:rPr>
-          <w:b/>
-          <w:bCs/>
-          <w:lang w:val="en-US"/>
-        </w:rPr>
-        <w:t xml:space="preserve"> (2)</w:t>
-      </w:r>
-    </w:p>
-    <w:p>
-      <w:pPr>
-        <w:pStyle w:val="ListParagraph"/>
-        <w:numPr>
-          <w:ilvl w:val="1"/>
-          <w:numId w:val="6"/>
-        </w:numPr>
-        <w:spacing w:line="276" w:lineRule="auto"/>
-        <w:rPr>
-          <w:b/>
-          <w:bCs/>
-          <w:lang w:val="en-US"/>
-        </w:rPr>
-      </w:pPr>
-      <w:r>
-        <w:rPr>
-          <w:b/>
-          <w:bCs/>
-          <w:lang w:val="en-US"/>
-        </w:rPr>
-        <w:t>Promotion</w:t>
-      </w:r>
-      <w:r>
-        <w:rPr>
-          <w:b/>
-          <w:bCs/>
-          <w:lang w:val="en-US"/>
-        </w:rPr>
-        <w:t xml:space="preserve"> (1)</w:t>
-      </w:r>
-    </w:p>
-    <w:p>
-      <w:pPr>
-        <w:pStyle w:val="ListParagraph"/>
-        <w:numPr>
-          <w:ilvl w:val="1"/>
-          <w:numId w:val="6"/>
-        </w:numPr>
-        <w:spacing w:line="276" w:lineRule="auto"/>
-        <w:rPr>
-          <w:b/>
-          <w:bCs/>
-          <w:lang w:val="en-US"/>
-        </w:rPr>
-      </w:pPr>
-      <w:r>
-        <w:rPr>
-          <w:b/>
-          <w:bCs/>
-          <w:lang w:val="en-US"/>
-        </w:rPr>
-        <w:t>Online platforms</w:t>
-      </w:r>
-      <w:r>
-        <w:rPr>
-          <w:b/>
-          <w:bCs/>
-          <w:lang w:val="en-US"/>
-        </w:rPr>
-        <w:t xml:space="preserve"> (2)</w:t>
-      </w:r>
-    </w:p>
-    <w:p>
-      <w:pPr>
-        <w:pStyle w:val="ListParagraph"/>
-        <w:numPr>
-          <w:ilvl w:val="1"/>
-          <w:numId w:val="6"/>
-        </w:numPr>
-        <w:spacing w:line="276" w:lineRule="auto"/>
-        <w:rPr>
-          <w:b/>
-          <w:bCs/>
-          <w:lang w:val="en-US"/>
-        </w:rPr>
-      </w:pPr>
-      <w:r>
-        <w:rPr>
-          <w:b/>
-          <w:bCs/>
-          <w:lang w:val="en-US"/>
-        </w:rPr>
-        <w:t>Feedback &amp; community</w:t>
-      </w:r>
-      <w:r>
-        <w:rPr>
-          <w:b/>
-          <w:bCs/>
-          <w:lang w:val="en-US"/>
-        </w:rPr>
-        <w:t xml:space="preserve"> (2)</w:t>
-      </w:r>
-    </w:p>
-    <w:p>
-      <w:pPr>
-        <w:pStyle w:val="ListParagraph"/>
-        <w:numPr>
-          <w:ilvl w:val="1"/>
-          <w:numId w:val="6"/>
-        </w:numPr>
-        <w:spacing w:line="276" w:lineRule="auto"/>
-        <w:rPr>
-          <w:b/>
-          <w:bCs/>
-          <w:lang w:val="en-US"/>
-        </w:rPr>
-      </w:pPr>
-      <w:r>
-        <w:rPr>
-          <w:b/>
-          <w:bCs/>
-          <w:lang w:val="en-US"/>
-        </w:rPr>
-        <w:t>Temporary: creation/set up of group foundations</w:t>
-      </w:r>
-      <w:r>
-        <w:rPr>
-          <w:b/>
-          <w:bCs/>
-          <w:lang w:val="en-US"/>
-        </w:rPr>
-        <w:t xml:space="preserve"> (2-3)</w:t>
-      </w:r>
-    </w:p>
-    <w:p>
-      <w:pPr>
-        <w:pStyle w:val="ListParagraph"/>
-        <w:numPr>
-          <w:ilvl w:val="0"/>
-          <w:numId w:val="6"/>
-        </w:numPr>
-        <w:spacing w:line="276" w:lineRule="auto"/>
-        <w:rPr>
-          <w:b/>
-          <w:bCs/>
-          <w:lang w:val="en-US"/>
-        </w:rPr>
-      </w:pPr>
-      <w:r>
-        <w:rPr>
-          <w:b/>
-          <w:bCs/>
-          <w:lang w:val="en-US"/>
-        </w:rPr>
-        <w:t>Vision/purpose/motivations</w:t>
-      </w:r>
-    </w:p>
-    <w:p>
-      <w:pPr>
-        <w:pStyle w:val="ListParagraph"/>
-        <w:numPr>
-          <w:ilvl w:val="0"/>
-          <w:numId w:val="6"/>
-        </w:numPr>
-        <w:spacing w:line="276" w:lineRule="auto"/>
-        <w:rPr>
-          <w:lang w:val="en-US"/>
-        </w:rPr>
-      </w:pPr>
-      <w:r>
-        <w:rPr>
-          <w:lang w:val="en-US"/>
-        </w:rPr>
-        <w:lastRenderedPageBreak/>
+          <w:lang w:val="en-US"/>
+        </w:rPr>
+      </w:pPr>
+      <w:r>
+        <w:rPr>
+          <w:lang w:val="en-US"/>
+        </w:rPr>
         <w:t>Topics</w:t>
       </w:r>
     </w:p>
@@ -6819,6 +7165,7 @@
         <w:rPr>
           <w:lang w:val="en-US"/>
         </w:rPr>
+        <w:lastRenderedPageBreak/>
         <w:t>Community guidelines</w:t>
       </w:r>
     </w:p>
@@ -7187,7 +7534,6 @@
           <w:color w:val="333333"/>
           <w:lang w:eastAsia="en-CA"/>
         </w:rPr>
-        <w:lastRenderedPageBreak/>
         <w:t>Private first: Slack</w:t>
       </w:r>
     </w:p>
@@ -7841,6 +8187,7 @@
           <w:highlight w:val="magenta"/>
           <w:lang w:eastAsia="en-CA"/>
         </w:rPr>
+        <w:lastRenderedPageBreak/>
         <w:t xml:space="preserve">Summary/Action Plan: </w:t>
       </w:r>
     </w:p>
@@ -8213,7 +8560,6 @@
               <w:rPr>
                 <w:lang w:val="en-US"/>
               </w:rPr>
-              <w:lastRenderedPageBreak/>
               <w:t>Create doodle poll with time points when there are no departmental classes</w:t>
             </w:r>
           </w:p>
@@ -9100,6 +9446,119 @@
     </w:lvl>
   </w:abstractNum>
   <w:abstractNum w:abstractNumId="6" w15:restartNumberingAfterBreak="0">
+    <w:nsid w:val="707B66B3"/>
+    <w:multiLevelType w:val="multilevel"/>
+    <w:tmpl w:val="04090021"/>
+    <w:lvl w:ilvl="0">
+      <w:start w:val="1"/>
+      <w:numFmt w:val="bullet"/>
+      <w:lvlText w:val=""/>
+      <w:lvlJc w:val="left"/>
+      <w:pPr>
+        <w:ind w:left="360" w:hanging="360"/>
+      </w:pPr>
+      <w:rPr>
+        <w:rFonts w:ascii="Wingdings" w:hAnsi="Wingdings" w:hint="default"/>
+      </w:rPr>
+    </w:lvl>
+    <w:lvl w:ilvl="1">
+      <w:start w:val="1"/>
+      <w:numFmt w:val="bullet"/>
+      <w:lvlText w:val=""/>
+      <w:lvlJc w:val="left"/>
+      <w:pPr>
+        <w:ind w:left="720" w:hanging="360"/>
+      </w:pPr>
+      <w:rPr>
+        <w:rFonts w:ascii="Wingdings" w:hAnsi="Wingdings" w:hint="default"/>
+      </w:rPr>
+    </w:lvl>
+    <w:lvl w:ilvl="2">
+      <w:start w:val="1"/>
+      <w:numFmt w:val="bullet"/>
+      <w:lvlText w:val=""/>
+      <w:lvlJc w:val="left"/>
+      <w:pPr>
+        <w:ind w:left="1080" w:hanging="360"/>
+      </w:pPr>
+      <w:rPr>
+        <w:rFonts w:ascii="Wingdings" w:hAnsi="Wingdings" w:hint="default"/>
+      </w:rPr>
+    </w:lvl>
+    <w:lvl w:ilvl="3">
+      <w:start w:val="1"/>
+      <w:numFmt w:val="bullet"/>
+      <w:lvlText w:val=""/>
+      <w:lvlJc w:val="left"/>
+      <w:pPr>
+        <w:ind w:left="1440" w:hanging="360"/>
+      </w:pPr>
+      <w:rPr>
+        <w:rFonts w:ascii="Symbol" w:hAnsi="Symbol" w:hint="default"/>
+      </w:rPr>
+    </w:lvl>
+    <w:lvl w:ilvl="4">
+      <w:start w:val="1"/>
+      <w:numFmt w:val="bullet"/>
+      <w:lvlText w:val=""/>
+      <w:lvlJc w:val="left"/>
+      <w:pPr>
+        <w:ind w:left="1800" w:hanging="360"/>
+      </w:pPr>
+      <w:rPr>
+        <w:rFonts w:ascii="Symbol" w:hAnsi="Symbol" w:hint="default"/>
+      </w:rPr>
+    </w:lvl>
+    <w:lvl w:ilvl="5">
+      <w:start w:val="1"/>
+      <w:numFmt w:val="bullet"/>
+      <w:lvlText w:val=""/>
+      <w:lvlJc w:val="left"/>
+      <w:pPr>
+        <w:ind w:left="2160" w:hanging="360"/>
+      </w:pPr>
+      <w:rPr>
+        <w:rFonts w:ascii="Wingdings" w:hAnsi="Wingdings" w:hint="default"/>
+      </w:rPr>
+    </w:lvl>
+    <w:lvl w:ilvl="6">
+      <w:start w:val="1"/>
+      <w:numFmt w:val="bullet"/>
+      <w:lvlText w:val=""/>
+      <w:lvlJc w:val="left"/>
+      <w:pPr>
+        <w:ind w:left="2520" w:hanging="360"/>
+      </w:pPr>
+      <w:rPr>
+        <w:rFonts w:ascii="Wingdings" w:hAnsi="Wingdings" w:hint="default"/>
+      </w:rPr>
+    </w:lvl>
+    <w:lvl w:ilvl="7">
+      <w:start w:val="1"/>
+      <w:numFmt w:val="bullet"/>
+      <w:lvlText w:val=""/>
+      <w:lvlJc w:val="left"/>
+      <w:pPr>
+        <w:ind w:left="2880" w:hanging="360"/>
+      </w:pPr>
+      <w:rPr>
+        <w:rFonts w:ascii="Symbol" w:hAnsi="Symbol" w:hint="default"/>
+      </w:rPr>
+    </w:lvl>
+    <w:lvl w:ilvl="8">
+      <w:start w:val="1"/>
+      <w:numFmt w:val="bullet"/>
+      <w:lvlText w:val=""/>
+      <w:lvlJc w:val="left"/>
+      <w:pPr>
+        <w:ind w:left="3240" w:hanging="360"/>
+      </w:pPr>
+      <w:rPr>
+        <w:rFonts w:ascii="Symbol" w:hAnsi="Symbol" w:hint="default"/>
+      </w:rPr>
+    </w:lvl>
+  </w:abstractNum>
+  <w:abstractNum w:abstractNumId="7" w15:restartNumberingAfterBreak="0">
     <w:nsid w:val="7CBB6D25"/>
     <w:multiLevelType w:val="multilevel"/>
     <w:tmpl w:val="04090021"/>
@@ -9222,7 +9681,7 @@
     <w:abstractNumId w:val="2"/>
   </w:num>
   <w:num w:numId="4">
-    <w:abstractNumId w:val="6"/>
+    <w:abstractNumId w:val="7"/>
   </w:num>
   <w:num w:numId="5">
     <w:abstractNumId w:val="4"/>
@@ -9232,6 +9691,9 @@
   </w:num>
   <w:num w:numId="7">
     <w:abstractNumId w:val="3"/>
+  </w:num>
+  <w:num w:numId="8">
+    <w:abstractNumId w:val="6"/>
   </w:num>
 </w:numbering>
 </file>
@@ -9355,6 +9817,7 @@
     <w:lsdException w:name="HTML Sample" w:semiHidden="1" w:unhideWhenUsed="1"/>
     <w:lsdException w:name="HTML Typewriter" w:semiHidden="1" w:unhideWhenUsed="1"/>
     <w:lsdException w:name="HTML Variable" w:semiHidden="1" w:unhideWhenUsed="1"/>
+    <w:lsdException w:name="Normal Table" w:semiHidden="1" w:unhideWhenUsed="1"/>
     <w:lsdException w:name="annotation subject" w:semiHidden="1" w:unhideWhenUsed="1"/>
     <w:lsdException w:name="No List" w:semiHidden="1" w:unhideWhenUsed="1"/>
     <w:lsdException w:name="Outline List 1" w:semiHidden="1" w:unhideWhenUsed="1"/>
@@ -9397,8 +9860,11 @@
     <w:lsdException w:name="Table Contemporary" w:semiHidden="1" w:unhideWhenUsed="1"/>
     <w:lsdException w:name="Table Elegant" w:semiHidden="1" w:unhideWhenUsed="1"/>
     <w:lsdException w:name="Table Professional" w:semiHidden="1" w:unhideWhenUsed="1"/>
+    <w:lsdException w:name="Table Subtle 1" w:semiHidden="1" w:unhideWhenUsed="1"/>
     <w:lsdException w:name="Table Subtle 2" w:semiHidden="1" w:unhideWhenUsed="1"/>
     <w:lsdException w:name="Table Web 1" w:semiHidden="1" w:unhideWhenUsed="1"/>
+    <w:lsdException w:name="Table Web 2" w:semiHidden="1" w:unhideWhenUsed="1"/>
+    <w:lsdException w:name="Table Web 3" w:semiHidden="1" w:unhideWhenUsed="1"/>
     <w:lsdException w:name="Balloon Text" w:semiHidden="1" w:unhideWhenUsed="1"/>
     <w:lsdException w:name="Table Grid" w:uiPriority="39"/>
     <w:lsdException w:name="Table Theme" w:semiHidden="1" w:unhideWhenUsed="1"/>

</xml_diff>

<commit_message>
Added notes from Oct 2 and agenda for Oct 14
</commit_message>
<xml_diff>
--- a/General_setup/Meeting agendas & notes.docx
+++ b/General_setup/Meeting agendas & notes.docx
@@ -33,6 +33,13 @@
     </w:p>
     <w:p>
       <w:pPr>
+        <w:rPr>
+          <w:lang w:val="en-US"/>
+        </w:rPr>
+      </w:pPr>
+    </w:p>
+    <w:p>
+      <w:pPr>
         <w:jc w:val="center"/>
         <w:rPr>
           <w:lang w:val="en-US"/>
@@ -42,7 +49,21 @@
         <w:rPr>
           <w:lang w:val="en-US"/>
         </w:rPr>
-        <w:t>October 2, 2020 – Fourth meeting</w:t>
+        <w:t>October 1</w:t>
+      </w:r>
+      <w:r>
+        <w:rPr>
+          <w:lang w:val="en-US"/>
+        </w:rPr>
+        <w:t>4</w:t>
+      </w:r>
+      <w:bookmarkStart w:id="0" w:name="_GoBack"/>
+      <w:bookmarkEnd w:id="0"/>
+      <w:r>
+        <w:rPr>
+          <w:lang w:val="en-US"/>
+        </w:rPr>
+        <w:t>, 2020 – Fifth meeting</w:t>
       </w:r>
     </w:p>
     <w:p>
@@ -65,6 +86,14 @@
         </w:rPr>
         <w:t xml:space="preserve">Meeting notes: </w:t>
       </w:r>
+    </w:p>
+    <w:p>
+      <w:pPr>
+        <w:spacing w:line="276" w:lineRule="auto"/>
+        <w:rPr>
+          <w:lang w:val="en-US"/>
+        </w:rPr>
+      </w:pPr>
     </w:p>
     <w:p>
       <w:pPr>
@@ -401,7 +430,7 @@
         <w:pStyle w:val="ListParagraph"/>
         <w:numPr>
           <w:ilvl w:val="0"/>
-          <w:numId w:val="8"/>
+          <w:numId w:val="10"/>
         </w:numPr>
         <w:rPr>
           <w:lang w:val="en-US"/>
@@ -412,6 +441,821 @@
           <w:lang w:val="en-US"/>
         </w:rPr>
         <w:t>Check-ins</w:t>
+      </w:r>
+    </w:p>
+    <w:p>
+      <w:pPr>
+        <w:pStyle w:val="ListParagraph"/>
+        <w:numPr>
+          <w:ilvl w:val="0"/>
+          <w:numId w:val="10"/>
+        </w:numPr>
+        <w:rPr>
+          <w:lang w:val="en-US"/>
+        </w:rPr>
+      </w:pPr>
+      <w:r>
+        <w:rPr>
+          <w:lang w:val="en-US"/>
+        </w:rPr>
+        <w:t>Today’s meeting: meeting format &amp; agenda</w:t>
+      </w:r>
+    </w:p>
+    <w:p>
+      <w:pPr>
+        <w:pStyle w:val="ListParagraph"/>
+        <w:numPr>
+          <w:ilvl w:val="0"/>
+          <w:numId w:val="10"/>
+        </w:numPr>
+        <w:rPr>
+          <w:lang w:val="en-US"/>
+        </w:rPr>
+      </w:pPr>
+      <w:r>
+        <w:rPr>
+          <w:lang w:val="en-US"/>
+        </w:rPr>
+        <w:t>Action items</w:t>
+      </w:r>
+    </w:p>
+    <w:p>
+      <w:pPr>
+        <w:pStyle w:val="ListParagraph"/>
+        <w:numPr>
+          <w:ilvl w:val="0"/>
+          <w:numId w:val="10"/>
+        </w:numPr>
+        <w:rPr>
+          <w:lang w:val="en-US"/>
+        </w:rPr>
+      </w:pPr>
+      <w:r>
+        <w:rPr>
+          <w:lang w:val="en-US"/>
+        </w:rPr>
+        <w:t>Debrief: how was the first session? What did you like/what do you think we could do differently?</w:t>
+      </w:r>
+    </w:p>
+    <w:p>
+      <w:pPr>
+        <w:pStyle w:val="ListParagraph"/>
+        <w:numPr>
+          <w:ilvl w:val="0"/>
+          <w:numId w:val="10"/>
+        </w:numPr>
+        <w:rPr>
+          <w:lang w:val="en-US"/>
+        </w:rPr>
+      </w:pPr>
+      <w:r>
+        <w:rPr>
+          <w:lang w:val="en-US"/>
+        </w:rPr>
+        <w:t>Second session update</w:t>
+      </w:r>
+    </w:p>
+    <w:p>
+      <w:pPr>
+        <w:pStyle w:val="ListParagraph"/>
+        <w:numPr>
+          <w:ilvl w:val="0"/>
+          <w:numId w:val="10"/>
+        </w:numPr>
+        <w:rPr>
+          <w:lang w:val="en-US"/>
+        </w:rPr>
+      </w:pPr>
+      <w:r>
+        <w:rPr>
+          <w:lang w:val="en-US"/>
+        </w:rPr>
+        <w:t>Challenge facilitator/resource collector</w:t>
+      </w:r>
+    </w:p>
+    <w:p>
+      <w:pPr>
+        <w:pStyle w:val="ListParagraph"/>
+        <w:numPr>
+          <w:ilvl w:val="0"/>
+          <w:numId w:val="10"/>
+        </w:numPr>
+        <w:rPr>
+          <w:lang w:val="en-US"/>
+        </w:rPr>
+      </w:pPr>
+      <w:r>
+        <w:rPr>
+          <w:lang w:val="en-US"/>
+        </w:rPr>
+        <w:t>Check-out ^^</w:t>
+      </w:r>
+    </w:p>
+    <w:p>
+      <w:pPr>
+        <w:rPr>
+          <w:lang w:val="en-US"/>
+        </w:rPr>
+      </w:pPr>
+    </w:p>
+    <w:p>
+      <w:pPr>
+        <w:jc w:val="center"/>
+        <w:rPr>
+          <w:lang w:val="en-US"/>
+        </w:rPr>
+      </w:pPr>
+      <w:r>
+        <w:rPr>
+          <w:lang w:val="en-US"/>
+        </w:rPr>
+        <w:t>October 2, 2020 – Fourth meeting</w:t>
+      </w:r>
+    </w:p>
+    <w:p>
+      <w:pPr>
+        <w:rPr>
+          <w:lang w:val="en-US"/>
+        </w:rPr>
+      </w:pPr>
+    </w:p>
+    <w:p>
+      <w:pPr>
+        <w:rPr>
+          <w:lang w:val="en-US"/>
+        </w:rPr>
+      </w:pPr>
+      <w:r>
+        <w:rPr>
+          <w:lang w:val="en-US"/>
+        </w:rPr>
+        <w:t xml:space="preserve">Meeting notes: </w:t>
+      </w:r>
+    </w:p>
+    <w:p>
+      <w:pPr>
+        <w:spacing w:line="276" w:lineRule="auto"/>
+        <w:rPr>
+          <w:b/>
+          <w:bCs/>
+          <w:color w:val="7030A0"/>
+          <w:lang w:val="en-US"/>
+        </w:rPr>
+      </w:pPr>
+      <w:r>
+        <w:rPr>
+          <w:b/>
+          <w:bCs/>
+          <w:color w:val="7030A0"/>
+          <w:lang w:val="en-US"/>
+        </w:rPr>
+        <w:t>Action items:</w:t>
+      </w:r>
+    </w:p>
+    <w:tbl>
+      <w:tblPr>
+        <w:tblStyle w:val="TableGrid"/>
+        <w:tblW w:w="9586" w:type="dxa"/>
+        <w:tblLook w:val="04A0" w:firstRow="1" w:lastRow="0" w:firstColumn="1" w:lastColumn="0" w:noHBand="0" w:noVBand="1"/>
+      </w:tblPr>
+      <w:tblGrid>
+        <w:gridCol w:w="3352"/>
+        <w:gridCol w:w="3117"/>
+        <w:gridCol w:w="3117"/>
+      </w:tblGrid>
+      <w:tr>
+        <w:tc>
+          <w:tcPr>
+            <w:tcW w:w="3352" w:type="dxa"/>
+          </w:tcPr>
+          <w:p>
+            <w:pPr>
+              <w:spacing w:line="276" w:lineRule="auto"/>
+              <w:rPr>
+                <w:b/>
+                <w:bCs/>
+                <w:color w:val="7030A0"/>
+                <w:lang w:val="en-US"/>
+              </w:rPr>
+            </w:pPr>
+            <w:r>
+              <w:rPr>
+                <w:b/>
+                <w:bCs/>
+                <w:color w:val="7030A0"/>
+                <w:lang w:val="en-US"/>
+              </w:rPr>
+              <w:t>What?</w:t>
+            </w:r>
+          </w:p>
+        </w:tc>
+        <w:tc>
+          <w:tcPr>
+            <w:tcW w:w="3117" w:type="dxa"/>
+          </w:tcPr>
+          <w:p>
+            <w:pPr>
+              <w:spacing w:line="276" w:lineRule="auto"/>
+              <w:rPr>
+                <w:b/>
+                <w:bCs/>
+                <w:color w:val="7030A0"/>
+                <w:lang w:val="en-US"/>
+              </w:rPr>
+            </w:pPr>
+            <w:r>
+              <w:rPr>
+                <w:b/>
+                <w:bCs/>
+                <w:color w:val="7030A0"/>
+                <w:lang w:val="en-US"/>
+              </w:rPr>
+              <w:t>By when?</w:t>
+            </w:r>
+          </w:p>
+        </w:tc>
+        <w:tc>
+          <w:tcPr>
+            <w:tcW w:w="3117" w:type="dxa"/>
+          </w:tcPr>
+          <w:p>
+            <w:pPr>
+              <w:spacing w:line="276" w:lineRule="auto"/>
+              <w:rPr>
+                <w:b/>
+                <w:bCs/>
+                <w:color w:val="7030A0"/>
+                <w:lang w:val="en-US"/>
+              </w:rPr>
+            </w:pPr>
+            <w:r>
+              <w:rPr>
+                <w:b/>
+                <w:bCs/>
+                <w:color w:val="7030A0"/>
+                <w:lang w:val="en-US"/>
+              </w:rPr>
+              <w:t>Who?</w:t>
+            </w:r>
+          </w:p>
+        </w:tc>
+      </w:tr>
+      <w:tr>
+        <w:tc>
+          <w:tcPr>
+            <w:tcW w:w="3352" w:type="dxa"/>
+          </w:tcPr>
+          <w:p>
+            <w:pPr>
+              <w:spacing w:line="276" w:lineRule="auto"/>
+              <w:rPr>
+                <w:b/>
+                <w:bCs/>
+                <w:color w:val="7030A0"/>
+                <w:lang w:val="en-US"/>
+              </w:rPr>
+            </w:pPr>
+            <w:r>
+              <w:rPr>
+                <w:b/>
+                <w:bCs/>
+                <w:color w:val="7030A0"/>
+                <w:lang w:val="en-US"/>
+              </w:rPr>
+              <w:t>Call for facilitators for the first session once we have numbers</w:t>
+            </w:r>
+          </w:p>
+        </w:tc>
+        <w:tc>
+          <w:tcPr>
+            <w:tcW w:w="3117" w:type="dxa"/>
+          </w:tcPr>
+          <w:p>
+            <w:pPr>
+              <w:spacing w:line="276" w:lineRule="auto"/>
+              <w:rPr>
+                <w:b/>
+                <w:bCs/>
+                <w:color w:val="7030A0"/>
+                <w:lang w:val="en-US"/>
+              </w:rPr>
+            </w:pPr>
+            <w:r>
+              <w:rPr>
+                <w:b/>
+                <w:bCs/>
+                <w:color w:val="7030A0"/>
+                <w:lang w:val="en-US"/>
+              </w:rPr>
+              <w:t xml:space="preserve">Personal deadline </w:t>
+            </w:r>
+          </w:p>
+        </w:tc>
+        <w:tc>
+          <w:tcPr>
+            <w:tcW w:w="3117" w:type="dxa"/>
+          </w:tcPr>
+          <w:p>
+            <w:pPr>
+              <w:spacing w:line="276" w:lineRule="auto"/>
+              <w:rPr>
+                <w:b/>
+                <w:bCs/>
+                <w:color w:val="7030A0"/>
+                <w:lang w:val="en-US"/>
+              </w:rPr>
+            </w:pPr>
+            <w:r>
+              <w:rPr>
+                <w:b/>
+                <w:bCs/>
+                <w:color w:val="7030A0"/>
+                <w:lang w:val="en-US"/>
+              </w:rPr>
+              <w:t>Emiko and Chelsea</w:t>
+            </w:r>
+          </w:p>
+        </w:tc>
+      </w:tr>
+      <w:tr>
+        <w:tc>
+          <w:tcPr>
+            <w:tcW w:w="3352" w:type="dxa"/>
+          </w:tcPr>
+          <w:p>
+            <w:pPr>
+              <w:spacing w:line="276" w:lineRule="auto"/>
+              <w:rPr>
+                <w:b/>
+                <w:bCs/>
+                <w:color w:val="7030A0"/>
+                <w:lang w:val="en-US"/>
+              </w:rPr>
+            </w:pPr>
+            <w:r>
+              <w:rPr>
+                <w:b/>
+                <w:bCs/>
+                <w:color w:val="7030A0"/>
+                <w:lang w:val="en-US"/>
+              </w:rPr>
+              <w:t xml:space="preserve">Point person for technical issues – divide responsibilities </w:t>
+            </w:r>
+          </w:p>
+        </w:tc>
+        <w:tc>
+          <w:tcPr>
+            <w:tcW w:w="3117" w:type="dxa"/>
+          </w:tcPr>
+          <w:p>
+            <w:pPr>
+              <w:spacing w:line="276" w:lineRule="auto"/>
+              <w:rPr>
+                <w:b/>
+                <w:bCs/>
+                <w:color w:val="7030A0"/>
+                <w:lang w:val="en-US"/>
+              </w:rPr>
+            </w:pPr>
+            <w:r>
+              <w:rPr>
+                <w:b/>
+                <w:bCs/>
+                <w:color w:val="7030A0"/>
+                <w:lang w:val="en-US"/>
+              </w:rPr>
+              <w:t xml:space="preserve">Soon </w:t>
+            </w:r>
+          </w:p>
+        </w:tc>
+        <w:tc>
+          <w:tcPr>
+            <w:tcW w:w="3117" w:type="dxa"/>
+          </w:tcPr>
+          <w:p>
+            <w:pPr>
+              <w:spacing w:line="276" w:lineRule="auto"/>
+              <w:rPr>
+                <w:b/>
+                <w:bCs/>
+                <w:color w:val="7030A0"/>
+                <w:lang w:val="en-US"/>
+              </w:rPr>
+            </w:pPr>
+            <w:r>
+              <w:rPr>
+                <w:b/>
+                <w:bCs/>
+                <w:color w:val="7030A0"/>
+                <w:lang w:val="en-US"/>
+              </w:rPr>
+              <w:t xml:space="preserve">Matt and Michael </w:t>
+            </w:r>
+          </w:p>
+        </w:tc>
+      </w:tr>
+      <w:tr>
+        <w:tc>
+          <w:tcPr>
+            <w:tcW w:w="3352" w:type="dxa"/>
+          </w:tcPr>
+          <w:p>
+            <w:pPr>
+              <w:spacing w:line="276" w:lineRule="auto"/>
+              <w:rPr>
+                <w:b/>
+                <w:bCs/>
+                <w:color w:val="7030A0"/>
+                <w:lang w:val="en-US"/>
+              </w:rPr>
+            </w:pPr>
+            <w:r>
+              <w:rPr>
+                <w:b/>
+                <w:bCs/>
+                <w:color w:val="7030A0"/>
+                <w:lang w:val="en-US"/>
+              </w:rPr>
+              <w:t xml:space="preserve">Update challenges and incorporate feedback </w:t>
+            </w:r>
+          </w:p>
+        </w:tc>
+        <w:tc>
+          <w:tcPr>
+            <w:tcW w:w="3117" w:type="dxa"/>
+          </w:tcPr>
+          <w:p>
+            <w:pPr>
+              <w:spacing w:line="276" w:lineRule="auto"/>
+              <w:rPr>
+                <w:b/>
+                <w:bCs/>
+                <w:color w:val="7030A0"/>
+                <w:lang w:val="en-US"/>
+              </w:rPr>
+            </w:pPr>
+            <w:r>
+              <w:rPr>
+                <w:b/>
+                <w:bCs/>
+                <w:color w:val="7030A0"/>
+                <w:lang w:val="en-US"/>
+              </w:rPr>
+              <w:t xml:space="preserve">Personal deadline </w:t>
+            </w:r>
+          </w:p>
+        </w:tc>
+        <w:tc>
+          <w:tcPr>
+            <w:tcW w:w="3117" w:type="dxa"/>
+          </w:tcPr>
+          <w:p>
+            <w:pPr>
+              <w:spacing w:line="276" w:lineRule="auto"/>
+              <w:rPr>
+                <w:b/>
+                <w:bCs/>
+                <w:color w:val="7030A0"/>
+                <w:lang w:val="en-US"/>
+              </w:rPr>
+            </w:pPr>
+            <w:r>
+              <w:rPr>
+                <w:b/>
+                <w:bCs/>
+                <w:color w:val="7030A0"/>
+                <w:lang w:val="en-US"/>
+              </w:rPr>
+              <w:t>Gwen &amp; Emiko (maybe Brittany)</w:t>
+            </w:r>
+          </w:p>
+          <w:p>
+            <w:pPr>
+              <w:spacing w:line="276" w:lineRule="auto"/>
+              <w:rPr>
+                <w:b/>
+                <w:bCs/>
+                <w:color w:val="7030A0"/>
+                <w:lang w:val="en-US"/>
+              </w:rPr>
+            </w:pPr>
+            <w:r>
+              <w:rPr>
+                <w:b/>
+                <w:bCs/>
+                <w:color w:val="7030A0"/>
+                <w:lang w:val="en-US"/>
+              </w:rPr>
+              <w:t>Get input from others</w:t>
+            </w:r>
+          </w:p>
+        </w:tc>
+      </w:tr>
+      <w:tr>
+        <w:tc>
+          <w:tcPr>
+            <w:tcW w:w="3352" w:type="dxa"/>
+          </w:tcPr>
+          <w:p>
+            <w:pPr>
+              <w:spacing w:line="276" w:lineRule="auto"/>
+              <w:rPr>
+                <w:b/>
+                <w:bCs/>
+                <w:color w:val="7030A0"/>
+                <w:lang w:val="en-US"/>
+              </w:rPr>
+            </w:pPr>
+            <w:r>
+              <w:rPr>
+                <w:b/>
+                <w:bCs/>
+                <w:color w:val="7030A0"/>
+                <w:lang w:val="en-US"/>
+              </w:rPr>
+              <w:t xml:space="preserve">Put the Introduction post on Slack </w:t>
+            </w:r>
+          </w:p>
+        </w:tc>
+        <w:tc>
+          <w:tcPr>
+            <w:tcW w:w="3117" w:type="dxa"/>
+          </w:tcPr>
+          <w:p>
+            <w:pPr>
+              <w:spacing w:line="276" w:lineRule="auto"/>
+              <w:rPr>
+                <w:b/>
+                <w:bCs/>
+                <w:color w:val="7030A0"/>
+                <w:lang w:val="en-US"/>
+              </w:rPr>
+            </w:pPr>
+            <w:r>
+              <w:rPr>
+                <w:b/>
+                <w:bCs/>
+                <w:color w:val="7030A0"/>
+                <w:lang w:val="en-US"/>
+              </w:rPr>
+              <w:t xml:space="preserve">Today-Monday </w:t>
+            </w:r>
+          </w:p>
+        </w:tc>
+        <w:tc>
+          <w:tcPr>
+            <w:tcW w:w="3117" w:type="dxa"/>
+          </w:tcPr>
+          <w:p>
+            <w:pPr>
+              <w:spacing w:line="276" w:lineRule="auto"/>
+              <w:rPr>
+                <w:b/>
+                <w:bCs/>
+                <w:color w:val="7030A0"/>
+                <w:lang w:val="en-US"/>
+              </w:rPr>
+            </w:pPr>
+            <w:r>
+              <w:rPr>
+                <w:b/>
+                <w:bCs/>
+                <w:color w:val="7030A0"/>
+                <w:lang w:val="en-US"/>
+              </w:rPr>
+              <w:t>Chelsea</w:t>
+            </w:r>
+          </w:p>
+        </w:tc>
+      </w:tr>
+      <w:tr>
+        <w:tc>
+          <w:tcPr>
+            <w:tcW w:w="3352" w:type="dxa"/>
+          </w:tcPr>
+          <w:p>
+            <w:pPr>
+              <w:spacing w:line="276" w:lineRule="auto"/>
+              <w:rPr>
+                <w:b/>
+                <w:bCs/>
+                <w:color w:val="7030A0"/>
+                <w:lang w:val="en-US"/>
+              </w:rPr>
+            </w:pPr>
+            <w:r>
+              <w:rPr>
+                <w:b/>
+                <w:bCs/>
+                <w:color w:val="7030A0"/>
+                <w:lang w:val="en-US"/>
+              </w:rPr>
+              <w:lastRenderedPageBreak/>
+              <w:t xml:space="preserve">Post on Chelsea’s post on Slack </w:t>
+            </w:r>
+          </w:p>
+        </w:tc>
+        <w:tc>
+          <w:tcPr>
+            <w:tcW w:w="3117" w:type="dxa"/>
+          </w:tcPr>
+          <w:p>
+            <w:pPr>
+              <w:spacing w:line="276" w:lineRule="auto"/>
+              <w:rPr>
+                <w:b/>
+                <w:bCs/>
+                <w:color w:val="7030A0"/>
+                <w:lang w:val="en-US"/>
+              </w:rPr>
+            </w:pPr>
+            <w:r>
+              <w:rPr>
+                <w:b/>
+                <w:bCs/>
+                <w:color w:val="7030A0"/>
+                <w:lang w:val="en-US"/>
+              </w:rPr>
+              <w:t xml:space="preserve">Throughout the week </w:t>
+            </w:r>
+          </w:p>
+        </w:tc>
+        <w:tc>
+          <w:tcPr>
+            <w:tcW w:w="3117" w:type="dxa"/>
+          </w:tcPr>
+          <w:p>
+            <w:pPr>
+              <w:spacing w:line="276" w:lineRule="auto"/>
+              <w:rPr>
+                <w:b/>
+                <w:bCs/>
+                <w:color w:val="7030A0"/>
+                <w:lang w:val="en-US"/>
+              </w:rPr>
+            </w:pPr>
+            <w:r>
+              <w:rPr>
+                <w:b/>
+                <w:bCs/>
+                <w:color w:val="7030A0"/>
+                <w:lang w:val="en-US"/>
+              </w:rPr>
+              <w:t xml:space="preserve">All of us </w:t>
+            </w:r>
+            <w:r>
+              <w:rPr>
+                <mc:AlternateContent>
+                  <mc:Choice Requires="w16se"/>
+                  <mc:Fallback>
+                    <w:rFonts w:ascii="Segoe UI Emoji" w:eastAsia="Segoe UI Emoji" w:hAnsi="Segoe UI Emoji" w:cs="Segoe UI Emoji"/>
+                  </mc:Fallback>
+                </mc:AlternateContent>
+                <w:b/>
+                <w:bCs/>
+                <w:color w:val="7030A0"/>
+                <w:lang w:val="en-US"/>
+              </w:rPr>
+              <mc:AlternateContent>
+                <mc:Choice Requires="w16se">
+                  <w16se:symEx w16se:font="Segoe UI Emoji" w16se:char="1F60A"/>
+                </mc:Choice>
+                <mc:Fallback>
+                  <w:t>😊</w:t>
+                </mc:Fallback>
+              </mc:AlternateContent>
+            </w:r>
+            <w:r>
+              <w:rPr>
+                <w:b/>
+                <w:bCs/>
+                <w:color w:val="7030A0"/>
+                <w:lang w:val="en-US"/>
+              </w:rPr>
+              <w:t xml:space="preserve"> </w:t>
+            </w:r>
+          </w:p>
+        </w:tc>
+      </w:tr>
+      <w:tr>
+        <w:tc>
+          <w:tcPr>
+            <w:tcW w:w="3352" w:type="dxa"/>
+          </w:tcPr>
+          <w:p>
+            <w:pPr>
+              <w:spacing w:line="276" w:lineRule="auto"/>
+              <w:rPr>
+                <w:b/>
+                <w:bCs/>
+                <w:color w:val="7030A0"/>
+                <w:lang w:val="en-US"/>
+              </w:rPr>
+            </w:pPr>
+          </w:p>
+        </w:tc>
+        <w:tc>
+          <w:tcPr>
+            <w:tcW w:w="3117" w:type="dxa"/>
+          </w:tcPr>
+          <w:p>
+            <w:pPr>
+              <w:spacing w:line="276" w:lineRule="auto"/>
+              <w:rPr>
+                <w:b/>
+                <w:bCs/>
+                <w:color w:val="7030A0"/>
+                <w:lang w:val="en-US"/>
+              </w:rPr>
+            </w:pPr>
+          </w:p>
+        </w:tc>
+        <w:tc>
+          <w:tcPr>
+            <w:tcW w:w="3117" w:type="dxa"/>
+          </w:tcPr>
+          <w:p>
+            <w:pPr>
+              <w:spacing w:line="276" w:lineRule="auto"/>
+              <w:rPr>
+                <w:b/>
+                <w:bCs/>
+                <w:color w:val="7030A0"/>
+                <w:lang w:val="en-US"/>
+              </w:rPr>
+            </w:pPr>
+          </w:p>
+        </w:tc>
+      </w:tr>
+      <w:tr>
+        <w:tc>
+          <w:tcPr>
+            <w:tcW w:w="3352" w:type="dxa"/>
+          </w:tcPr>
+          <w:p>
+            <w:pPr>
+              <w:spacing w:line="276" w:lineRule="auto"/>
+              <w:rPr>
+                <w:b/>
+                <w:bCs/>
+                <w:color w:val="7030A0"/>
+                <w:lang w:val="en-US"/>
+              </w:rPr>
+            </w:pPr>
+          </w:p>
+        </w:tc>
+        <w:tc>
+          <w:tcPr>
+            <w:tcW w:w="3117" w:type="dxa"/>
+          </w:tcPr>
+          <w:p>
+            <w:pPr>
+              <w:spacing w:line="276" w:lineRule="auto"/>
+              <w:rPr>
+                <w:b/>
+                <w:bCs/>
+                <w:color w:val="7030A0"/>
+                <w:lang w:val="en-US"/>
+              </w:rPr>
+            </w:pPr>
+          </w:p>
+        </w:tc>
+        <w:tc>
+          <w:tcPr>
+            <w:tcW w:w="3117" w:type="dxa"/>
+          </w:tcPr>
+          <w:p>
+            <w:pPr>
+              <w:spacing w:line="276" w:lineRule="auto"/>
+              <w:rPr>
+                <w:b/>
+                <w:bCs/>
+                <w:color w:val="7030A0"/>
+                <w:lang w:val="en-US"/>
+              </w:rPr>
+            </w:pPr>
+          </w:p>
+        </w:tc>
+      </w:tr>
+    </w:tbl>
+    <w:p>
+      <w:pPr>
+        <w:rPr>
+          <w:lang w:val="en-US"/>
+        </w:rPr>
+      </w:pPr>
+    </w:p>
+    <w:p>
+      <w:pPr>
+        <w:rPr>
+          <w:lang w:val="en-US"/>
+        </w:rPr>
+      </w:pPr>
+      <w:r>
+        <w:rPr>
+          <w:lang w:val="en-US"/>
+        </w:rPr>
+        <w:t>Agenda:</w:t>
       </w:r>
     </w:p>
     <w:p>
@@ -429,7 +1273,7 @@
         <w:rPr>
           <w:lang w:val="en-US"/>
         </w:rPr>
-        <w:t>Today’s meeting: meeting format &amp; agenda</w:t>
+        <w:t>Check-ins</w:t>
       </w:r>
     </w:p>
     <w:p>
@@ -447,7 +1291,7 @@
         <w:rPr>
           <w:lang w:val="en-US"/>
         </w:rPr>
-        <w:t>Updates on action items</w:t>
+        <w:t>Today’s meeting: meeting format &amp; agenda</w:t>
       </w:r>
     </w:p>
     <w:p>
@@ -465,8 +1309,35 @@
         <w:rPr>
           <w:lang w:val="en-US"/>
         </w:rPr>
+        <w:t>Updates on action items</w:t>
+      </w:r>
+    </w:p>
+    <w:p>
+      <w:pPr>
+        <w:pStyle w:val="ListParagraph"/>
+        <w:numPr>
+          <w:ilvl w:val="0"/>
+          <w:numId w:val="8"/>
+        </w:numPr>
+        <w:rPr>
+          <w:lang w:val="en-US"/>
+        </w:rPr>
+      </w:pPr>
+      <w:r>
+        <w:rPr>
+          <w:lang w:val="en-US"/>
+        </w:rPr>
         <w:t>Session topics for the Fall – Emiko &amp; Chelsea</w:t>
       </w:r>
+    </w:p>
+    <w:p>
+      <w:pPr>
+        <w:pStyle w:val="ListParagraph"/>
+        <w:ind w:left="360"/>
+        <w:rPr>
+          <w:lang w:val="en-US"/>
+        </w:rPr>
+      </w:pPr>
     </w:p>
     <w:p>
       <w:pPr>
@@ -476,6 +1347,222 @@
           <w:numId w:val="8"/>
         </w:numPr>
         <w:rPr>
+          <w:color w:val="7030A0"/>
+          <w:lang w:val="en-US"/>
+        </w:rPr>
+      </w:pPr>
+      <w:r>
+        <w:rPr>
+          <w:color w:val="7030A0"/>
+          <w:lang w:val="en-US"/>
+        </w:rPr>
+        <w:t>PROPOSED SESSIONS FOR THIS SEMESTER</w:t>
+      </w:r>
+    </w:p>
+    <w:p>
+      <w:pPr>
+        <w:pStyle w:val="ListParagraph"/>
+        <w:numPr>
+          <w:ilvl w:val="2"/>
+          <w:numId w:val="8"/>
+        </w:numPr>
+        <w:rPr>
+          <w:color w:val="7030A0"/>
+          <w:lang w:val="en-US"/>
+        </w:rPr>
+      </w:pPr>
+      <w:r>
+        <w:rPr>
+          <w:color w:val="7030A0"/>
+          <w:lang w:val="en-US"/>
+        </w:rPr>
+        <w:t>Intro to Open Science</w:t>
+      </w:r>
+    </w:p>
+    <w:p>
+      <w:pPr>
+        <w:pStyle w:val="ListParagraph"/>
+        <w:numPr>
+          <w:ilvl w:val="2"/>
+          <w:numId w:val="8"/>
+        </w:numPr>
+        <w:rPr>
+          <w:color w:val="7030A0"/>
+          <w:lang w:val="en-US"/>
+        </w:rPr>
+      </w:pPr>
+      <w:r>
+        <w:rPr>
+          <w:color w:val="7030A0"/>
+          <w:lang w:val="en-US"/>
+        </w:rPr>
+        <w:t xml:space="preserve">    Project Workflow</w:t>
+      </w:r>
+    </w:p>
+    <w:p>
+      <w:pPr>
+        <w:pStyle w:val="ListParagraph"/>
+        <w:numPr>
+          <w:ilvl w:val="2"/>
+          <w:numId w:val="8"/>
+        </w:numPr>
+        <w:rPr>
+          <w:color w:val="7030A0"/>
+          <w:lang w:val="en-US"/>
+        </w:rPr>
+      </w:pPr>
+      <w:r>
+        <w:rPr>
+          <w:color w:val="7030A0"/>
+          <w:lang w:val="en-US"/>
+        </w:rPr>
+        <w:t xml:space="preserve">    Data Sharing/Ethics</w:t>
+      </w:r>
+    </w:p>
+    <w:p>
+      <w:pPr>
+        <w:pStyle w:val="ListParagraph"/>
+        <w:numPr>
+          <w:ilvl w:val="3"/>
+          <w:numId w:val="8"/>
+        </w:numPr>
+        <w:rPr>
+          <w:color w:val="7030A0"/>
+          <w:lang w:val="en-US"/>
+        </w:rPr>
+      </w:pPr>
+      <w:r>
+        <w:rPr>
+          <w:color w:val="7030A0"/>
+          <w:lang w:val="en-US"/>
+        </w:rPr>
+        <w:t>If you are using data from other people, do you need to do ethics</w:t>
+      </w:r>
+    </w:p>
+    <w:p>
+      <w:pPr>
+        <w:pStyle w:val="ListParagraph"/>
+        <w:numPr>
+          <w:ilvl w:val="2"/>
+          <w:numId w:val="8"/>
+        </w:numPr>
+        <w:rPr>
+          <w:color w:val="7030A0"/>
+          <w:lang w:val="en-US"/>
+        </w:rPr>
+      </w:pPr>
+      <w:r>
+        <w:rPr>
+          <w:color w:val="7030A0"/>
+          <w:lang w:val="en-US"/>
+        </w:rPr>
+        <w:t xml:space="preserve">    Pre-registration</w:t>
+      </w:r>
+    </w:p>
+    <w:p>
+      <w:pPr>
+        <w:pStyle w:val="ListParagraph"/>
+        <w:numPr>
+          <w:ilvl w:val="2"/>
+          <w:numId w:val="8"/>
+        </w:numPr>
+        <w:rPr>
+          <w:color w:val="7030A0"/>
+          <w:lang w:val="en-US"/>
+        </w:rPr>
+      </w:pPr>
+      <w:r>
+        <w:rPr>
+          <w:color w:val="7030A0"/>
+          <w:lang w:val="en-US"/>
+        </w:rPr>
+        <w:t xml:space="preserve">    Troubleshooting Open Science</w:t>
+      </w:r>
+      <w:r>
+        <w:rPr>
+          <w:color w:val="7030A0"/>
+          <w:lang w:val="en-US"/>
+        </w:rPr>
+        <w:t xml:space="preserve"> – more positive than the “dark side”, how to talk to your supervisor, things like that</w:t>
+      </w:r>
+    </w:p>
+    <w:p>
+      <w:pPr>
+        <w:ind w:left="720"/>
+        <w:rPr>
+          <w:color w:val="7030A0"/>
+          <w:lang w:val="en-US"/>
+        </w:rPr>
+      </w:pPr>
+    </w:p>
+    <w:p>
+      <w:pPr>
+        <w:ind w:left="720"/>
+        <w:rPr>
+          <w:color w:val="7030A0"/>
+          <w:lang w:val="en-US"/>
+        </w:rPr>
+      </w:pPr>
+      <w:r>
+        <w:rPr>
+          <w:color w:val="7030A0"/>
+          <w:lang w:val="en-US"/>
+        </w:rPr>
+        <w:t xml:space="preserve">*Maybe weave in </w:t>
+      </w:r>
+      <w:r>
+        <w:rPr>
+          <w:color w:val="7030A0"/>
+          <w:lang w:val="en-US"/>
+        </w:rPr>
+        <w:t>“</w:t>
+      </w:r>
+      <w:r>
+        <w:rPr>
+          <w:color w:val="7030A0"/>
+          <w:lang w:val="en-US"/>
+        </w:rPr>
+        <w:t>talking to your supervisor</w:t>
+      </w:r>
+      <w:r>
+        <w:rPr>
+          <w:color w:val="7030A0"/>
+          <w:lang w:val="en-US"/>
+        </w:rPr>
+        <w:t>”</w:t>
+      </w:r>
+      <w:r>
+        <w:rPr>
+          <w:color w:val="7030A0"/>
+          <w:lang w:val="en-US"/>
+        </w:rPr>
+        <w:t xml:space="preserve"> as part of the other ones</w:t>
+      </w:r>
+      <w:r>
+        <w:rPr>
+          <w:color w:val="7030A0"/>
+          <w:lang w:val="en-US"/>
+        </w:rPr>
+        <w:t xml:space="preserve"> (including part of the challenges) </w:t>
+      </w:r>
+    </w:p>
+    <w:p>
+      <w:pPr>
+        <w:ind w:left="720"/>
+        <w:rPr>
+          <w:color w:val="7030A0"/>
+          <w:lang w:val="en-US"/>
+        </w:rPr>
+      </w:pPr>
+    </w:p>
+    <w:p>
+      <w:pPr>
+        <w:pStyle w:val="ListParagraph"/>
+        <w:numPr>
+          <w:ilvl w:val="1"/>
+          <w:numId w:val="8"/>
+        </w:numPr>
+        <w:rPr>
           <w:lang w:val="en-US"/>
         </w:rPr>
       </w:pPr>
@@ -485,6 +1572,288 @@
         </w:rPr>
         <w:t>Second presenter</w:t>
       </w:r>
+    </w:p>
+    <w:p>
+      <w:pPr>
+        <w:pStyle w:val="ListParagraph"/>
+        <w:numPr>
+          <w:ilvl w:val="2"/>
+          <w:numId w:val="8"/>
+        </w:numPr>
+        <w:rPr>
+          <w:lang w:val="en-US"/>
+        </w:rPr>
+      </w:pPr>
+      <w:r>
+        <w:rPr>
+          <w:color w:val="7030A0"/>
+          <w:lang w:val="en-US"/>
+        </w:rPr>
+        <w:t>Overall stuff:</w:t>
+      </w:r>
+    </w:p>
+    <w:p>
+      <w:pPr>
+        <w:pStyle w:val="ListParagraph"/>
+        <w:numPr>
+          <w:ilvl w:val="3"/>
+          <w:numId w:val="8"/>
+        </w:numPr>
+        <w:rPr>
+          <w:lang w:val="en-US"/>
+        </w:rPr>
+      </w:pPr>
+      <w:r>
+        <w:rPr>
+          <w:color w:val="7030A0"/>
+          <w:lang w:val="en-US"/>
+        </w:rPr>
+        <w:t xml:space="preserve">Ford for most of this stuff could be </w:t>
+      </w:r>
+    </w:p>
+    <w:p>
+      <w:pPr>
+        <w:pStyle w:val="ListParagraph"/>
+        <w:numPr>
+          <w:ilvl w:val="3"/>
+          <w:numId w:val="8"/>
+        </w:numPr>
+        <w:rPr>
+          <w:lang w:val="en-US"/>
+        </w:rPr>
+      </w:pPr>
+      <w:r>
+        <w:rPr>
+          <w:color w:val="7030A0"/>
+          <w:lang w:val="en-US"/>
+        </w:rPr>
+        <w:t xml:space="preserve">Post-doc in Kines – STORKES? Exec on open science like committee, knows a lot about the advocacy pieces, maybe trouble shooting? </w:t>
+      </w:r>
+    </w:p>
+    <w:p>
+      <w:pPr>
+        <w:pStyle w:val="ListParagraph"/>
+        <w:numPr>
+          <w:ilvl w:val="3"/>
+          <w:numId w:val="8"/>
+        </w:numPr>
+        <w:rPr>
+          <w:lang w:val="en-US"/>
+        </w:rPr>
+      </w:pPr>
+      <w:r>
+        <w:rPr>
+          <w:color w:val="7030A0"/>
+          <w:lang w:val="en-US"/>
+        </w:rPr>
+        <w:t>Focus on student led, so might not want to set a precedent in the second session for having faculty present</w:t>
+      </w:r>
+    </w:p>
+    <w:p>
+      <w:pPr>
+        <w:pStyle w:val="ListParagraph"/>
+        <w:numPr>
+          <w:ilvl w:val="3"/>
+          <w:numId w:val="8"/>
+        </w:numPr>
+        <w:rPr>
+          <w:lang w:val="en-US"/>
+        </w:rPr>
+      </w:pPr>
+      <w:r>
+        <w:rPr>
+          <w:color w:val="7030A0"/>
+          <w:lang w:val="en-US"/>
+        </w:rPr>
+        <w:t>Reach out to members on Slack to see if they want to do anything</w:t>
+      </w:r>
+    </w:p>
+    <w:p>
+      <w:pPr>
+        <w:pStyle w:val="ListParagraph"/>
+        <w:numPr>
+          <w:ilvl w:val="4"/>
+          <w:numId w:val="8"/>
+        </w:numPr>
+        <w:rPr>
+          <w:lang w:val="en-US"/>
+        </w:rPr>
+      </w:pPr>
+      <w:r>
+        <w:rPr>
+          <w:color w:val="7030A0"/>
+          <w:lang w:val="en-US"/>
+        </w:rPr>
+        <w:t xml:space="preserve">Advertise – sharepoint </w:t>
+      </w:r>
+    </w:p>
+    <w:p>
+      <w:pPr>
+        <w:pStyle w:val="ListParagraph"/>
+        <w:numPr>
+          <w:ilvl w:val="2"/>
+          <w:numId w:val="8"/>
+        </w:numPr>
+        <w:rPr>
+          <w:color w:val="7030A0"/>
+          <w:lang w:val="en-US"/>
+        </w:rPr>
+      </w:pPr>
+      <w:r>
+        <w:rPr>
+          <w:color w:val="7030A0"/>
+          <w:lang w:val="en-US"/>
+        </w:rPr>
+        <w:t xml:space="preserve">  </w:t>
+      </w:r>
+      <w:r>
+        <w:rPr>
+          <w:color w:val="7030A0"/>
+          <w:u w:val="single"/>
+          <w:lang w:val="en-US"/>
+        </w:rPr>
+        <w:t>Project Workflow</w:t>
+      </w:r>
+      <w:r>
+        <w:rPr>
+          <w:color w:val="7030A0"/>
+          <w:lang w:val="en-US"/>
+        </w:rPr>
+        <w:t xml:space="preserve"> – Michael maybe, Simon Spanswick (doesn’t supervise students – show up to present but then leave for the discussion side of things to help with confidentiality) </w:t>
+      </w:r>
+    </w:p>
+    <w:p>
+      <w:pPr>
+        <w:pStyle w:val="ListParagraph"/>
+        <w:numPr>
+          <w:ilvl w:val="2"/>
+          <w:numId w:val="8"/>
+        </w:numPr>
+        <w:rPr>
+          <w:color w:val="7030A0"/>
+          <w:lang w:val="en-US"/>
+        </w:rPr>
+      </w:pPr>
+      <w:r>
+        <w:rPr>
+          <w:color w:val="7030A0"/>
+          <w:lang w:val="en-US"/>
+        </w:rPr>
+        <w:t xml:space="preserve"> </w:t>
+      </w:r>
+      <w:r>
+        <w:rPr>
+          <w:color w:val="7030A0"/>
+          <w:u w:val="single"/>
+          <w:lang w:val="en-US"/>
+        </w:rPr>
+        <w:t xml:space="preserve"> Data Sharing/Ethics</w:t>
+      </w:r>
+      <w:r>
+        <w:rPr>
+          <w:color w:val="7030A0"/>
+          <w:lang w:val="en-US"/>
+        </w:rPr>
+        <w:t xml:space="preserve"> – Elaine maybe – personal experience with issues (Cara MacInnis)</w:t>
+      </w:r>
+    </w:p>
+    <w:p>
+      <w:pPr>
+        <w:pStyle w:val="ListParagraph"/>
+        <w:numPr>
+          <w:ilvl w:val="2"/>
+          <w:numId w:val="8"/>
+        </w:numPr>
+        <w:rPr>
+          <w:color w:val="7030A0"/>
+          <w:lang w:val="en-US"/>
+        </w:rPr>
+      </w:pPr>
+      <w:r>
+        <w:rPr>
+          <w:color w:val="7030A0"/>
+          <w:lang w:val="en-US"/>
+        </w:rPr>
+        <w:t xml:space="preserve">  </w:t>
+      </w:r>
+      <w:r>
+        <w:rPr>
+          <w:color w:val="7030A0"/>
+          <w:u w:val="single"/>
+          <w:lang w:val="en-US"/>
+        </w:rPr>
+        <w:t>Pre-registration</w:t>
+      </w:r>
+      <w:r>
+        <w:rPr>
+          <w:color w:val="7030A0"/>
+          <w:lang w:val="en-US"/>
+        </w:rPr>
+        <w:t xml:space="preserve"> – Harrison or Elena (Cara’s students) because Cara has been on the pre-registration train for a while</w:t>
+      </w:r>
+    </w:p>
+    <w:p>
+      <w:pPr>
+        <w:pStyle w:val="ListParagraph"/>
+        <w:numPr>
+          <w:ilvl w:val="3"/>
+          <w:numId w:val="8"/>
+        </w:numPr>
+        <w:rPr>
+          <w:color w:val="7030A0"/>
+          <w:lang w:val="en-US"/>
+        </w:rPr>
+      </w:pPr>
+      <w:r>
+        <w:rPr>
+          <w:color w:val="7030A0"/>
+          <w:lang w:val="en-US"/>
+        </w:rPr>
+        <w:t>Maybe Brittany and Emiko because we did different styles for our masters</w:t>
+      </w:r>
+    </w:p>
+    <w:p>
+      <w:pPr>
+        <w:pStyle w:val="ListParagraph"/>
+        <w:numPr>
+          <w:ilvl w:val="2"/>
+          <w:numId w:val="8"/>
+        </w:numPr>
+        <w:rPr>
+          <w:lang w:val="en-US"/>
+        </w:rPr>
+      </w:pPr>
+      <w:r>
+        <w:rPr>
+          <w:color w:val="7030A0"/>
+          <w:lang w:val="en-US"/>
+        </w:rPr>
+        <w:t xml:space="preserve">  </w:t>
+      </w:r>
+      <w:r>
+        <w:rPr>
+          <w:color w:val="7030A0"/>
+          <w:u w:val="single"/>
+          <w:lang w:val="en-US"/>
+        </w:rPr>
+        <w:t>Troubleshooting Open Science</w:t>
+      </w:r>
+      <w:r>
+        <w:rPr>
+          <w:color w:val="7030A0"/>
+          <w:lang w:val="en-US"/>
+        </w:rPr>
+        <w:t xml:space="preserve"> – Chelsea if needed, Matt (if someone wants to co-present) – neuro – trying to work with each other but don’t want to scoop from each other</w:t>
+      </w:r>
+    </w:p>
+    <w:p>
+      <w:pPr>
+        <w:pStyle w:val="ListParagraph"/>
+        <w:ind w:left="1080"/>
+        <w:rPr>
+          <w:lang w:val="en-US"/>
+        </w:rPr>
+      </w:pPr>
     </w:p>
     <w:p>
       <w:pPr>
@@ -501,8 +1870,58 @@
         <w:rPr>
           <w:lang w:val="en-US"/>
         </w:rPr>
+        <w:lastRenderedPageBreak/>
         <w:t>Facilitators for first session</w:t>
       </w:r>
+    </w:p>
+    <w:p>
+      <w:pPr>
+        <w:pStyle w:val="ListParagraph"/>
+        <w:numPr>
+          <w:ilvl w:val="1"/>
+          <w:numId w:val="8"/>
+        </w:numPr>
+        <w:rPr>
+          <w:color w:val="7030A0"/>
+          <w:lang w:val="en-US"/>
+        </w:rPr>
+      </w:pPr>
+      <w:r>
+        <w:rPr>
+          <w:color w:val="7030A0"/>
+          <w:lang w:val="en-US"/>
+        </w:rPr>
+        <w:t>Put out a call once we know how many are in</w:t>
+      </w:r>
+    </w:p>
+    <w:p>
+      <w:pPr>
+        <w:pStyle w:val="ListParagraph"/>
+        <w:numPr>
+          <w:ilvl w:val="1"/>
+          <w:numId w:val="8"/>
+        </w:numPr>
+        <w:rPr>
+          <w:color w:val="7030A0"/>
+          <w:lang w:val="en-US"/>
+        </w:rPr>
+      </w:pPr>
+      <w:r>
+        <w:rPr>
+          <w:color w:val="7030A0"/>
+          <w:lang w:val="en-US"/>
+        </w:rPr>
+        <w:t xml:space="preserve">Emiko and Chelsea </w:t>
+      </w:r>
+    </w:p>
+    <w:p>
+      <w:pPr>
+        <w:pStyle w:val="ListParagraph"/>
+        <w:rPr>
+          <w:color w:val="7030A0"/>
+          <w:lang w:val="en-US"/>
+        </w:rPr>
+      </w:pPr>
     </w:p>
     <w:p>
       <w:pPr>
@@ -597,6 +2016,14 @@
     <w:p>
       <w:pPr>
         <w:pStyle w:val="ListParagraph"/>
+        <w:rPr>
+          <w:lang w:val="en-US"/>
+        </w:rPr>
+      </w:pPr>
+    </w:p>
+    <w:p>
+      <w:pPr>
+        <w:pStyle w:val="ListParagraph"/>
         <w:numPr>
           <w:ilvl w:val="0"/>
           <w:numId w:val="8"/>
@@ -609,16 +2036,8 @@
         <w:rPr>
           <w:lang w:val="en-US"/>
         </w:rPr>
-        <w:t>Teams/</w:t>
-      </w:r>
-      <w:proofErr w:type="spellStart"/>
-      <w:r>
-        <w:rPr>
-          <w:lang w:val="en-US"/>
-        </w:rPr>
-        <w:t>sharepoint</w:t>
-      </w:r>
-      <w:proofErr w:type="spellEnd"/>
+        <w:t>Teams/sharepoint</w:t>
+      </w:r>
     </w:p>
     <w:p>
       <w:pPr>
@@ -642,6 +2061,1005 @@
       <w:pPr>
         <w:pStyle w:val="ListParagraph"/>
         <w:numPr>
+          <w:ilvl w:val="1"/>
+          <w:numId w:val="8"/>
+        </w:numPr>
+        <w:rPr>
+          <w:lang w:val="en-US"/>
+        </w:rPr>
+      </w:pPr>
+      <w:r>
+        <w:rPr>
+          <w:color w:val="7030A0"/>
+          <w:lang w:val="en-US"/>
+        </w:rPr>
+        <w:t xml:space="preserve">Easy – take a couple of hours, checking resources, talk with it </w:t>
+      </w:r>
+    </w:p>
+    <w:p>
+      <w:pPr>
+        <w:pStyle w:val="ListParagraph"/>
+        <w:numPr>
+          <w:ilvl w:val="1"/>
+          <w:numId w:val="8"/>
+        </w:numPr>
+        <w:rPr>
+          <w:color w:val="7030A0"/>
+          <w:lang w:val="en-US"/>
+        </w:rPr>
+      </w:pPr>
+      <w:r>
+        <w:rPr>
+          <w:color w:val="7030A0"/>
+          <w:lang w:val="en-US"/>
+        </w:rPr>
+        <w:t xml:space="preserve">Medium </w:t>
+      </w:r>
+      <w:r>
+        <w:rPr>
+          <w:color w:val="7030A0"/>
+          <w:lang w:val="en-US"/>
+        </w:rPr>
+        <w:t xml:space="preserve">– identify less risky and easier practices (e.g., having pre registration intend but maybe not full) </w:t>
+      </w:r>
+    </w:p>
+    <w:p>
+      <w:pPr>
+        <w:pStyle w:val="ListParagraph"/>
+        <w:numPr>
+          <w:ilvl w:val="1"/>
+          <w:numId w:val="8"/>
+        </w:numPr>
+        <w:rPr>
+          <w:color w:val="7030A0"/>
+          <w:lang w:val="en-US"/>
+        </w:rPr>
+      </w:pPr>
+      <w:r>
+        <w:rPr>
+          <w:color w:val="7030A0"/>
+          <w:lang w:val="en-US"/>
+        </w:rPr>
+        <w:t>Difficult</w:t>
+      </w:r>
+      <w:r>
+        <w:rPr>
+          <w:color w:val="7030A0"/>
+          <w:lang w:val="en-US"/>
+        </w:rPr>
+        <w:t xml:space="preserve"> – more risky or effortful (e.g., committing to fully pre registering all research)</w:t>
+      </w:r>
+    </w:p>
+    <w:p>
+      <w:pPr>
+        <w:pStyle w:val="ListParagraph"/>
+        <w:rPr>
+          <w:color w:val="7030A0"/>
+          <w:lang w:val="en-US"/>
+        </w:rPr>
+      </w:pPr>
+    </w:p>
+    <w:p>
+      <w:pPr>
+        <w:pStyle w:val="ListParagraph"/>
+        <w:numPr>
+          <w:ilvl w:val="1"/>
+          <w:numId w:val="8"/>
+        </w:numPr>
+        <w:rPr>
+          <w:color w:val="7030A0"/>
+          <w:lang w:val="en-US"/>
+        </w:rPr>
+      </w:pPr>
+      <w:r>
+        <w:rPr>
+          <w:color w:val="7030A0"/>
+          <w:lang w:val="en-US"/>
+        </w:rPr>
+        <w:t>Other things that might not be in specific challenges</w:t>
+      </w:r>
+    </w:p>
+    <w:p>
+      <w:pPr>
+        <w:pStyle w:val="ListParagraph"/>
+        <w:numPr>
+          <w:ilvl w:val="1"/>
+          <w:numId w:val="8"/>
+        </w:numPr>
+        <w:rPr>
+          <w:color w:val="7030A0"/>
+          <w:lang w:val="en-US"/>
+        </w:rPr>
+      </w:pPr>
+      <w:r>
+        <w:rPr>
+          <w:color w:val="7030A0"/>
+          <w:lang w:val="en-US"/>
+        </w:rPr>
+        <w:t xml:space="preserve">Maybe scaling back these so that they are a bit more feasible, e.g., make easy one easier, </w:t>
+      </w:r>
+    </w:p>
+    <w:p>
+      <w:pPr>
+        <w:pStyle w:val="ListParagraph"/>
+        <w:rPr>
+          <w:color w:val="7030A0"/>
+          <w:lang w:val="en-US"/>
+        </w:rPr>
+      </w:pPr>
+    </w:p>
+    <w:p>
+      <w:pPr>
+        <w:pStyle w:val="ListParagraph"/>
+        <w:numPr>
+          <w:ilvl w:val="2"/>
+          <w:numId w:val="8"/>
+        </w:numPr>
+        <w:rPr>
+          <w:color w:val="7030A0"/>
+          <w:lang w:val="en-US"/>
+        </w:rPr>
+      </w:pPr>
+      <w:r>
+        <w:rPr>
+          <w:color w:val="7030A0"/>
+          <w:lang w:val="en-US"/>
+        </w:rPr>
+        <w:t xml:space="preserve">Easier – what can I do right now, cognitive exercise, thinking about things, look up one article and save it to you desktop, post to slack (get them to engage) </w:t>
+      </w:r>
+    </w:p>
+    <w:p>
+      <w:pPr>
+        <w:pStyle w:val="ListParagraph"/>
+        <w:numPr>
+          <w:ilvl w:val="3"/>
+          <w:numId w:val="8"/>
+        </w:numPr>
+        <w:rPr>
+          <w:color w:val="7030A0"/>
+          <w:lang w:val="en-US"/>
+        </w:rPr>
+      </w:pPr>
+      <w:r>
+        <w:rPr>
+          <w:color w:val="7030A0"/>
+          <w:lang w:val="en-US"/>
+        </w:rPr>
+        <w:t xml:space="preserve">Making is easier so people are encouraged to engage outside of the session, make it easy for them to achieve something </w:t>
+      </w:r>
+    </w:p>
+    <w:p>
+      <w:pPr>
+        <w:pStyle w:val="ListParagraph"/>
+        <w:numPr>
+          <w:ilvl w:val="2"/>
+          <w:numId w:val="8"/>
+        </w:numPr>
+        <w:rPr>
+          <w:color w:val="7030A0"/>
+          <w:lang w:val="en-US"/>
+        </w:rPr>
+      </w:pPr>
+      <w:r>
+        <w:rPr>
+          <w:color w:val="7030A0"/>
+          <w:lang w:val="en-US"/>
+        </w:rPr>
+        <w:t xml:space="preserve">Medium – facilitate some discussion, but many not implementing fully </w:t>
+      </w:r>
+    </w:p>
+    <w:p>
+      <w:pPr>
+        <w:pStyle w:val="ListParagraph"/>
+        <w:numPr>
+          <w:ilvl w:val="2"/>
+          <w:numId w:val="8"/>
+        </w:numPr>
+        <w:rPr>
+          <w:color w:val="7030A0"/>
+          <w:lang w:val="en-US"/>
+        </w:rPr>
+      </w:pPr>
+      <w:r>
+        <w:rPr>
+          <w:color w:val="7030A0"/>
+          <w:lang w:val="en-US"/>
+        </w:rPr>
+        <w:t>Difficult – partially or fully implementing these practices</w:t>
+      </w:r>
+    </w:p>
+    <w:p>
+      <w:pPr>
+        <w:pStyle w:val="ListParagraph"/>
+        <w:numPr>
+          <w:ilvl w:val="1"/>
+          <w:numId w:val="8"/>
+        </w:numPr>
+        <w:rPr>
+          <w:color w:val="7030A0"/>
+          <w:lang w:val="en-US"/>
+        </w:rPr>
+      </w:pPr>
+      <w:r>
+        <w:rPr>
+          <w:color w:val="7030A0"/>
+          <w:lang w:val="en-US"/>
+        </w:rPr>
+        <w:t>Notes</w:t>
+      </w:r>
+    </w:p>
+    <w:p>
+      <w:pPr>
+        <w:pStyle w:val="ListParagraph"/>
+        <w:numPr>
+          <w:ilvl w:val="2"/>
+          <w:numId w:val="8"/>
+        </w:numPr>
+        <w:rPr>
+          <w:color w:val="7030A0"/>
+          <w:lang w:val="en-US"/>
+        </w:rPr>
+      </w:pPr>
+      <w:r>
+        <w:rPr>
+          <w:color w:val="7030A0"/>
+          <w:lang w:val="en-US"/>
+        </w:rPr>
+        <w:t>these might differ depending on where you are</w:t>
+      </w:r>
+    </w:p>
+    <w:p>
+      <w:pPr>
+        <w:pStyle w:val="ListParagraph"/>
+        <w:numPr>
+          <w:ilvl w:val="3"/>
+          <w:numId w:val="8"/>
+        </w:numPr>
+        <w:rPr>
+          <w:color w:val="7030A0"/>
+          <w:lang w:val="en-US"/>
+        </w:rPr>
+      </w:pPr>
+      <w:r>
+        <w:rPr>
+          <w:color w:val="7030A0"/>
+          <w:lang w:val="en-US"/>
+        </w:rPr>
+        <w:t>preregistration for social psych might be easier for cognitive</w:t>
+      </w:r>
+    </w:p>
+    <w:p>
+      <w:pPr>
+        <w:pStyle w:val="ListParagraph"/>
+        <w:numPr>
+          <w:ilvl w:val="3"/>
+          <w:numId w:val="8"/>
+        </w:numPr>
+        <w:rPr>
+          <w:color w:val="7030A0"/>
+          <w:lang w:val="en-US"/>
+        </w:rPr>
+      </w:pPr>
+      <w:r>
+        <w:rPr>
+          <w:color w:val="7030A0"/>
+          <w:lang w:val="en-US"/>
+        </w:rPr>
+        <w:t>talking to your super</w:t>
+      </w:r>
+    </w:p>
+    <w:p>
+      <w:pPr>
+        <w:pStyle w:val="ListParagraph"/>
+        <w:numPr>
+          <w:ilvl w:val="2"/>
+          <w:numId w:val="8"/>
+        </w:numPr>
+        <w:rPr>
+          <w:color w:val="7030A0"/>
+          <w:lang w:val="en-US"/>
+        </w:rPr>
+      </w:pPr>
+      <w:r>
+        <w:rPr>
+          <w:color w:val="7030A0"/>
+          <w:lang w:val="en-US"/>
+        </w:rPr>
+        <w:t xml:space="preserve">Risk is important </w:t>
+      </w:r>
+    </w:p>
+    <w:p>
+      <w:pPr>
+        <w:pStyle w:val="ListParagraph"/>
+        <w:numPr>
+          <w:ilvl w:val="3"/>
+          <w:numId w:val="8"/>
+        </w:numPr>
+        <w:rPr>
+          <w:color w:val="7030A0"/>
+          <w:lang w:val="en-US"/>
+        </w:rPr>
+      </w:pPr>
+      <w:r>
+        <w:rPr>
+          <w:color w:val="7030A0"/>
+          <w:lang w:val="en-US"/>
+        </w:rPr>
+        <w:t xml:space="preserve">Supervisor questions might be riskier for some </w:t>
+      </w:r>
+    </w:p>
+    <w:p>
+      <w:pPr>
+        <w:pStyle w:val="ListParagraph"/>
+        <w:numPr>
+          <w:ilvl w:val="2"/>
+          <w:numId w:val="8"/>
+        </w:numPr>
+        <w:rPr>
+          <w:color w:val="7030A0"/>
+          <w:lang w:val="en-US"/>
+        </w:rPr>
+      </w:pPr>
+      <w:r>
+        <w:rPr>
+          <w:color w:val="7030A0"/>
+          <w:lang w:val="en-US"/>
+        </w:rPr>
+        <w:t xml:space="preserve">Could maybe make a table with like outlining the risk (none, low, medium), time, involvement, etc. outlining the differences between challenges </w:t>
+      </w:r>
+    </w:p>
+    <w:p>
+      <w:pPr>
+        <w:pStyle w:val="ListParagraph"/>
+        <w:numPr>
+          <w:ilvl w:val="3"/>
+          <w:numId w:val="8"/>
+        </w:numPr>
+        <w:rPr>
+          <w:color w:val="7030A0"/>
+          <w:lang w:val="en-US"/>
+        </w:rPr>
+      </w:pPr>
+      <w:r>
+        <w:rPr>
+          <w:color w:val="7030A0"/>
+          <w:lang w:val="en-US"/>
+        </w:rPr>
+        <w:t>Brittany can help with visuals on this</w:t>
+      </w:r>
+    </w:p>
+    <w:p>
+      <w:pPr>
+        <w:pStyle w:val="ListParagraph"/>
+        <w:numPr>
+          <w:ilvl w:val="2"/>
+          <w:numId w:val="8"/>
+        </w:numPr>
+        <w:rPr>
+          <w:color w:val="7030A0"/>
+          <w:lang w:val="en-US"/>
+        </w:rPr>
+      </w:pPr>
+      <w:r>
+        <w:rPr>
+          <w:color w:val="7030A0"/>
+          <w:lang w:val="en-US"/>
+        </w:rPr>
+        <w:t>Something that someone can do in the two-week time frame and then take on a bigger challenge after December to</w:t>
+      </w:r>
+    </w:p>
+    <w:p>
+      <w:pPr>
+        <w:pStyle w:val="ListParagraph"/>
+        <w:numPr>
+          <w:ilvl w:val="2"/>
+          <w:numId w:val="8"/>
+        </w:numPr>
+        <w:rPr>
+          <w:color w:val="7030A0"/>
+          <w:lang w:val="en-US"/>
+        </w:rPr>
+      </w:pPr>
+      <w:r>
+        <w:rPr>
+          <w:color w:val="7030A0"/>
+          <w:lang w:val="en-US"/>
+        </w:rPr>
+        <w:t>Maybe we could ask people to also think about a longer-term goal, so that even if the challenges are a shorter time frame, they can think about how they build towards a practice</w:t>
+      </w:r>
+    </w:p>
+    <w:p>
+      <w:pPr>
+        <w:pStyle w:val="ListParagraph"/>
+        <w:numPr>
+          <w:ilvl w:val="2"/>
+          <w:numId w:val="8"/>
+        </w:numPr>
+        <w:rPr>
+          <w:color w:val="7030A0"/>
+          <w:lang w:val="en-US"/>
+        </w:rPr>
+      </w:pPr>
+      <w:r>
+        <w:rPr>
+          <w:color w:val="7030A0"/>
+          <w:lang w:val="en-US"/>
+        </w:rPr>
+        <w:t>Maybe changing the names of the categories? – people seem to like this for sure</w:t>
+      </w:r>
+    </w:p>
+    <w:p>
+      <w:pPr>
+        <w:pStyle w:val="ListParagraph"/>
+        <w:numPr>
+          <w:ilvl w:val="3"/>
+          <w:numId w:val="8"/>
+        </w:numPr>
+        <w:rPr>
+          <w:color w:val="7030A0"/>
+          <w:lang w:val="en-US"/>
+        </w:rPr>
+      </w:pPr>
+      <w:r>
+        <w:rPr>
+          <w:color w:val="7030A0"/>
+          <w:lang w:val="en-US"/>
+        </w:rPr>
+        <w:t xml:space="preserve">Agreeance there </w:t>
+      </w:r>
+    </w:p>
+    <w:p>
+      <w:pPr>
+        <w:pStyle w:val="ListParagraph"/>
+        <w:numPr>
+          <w:ilvl w:val="3"/>
+          <w:numId w:val="8"/>
+        </w:numPr>
+        <w:rPr>
+          <w:color w:val="7030A0"/>
+          <w:lang w:val="en-US"/>
+        </w:rPr>
+      </w:pPr>
+      <w:r>
+        <w:rPr>
+          <w:color w:val="7030A0"/>
+          <w:lang w:val="en-US"/>
+        </w:rPr>
+        <w:lastRenderedPageBreak/>
+        <w:t xml:space="preserve">Maybe quick little phrases for it </w:t>
+      </w:r>
+    </w:p>
+    <w:p>
+      <w:pPr>
+        <w:pStyle w:val="ListParagraph"/>
+        <w:numPr>
+          <w:ilvl w:val="4"/>
+          <w:numId w:val="8"/>
+        </w:numPr>
+        <w:rPr>
+          <w:color w:val="7030A0"/>
+          <w:lang w:val="en-US"/>
+        </w:rPr>
+      </w:pPr>
+      <w:r>
+        <w:rPr>
+          <w:color w:val="7030A0"/>
+          <w:lang w:val="en-US"/>
+        </w:rPr>
+        <w:t xml:space="preserve">Learn a bit more </w:t>
+      </w:r>
+    </w:p>
+    <w:p>
+      <w:pPr>
+        <w:pStyle w:val="ListParagraph"/>
+        <w:numPr>
+          <w:ilvl w:val="4"/>
+          <w:numId w:val="8"/>
+        </w:numPr>
+        <w:rPr>
+          <w:color w:val="7030A0"/>
+          <w:lang w:val="en-US"/>
+        </w:rPr>
+      </w:pPr>
+      <w:r>
+        <w:rPr>
+          <w:color w:val="7030A0"/>
+          <w:lang w:val="en-US"/>
+        </w:rPr>
+        <w:t xml:space="preserve">Try it out </w:t>
+      </w:r>
+    </w:p>
+    <w:p>
+      <w:pPr>
+        <w:pStyle w:val="ListParagraph"/>
+        <w:numPr>
+          <w:ilvl w:val="4"/>
+          <w:numId w:val="8"/>
+        </w:numPr>
+        <w:rPr>
+          <w:color w:val="7030A0"/>
+          <w:lang w:val="en-US"/>
+        </w:rPr>
+      </w:pPr>
+      <w:r>
+        <w:rPr>
+          <w:color w:val="7030A0"/>
+          <w:lang w:val="en-US"/>
+        </w:rPr>
+        <w:t xml:space="preserve">Talk about it </w:t>
+      </w:r>
+    </w:p>
+    <w:p>
+      <w:pPr>
+        <w:pStyle w:val="ListParagraph"/>
+        <w:numPr>
+          <w:ilvl w:val="4"/>
+          <w:numId w:val="8"/>
+        </w:numPr>
+        <w:rPr>
+          <w:color w:val="7030A0"/>
+          <w:lang w:val="en-US"/>
+        </w:rPr>
+      </w:pPr>
+      <w:r>
+        <w:rPr>
+          <w:color w:val="7030A0"/>
+          <w:lang w:val="en-US"/>
+        </w:rPr>
+        <w:t xml:space="preserve">Make a commitment </w:t>
+      </w:r>
+    </w:p>
+    <w:p>
+      <w:pPr>
+        <w:pStyle w:val="ListParagraph"/>
+        <w:numPr>
+          <w:ilvl w:val="5"/>
+          <w:numId w:val="8"/>
+        </w:numPr>
+        <w:rPr>
+          <w:color w:val="7030A0"/>
+          <w:lang w:val="en-US"/>
+        </w:rPr>
+      </w:pPr>
+      <w:r>
+        <w:rPr>
+          <w:color w:val="7030A0"/>
+          <w:lang w:val="en-US"/>
+        </w:rPr>
+        <w:t>Maybe  more long term goals</w:t>
+      </w:r>
+    </w:p>
+    <w:p>
+      <w:pPr>
+        <w:pStyle w:val="ListParagraph"/>
+        <w:numPr>
+          <w:ilvl w:val="5"/>
+          <w:numId w:val="8"/>
+        </w:numPr>
+        <w:rPr>
+          <w:color w:val="7030A0"/>
+          <w:lang w:val="en-US"/>
+        </w:rPr>
+      </w:pPr>
+      <w:r>
+        <w:rPr>
+          <w:color w:val="7030A0"/>
+          <w:lang w:val="en-US"/>
+        </w:rPr>
+        <w:t>Little contract to themselves</w:t>
+      </w:r>
+    </w:p>
+    <w:p>
+      <w:pPr>
+        <w:pStyle w:val="ListParagraph"/>
+        <w:numPr>
+          <w:ilvl w:val="4"/>
+          <w:numId w:val="8"/>
+        </w:numPr>
+        <w:rPr>
+          <w:color w:val="7030A0"/>
+          <w:lang w:val="en-US"/>
+        </w:rPr>
+      </w:pPr>
+    </w:p>
+    <w:p>
+      <w:pPr>
+        <w:pStyle w:val="ListParagraph"/>
+        <w:ind w:left="1800"/>
+        <w:rPr>
+          <w:color w:val="7030A0"/>
+          <w:lang w:val="en-US"/>
+        </w:rPr>
+      </w:pPr>
+    </w:p>
+    <w:p>
+      <w:pPr>
+        <w:pStyle w:val="ListParagraph"/>
+        <w:numPr>
+          <w:ilvl w:val="2"/>
+          <w:numId w:val="8"/>
+        </w:numPr>
+        <w:rPr>
+          <w:color w:val="7030A0"/>
+          <w:lang w:val="en-US"/>
+        </w:rPr>
+      </w:pPr>
+      <w:r>
+        <w:rPr>
+          <w:color w:val="7030A0"/>
+          <w:lang w:val="en-US"/>
+        </w:rPr>
+        <w:t xml:space="preserve">Maybe provide a minimum number of  hours before the meeting, but no max </w:t>
+      </w:r>
+    </w:p>
+    <w:p>
+      <w:pPr>
+        <w:ind w:left="720"/>
+        <w:rPr>
+          <w:color w:val="7030A0"/>
+          <w:lang w:val="en-US"/>
+        </w:rPr>
+      </w:pPr>
+      <w:r>
+        <w:rPr>
+          <w:color w:val="7030A0"/>
+          <w:lang w:val="en-US"/>
+        </w:rPr>
+        <w:t xml:space="preserve">Challenge facilitator: </w:t>
+      </w:r>
+    </w:p>
+    <w:p>
+      <w:pPr>
+        <w:pStyle w:val="ListParagraph"/>
+        <w:numPr>
+          <w:ilvl w:val="2"/>
+          <w:numId w:val="8"/>
+        </w:numPr>
+        <w:rPr>
+          <w:color w:val="7030A0"/>
+          <w:lang w:val="en-US"/>
+        </w:rPr>
+      </w:pPr>
+      <w:r>
+        <w:rPr>
+          <w:color w:val="7030A0"/>
+          <w:lang w:val="en-US"/>
+        </w:rPr>
+        <w:t>Someone who checks in with students who are working on challenges</w:t>
+      </w:r>
+    </w:p>
+    <w:p>
+      <w:pPr>
+        <w:pStyle w:val="ListParagraph"/>
+        <w:numPr>
+          <w:ilvl w:val="3"/>
+          <w:numId w:val="8"/>
+        </w:numPr>
+        <w:rPr>
+          <w:color w:val="7030A0"/>
+          <w:lang w:val="en-US"/>
+        </w:rPr>
+      </w:pPr>
+      <w:r>
+        <w:rPr>
+          <w:color w:val="7030A0"/>
+          <w:lang w:val="en-US"/>
+        </w:rPr>
+        <w:t>Assign buddies</w:t>
+      </w:r>
+    </w:p>
+    <w:p>
+      <w:pPr>
+        <w:pStyle w:val="ListParagraph"/>
+        <w:numPr>
+          <w:ilvl w:val="3"/>
+          <w:numId w:val="8"/>
+        </w:numPr>
+        <w:rPr>
+          <w:color w:val="7030A0"/>
+          <w:lang w:val="en-US"/>
+        </w:rPr>
+      </w:pPr>
+      <w:r>
+        <w:rPr>
+          <w:color w:val="7030A0"/>
+          <w:lang w:val="en-US"/>
+        </w:rPr>
+        <w:t>Following up with the sessions and reminding them of what they are going to do</w:t>
+      </w:r>
+    </w:p>
+    <w:p>
+      <w:pPr>
+        <w:pStyle w:val="ListParagraph"/>
+        <w:numPr>
+          <w:ilvl w:val="2"/>
+          <w:numId w:val="8"/>
+        </w:numPr>
+        <w:rPr>
+          <w:color w:val="7030A0"/>
+          <w:lang w:val="en-US"/>
+        </w:rPr>
+      </w:pPr>
+      <w:r>
+        <w:rPr>
+          <w:color w:val="7030A0"/>
+          <w:lang w:val="en-US"/>
+        </w:rPr>
+        <w:t xml:space="preserve">Mentor or buddy system on this whole thing? </w:t>
+      </w:r>
+    </w:p>
+    <w:p>
+      <w:pPr>
+        <w:pStyle w:val="ListParagraph"/>
+        <w:numPr>
+          <w:ilvl w:val="2"/>
+          <w:numId w:val="8"/>
+        </w:numPr>
+        <w:rPr>
+          <w:color w:val="7030A0"/>
+          <w:lang w:val="en-US"/>
+        </w:rPr>
+      </w:pPr>
+      <w:r>
+        <w:rPr>
+          <w:color w:val="7030A0"/>
+          <w:lang w:val="en-US"/>
+        </w:rPr>
+        <w:t xml:space="preserve">Check in at the beginning of each session? </w:t>
+      </w:r>
+    </w:p>
+    <w:p>
+      <w:pPr>
+        <w:pStyle w:val="ListParagraph"/>
+        <w:numPr>
+          <w:ilvl w:val="2"/>
+          <w:numId w:val="8"/>
+        </w:numPr>
+        <w:rPr>
+          <w:color w:val="7030A0"/>
+          <w:lang w:val="en-US"/>
+        </w:rPr>
+      </w:pPr>
+      <w:r>
+        <w:rPr>
+          <w:color w:val="7030A0"/>
+          <w:lang w:val="en-US"/>
+        </w:rPr>
+        <w:t xml:space="preserve">Buddy system is good but maybe also facilitating bigger group discussion </w:t>
+      </w:r>
+    </w:p>
+    <w:p>
+      <w:pPr>
+        <w:pStyle w:val="ListParagraph"/>
+        <w:numPr>
+          <w:ilvl w:val="3"/>
+          <w:numId w:val="8"/>
+        </w:numPr>
+        <w:rPr>
+          <w:color w:val="7030A0"/>
+          <w:lang w:val="en-US"/>
+        </w:rPr>
+      </w:pPr>
+      <w:r>
+        <w:rPr>
+          <w:color w:val="7030A0"/>
+          <w:lang w:val="en-US"/>
+        </w:rPr>
+        <w:t xml:space="preserve">In Slack too, especially for those that drop in? </w:t>
+      </w:r>
+    </w:p>
+    <w:p>
+      <w:pPr>
+        <w:pStyle w:val="ListParagraph"/>
+        <w:numPr>
+          <w:ilvl w:val="2"/>
+          <w:numId w:val="8"/>
+        </w:numPr>
+        <w:rPr>
+          <w:color w:val="7030A0"/>
+          <w:lang w:val="en-US"/>
+        </w:rPr>
+      </w:pPr>
+      <w:r>
+        <w:rPr>
+          <w:color w:val="7030A0"/>
+          <w:lang w:val="en-US"/>
+        </w:rPr>
+        <w:t xml:space="preserve">Maybe at the end of the session, having them to take a moment to decide what they want to do, </w:t>
+      </w:r>
+    </w:p>
+    <w:p>
+      <w:pPr>
+        <w:pStyle w:val="ListParagraph"/>
+        <w:numPr>
+          <w:ilvl w:val="3"/>
+          <w:numId w:val="8"/>
+        </w:numPr>
+        <w:rPr>
+          <w:color w:val="7030A0"/>
+          <w:lang w:val="en-US"/>
+        </w:rPr>
+      </w:pPr>
+      <w:r>
+        <w:rPr>
+          <w:color w:val="7030A0"/>
+          <w:lang w:val="en-US"/>
+        </w:rPr>
+        <w:t xml:space="preserve">A little commitment to them </w:t>
+      </w:r>
+    </w:p>
+    <w:p>
+      <w:pPr>
+        <w:pStyle w:val="ListParagraph"/>
+        <w:numPr>
+          <w:ilvl w:val="3"/>
+          <w:numId w:val="8"/>
+        </w:numPr>
+        <w:rPr>
+          <w:color w:val="7030A0"/>
+          <w:lang w:val="en-US"/>
+        </w:rPr>
+      </w:pPr>
+      <w:r>
+        <w:rPr>
+          <w:color w:val="7030A0"/>
+          <w:lang w:val="en-US"/>
+        </w:rPr>
+        <w:t>Reflection on what they just learned</w:t>
+      </w:r>
+    </w:p>
+    <w:p>
+      <w:pPr>
+        <w:pStyle w:val="ListParagraph"/>
+        <w:numPr>
+          <w:ilvl w:val="3"/>
+          <w:numId w:val="8"/>
+        </w:numPr>
+        <w:rPr>
+          <w:color w:val="7030A0"/>
+          <w:lang w:val="en-US"/>
+        </w:rPr>
+      </w:pPr>
+      <w:r>
+        <w:rPr>
+          <w:color w:val="7030A0"/>
+          <w:lang w:val="en-US"/>
+        </w:rPr>
+        <w:t>More a thought, how can this be incorporated</w:t>
+      </w:r>
+    </w:p>
+    <w:p>
+      <w:pPr>
+        <w:pStyle w:val="ListParagraph"/>
+        <w:ind w:left="1440"/>
+        <w:rPr>
+          <w:color w:val="7030A0"/>
+          <w:lang w:val="en-US"/>
+        </w:rPr>
+      </w:pPr>
+    </w:p>
+    <w:p>
+      <w:pPr>
+        <w:pStyle w:val="ListParagraph"/>
+        <w:numPr>
+          <w:ilvl w:val="1"/>
+          <w:numId w:val="8"/>
+        </w:numPr>
+        <w:rPr>
+          <w:color w:val="7030A0"/>
+          <w:lang w:val="en-US"/>
+        </w:rPr>
+      </w:pPr>
+      <w:r>
+        <w:rPr>
+          <w:color w:val="7030A0"/>
+          <w:lang w:val="en-US"/>
+        </w:rPr>
+        <w:t xml:space="preserve">Don’t force but say if it will enrich their learning </w:t>
+      </w:r>
+    </w:p>
+    <w:p>
+      <w:pPr>
+        <w:pStyle w:val="ListParagraph"/>
+        <w:numPr>
+          <w:ilvl w:val="2"/>
+          <w:numId w:val="8"/>
+        </w:numPr>
+        <w:rPr>
+          <w:color w:val="7030A0"/>
+          <w:lang w:val="en-US"/>
+        </w:rPr>
+      </w:pPr>
+      <w:r>
+        <w:rPr>
+          <w:color w:val="7030A0"/>
+          <w:lang w:val="en-US"/>
+        </w:rPr>
+        <w:t xml:space="preserve">Buddy might keep people accountable though </w:t>
+      </w:r>
+    </w:p>
+    <w:p>
+      <w:pPr>
+        <w:pStyle w:val="ListParagraph"/>
+        <w:numPr>
+          <w:ilvl w:val="2"/>
+          <w:numId w:val="8"/>
+        </w:numPr>
+        <w:rPr>
+          <w:color w:val="7030A0"/>
+          <w:lang w:val="en-US"/>
+        </w:rPr>
+      </w:pPr>
+      <w:r>
+        <w:rPr>
+          <w:color w:val="7030A0"/>
+          <w:lang w:val="en-US"/>
+        </w:rPr>
+        <w:t>Don’t want negative feelings toward the group because it is mandatory homework</w:t>
+      </w:r>
+    </w:p>
+    <w:p>
+      <w:pPr>
+        <w:ind w:left="360"/>
+        <w:rPr>
+          <w:color w:val="7030A0"/>
+          <w:lang w:val="en-US"/>
+        </w:rPr>
+      </w:pPr>
+    </w:p>
+    <w:p>
+      <w:pPr>
+        <w:pStyle w:val="ListParagraph"/>
+        <w:numPr>
+          <w:ilvl w:val="0"/>
+          <w:numId w:val="9"/>
+        </w:numPr>
+        <w:rPr>
+          <w:color w:val="7030A0"/>
+          <w:lang w:val="en-US"/>
+        </w:rPr>
+      </w:pPr>
+      <w:r>
+        <w:rPr>
+          <w:color w:val="7030A0"/>
+          <w:lang w:val="en-US"/>
+        </w:rPr>
+        <w:t xml:space="preserve">Maybe drop-ins but if you are a “formal” member, you might work on the exercises and assign a buddy </w:t>
+      </w:r>
+    </w:p>
+    <w:p>
+      <w:pPr>
+        <w:pStyle w:val="ListParagraph"/>
+        <w:numPr>
+          <w:ilvl w:val="1"/>
+          <w:numId w:val="9"/>
+        </w:numPr>
+        <w:rPr>
+          <w:color w:val="7030A0"/>
+          <w:lang w:val="en-US"/>
+        </w:rPr>
+      </w:pPr>
+      <w:r>
+        <w:rPr>
+          <w:color w:val="7030A0"/>
+          <w:lang w:val="en-US"/>
+        </w:rPr>
+        <w:t xml:space="preserve">Can put on their CV if they are members </w:t>
+      </w:r>
+    </w:p>
+    <w:p>
+      <w:pPr>
+        <w:ind w:left="360"/>
+        <w:rPr>
+          <w:color w:val="7030A0"/>
+          <w:lang w:val="en-US"/>
+        </w:rPr>
+      </w:pPr>
+    </w:p>
+    <w:p>
+      <w:pPr>
+        <w:pStyle w:val="ListParagraph"/>
+        <w:numPr>
           <w:ilvl w:val="0"/>
           <w:numId w:val="8"/>
         </w:numPr>
@@ -666,6 +3084,196 @@
       <w:pPr>
         <w:pStyle w:val="ListParagraph"/>
         <w:numPr>
+          <w:ilvl w:val="1"/>
+          <w:numId w:val="8"/>
+        </w:numPr>
+        <w:rPr>
+          <w:color w:val="7030A0"/>
+          <w:lang w:val="en-US"/>
+        </w:rPr>
+      </w:pPr>
+      <w:r>
+        <w:rPr>
+          <w:color w:val="7030A0"/>
+          <w:lang w:val="en-US"/>
+        </w:rPr>
+        <w:t xml:space="preserve">Everyone seems good </w:t>
+      </w:r>
+    </w:p>
+    <w:p>
+      <w:pPr>
+        <w:pStyle w:val="ListParagraph"/>
+        <w:numPr>
+          <w:ilvl w:val="1"/>
+          <w:numId w:val="8"/>
+        </w:numPr>
+        <w:rPr>
+          <w:color w:val="7030A0"/>
+          <w:lang w:val="en-US"/>
+        </w:rPr>
+      </w:pPr>
+      <w:r>
+        <w:rPr>
+          <w:color w:val="7030A0"/>
+          <w:lang w:val="en-US"/>
+        </w:rPr>
+        <w:t xml:space="preserve">Foundations might need some clarification </w:t>
+      </w:r>
+    </w:p>
+    <w:p>
+      <w:pPr>
+        <w:pStyle w:val="ListParagraph"/>
+        <w:numPr>
+          <w:ilvl w:val="1"/>
+          <w:numId w:val="8"/>
+        </w:numPr>
+        <w:rPr>
+          <w:color w:val="7030A0"/>
+          <w:lang w:val="en-US"/>
+        </w:rPr>
+      </w:pPr>
+      <w:r>
+        <w:rPr>
+          <w:color w:val="7030A0"/>
+          <w:lang w:val="en-US"/>
+        </w:rPr>
+        <w:t xml:space="preserve">Feedback group – introduce themselves on Slack (introduce, what they want to learn from the group in general) </w:t>
+      </w:r>
+    </w:p>
+    <w:p>
+      <w:pPr>
+        <w:pStyle w:val="ListParagraph"/>
+        <w:numPr>
+          <w:ilvl w:val="2"/>
+          <w:numId w:val="8"/>
+        </w:numPr>
+        <w:rPr>
+          <w:color w:val="7030A0"/>
+          <w:lang w:val="en-US"/>
+        </w:rPr>
+      </w:pPr>
+      <w:r>
+        <w:rPr>
+          <w:color w:val="7030A0"/>
+          <w:lang w:val="en-US"/>
+        </w:rPr>
+        <w:t xml:space="preserve">Maybe consider Monday instead so it is part of people’s week </w:t>
+      </w:r>
+    </w:p>
+    <w:p>
+      <w:pPr>
+        <w:pStyle w:val="ListParagraph"/>
+        <w:numPr>
+          <w:ilvl w:val="3"/>
+          <w:numId w:val="8"/>
+        </w:numPr>
+        <w:rPr>
+          <w:color w:val="7030A0"/>
+          <w:lang w:val="en-US"/>
+        </w:rPr>
+      </w:pPr>
+      <w:r>
+        <w:rPr>
+          <w:color w:val="7030A0"/>
+          <w:lang w:val="en-US"/>
+        </w:rPr>
+        <w:t>Maybe weekend and then the non-weekenders can do Monday?</w:t>
+      </w:r>
+    </w:p>
+    <w:p>
+      <w:pPr>
+        <w:pStyle w:val="ListParagraph"/>
+        <w:numPr>
+          <w:ilvl w:val="2"/>
+          <w:numId w:val="8"/>
+        </w:numPr>
+        <w:rPr>
+          <w:color w:val="7030A0"/>
+          <w:lang w:val="en-US"/>
+        </w:rPr>
+      </w:pPr>
+      <w:r>
+        <w:rPr>
+          <w:color w:val="7030A0"/>
+          <w:lang w:val="en-US"/>
+        </w:rPr>
+        <w:t>Have us do it so others feel more comfortable</w:t>
+      </w:r>
+    </w:p>
+    <w:p>
+      <w:pPr>
+        <w:pStyle w:val="ListParagraph"/>
+        <w:numPr>
+          <w:ilvl w:val="1"/>
+          <w:numId w:val="8"/>
+        </w:numPr>
+        <w:rPr>
+          <w:color w:val="7030A0"/>
+          <w:lang w:val="en-US"/>
+        </w:rPr>
+      </w:pPr>
+      <w:r>
+        <w:rPr>
+          <w:color w:val="7030A0"/>
+          <w:lang w:val="en-US"/>
+        </w:rPr>
+        <w:t xml:space="preserve">Challenges </w:t>
+      </w:r>
+    </w:p>
+    <w:p>
+      <w:pPr>
+        <w:pStyle w:val="ListParagraph"/>
+        <w:numPr>
+          <w:ilvl w:val="2"/>
+          <w:numId w:val="8"/>
+        </w:numPr>
+        <w:rPr>
+          <w:color w:val="7030A0"/>
+          <w:lang w:val="en-US"/>
+        </w:rPr>
+      </w:pPr>
+      <w:r>
+        <w:rPr>
+          <w:color w:val="7030A0"/>
+          <w:lang w:val="en-US"/>
+        </w:rPr>
+        <w:t>Gwen to Emiko to solidify things a bit more</w:t>
+      </w:r>
+    </w:p>
+    <w:p>
+      <w:pPr>
+        <w:pStyle w:val="ListParagraph"/>
+        <w:numPr>
+          <w:ilvl w:val="2"/>
+          <w:numId w:val="8"/>
+        </w:numPr>
+        <w:rPr>
+          <w:color w:val="7030A0"/>
+          <w:lang w:val="en-US"/>
+        </w:rPr>
+      </w:pPr>
+      <w:r>
+        <w:rPr>
+          <w:color w:val="7030A0"/>
+          <w:lang w:val="en-US"/>
+        </w:rPr>
+        <w:t xml:space="preserve">Maybe ask for difference challenge examples from the bigger group? </w:t>
+      </w:r>
+    </w:p>
+    <w:p>
+      <w:pPr>
+        <w:pStyle w:val="ListParagraph"/>
+        <w:ind w:left="1080"/>
+        <w:rPr>
+          <w:color w:val="7030A0"/>
+          <w:lang w:val="en-US"/>
+        </w:rPr>
+      </w:pPr>
+    </w:p>
+    <w:p>
+      <w:pPr>
+        <w:pStyle w:val="ListParagraph"/>
+        <w:numPr>
           <w:ilvl w:val="0"/>
           <w:numId w:val="8"/>
         </w:numPr>
@@ -697,8 +3305,346 @@
         </w:rPr>
         <w:t>Promotion tips?</w:t>
       </w:r>
-      <w:bookmarkStart w:id="0" w:name="_GoBack"/>
-      <w:bookmarkEnd w:id="0"/>
+    </w:p>
+    <w:p>
+      <w:pPr>
+        <w:rPr>
+          <w:lang w:val="en-US"/>
+        </w:rPr>
+      </w:pPr>
+      <w:r>
+        <w:rPr>
+          <w:lang w:val="en-US"/>
+        </w:rPr>
+        <w:t xml:space="preserve">Happy weekend! </w:t>
+      </w:r>
+      <w:r>
+        <w:rPr>
+          <w:lang w:val="en-US"/>
+        </w:rPr>
+        <w:sym w:font="Wingdings" w:char="F04A"/>
+      </w:r>
+    </w:p>
+    <w:p>
+      <w:pPr>
+        <w:rPr>
+          <w:lang w:val="en-US"/>
+        </w:rPr>
+      </w:pPr>
+    </w:p>
+    <w:p>
+      <w:pPr>
+        <w:rPr>
+          <w:lang w:val="en-US"/>
+        </w:rPr>
+      </w:pPr>
+    </w:p>
+    <w:p>
+      <w:pPr>
+        <w:rPr>
+          <w:lang w:val="en-US"/>
+        </w:rPr>
+      </w:pPr>
+      <w:r>
+        <w:rPr>
+          <w:lang w:val="en-US"/>
+        </w:rPr>
+        <w:t>Agenda:</w:t>
+      </w:r>
+    </w:p>
+    <w:p>
+      <w:pPr>
+        <w:pStyle w:val="ListParagraph"/>
+        <w:numPr>
+          <w:ilvl w:val="0"/>
+          <w:numId w:val="8"/>
+        </w:numPr>
+        <w:rPr>
+          <w:lang w:val="en-US"/>
+        </w:rPr>
+      </w:pPr>
+      <w:r>
+        <w:rPr>
+          <w:lang w:val="en-US"/>
+        </w:rPr>
+        <w:t>Check-ins</w:t>
+      </w:r>
+    </w:p>
+    <w:p>
+      <w:pPr>
+        <w:pStyle w:val="ListParagraph"/>
+        <w:numPr>
+          <w:ilvl w:val="0"/>
+          <w:numId w:val="8"/>
+        </w:numPr>
+        <w:rPr>
+          <w:lang w:val="en-US"/>
+        </w:rPr>
+      </w:pPr>
+      <w:r>
+        <w:rPr>
+          <w:lang w:val="en-US"/>
+        </w:rPr>
+        <w:t>Today’s meeting: meeting format &amp; agenda</w:t>
+      </w:r>
+    </w:p>
+    <w:p>
+      <w:pPr>
+        <w:pStyle w:val="ListParagraph"/>
+        <w:numPr>
+          <w:ilvl w:val="0"/>
+          <w:numId w:val="8"/>
+        </w:numPr>
+        <w:rPr>
+          <w:lang w:val="en-US"/>
+        </w:rPr>
+      </w:pPr>
+      <w:r>
+        <w:rPr>
+          <w:lang w:val="en-US"/>
+        </w:rPr>
+        <w:t>Updates on action items</w:t>
+      </w:r>
+    </w:p>
+    <w:p>
+      <w:pPr>
+        <w:pStyle w:val="ListParagraph"/>
+        <w:numPr>
+          <w:ilvl w:val="0"/>
+          <w:numId w:val="8"/>
+        </w:numPr>
+        <w:rPr>
+          <w:lang w:val="en-US"/>
+        </w:rPr>
+      </w:pPr>
+      <w:r>
+        <w:rPr>
+          <w:lang w:val="en-US"/>
+        </w:rPr>
+        <w:t>Session topics for the Fall – Emiko &amp; Chelsea</w:t>
+      </w:r>
+    </w:p>
+    <w:p>
+      <w:pPr>
+        <w:pStyle w:val="ListParagraph"/>
+        <w:numPr>
+          <w:ilvl w:val="1"/>
+          <w:numId w:val="8"/>
+        </w:numPr>
+        <w:rPr>
+          <w:lang w:val="en-US"/>
+        </w:rPr>
+      </w:pPr>
+      <w:r>
+        <w:rPr>
+          <w:lang w:val="en-US"/>
+        </w:rPr>
+        <w:t>Second presenter</w:t>
+      </w:r>
+    </w:p>
+    <w:p>
+      <w:pPr>
+        <w:pStyle w:val="ListParagraph"/>
+        <w:numPr>
+          <w:ilvl w:val="0"/>
+          <w:numId w:val="8"/>
+        </w:numPr>
+        <w:rPr>
+          <w:lang w:val="en-US"/>
+        </w:rPr>
+      </w:pPr>
+      <w:r>
+        <w:rPr>
+          <w:lang w:val="en-US"/>
+        </w:rPr>
+        <w:t>Facilitators for first session</w:t>
+      </w:r>
+    </w:p>
+    <w:p>
+      <w:pPr>
+        <w:pStyle w:val="ListParagraph"/>
+        <w:numPr>
+          <w:ilvl w:val="0"/>
+          <w:numId w:val="8"/>
+        </w:numPr>
+        <w:rPr>
+          <w:lang w:val="en-US"/>
+        </w:rPr>
+      </w:pPr>
+      <w:r>
+        <w:rPr>
+          <w:lang w:val="en-US"/>
+        </w:rPr>
+        <w:t>Point persons for specific issues</w:t>
+      </w:r>
+    </w:p>
+    <w:p>
+      <w:pPr>
+        <w:pStyle w:val="ListParagraph"/>
+        <w:numPr>
+          <w:ilvl w:val="1"/>
+          <w:numId w:val="8"/>
+        </w:numPr>
+        <w:rPr>
+          <w:lang w:val="en-US"/>
+        </w:rPr>
+      </w:pPr>
+      <w:r>
+        <w:rPr>
+          <w:lang w:val="en-US"/>
+        </w:rPr>
+        <w:t>Technical issues (Matt/Michael)</w:t>
+      </w:r>
+    </w:p>
+    <w:p>
+      <w:pPr>
+        <w:pStyle w:val="ListParagraph"/>
+        <w:numPr>
+          <w:ilvl w:val="1"/>
+          <w:numId w:val="8"/>
+        </w:numPr>
+        <w:rPr>
+          <w:lang w:val="en-US"/>
+        </w:rPr>
+      </w:pPr>
+      <w:r>
+        <w:rPr>
+          <w:lang w:val="en-US"/>
+        </w:rPr>
+        <w:t>Conflict/complaints (Jenelle)</w:t>
+      </w:r>
+    </w:p>
+    <w:p>
+      <w:pPr>
+        <w:pStyle w:val="ListParagraph"/>
+        <w:numPr>
+          <w:ilvl w:val="1"/>
+          <w:numId w:val="8"/>
+        </w:numPr>
+        <w:rPr>
+          <w:lang w:val="en-US"/>
+        </w:rPr>
+      </w:pPr>
+      <w:r>
+        <w:rPr>
+          <w:lang w:val="en-US"/>
+        </w:rPr>
+        <w:t>Want to present (Emiko/Chelsea)</w:t>
+      </w:r>
+    </w:p>
+    <w:p>
+      <w:pPr>
+        <w:pStyle w:val="ListParagraph"/>
+        <w:numPr>
+          <w:ilvl w:val="1"/>
+          <w:numId w:val="8"/>
+        </w:numPr>
+        <w:rPr>
+          <w:lang w:val="en-US"/>
+        </w:rPr>
+      </w:pPr>
+      <w:r>
+        <w:rPr>
+          <w:lang w:val="en-US"/>
+        </w:rPr>
+        <w:t>Getting involved (Gwen)</w:t>
+      </w:r>
+    </w:p>
+    <w:p>
+      <w:pPr>
+        <w:pStyle w:val="ListParagraph"/>
+        <w:numPr>
+          <w:ilvl w:val="0"/>
+          <w:numId w:val="8"/>
+        </w:numPr>
+        <w:rPr>
+          <w:lang w:val="en-US"/>
+        </w:rPr>
+      </w:pPr>
+      <w:r>
+        <w:rPr>
+          <w:lang w:val="en-US"/>
+        </w:rPr>
+        <w:t>Teams/sharepoint</w:t>
+      </w:r>
+    </w:p>
+    <w:p>
+      <w:pPr>
+        <w:pStyle w:val="ListParagraph"/>
+        <w:numPr>
+          <w:ilvl w:val="0"/>
+          <w:numId w:val="8"/>
+        </w:numPr>
+        <w:rPr>
+          <w:lang w:val="en-US"/>
+        </w:rPr>
+      </w:pPr>
+      <w:r>
+        <w:rPr>
+          <w:lang w:val="en-US"/>
+        </w:rPr>
+        <w:t>Challenge criteria</w:t>
+      </w:r>
+    </w:p>
+    <w:p>
+      <w:pPr>
+        <w:pStyle w:val="ListParagraph"/>
+        <w:numPr>
+          <w:ilvl w:val="0"/>
+          <w:numId w:val="8"/>
+        </w:numPr>
+        <w:rPr>
+          <w:lang w:val="en-US"/>
+        </w:rPr>
+      </w:pPr>
+      <w:r>
+        <w:rPr>
+          <w:lang w:val="en-US"/>
+        </w:rPr>
+        <w:t>Distribution of responsibilities</w:t>
+      </w:r>
+      <w:r>
+        <w:rPr>
+          <w:lang w:val="en-US"/>
+        </w:rPr>
+        <w:t xml:space="preserve"> </w:t>
+      </w:r>
+    </w:p>
+    <w:p>
+      <w:pPr>
+        <w:pStyle w:val="ListParagraph"/>
+        <w:numPr>
+          <w:ilvl w:val="0"/>
+          <w:numId w:val="8"/>
+        </w:numPr>
+        <w:rPr>
+          <w:lang w:val="en-US"/>
+        </w:rPr>
+      </w:pPr>
+      <w:r>
+        <w:rPr>
+          <w:lang w:val="en-US"/>
+        </w:rPr>
+        <w:t>Tips for moderation</w:t>
+      </w:r>
+    </w:p>
+    <w:p>
+      <w:pPr>
+        <w:pStyle w:val="ListParagraph"/>
+        <w:numPr>
+          <w:ilvl w:val="0"/>
+          <w:numId w:val="8"/>
+        </w:numPr>
+        <w:rPr>
+          <w:lang w:val="en-US"/>
+        </w:rPr>
+      </w:pPr>
+      <w:r>
+        <w:rPr>
+          <w:lang w:val="en-US"/>
+        </w:rPr>
+        <w:t>Promotion tips?</w:t>
+      </w:r>
     </w:p>
     <w:p>
       <w:pPr>
@@ -897,7 +3843,6 @@
                 <w:color w:val="7030A0"/>
                 <w:lang w:val="en-US"/>
               </w:rPr>
-              <w:lastRenderedPageBreak/>
               <w:t>Share inequality paper to Slack</w:t>
             </w:r>
           </w:p>
@@ -948,7 +3893,25 @@
                 <w:color w:val="7030A0"/>
                 <w:lang w:val="en-US"/>
               </w:rPr>
-              <w:t xml:space="preserve">Emiko </w:t>
+              <w:t>Emiko</w:t>
+            </w:r>
+            <w:r>
+              <w:rPr>
+                <w:b/>
+                <w:bCs/>
+                <w:color w:val="7030A0"/>
+                <w:lang w:val="en-US"/>
+              </w:rPr>
+              <w:t xml:space="preserve"> – check</w:t>
+            </w:r>
+            <w:r>
+              <w:rPr>
+                <w:b/>
+                <w:bCs/>
+                <w:color w:val="7030A0"/>
+                <w:lang w:val="en-US"/>
+              </w:rPr>
+              <w:t xml:space="preserve"> </w:t>
             </w:r>
           </w:p>
         </w:tc>
@@ -1114,6 +4077,7 @@
                 <w:color w:val="7030A0"/>
                 <w:lang w:val="en-US"/>
               </w:rPr>
+              <w:lastRenderedPageBreak/>
               <w:t>Define criteria for challenges</w:t>
             </w:r>
           </w:p>
@@ -1139,6 +4103,7 @@
                 <w:color w:val="7030A0"/>
                 <w:lang w:val="en-US"/>
               </w:rPr>
+              <w:lastRenderedPageBreak/>
               <w:t>Personal deadline</w:t>
             </w:r>
           </w:p>
@@ -1234,7 +4199,6 @@
                 <w:lang w:val="en-US"/>
               </w:rPr>
             </w:pPr>
-            <w:proofErr w:type="spellStart"/>
             <w:r>
               <w:rPr>
                 <w:b/>
@@ -1242,17 +4206,7 @@
                 <w:color w:val="7030A0"/>
                 <w:lang w:val="en-US"/>
               </w:rPr>
-              <w:t>UCalgary</w:t>
-            </w:r>
-            <w:proofErr w:type="spellEnd"/>
-            <w:r>
-              <w:rPr>
-                <w:b/>
-                <w:bCs/>
-                <w:color w:val="7030A0"/>
-                <w:lang w:val="en-US"/>
-              </w:rPr>
-              <w:t xml:space="preserve"> policy for graduate students</w:t>
+              <w:t>UCalgary policy for graduate students</w:t>
             </w:r>
           </w:p>
         </w:tc>
@@ -1622,7 +4576,6 @@
                 <w:lang w:val="en-US"/>
               </w:rPr>
             </w:pPr>
-            <w:proofErr w:type="spellStart"/>
             <w:r>
               <w:rPr>
                 <w:b/>
@@ -1630,17 +4583,7 @@
                 <w:color w:val="7030A0"/>
                 <w:lang w:val="en-US"/>
               </w:rPr>
-              <w:t>Honours</w:t>
-            </w:r>
-            <w:proofErr w:type="spellEnd"/>
-            <w:r>
-              <w:rPr>
-                <w:b/>
-                <w:bCs/>
-                <w:color w:val="7030A0"/>
-                <w:lang w:val="en-US"/>
-              </w:rPr>
-              <w:t xml:space="preserve"> class (Send to Mel)</w:t>
+              <w:t>Honours class (Send to Mel)</w:t>
             </w:r>
           </w:p>
         </w:tc>
@@ -2184,7 +5127,6 @@
           <w:bCs/>
           <w:lang w:val="en-US"/>
         </w:rPr>
-        <w:lastRenderedPageBreak/>
         <w:t>Introductions/check-in</w:t>
       </w:r>
       <w:r>
@@ -2297,7 +5239,17 @@
           <w:color w:val="7030A0"/>
           <w:lang w:val="en-US"/>
         </w:rPr>
-        <w:t xml:space="preserve">could be potential risks (easy to get excited, move forward, fully adopt everything) but there may be things that don’t necessarily work. Good paper in American Scientist – open science might reinforce inequality in STEM </w:t>
+        <w:t xml:space="preserve">could </w:t>
+      </w:r>
+      <w:r>
+        <w:rPr>
+          <w:b/>
+          <w:bCs/>
+          <w:color w:val="7030A0"/>
+          <w:lang w:val="en-US"/>
+        </w:rPr>
+        <w:lastRenderedPageBreak/>
+        <w:t xml:space="preserve">be potential risks (easy to get excited, move forward, fully adopt everything) but there may be things that don’t necessarily work. Good paper in American Scientist – open science might reinforce inequality in STEM </w:t>
       </w:r>
     </w:p>
     <w:p>
@@ -2721,7 +5673,6 @@
           <w:color w:val="7030A0"/>
           <w:lang w:val="en-US"/>
         </w:rPr>
-        <w:lastRenderedPageBreak/>
         <w:t xml:space="preserve">Challenges break up could work, </w:t>
       </w:r>
     </w:p>
@@ -2747,27 +5698,7 @@
           <w:color w:val="7030A0"/>
           <w:lang w:val="en-US"/>
         </w:rPr>
-        <w:t xml:space="preserve">Try out different ones and see which one works better, if one method falls </w:t>
-      </w:r>
-      <w:proofErr w:type="gramStart"/>
-      <w:r>
-        <w:rPr>
-          <w:b/>
-          <w:bCs/>
-          <w:color w:val="7030A0"/>
-          <w:lang w:val="en-US"/>
-        </w:rPr>
-        <w:t>apart</w:t>
-      </w:r>
-      <w:proofErr w:type="gramEnd"/>
-      <w:r>
-        <w:rPr>
-          <w:b/>
-          <w:bCs/>
-          <w:color w:val="7030A0"/>
-          <w:lang w:val="en-US"/>
-        </w:rPr>
-        <w:t xml:space="preserve"> we could try another sort of thing</w:t>
+        <w:t>Try out different ones and see which one works better, if one method falls apart we could try another sort of thing</w:t>
       </w:r>
     </w:p>
     <w:p>
@@ -2879,27 +5810,7 @@
           <w:color w:val="7030A0"/>
           <w:lang w:val="en-US"/>
         </w:rPr>
-        <w:t xml:space="preserve">This could discourage folks to attend later sessions if they missed earlier ones, prefer </w:t>
-      </w:r>
-      <w:proofErr w:type="gramStart"/>
-      <w:r>
-        <w:rPr>
-          <w:b/>
-          <w:bCs/>
-          <w:color w:val="7030A0"/>
-          <w:lang w:val="en-US"/>
-        </w:rPr>
-        <w:t>stand</w:t>
-      </w:r>
-      <w:proofErr w:type="gramEnd"/>
-      <w:r>
-        <w:rPr>
-          <w:b/>
-          <w:bCs/>
-          <w:color w:val="7030A0"/>
-          <w:lang w:val="en-US"/>
-        </w:rPr>
-        <w:t xml:space="preserve"> alone, still like the idea,</w:t>
+        <w:t>This could discourage folks to attend later sessions if they missed earlier ones, prefer stand alone, still like the idea,</w:t>
       </w:r>
     </w:p>
     <w:p>
@@ -2924,6 +5835,7 @@
           <w:color w:val="7030A0"/>
           <w:lang w:val="en-US"/>
         </w:rPr>
+        <w:lastRenderedPageBreak/>
         <w:t>Still agree there needs to be a holistic approach, but maybe that can wait until Winter? Keep it silo for now, concerns about accessibility</w:t>
       </w:r>
     </w:p>
@@ -3099,27 +6011,7 @@
           <w:color w:val="7030A0"/>
           <w:lang w:val="en-US"/>
         </w:rPr>
-        <w:t xml:space="preserve">Maybe recording only </w:t>
-      </w:r>
-      <w:proofErr w:type="gramStart"/>
-      <w:r>
-        <w:rPr>
-          <w:b/>
-          <w:bCs/>
-          <w:color w:val="7030A0"/>
-          <w:lang w:val="en-US"/>
-        </w:rPr>
-        <w:t>on  your</w:t>
-      </w:r>
-      <w:proofErr w:type="gramEnd"/>
-      <w:r>
-        <w:rPr>
-          <w:b/>
-          <w:bCs/>
-          <w:color w:val="7030A0"/>
-          <w:lang w:val="en-US"/>
-        </w:rPr>
-        <w:t xml:space="preserve"> computer and not through Zoom, help increase quality</w:t>
+        <w:t>Maybe recording only on  your computer and not through Zoom, help increase quality</w:t>
       </w:r>
     </w:p>
     <w:p>
@@ -3400,7 +6292,6 @@
           <w:color w:val="7030A0"/>
           <w:lang w:val="en-US"/>
         </w:rPr>
-        <w:lastRenderedPageBreak/>
         <w:t xml:space="preserve">Get info to participants </w:t>
       </w:r>
     </w:p>
@@ -3632,6 +6523,7 @@
           <w:color w:val="7030A0"/>
           <w:lang w:val="en-US"/>
         </w:rPr>
+        <w:lastRenderedPageBreak/>
         <w:t xml:space="preserve">Optional but a resource for them </w:t>
       </w:r>
     </w:p>
@@ -4120,25 +7012,14 @@
           <w:lang w:val="en-US"/>
         </w:rPr>
       </w:pPr>
-      <w:proofErr w:type="gramStart"/>
-      <w:r>
-        <w:rPr>
-          <w:b/>
-          <w:bCs/>
-          <w:color w:val="7030A0"/>
-          <w:lang w:val="en-US"/>
-        </w:rPr>
-        <w:t>Also</w:t>
-      </w:r>
-      <w:proofErr w:type="gramEnd"/>
-      <w:r>
-        <w:rPr>
-          <w:b/>
-          <w:bCs/>
-          <w:color w:val="7030A0"/>
-          <w:lang w:val="en-US"/>
-        </w:rPr>
-        <w:t xml:space="preserve"> when we can move on, when topic is exhaustive, </w:t>
+      <w:r>
+        <w:rPr>
+          <w:b/>
+          <w:bCs/>
+          <w:color w:val="7030A0"/>
+          <w:lang w:val="en-US"/>
+        </w:rPr>
+        <w:t xml:space="preserve">Also when we can move on, when topic is exhaustive, </w:t>
       </w:r>
     </w:p>
     <w:p>
@@ -4273,7 +7154,6 @@
           <w:color w:val="7030A0"/>
           <w:lang w:val="en-US"/>
         </w:rPr>
-        <w:lastRenderedPageBreak/>
         <w:t>Think about what students need now, early in their projects if they are just sorting out</w:t>
       </w:r>
     </w:p>
@@ -4459,6 +7339,7 @@
           <w:bCs/>
           <w:lang w:val="en-US"/>
         </w:rPr>
+        <w:lastRenderedPageBreak/>
         <w:t>First session details</w:t>
       </w:r>
     </w:p>
@@ -4798,21 +7679,7 @@
               <w:rPr>
                 <w:lang w:val="en-US"/>
               </w:rPr>
-              <w:t xml:space="preserve">Go to </w:t>
-            </w:r>
-            <w:proofErr w:type="spellStart"/>
-            <w:r>
-              <w:rPr>
-                <w:lang w:val="en-US"/>
-              </w:rPr>
-              <w:t>Honours’</w:t>
-            </w:r>
-            <w:proofErr w:type="spellEnd"/>
-            <w:r>
-              <w:rPr>
-                <w:lang w:val="en-US"/>
-              </w:rPr>
-              <w:t xml:space="preserve"> class to present</w:t>
+              <w:t>Go to Honours’ class to present</w:t>
             </w:r>
           </w:p>
         </w:tc>
@@ -5060,21 +7927,7 @@
               <w:rPr>
                 <w:lang w:val="en-US"/>
               </w:rPr>
-              <w:t xml:space="preserve">Brittany, can send slide to Gwen to adjust for </w:t>
-            </w:r>
-            <w:proofErr w:type="spellStart"/>
-            <w:r>
-              <w:rPr>
-                <w:lang w:val="en-US"/>
-              </w:rPr>
-              <w:t>honours</w:t>
-            </w:r>
-            <w:proofErr w:type="spellEnd"/>
-            <w:r>
-              <w:rPr>
-                <w:lang w:val="en-US"/>
-              </w:rPr>
-              <w:t xml:space="preserve"> students</w:t>
+              <w:t>Brittany, can send slide to Gwen to adjust for honours students</w:t>
             </w:r>
           </w:p>
         </w:tc>
@@ -5541,6 +8394,7 @@
           <w:color w:val="4472C4" w:themeColor="accent1"/>
           <w:lang w:val="en-US"/>
         </w:rPr>
+        <w:lastRenderedPageBreak/>
         <w:t xml:space="preserve">Matt – basement peeps want to know more </w:t>
       </w:r>
     </w:p>
@@ -5998,7 +8852,6 @@
         </w:rPr>
         <w:t xml:space="preserve"> – </w:t>
       </w:r>
-      <w:proofErr w:type="spellStart"/>
       <w:r>
         <w:rPr>
           <w:b/>
@@ -6006,17 +8859,7 @@
           <w:color w:val="4472C4" w:themeColor="accent1"/>
           <w:lang w:val="en-US"/>
         </w:rPr>
-        <w:t>Jasleen</w:t>
-      </w:r>
-      <w:proofErr w:type="spellEnd"/>
-      <w:r>
-        <w:rPr>
-          <w:b/>
-          <w:bCs/>
-          <w:color w:val="4472C4" w:themeColor="accent1"/>
-          <w:lang w:val="en-US"/>
-        </w:rPr>
-        <w:t xml:space="preserve">, Chelsea, Gwen </w:t>
+        <w:t xml:space="preserve">Jasleen, Chelsea, Gwen </w:t>
       </w:r>
     </w:p>
     <w:p>
@@ -6056,27 +8899,7 @@
           <w:color w:val="4472C4" w:themeColor="accent1"/>
           <w:lang w:val="en-US"/>
         </w:rPr>
-        <w:t xml:space="preserve">Emiko, </w:t>
-      </w:r>
-      <w:proofErr w:type="spellStart"/>
-      <w:r>
-        <w:rPr>
-          <w:b/>
-          <w:bCs/>
-          <w:color w:val="4472C4" w:themeColor="accent1"/>
-          <w:lang w:val="en-US"/>
-        </w:rPr>
-        <w:t>Jasleen</w:t>
-      </w:r>
-      <w:proofErr w:type="spellEnd"/>
-      <w:r>
-        <w:rPr>
-          <w:b/>
-          <w:bCs/>
-          <w:color w:val="4472C4" w:themeColor="accent1"/>
-          <w:lang w:val="en-US"/>
-        </w:rPr>
-        <w:t xml:space="preserve">, Matt, Gwen </w:t>
+        <w:t xml:space="preserve">Emiko, Jasleen, Matt, Gwen </w:t>
       </w:r>
     </w:p>
     <w:p>
@@ -6287,7 +9110,6 @@
           <w:bCs/>
           <w:lang w:val="en-US"/>
         </w:rPr>
-        <w:lastRenderedPageBreak/>
         <w:t>Representation in organizational group – who else to include</w:t>
       </w:r>
     </w:p>
@@ -6503,6 +9325,7 @@
           <w:bCs/>
           <w:lang w:val="en-US"/>
         </w:rPr>
+        <w:lastRenderedPageBreak/>
         <w:t>Promotion</w:t>
       </w:r>
       <w:r>
@@ -7040,25 +9863,7 @@
           <w:bCs/>
           <w:lang w:val="en-US"/>
         </w:rPr>
-        <w:t xml:space="preserve">PGSA </w:t>
-      </w:r>
-      <w:proofErr w:type="spellStart"/>
-      <w:r>
-        <w:rPr>
-          <w:b/>
-          <w:bCs/>
-          <w:lang w:val="en-US"/>
-        </w:rPr>
-        <w:t>facebook</w:t>
-      </w:r>
-      <w:proofErr w:type="spellEnd"/>
-      <w:r>
-        <w:rPr>
-          <w:b/>
-          <w:bCs/>
-          <w:lang w:val="en-US"/>
-        </w:rPr>
-        <w:t xml:space="preserve"> group</w:t>
+        <w:t>PGSA facebook group</w:t>
       </w:r>
       <w:r>
         <w:rPr>
@@ -7165,7 +9970,6 @@
         <w:rPr>
           <w:lang w:val="en-US"/>
         </w:rPr>
-        <w:lastRenderedPageBreak/>
         <w:t>Community guidelines</w:t>
       </w:r>
     </w:p>
@@ -7333,6 +10137,7 @@
           <w:color w:val="333333"/>
           <w:lang w:eastAsia="en-CA"/>
         </w:rPr>
+        <w:lastRenderedPageBreak/>
         <w:t>First session: Week of Sept. 28</w:t>
       </w:r>
       <w:r>
@@ -7341,18 +10146,8 @@
           <w:color w:val="333333"/>
           <w:lang w:eastAsia="en-CA"/>
         </w:rPr>
-        <w:t xml:space="preserve"> (but hits </w:t>
-      </w:r>
-      <w:proofErr w:type="spellStart"/>
-      <w:r>
-        <w:rPr>
-          <w:rFonts w:eastAsia="Times New Roman" w:cstheme="minorHAnsi"/>
-          <w:color w:val="333333"/>
-          <w:lang w:eastAsia="en-CA"/>
-        </w:rPr>
-        <w:t>holid</w:t>
-      </w:r>
-      <w:proofErr w:type="spellEnd"/>
+        <w:t xml:space="preserve"> (but hits holid</w:t>
+      </w:r>
     </w:p>
     <w:p>
       <w:pPr>
@@ -7926,23 +10721,13 @@
           <w:lang w:eastAsia="en-CA"/>
         </w:rPr>
       </w:pPr>
-      <w:proofErr w:type="spellStart"/>
       <w:r>
         <w:rPr>
           <w:rFonts w:eastAsia="Times New Roman" w:cstheme="minorHAnsi"/>
           <w:color w:val="333333"/>
           <w:lang w:eastAsia="en-CA"/>
         </w:rPr>
-        <w:t>Jassleen</w:t>
-      </w:r>
-      <w:proofErr w:type="spellEnd"/>
-      <w:r>
-        <w:rPr>
-          <w:rFonts w:eastAsia="Times New Roman" w:cstheme="minorHAnsi"/>
-          <w:color w:val="333333"/>
-          <w:lang w:eastAsia="en-CA"/>
-        </w:rPr>
-        <w:t xml:space="preserve"> – get back by the end of the week</w:t>
+        <w:t>Jassleen – get back by the end of the week</w:t>
       </w:r>
     </w:p>
     <w:p>
@@ -8187,7 +10972,6 @@
           <w:highlight w:val="magenta"/>
           <w:lang w:eastAsia="en-CA"/>
         </w:rPr>
-        <w:lastRenderedPageBreak/>
         <w:t xml:space="preserve">Summary/Action Plan: </w:t>
       </w:r>
     </w:p>
@@ -8353,6 +11137,7 @@
         <w:rPr>
           <w:lang w:val="en-US"/>
         </w:rPr>
+        <w:lastRenderedPageBreak/>
         <w:t>Action items:</w:t>
       </w:r>
     </w:p>
@@ -9333,7 +12118,7 @@
     </w:lvl>
   </w:abstractNum>
   <w:abstractNum w:abstractNumId="5" w15:restartNumberingAfterBreak="0">
-    <w:nsid w:val="65A37DCB"/>
+    <w:nsid w:val="4ACC48E1"/>
     <w:multiLevelType w:val="multilevel"/>
     <w:tmpl w:val="04090021"/>
     <w:lvl w:ilvl="0">
@@ -9446,7 +12231,7 @@
     </w:lvl>
   </w:abstractNum>
   <w:abstractNum w:abstractNumId="6" w15:restartNumberingAfterBreak="0">
-    <w:nsid w:val="707B66B3"/>
+    <w:nsid w:val="65A37DCB"/>
     <w:multiLevelType w:val="multilevel"/>
     <w:tmpl w:val="04090021"/>
     <w:lvl w:ilvl="0">
@@ -9559,7 +12344,7 @@
     </w:lvl>
   </w:abstractNum>
   <w:abstractNum w:abstractNumId="7" w15:restartNumberingAfterBreak="0">
-    <w:nsid w:val="7CBB6D25"/>
+    <w:nsid w:val="707B66B3"/>
     <w:multiLevelType w:val="multilevel"/>
     <w:tmpl w:val="04090021"/>
     <w:lvl w:ilvl="0">
@@ -9671,17 +12456,243 @@
       </w:rPr>
     </w:lvl>
   </w:abstractNum>
+  <w:abstractNum w:abstractNumId="8" w15:restartNumberingAfterBreak="0">
+    <w:nsid w:val="7CA2389D"/>
+    <w:multiLevelType w:val="hybridMultilevel"/>
+    <w:tmpl w:val="547EE392"/>
+    <w:lvl w:ilvl="0" w:tplc="10090001">
+      <w:start w:val="1"/>
+      <w:numFmt w:val="bullet"/>
+      <w:lvlText w:val=""/>
+      <w:lvlJc w:val="left"/>
+      <w:pPr>
+        <w:ind w:left="720" w:hanging="360"/>
+      </w:pPr>
+      <w:rPr>
+        <w:rFonts w:ascii="Symbol" w:hAnsi="Symbol" w:hint="default"/>
+      </w:rPr>
+    </w:lvl>
+    <w:lvl w:ilvl="1" w:tplc="10090003">
+      <w:start w:val="1"/>
+      <w:numFmt w:val="bullet"/>
+      <w:lvlText w:val="o"/>
+      <w:lvlJc w:val="left"/>
+      <w:pPr>
+        <w:ind w:left="1440" w:hanging="360"/>
+      </w:pPr>
+      <w:rPr>
+        <w:rFonts w:ascii="Courier New" w:hAnsi="Courier New" w:cs="Courier New" w:hint="default"/>
+      </w:rPr>
+    </w:lvl>
+    <w:lvl w:ilvl="2" w:tplc="10090005" w:tentative="1">
+      <w:start w:val="1"/>
+      <w:numFmt w:val="bullet"/>
+      <w:lvlText w:val=""/>
+      <w:lvlJc w:val="left"/>
+      <w:pPr>
+        <w:ind w:left="2160" w:hanging="360"/>
+      </w:pPr>
+      <w:rPr>
+        <w:rFonts w:ascii="Wingdings" w:hAnsi="Wingdings" w:hint="default"/>
+      </w:rPr>
+    </w:lvl>
+    <w:lvl w:ilvl="3" w:tplc="10090001" w:tentative="1">
+      <w:start w:val="1"/>
+      <w:numFmt w:val="bullet"/>
+      <w:lvlText w:val=""/>
+      <w:lvlJc w:val="left"/>
+      <w:pPr>
+        <w:ind w:left="2880" w:hanging="360"/>
+      </w:pPr>
+      <w:rPr>
+        <w:rFonts w:ascii="Symbol" w:hAnsi="Symbol" w:hint="default"/>
+      </w:rPr>
+    </w:lvl>
+    <w:lvl w:ilvl="4" w:tplc="10090003" w:tentative="1">
+      <w:start w:val="1"/>
+      <w:numFmt w:val="bullet"/>
+      <w:lvlText w:val="o"/>
+      <w:lvlJc w:val="left"/>
+      <w:pPr>
+        <w:ind w:left="3600" w:hanging="360"/>
+      </w:pPr>
+      <w:rPr>
+        <w:rFonts w:ascii="Courier New" w:hAnsi="Courier New" w:cs="Courier New" w:hint="default"/>
+      </w:rPr>
+    </w:lvl>
+    <w:lvl w:ilvl="5" w:tplc="10090005" w:tentative="1">
+      <w:start w:val="1"/>
+      <w:numFmt w:val="bullet"/>
+      <w:lvlText w:val=""/>
+      <w:lvlJc w:val="left"/>
+      <w:pPr>
+        <w:ind w:left="4320" w:hanging="360"/>
+      </w:pPr>
+      <w:rPr>
+        <w:rFonts w:ascii="Wingdings" w:hAnsi="Wingdings" w:hint="default"/>
+      </w:rPr>
+    </w:lvl>
+    <w:lvl w:ilvl="6" w:tplc="10090001" w:tentative="1">
+      <w:start w:val="1"/>
+      <w:numFmt w:val="bullet"/>
+      <w:lvlText w:val=""/>
+      <w:lvlJc w:val="left"/>
+      <w:pPr>
+        <w:ind w:left="5040" w:hanging="360"/>
+      </w:pPr>
+      <w:rPr>
+        <w:rFonts w:ascii="Symbol" w:hAnsi="Symbol" w:hint="default"/>
+      </w:rPr>
+    </w:lvl>
+    <w:lvl w:ilvl="7" w:tplc="10090003" w:tentative="1">
+      <w:start w:val="1"/>
+      <w:numFmt w:val="bullet"/>
+      <w:lvlText w:val="o"/>
+      <w:lvlJc w:val="left"/>
+      <w:pPr>
+        <w:ind w:left="5760" w:hanging="360"/>
+      </w:pPr>
+      <w:rPr>
+        <w:rFonts w:ascii="Courier New" w:hAnsi="Courier New" w:cs="Courier New" w:hint="default"/>
+      </w:rPr>
+    </w:lvl>
+    <w:lvl w:ilvl="8" w:tplc="10090005" w:tentative="1">
+      <w:start w:val="1"/>
+      <w:numFmt w:val="bullet"/>
+      <w:lvlText w:val=""/>
+      <w:lvlJc w:val="left"/>
+      <w:pPr>
+        <w:ind w:left="6480" w:hanging="360"/>
+      </w:pPr>
+      <w:rPr>
+        <w:rFonts w:ascii="Wingdings" w:hAnsi="Wingdings" w:hint="default"/>
+      </w:rPr>
+    </w:lvl>
+  </w:abstractNum>
+  <w:abstractNum w:abstractNumId="9" w15:restartNumberingAfterBreak="0">
+    <w:nsid w:val="7CBB6D25"/>
+    <w:multiLevelType w:val="multilevel"/>
+    <w:tmpl w:val="04090021"/>
+    <w:lvl w:ilvl="0">
+      <w:start w:val="1"/>
+      <w:numFmt w:val="bullet"/>
+      <w:lvlText w:val=""/>
+      <w:lvlJc w:val="left"/>
+      <w:pPr>
+        <w:ind w:left="360" w:hanging="360"/>
+      </w:pPr>
+      <w:rPr>
+        <w:rFonts w:ascii="Wingdings" w:hAnsi="Wingdings" w:hint="default"/>
+      </w:rPr>
+    </w:lvl>
+    <w:lvl w:ilvl="1">
+      <w:start w:val="1"/>
+      <w:numFmt w:val="bullet"/>
+      <w:lvlText w:val=""/>
+      <w:lvlJc w:val="left"/>
+      <w:pPr>
+        <w:ind w:left="720" w:hanging="360"/>
+      </w:pPr>
+      <w:rPr>
+        <w:rFonts w:ascii="Wingdings" w:hAnsi="Wingdings" w:hint="default"/>
+      </w:rPr>
+    </w:lvl>
+    <w:lvl w:ilvl="2">
+      <w:start w:val="1"/>
+      <w:numFmt w:val="bullet"/>
+      <w:lvlText w:val=""/>
+      <w:lvlJc w:val="left"/>
+      <w:pPr>
+        <w:ind w:left="1080" w:hanging="360"/>
+      </w:pPr>
+      <w:rPr>
+        <w:rFonts w:ascii="Wingdings" w:hAnsi="Wingdings" w:hint="default"/>
+      </w:rPr>
+    </w:lvl>
+    <w:lvl w:ilvl="3">
+      <w:start w:val="1"/>
+      <w:numFmt w:val="bullet"/>
+      <w:lvlText w:val=""/>
+      <w:lvlJc w:val="left"/>
+      <w:pPr>
+        <w:ind w:left="1440" w:hanging="360"/>
+      </w:pPr>
+      <w:rPr>
+        <w:rFonts w:ascii="Symbol" w:hAnsi="Symbol" w:hint="default"/>
+      </w:rPr>
+    </w:lvl>
+    <w:lvl w:ilvl="4">
+      <w:start w:val="1"/>
+      <w:numFmt w:val="bullet"/>
+      <w:lvlText w:val=""/>
+      <w:lvlJc w:val="left"/>
+      <w:pPr>
+        <w:ind w:left="1800" w:hanging="360"/>
+      </w:pPr>
+      <w:rPr>
+        <w:rFonts w:ascii="Symbol" w:hAnsi="Symbol" w:hint="default"/>
+      </w:rPr>
+    </w:lvl>
+    <w:lvl w:ilvl="5">
+      <w:start w:val="1"/>
+      <w:numFmt w:val="bullet"/>
+      <w:lvlText w:val=""/>
+      <w:lvlJc w:val="left"/>
+      <w:pPr>
+        <w:ind w:left="2160" w:hanging="360"/>
+      </w:pPr>
+      <w:rPr>
+        <w:rFonts w:ascii="Wingdings" w:hAnsi="Wingdings" w:hint="default"/>
+      </w:rPr>
+    </w:lvl>
+    <w:lvl w:ilvl="6">
+      <w:start w:val="1"/>
+      <w:numFmt w:val="bullet"/>
+      <w:lvlText w:val=""/>
+      <w:lvlJc w:val="left"/>
+      <w:pPr>
+        <w:ind w:left="2520" w:hanging="360"/>
+      </w:pPr>
+      <w:rPr>
+        <w:rFonts w:ascii="Wingdings" w:hAnsi="Wingdings" w:hint="default"/>
+      </w:rPr>
+    </w:lvl>
+    <w:lvl w:ilvl="7">
+      <w:start w:val="1"/>
+      <w:numFmt w:val="bullet"/>
+      <w:lvlText w:val=""/>
+      <w:lvlJc w:val="left"/>
+      <w:pPr>
+        <w:ind w:left="2880" w:hanging="360"/>
+      </w:pPr>
+      <w:rPr>
+        <w:rFonts w:ascii="Symbol" w:hAnsi="Symbol" w:hint="default"/>
+      </w:rPr>
+    </w:lvl>
+    <w:lvl w:ilvl="8">
+      <w:start w:val="1"/>
+      <w:numFmt w:val="bullet"/>
+      <w:lvlText w:val=""/>
+      <w:lvlJc w:val="left"/>
+      <w:pPr>
+        <w:ind w:left="3240" w:hanging="360"/>
+      </w:pPr>
+      <w:rPr>
+        <w:rFonts w:ascii="Symbol" w:hAnsi="Symbol" w:hint="default"/>
+      </w:rPr>
+    </w:lvl>
+  </w:abstractNum>
   <w:num w:numId="1">
     <w:abstractNumId w:val="1"/>
   </w:num>
   <w:num w:numId="2">
-    <w:abstractNumId w:val="5"/>
+    <w:abstractNumId w:val="6"/>
   </w:num>
   <w:num w:numId="3">
     <w:abstractNumId w:val="2"/>
   </w:num>
   <w:num w:numId="4">
-    <w:abstractNumId w:val="7"/>
+    <w:abstractNumId w:val="9"/>
   </w:num>
   <w:num w:numId="5">
     <w:abstractNumId w:val="4"/>
@@ -9693,7 +12704,13 @@
     <w:abstractNumId w:val="3"/>
   </w:num>
   <w:num w:numId="8">
-    <w:abstractNumId w:val="6"/>
+    <w:abstractNumId w:val="7"/>
+  </w:num>
+  <w:num w:numId="9">
+    <w:abstractNumId w:val="8"/>
+  </w:num>
+  <w:num w:numId="10">
+    <w:abstractNumId w:val="5"/>
   </w:num>
 </w:numbering>
 </file>

</xml_diff>